<commit_message>
adding Cut Me A Slice Of String
</commit_message>
<xml_diff>
--- a/INTRODUCTION TO STRINGS.docx
+++ b/INTRODUCTION TO STRINGS.docx
@@ -1008,6 +1008,3793 @@
                     <a:xfrm>
                       <a:off x="0" y="0"/>
                       <a:ext cx="2621280" cy="1760220"/>
+                    </a:xfrm>
+                    <a:prstGeom prst="rect">
+                      <a:avLst/>
+                    </a:prstGeom>
+                    <a:noFill/>
+                    <a:ln>
+                      <a:noFill/>
+                    </a:ln>
+                  </pic:spPr>
+                </pic:pic>
+              </a:graphicData>
+            </a:graphic>
+          </wp:inline>
+        </w:drawing>
+      </w:r>
+    </w:p>
+    <w:p>
+      <w:pPr>
+        <w:pBdr>
+          <w:bottom w:val="single" w:sz="12" w:space="1" w:color="auto"/>
+        </w:pBdr>
+        <w:jc w:val="center"/>
+        <w:rPr>
+          <w:b/>
+          <w:bCs/>
+          <w:lang w:val="en-US"/>
+        </w:rPr>
+      </w:pPr>
+    </w:p>
+    <w:p>
+      <w:pPr>
+        <w:spacing w:after="0" w:line="240" w:lineRule="auto"/>
+        <w:rPr>
+          <w:rFonts w:ascii="Segoe UI" w:eastAsia="Times New Roman" w:hAnsi="Segoe UI" w:cs="Segoe UI"/>
+          <w:color w:val="10162F"/>
+          <w:sz w:val="27"/>
+          <w:szCs w:val="27"/>
+          <w:lang w:val="en-US" w:eastAsia="ru-RU"/>
+        </w:rPr>
+      </w:pPr>
+      <w:r>
+        <w:rPr>
+          <w:rFonts w:ascii="Segoe UI" w:eastAsia="Times New Roman" w:hAnsi="Segoe UI" w:cs="Segoe UI"/>
+          <w:b/>
+          <w:bCs/>
+          <w:color w:val="10162F"/>
+          <w:sz w:val="27"/>
+          <w:szCs w:val="27"/>
+          <w:lang w:val="en-US" w:eastAsia="ru-RU"/>
+        </w:rPr>
+        <w:t>They're all Lists!</w:t>
+      </w:r>
+    </w:p>
+    <w:p>
+      <w:pPr>
+        <w:spacing w:after="100" w:afterAutospacing="1" w:line="240" w:lineRule="auto"/>
+        <w:rPr>
+          <w:rFonts w:ascii="Segoe UI" w:eastAsia="Times New Roman" w:hAnsi="Segoe UI" w:cs="Segoe UI"/>
+          <w:color w:val="10162F"/>
+          <w:sz w:val="27"/>
+          <w:szCs w:val="27"/>
+          <w:lang w:val="en-US" w:eastAsia="ru-RU"/>
+        </w:rPr>
+      </w:pPr>
+      <w:r>
+        <w:rPr>
+          <w:rFonts w:ascii="Segoe UI" w:eastAsia="Times New Roman" w:hAnsi="Segoe UI" w:cs="Segoe UI"/>
+          <w:color w:val="10162F"/>
+          <w:sz w:val="27"/>
+          <w:szCs w:val="27"/>
+          <w:lang w:val="en-US" w:eastAsia="ru-RU"/>
+        </w:rPr>
+        <w:t>A string can be thought of as a </w:t>
+      </w:r>
+      <w:hyperlink r:id="rId6" w:tgtFrame="_blank" w:history="1">
+        <w:r>
+          <w:rPr>
+            <w:rFonts w:ascii="Segoe UI" w:eastAsia="Times New Roman" w:hAnsi="Segoe UI" w:cs="Segoe UI"/>
+            <w:b/>
+            <w:bCs/>
+            <w:color w:val="0000FF"/>
+            <w:sz w:val="27"/>
+            <w:szCs w:val="27"/>
+            <w:u w:val="single"/>
+            <w:bdr w:val="none" w:sz="0" w:space="0" w:color="auto" w:frame="1"/>
+            <w:lang w:val="en-US" w:eastAsia="ru-RU"/>
+          </w:rPr>
+          <w:t>list</w:t>
+        </w:r>
+      </w:hyperlink>
+      <w:r>
+        <w:rPr>
+          <w:rFonts w:ascii="Segoe UI" w:eastAsia="Times New Roman" w:hAnsi="Segoe UI" w:cs="Segoe UI"/>
+          <w:color w:val="10162F"/>
+          <w:sz w:val="27"/>
+          <w:szCs w:val="27"/>
+          <w:lang w:val="en-US" w:eastAsia="ru-RU"/>
+        </w:rPr>
+        <w:t> of characters.</w:t>
+      </w:r>
+    </w:p>
+    <w:p>
+      <w:pPr>
+        <w:spacing w:after="100" w:afterAutospacing="1" w:line="240" w:lineRule="auto"/>
+        <w:rPr>
+          <w:rFonts w:ascii="Segoe UI" w:eastAsia="Times New Roman" w:hAnsi="Segoe UI" w:cs="Segoe UI"/>
+          <w:color w:val="10162F"/>
+          <w:sz w:val="27"/>
+          <w:szCs w:val="27"/>
+          <w:lang w:val="en-US" w:eastAsia="ru-RU"/>
+        </w:rPr>
+      </w:pPr>
+      <w:r>
+        <w:rPr>
+          <w:rFonts w:ascii="Segoe UI" w:eastAsia="Times New Roman" w:hAnsi="Segoe UI" w:cs="Segoe UI"/>
+          <w:color w:val="10162F"/>
+          <w:sz w:val="27"/>
+          <w:szCs w:val="27"/>
+          <w:lang w:val="en-US" w:eastAsia="ru-RU"/>
+        </w:rPr>
+        <w:t>Like any other list, each character in a string has an index. Consider the string:</w:t>
+      </w:r>
+    </w:p>
+    <w:p>
+      <w:pPr>
+        <w:shd w:val="clear" w:color="auto" w:fill="211E2F"/>
+        <w:tabs>
+          <w:tab w:val="left" w:pos="916"/>
+          <w:tab w:val="left" w:pos="1832"/>
+          <w:tab w:val="left" w:pos="2748"/>
+          <w:tab w:val="left" w:pos="3664"/>
+          <w:tab w:val="left" w:pos="4580"/>
+          <w:tab w:val="left" w:pos="5496"/>
+          <w:tab w:val="left" w:pos="6412"/>
+          <w:tab w:val="left" w:pos="7328"/>
+          <w:tab w:val="left" w:pos="8244"/>
+          <w:tab w:val="left" w:pos="9160"/>
+          <w:tab w:val="left" w:pos="10076"/>
+          <w:tab w:val="left" w:pos="10992"/>
+          <w:tab w:val="left" w:pos="11908"/>
+          <w:tab w:val="left" w:pos="12824"/>
+          <w:tab w:val="left" w:pos="13740"/>
+          <w:tab w:val="left" w:pos="14656"/>
+        </w:tabs>
+        <w:spacing w:after="0" w:line="240" w:lineRule="auto"/>
+        <w:rPr>
+          <w:rFonts w:ascii="Ubuntu Mono" w:eastAsia="Times New Roman" w:hAnsi="Ubuntu Mono" w:cs="Courier New"/>
+          <w:color w:val="939598"/>
+          <w:sz w:val="27"/>
+          <w:szCs w:val="27"/>
+          <w:lang w:val="en-US" w:eastAsia="ru-RU"/>
+        </w:rPr>
+      </w:pPr>
+      <w:proofErr w:type="spellStart"/>
+      <w:r>
+        <w:rPr>
+          <w:rFonts w:ascii="Ubuntu Mono" w:eastAsia="Times New Roman" w:hAnsi="Ubuntu Mono" w:cs="Courier New"/>
+          <w:color w:val="FF8973"/>
+          <w:sz w:val="27"/>
+          <w:szCs w:val="27"/>
+          <w:lang w:val="en-US" w:eastAsia="ru-RU"/>
+        </w:rPr>
+        <w:t>favorite_fruit</w:t>
+      </w:r>
+      <w:proofErr w:type="spellEnd"/>
+      <w:r>
+        <w:rPr>
+          <w:rFonts w:ascii="Ubuntu Mono" w:eastAsia="Times New Roman" w:hAnsi="Ubuntu Mono" w:cs="Courier New"/>
+          <w:color w:val="FFFFFF"/>
+          <w:sz w:val="27"/>
+          <w:szCs w:val="27"/>
+          <w:lang w:val="en-US" w:eastAsia="ru-RU"/>
+        </w:rPr>
+        <w:t xml:space="preserve"> = </w:t>
+      </w:r>
+      <w:r>
+        <w:rPr>
+          <w:rFonts w:ascii="Ubuntu Mono" w:eastAsia="Times New Roman" w:hAnsi="Ubuntu Mono" w:cs="Courier New"/>
+          <w:color w:val="FFE083"/>
+          <w:sz w:val="27"/>
+          <w:szCs w:val="27"/>
+          <w:lang w:val="en-US" w:eastAsia="ru-RU"/>
+        </w:rPr>
+        <w:t>"blueberry"</w:t>
+      </w:r>
+    </w:p>
+    <w:p>
+      <w:pPr>
+        <w:spacing w:after="100" w:afterAutospacing="1" w:line="240" w:lineRule="auto"/>
+        <w:rPr>
+          <w:rFonts w:ascii="Segoe UI" w:eastAsia="Times New Roman" w:hAnsi="Segoe UI" w:cs="Segoe UI"/>
+          <w:color w:val="10162F"/>
+          <w:sz w:val="27"/>
+          <w:szCs w:val="27"/>
+          <w:lang w:val="en-US" w:eastAsia="ru-RU"/>
+        </w:rPr>
+      </w:pPr>
+      <w:r>
+        <w:rPr>
+          <w:rFonts w:ascii="Segoe UI" w:eastAsia="Times New Roman" w:hAnsi="Segoe UI" w:cs="Segoe UI"/>
+          <w:color w:val="10162F"/>
+          <w:sz w:val="27"/>
+          <w:szCs w:val="27"/>
+          <w:lang w:val="en-US" w:eastAsia="ru-RU"/>
+        </w:rPr>
+        <w:t>We can select specific letters from this string using the </w:t>
+      </w:r>
+      <w:r>
+        <w:rPr>
+          <w:rFonts w:ascii="Segoe UI" w:eastAsia="Times New Roman" w:hAnsi="Segoe UI" w:cs="Segoe UI"/>
+          <w:i/>
+          <w:iCs/>
+          <w:color w:val="10162F"/>
+          <w:sz w:val="27"/>
+          <w:szCs w:val="27"/>
+          <w:lang w:val="en-US" w:eastAsia="ru-RU"/>
+        </w:rPr>
+        <w:t>index</w:t>
+      </w:r>
+      <w:r>
+        <w:rPr>
+          <w:rFonts w:ascii="Segoe UI" w:eastAsia="Times New Roman" w:hAnsi="Segoe UI" w:cs="Segoe UI"/>
+          <w:color w:val="10162F"/>
+          <w:sz w:val="27"/>
+          <w:szCs w:val="27"/>
+          <w:lang w:val="en-US" w:eastAsia="ru-RU"/>
+        </w:rPr>
+        <w:t>. Let’s look at the first letter of the string.</w:t>
+      </w:r>
+    </w:p>
+    <w:p>
+      <w:pPr>
+        <w:shd w:val="clear" w:color="auto" w:fill="211E2F"/>
+        <w:tabs>
+          <w:tab w:val="left" w:pos="916"/>
+          <w:tab w:val="left" w:pos="1832"/>
+          <w:tab w:val="left" w:pos="2748"/>
+          <w:tab w:val="left" w:pos="3664"/>
+          <w:tab w:val="left" w:pos="4580"/>
+          <w:tab w:val="left" w:pos="5496"/>
+          <w:tab w:val="left" w:pos="6412"/>
+          <w:tab w:val="left" w:pos="7328"/>
+          <w:tab w:val="left" w:pos="8244"/>
+          <w:tab w:val="left" w:pos="9160"/>
+          <w:tab w:val="left" w:pos="10076"/>
+          <w:tab w:val="left" w:pos="10992"/>
+          <w:tab w:val="left" w:pos="11908"/>
+          <w:tab w:val="left" w:pos="12824"/>
+          <w:tab w:val="left" w:pos="13740"/>
+          <w:tab w:val="left" w:pos="14656"/>
+        </w:tabs>
+        <w:spacing w:after="0" w:line="240" w:lineRule="auto"/>
+        <w:rPr>
+          <w:rFonts w:ascii="Ubuntu Mono" w:eastAsia="Times New Roman" w:hAnsi="Ubuntu Mono" w:cs="Courier New"/>
+          <w:color w:val="939598"/>
+          <w:sz w:val="27"/>
+          <w:szCs w:val="27"/>
+          <w:lang w:val="en-US" w:eastAsia="ru-RU"/>
+        </w:rPr>
+      </w:pPr>
+      <w:r>
+        <w:rPr>
+          <w:rFonts w:ascii="Ubuntu Mono" w:eastAsia="Times New Roman" w:hAnsi="Ubuntu Mono" w:cs="Courier New"/>
+          <w:color w:val="FFFFFF"/>
+          <w:sz w:val="27"/>
+          <w:szCs w:val="27"/>
+          <w:lang w:val="en-US" w:eastAsia="ru-RU"/>
+        </w:rPr>
+        <w:t>print(</w:t>
+      </w:r>
+      <w:proofErr w:type="spellStart"/>
+      <w:r>
+        <w:rPr>
+          <w:rFonts w:ascii="Ubuntu Mono" w:eastAsia="Times New Roman" w:hAnsi="Ubuntu Mono" w:cs="Courier New"/>
+          <w:color w:val="FF8973"/>
+          <w:sz w:val="27"/>
+          <w:szCs w:val="27"/>
+          <w:lang w:val="en-US" w:eastAsia="ru-RU"/>
+        </w:rPr>
+        <w:t>favorite_</w:t>
+      </w:r>
+      <w:proofErr w:type="gramStart"/>
+      <w:r>
+        <w:rPr>
+          <w:rFonts w:ascii="Ubuntu Mono" w:eastAsia="Times New Roman" w:hAnsi="Ubuntu Mono" w:cs="Courier New"/>
+          <w:color w:val="FF8973"/>
+          <w:sz w:val="27"/>
+          <w:szCs w:val="27"/>
+          <w:lang w:val="en-US" w:eastAsia="ru-RU"/>
+        </w:rPr>
+        <w:t>fruit</w:t>
+      </w:r>
+      <w:proofErr w:type="spellEnd"/>
+      <w:r>
+        <w:rPr>
+          <w:rFonts w:ascii="Ubuntu Mono" w:eastAsia="Times New Roman" w:hAnsi="Ubuntu Mono" w:cs="Courier New"/>
+          <w:color w:val="FFFFFF"/>
+          <w:sz w:val="27"/>
+          <w:szCs w:val="27"/>
+          <w:lang w:val="en-US" w:eastAsia="ru-RU"/>
+        </w:rPr>
+        <w:t>[</w:t>
+      </w:r>
+      <w:proofErr w:type="gramEnd"/>
+      <w:r>
+        <w:rPr>
+          <w:rFonts w:ascii="Ubuntu Mono" w:eastAsia="Times New Roman" w:hAnsi="Ubuntu Mono" w:cs="Courier New"/>
+          <w:color w:val="FF8973"/>
+          <w:sz w:val="27"/>
+          <w:szCs w:val="27"/>
+          <w:lang w:val="en-US" w:eastAsia="ru-RU"/>
+        </w:rPr>
+        <w:t>1</w:t>
+      </w:r>
+      <w:r>
+        <w:rPr>
+          <w:rFonts w:ascii="Ubuntu Mono" w:eastAsia="Times New Roman" w:hAnsi="Ubuntu Mono" w:cs="Courier New"/>
+          <w:color w:val="FFFFFF"/>
+          <w:sz w:val="27"/>
+          <w:szCs w:val="27"/>
+          <w:lang w:val="en-US" w:eastAsia="ru-RU"/>
+        </w:rPr>
+        <w:t>])</w:t>
+      </w:r>
+      <w:r>
+        <w:rPr>
+          <w:rFonts w:ascii="Ubuntu Mono" w:eastAsia="Times New Roman" w:hAnsi="Ubuntu Mono" w:cs="Courier New"/>
+          <w:color w:val="939598"/>
+          <w:sz w:val="27"/>
+          <w:szCs w:val="27"/>
+          <w:lang w:val="en-US" w:eastAsia="ru-RU"/>
+        </w:rPr>
+        <w:br/>
+        <w:t># Output: l</w:t>
+      </w:r>
+    </w:p>
+    <w:p>
+      <w:pPr>
+        <w:spacing w:after="100" w:afterAutospacing="1" w:line="240" w:lineRule="auto"/>
+        <w:rPr>
+          <w:rFonts w:ascii="Segoe UI" w:eastAsia="Times New Roman" w:hAnsi="Segoe UI" w:cs="Segoe UI"/>
+          <w:color w:val="10162F"/>
+          <w:sz w:val="27"/>
+          <w:szCs w:val="27"/>
+          <w:lang w:val="en-US" w:eastAsia="ru-RU"/>
+        </w:rPr>
+      </w:pPr>
+      <w:r>
+        <w:rPr>
+          <w:rFonts w:ascii="Segoe UI" w:eastAsia="Times New Roman" w:hAnsi="Segoe UI" w:cs="Segoe UI"/>
+          <w:color w:val="10162F"/>
+          <w:sz w:val="27"/>
+          <w:szCs w:val="27"/>
+          <w:lang w:val="en-US" w:eastAsia="ru-RU"/>
+        </w:rPr>
+        <w:t>Whoops, is that the first letter you expected? Notice that the letter at index </w:t>
+      </w:r>
+      <w:r>
+        <w:rPr>
+          <w:rFonts w:ascii="Ubuntu Mono" w:eastAsia="Times New Roman" w:hAnsi="Ubuntu Mono" w:cs="Courier New"/>
+          <w:color w:val="15141F"/>
+          <w:shd w:val="clear" w:color="auto" w:fill="EAE9ED"/>
+          <w:lang w:val="en-US" w:eastAsia="ru-RU"/>
+        </w:rPr>
+        <w:t>1</w:t>
+      </w:r>
+      <w:r>
+        <w:rPr>
+          <w:rFonts w:ascii="Segoe UI" w:eastAsia="Times New Roman" w:hAnsi="Segoe UI" w:cs="Segoe UI"/>
+          <w:color w:val="10162F"/>
+          <w:sz w:val="27"/>
+          <w:szCs w:val="27"/>
+          <w:lang w:val="en-US" w:eastAsia="ru-RU"/>
+        </w:rPr>
+        <w:t> of </w:t>
+      </w:r>
+      <w:r>
+        <w:rPr>
+          <w:rFonts w:ascii="Ubuntu Mono" w:eastAsia="Times New Roman" w:hAnsi="Ubuntu Mono" w:cs="Courier New"/>
+          <w:color w:val="15141F"/>
+          <w:shd w:val="clear" w:color="auto" w:fill="EAE9ED"/>
+          <w:lang w:val="en-US" w:eastAsia="ru-RU"/>
+        </w:rPr>
+        <w:t>"blueberry"</w:t>
+      </w:r>
+      <w:r>
+        <w:rPr>
+          <w:rFonts w:ascii="Segoe UI" w:eastAsia="Times New Roman" w:hAnsi="Segoe UI" w:cs="Segoe UI"/>
+          <w:color w:val="10162F"/>
+          <w:sz w:val="27"/>
+          <w:szCs w:val="27"/>
+          <w:lang w:val="en-US" w:eastAsia="ru-RU"/>
+        </w:rPr>
+        <w:t> isn’t </w:t>
+      </w:r>
+      <w:r>
+        <w:rPr>
+          <w:rFonts w:ascii="Ubuntu Mono" w:eastAsia="Times New Roman" w:hAnsi="Ubuntu Mono" w:cs="Courier New"/>
+          <w:color w:val="15141F"/>
+          <w:shd w:val="clear" w:color="auto" w:fill="EAE9ED"/>
+          <w:lang w:val="en-US" w:eastAsia="ru-RU"/>
+        </w:rPr>
+        <w:t>b</w:t>
+      </w:r>
+      <w:r>
+        <w:rPr>
+          <w:rFonts w:ascii="Segoe UI" w:eastAsia="Times New Roman" w:hAnsi="Segoe UI" w:cs="Segoe UI"/>
+          <w:color w:val="10162F"/>
+          <w:sz w:val="27"/>
+          <w:szCs w:val="27"/>
+          <w:lang w:val="en-US" w:eastAsia="ru-RU"/>
+        </w:rPr>
+        <w:t>, it’s </w:t>
+      </w:r>
+      <w:r>
+        <w:rPr>
+          <w:rFonts w:ascii="Ubuntu Mono" w:eastAsia="Times New Roman" w:hAnsi="Ubuntu Mono" w:cs="Courier New"/>
+          <w:color w:val="15141F"/>
+          <w:shd w:val="clear" w:color="auto" w:fill="EAE9ED"/>
+          <w:lang w:val="en-US" w:eastAsia="ru-RU"/>
+        </w:rPr>
+        <w:t>l</w:t>
+      </w:r>
+      <w:r>
+        <w:rPr>
+          <w:rFonts w:ascii="Segoe UI" w:eastAsia="Times New Roman" w:hAnsi="Segoe UI" w:cs="Segoe UI"/>
+          <w:color w:val="10162F"/>
+          <w:sz w:val="27"/>
+          <w:szCs w:val="27"/>
+          <w:lang w:val="en-US" w:eastAsia="ru-RU"/>
+        </w:rPr>
+        <w:t>. This is because the indices of a string start at </w:t>
+      </w:r>
+      <w:r>
+        <w:rPr>
+          <w:rFonts w:ascii="Ubuntu Mono" w:eastAsia="Times New Roman" w:hAnsi="Ubuntu Mono" w:cs="Courier New"/>
+          <w:color w:val="15141F"/>
+          <w:shd w:val="clear" w:color="auto" w:fill="EAE9ED"/>
+          <w:lang w:val="en-US" w:eastAsia="ru-RU"/>
+        </w:rPr>
+        <w:t>0</w:t>
+      </w:r>
+      <w:r>
+        <w:rPr>
+          <w:rFonts w:ascii="Segoe UI" w:eastAsia="Times New Roman" w:hAnsi="Segoe UI" w:cs="Segoe UI"/>
+          <w:color w:val="10162F"/>
+          <w:sz w:val="27"/>
+          <w:szCs w:val="27"/>
+          <w:lang w:val="en-US" w:eastAsia="ru-RU"/>
+        </w:rPr>
+        <w:t>. </w:t>
+      </w:r>
+      <w:r>
+        <w:rPr>
+          <w:rFonts w:ascii="Ubuntu Mono" w:eastAsia="Times New Roman" w:hAnsi="Ubuntu Mono" w:cs="Courier New"/>
+          <w:color w:val="15141F"/>
+          <w:shd w:val="clear" w:color="auto" w:fill="EAE9ED"/>
+          <w:lang w:val="en-US" w:eastAsia="ru-RU"/>
+        </w:rPr>
+        <w:t>b</w:t>
+      </w:r>
+      <w:r>
+        <w:rPr>
+          <w:rFonts w:ascii="Segoe UI" w:eastAsia="Times New Roman" w:hAnsi="Segoe UI" w:cs="Segoe UI"/>
+          <w:color w:val="10162F"/>
+          <w:sz w:val="27"/>
+          <w:szCs w:val="27"/>
+          <w:lang w:val="en-US" w:eastAsia="ru-RU"/>
+        </w:rPr>
+        <w:t> is located at the zero index and we could select it using:</w:t>
+      </w:r>
+    </w:p>
+    <w:p>
+      <w:pPr>
+        <w:shd w:val="clear" w:color="auto" w:fill="211E2F"/>
+        <w:tabs>
+          <w:tab w:val="left" w:pos="916"/>
+          <w:tab w:val="left" w:pos="1832"/>
+          <w:tab w:val="left" w:pos="2748"/>
+          <w:tab w:val="left" w:pos="3664"/>
+          <w:tab w:val="left" w:pos="4580"/>
+          <w:tab w:val="left" w:pos="5496"/>
+          <w:tab w:val="left" w:pos="6412"/>
+          <w:tab w:val="left" w:pos="7328"/>
+          <w:tab w:val="left" w:pos="8244"/>
+          <w:tab w:val="left" w:pos="9160"/>
+          <w:tab w:val="left" w:pos="10076"/>
+          <w:tab w:val="left" w:pos="10992"/>
+          <w:tab w:val="left" w:pos="11908"/>
+          <w:tab w:val="left" w:pos="12824"/>
+          <w:tab w:val="left" w:pos="13740"/>
+          <w:tab w:val="left" w:pos="14656"/>
+        </w:tabs>
+        <w:spacing w:after="0" w:line="240" w:lineRule="auto"/>
+        <w:rPr>
+          <w:rFonts w:ascii="Ubuntu Mono" w:eastAsia="Times New Roman" w:hAnsi="Ubuntu Mono" w:cs="Courier New"/>
+          <w:color w:val="939598"/>
+          <w:sz w:val="27"/>
+          <w:szCs w:val="27"/>
+          <w:lang w:val="en-US" w:eastAsia="ru-RU"/>
+        </w:rPr>
+      </w:pPr>
+      <w:r>
+        <w:rPr>
+          <w:rFonts w:ascii="Ubuntu Mono" w:eastAsia="Times New Roman" w:hAnsi="Ubuntu Mono" w:cs="Courier New"/>
+          <w:color w:val="FFFFFF"/>
+          <w:sz w:val="27"/>
+          <w:szCs w:val="27"/>
+          <w:lang w:val="en-US" w:eastAsia="ru-RU"/>
+        </w:rPr>
+        <w:t>print(</w:t>
+      </w:r>
+      <w:proofErr w:type="spellStart"/>
+      <w:r>
+        <w:rPr>
+          <w:rFonts w:ascii="Ubuntu Mono" w:eastAsia="Times New Roman" w:hAnsi="Ubuntu Mono" w:cs="Courier New"/>
+          <w:color w:val="FF8973"/>
+          <w:sz w:val="27"/>
+          <w:szCs w:val="27"/>
+          <w:lang w:val="en-US" w:eastAsia="ru-RU"/>
+        </w:rPr>
+        <w:t>favorite_</w:t>
+      </w:r>
+      <w:proofErr w:type="gramStart"/>
+      <w:r>
+        <w:rPr>
+          <w:rFonts w:ascii="Ubuntu Mono" w:eastAsia="Times New Roman" w:hAnsi="Ubuntu Mono" w:cs="Courier New"/>
+          <w:color w:val="FF8973"/>
+          <w:sz w:val="27"/>
+          <w:szCs w:val="27"/>
+          <w:lang w:val="en-US" w:eastAsia="ru-RU"/>
+        </w:rPr>
+        <w:t>fruit</w:t>
+      </w:r>
+      <w:proofErr w:type="spellEnd"/>
+      <w:r>
+        <w:rPr>
+          <w:rFonts w:ascii="Ubuntu Mono" w:eastAsia="Times New Roman" w:hAnsi="Ubuntu Mono" w:cs="Courier New"/>
+          <w:color w:val="FFFFFF"/>
+          <w:sz w:val="27"/>
+          <w:szCs w:val="27"/>
+          <w:lang w:val="en-US" w:eastAsia="ru-RU"/>
+        </w:rPr>
+        <w:t>[</w:t>
+      </w:r>
+      <w:proofErr w:type="gramEnd"/>
+      <w:r>
+        <w:rPr>
+          <w:rFonts w:ascii="Ubuntu Mono" w:eastAsia="Times New Roman" w:hAnsi="Ubuntu Mono" w:cs="Courier New"/>
+          <w:color w:val="FF8973"/>
+          <w:sz w:val="27"/>
+          <w:szCs w:val="27"/>
+          <w:lang w:val="en-US" w:eastAsia="ru-RU"/>
+        </w:rPr>
+        <w:t>0</w:t>
+      </w:r>
+      <w:r>
+        <w:rPr>
+          <w:rFonts w:ascii="Ubuntu Mono" w:eastAsia="Times New Roman" w:hAnsi="Ubuntu Mono" w:cs="Courier New"/>
+          <w:color w:val="FFFFFF"/>
+          <w:sz w:val="27"/>
+          <w:szCs w:val="27"/>
+          <w:lang w:val="en-US" w:eastAsia="ru-RU"/>
+        </w:rPr>
+        <w:t>])</w:t>
+      </w:r>
+      <w:r>
+        <w:rPr>
+          <w:rFonts w:ascii="Ubuntu Mono" w:eastAsia="Times New Roman" w:hAnsi="Ubuntu Mono" w:cs="Courier New"/>
+          <w:color w:val="939598"/>
+          <w:sz w:val="27"/>
+          <w:szCs w:val="27"/>
+          <w:lang w:val="en-US" w:eastAsia="ru-RU"/>
+        </w:rPr>
+        <w:br/>
+        <w:t># Output: b</w:t>
+      </w:r>
+    </w:p>
+    <w:p>
+      <w:pPr>
+        <w:spacing w:after="100" w:afterAutospacing="1" w:line="240" w:lineRule="auto"/>
+        <w:rPr>
+          <w:rFonts w:ascii="Segoe UI" w:eastAsia="Times New Roman" w:hAnsi="Segoe UI" w:cs="Segoe UI"/>
+          <w:color w:val="10162F"/>
+          <w:sz w:val="27"/>
+          <w:szCs w:val="27"/>
+          <w:lang w:val="en-US" w:eastAsia="ru-RU"/>
+        </w:rPr>
+      </w:pPr>
+      <w:r>
+        <w:rPr>
+          <w:rFonts w:ascii="Segoe UI" w:eastAsia="Times New Roman" w:hAnsi="Segoe UI" w:cs="Segoe UI"/>
+          <w:color w:val="10162F"/>
+          <w:sz w:val="27"/>
+          <w:szCs w:val="27"/>
+          <w:lang w:val="en-US" w:eastAsia="ru-RU"/>
+        </w:rPr>
+        <w:t xml:space="preserve">It’s important to note that indices of strings must be integers. If we were to try to select a non-integer </w:t>
+      </w:r>
+      <w:proofErr w:type="gramStart"/>
+      <w:r>
+        <w:rPr>
+          <w:rFonts w:ascii="Segoe UI" w:eastAsia="Times New Roman" w:hAnsi="Segoe UI" w:cs="Segoe UI"/>
+          <w:color w:val="10162F"/>
+          <w:sz w:val="27"/>
+          <w:szCs w:val="27"/>
+          <w:lang w:val="en-US" w:eastAsia="ru-RU"/>
+        </w:rPr>
+        <w:t>index</w:t>
+      </w:r>
+      <w:proofErr w:type="gramEnd"/>
+      <w:r>
+        <w:rPr>
+          <w:rFonts w:ascii="Segoe UI" w:eastAsia="Times New Roman" w:hAnsi="Segoe UI" w:cs="Segoe UI"/>
+          <w:color w:val="10162F"/>
+          <w:sz w:val="27"/>
+          <w:szCs w:val="27"/>
+          <w:lang w:val="en-US" w:eastAsia="ru-RU"/>
+        </w:rPr>
+        <w:t xml:space="preserve"> we would get a </w:t>
+      </w:r>
+      <w:proofErr w:type="spellStart"/>
+      <w:r>
+        <w:rPr>
+          <w:rFonts w:ascii="Ubuntu Mono" w:eastAsia="Times New Roman" w:hAnsi="Ubuntu Mono" w:cs="Courier New"/>
+          <w:color w:val="15141F"/>
+          <w:shd w:val="clear" w:color="auto" w:fill="EAE9ED"/>
+          <w:lang w:val="en-US" w:eastAsia="ru-RU"/>
+        </w:rPr>
+        <w:t>TypeError</w:t>
+      </w:r>
+      <w:proofErr w:type="spellEnd"/>
+      <w:r>
+        <w:rPr>
+          <w:rFonts w:ascii="Segoe UI" w:eastAsia="Times New Roman" w:hAnsi="Segoe UI" w:cs="Segoe UI"/>
+          <w:color w:val="10162F"/>
+          <w:sz w:val="27"/>
+          <w:szCs w:val="27"/>
+          <w:lang w:val="en-US" w:eastAsia="ru-RU"/>
+        </w:rPr>
+        <w:t>.</w:t>
+      </w:r>
+    </w:p>
+    <w:p>
+      <w:pPr>
+        <w:spacing w:after="100" w:afterAutospacing="1" w:line="240" w:lineRule="auto"/>
+        <w:rPr>
+          <w:rFonts w:ascii="Segoe UI" w:eastAsia="Times New Roman" w:hAnsi="Segoe UI" w:cs="Segoe UI"/>
+          <w:color w:val="10162F"/>
+          <w:sz w:val="27"/>
+          <w:szCs w:val="27"/>
+          <w:lang w:val="en-US" w:eastAsia="ru-RU"/>
+        </w:rPr>
+      </w:pPr>
+      <w:r>
+        <w:rPr>
+          <w:rFonts w:ascii="Segoe UI" w:eastAsia="Times New Roman" w:hAnsi="Segoe UI" w:cs="Segoe UI"/>
+          <w:color w:val="10162F"/>
+          <w:sz w:val="27"/>
+          <w:szCs w:val="27"/>
+          <w:lang w:val="en-US" w:eastAsia="ru-RU"/>
+        </w:rPr>
+        <w:t>For example:</w:t>
+      </w:r>
+    </w:p>
+    <w:p>
+      <w:pPr>
+        <w:shd w:val="clear" w:color="auto" w:fill="211E2F"/>
+        <w:tabs>
+          <w:tab w:val="left" w:pos="916"/>
+          <w:tab w:val="left" w:pos="1832"/>
+          <w:tab w:val="left" w:pos="2748"/>
+          <w:tab w:val="left" w:pos="3664"/>
+          <w:tab w:val="left" w:pos="4580"/>
+          <w:tab w:val="left" w:pos="5496"/>
+          <w:tab w:val="left" w:pos="6412"/>
+          <w:tab w:val="left" w:pos="7328"/>
+          <w:tab w:val="left" w:pos="8244"/>
+          <w:tab w:val="left" w:pos="9160"/>
+          <w:tab w:val="left" w:pos="10076"/>
+          <w:tab w:val="left" w:pos="10992"/>
+          <w:tab w:val="left" w:pos="11908"/>
+          <w:tab w:val="left" w:pos="12824"/>
+          <w:tab w:val="left" w:pos="13740"/>
+          <w:tab w:val="left" w:pos="14656"/>
+        </w:tabs>
+        <w:spacing w:after="0" w:line="240" w:lineRule="auto"/>
+        <w:rPr>
+          <w:rFonts w:ascii="Ubuntu Mono" w:eastAsia="Times New Roman" w:hAnsi="Ubuntu Mono" w:cs="Courier New"/>
+          <w:color w:val="939598"/>
+          <w:sz w:val="27"/>
+          <w:szCs w:val="27"/>
+          <w:lang w:val="en-US" w:eastAsia="ru-RU"/>
+        </w:rPr>
+      </w:pPr>
+      <w:r>
+        <w:rPr>
+          <w:rFonts w:ascii="Ubuntu Mono" w:eastAsia="Times New Roman" w:hAnsi="Ubuntu Mono" w:cs="Courier New"/>
+          <w:color w:val="FFFFFF"/>
+          <w:sz w:val="27"/>
+          <w:szCs w:val="27"/>
+          <w:lang w:val="en-US" w:eastAsia="ru-RU"/>
+        </w:rPr>
+        <w:t>print(</w:t>
+      </w:r>
+      <w:proofErr w:type="spellStart"/>
+      <w:r>
+        <w:rPr>
+          <w:rFonts w:ascii="Ubuntu Mono" w:eastAsia="Times New Roman" w:hAnsi="Ubuntu Mono" w:cs="Courier New"/>
+          <w:color w:val="FF8973"/>
+          <w:sz w:val="27"/>
+          <w:szCs w:val="27"/>
+          <w:lang w:val="en-US" w:eastAsia="ru-RU"/>
+        </w:rPr>
+        <w:t>favorite_</w:t>
+      </w:r>
+      <w:proofErr w:type="gramStart"/>
+      <w:r>
+        <w:rPr>
+          <w:rFonts w:ascii="Ubuntu Mono" w:eastAsia="Times New Roman" w:hAnsi="Ubuntu Mono" w:cs="Courier New"/>
+          <w:color w:val="FF8973"/>
+          <w:sz w:val="27"/>
+          <w:szCs w:val="27"/>
+          <w:lang w:val="en-US" w:eastAsia="ru-RU"/>
+        </w:rPr>
+        <w:t>fruit</w:t>
+      </w:r>
+      <w:proofErr w:type="spellEnd"/>
+      <w:r>
+        <w:rPr>
+          <w:rFonts w:ascii="Ubuntu Mono" w:eastAsia="Times New Roman" w:hAnsi="Ubuntu Mono" w:cs="Courier New"/>
+          <w:color w:val="FFFFFF"/>
+          <w:sz w:val="27"/>
+          <w:szCs w:val="27"/>
+          <w:lang w:val="en-US" w:eastAsia="ru-RU"/>
+        </w:rPr>
+        <w:t>[</w:t>
+      </w:r>
+      <w:proofErr w:type="gramEnd"/>
+      <w:r>
+        <w:rPr>
+          <w:rFonts w:ascii="Ubuntu Mono" w:eastAsia="Times New Roman" w:hAnsi="Ubuntu Mono" w:cs="Courier New"/>
+          <w:color w:val="FF8973"/>
+          <w:sz w:val="27"/>
+          <w:szCs w:val="27"/>
+          <w:lang w:val="en-US" w:eastAsia="ru-RU"/>
+        </w:rPr>
+        <w:t>1.5</w:t>
+      </w:r>
+      <w:r>
+        <w:rPr>
+          <w:rFonts w:ascii="Ubuntu Mono" w:eastAsia="Times New Roman" w:hAnsi="Ubuntu Mono" w:cs="Courier New"/>
+          <w:color w:val="FFFFFF"/>
+          <w:sz w:val="27"/>
+          <w:szCs w:val="27"/>
+          <w:lang w:val="en-US" w:eastAsia="ru-RU"/>
+        </w:rPr>
+        <w:t>])</w:t>
+      </w:r>
+    </w:p>
+    <w:p>
+      <w:pPr>
+        <w:spacing w:after="100" w:afterAutospacing="1" w:line="240" w:lineRule="auto"/>
+        <w:rPr>
+          <w:rFonts w:ascii="Segoe UI" w:eastAsia="Times New Roman" w:hAnsi="Segoe UI" w:cs="Segoe UI"/>
+          <w:color w:val="10162F"/>
+          <w:sz w:val="27"/>
+          <w:szCs w:val="27"/>
+          <w:lang w:val="en-US" w:eastAsia="ru-RU"/>
+        </w:rPr>
+      </w:pPr>
+      <w:r>
+        <w:rPr>
+          <w:rFonts w:ascii="Segoe UI" w:eastAsia="Times New Roman" w:hAnsi="Segoe UI" w:cs="Segoe UI"/>
+          <w:color w:val="10162F"/>
+          <w:sz w:val="27"/>
+          <w:szCs w:val="27"/>
+          <w:lang w:val="en-US" w:eastAsia="ru-RU"/>
+        </w:rPr>
+        <w:t>This would result in:</w:t>
+      </w:r>
+    </w:p>
+    <w:p>
+      <w:pPr>
+        <w:tabs>
+          <w:tab w:val="left" w:pos="916"/>
+          <w:tab w:val="left" w:pos="1832"/>
+          <w:tab w:val="left" w:pos="2748"/>
+          <w:tab w:val="left" w:pos="3664"/>
+          <w:tab w:val="left" w:pos="4580"/>
+          <w:tab w:val="left" w:pos="5496"/>
+          <w:tab w:val="left" w:pos="6412"/>
+          <w:tab w:val="left" w:pos="7328"/>
+          <w:tab w:val="left" w:pos="8244"/>
+          <w:tab w:val="left" w:pos="9160"/>
+          <w:tab w:val="left" w:pos="10076"/>
+          <w:tab w:val="left" w:pos="10992"/>
+          <w:tab w:val="left" w:pos="11908"/>
+          <w:tab w:val="left" w:pos="12824"/>
+          <w:tab w:val="left" w:pos="13740"/>
+          <w:tab w:val="left" w:pos="14656"/>
+        </w:tabs>
+        <w:spacing w:after="0" w:line="240" w:lineRule="auto"/>
+        <w:rPr>
+          <w:rFonts w:ascii="Ubuntu Mono" w:eastAsia="Times New Roman" w:hAnsi="Ubuntu Mono" w:cs="Courier New"/>
+          <w:color w:val="10162F"/>
+          <w:lang w:val="en-US" w:eastAsia="ru-RU"/>
+        </w:rPr>
+      </w:pPr>
+      <w:r>
+        <w:rPr>
+          <w:rFonts w:ascii="Ubuntu Mono" w:eastAsia="Times New Roman" w:hAnsi="Ubuntu Mono" w:cs="Courier New"/>
+          <w:color w:val="10162F"/>
+          <w:lang w:val="en-US" w:eastAsia="ru-RU"/>
+        </w:rPr>
+        <w:t>Traceback (most recent call last):</w:t>
+      </w:r>
+    </w:p>
+    <w:p>
+      <w:pPr>
+        <w:tabs>
+          <w:tab w:val="left" w:pos="916"/>
+          <w:tab w:val="left" w:pos="1832"/>
+          <w:tab w:val="left" w:pos="2748"/>
+          <w:tab w:val="left" w:pos="3664"/>
+          <w:tab w:val="left" w:pos="4580"/>
+          <w:tab w:val="left" w:pos="5496"/>
+          <w:tab w:val="left" w:pos="6412"/>
+          <w:tab w:val="left" w:pos="7328"/>
+          <w:tab w:val="left" w:pos="8244"/>
+          <w:tab w:val="left" w:pos="9160"/>
+          <w:tab w:val="left" w:pos="10076"/>
+          <w:tab w:val="left" w:pos="10992"/>
+          <w:tab w:val="left" w:pos="11908"/>
+          <w:tab w:val="left" w:pos="12824"/>
+          <w:tab w:val="left" w:pos="13740"/>
+          <w:tab w:val="left" w:pos="14656"/>
+        </w:tabs>
+        <w:spacing w:after="0" w:line="240" w:lineRule="auto"/>
+        <w:rPr>
+          <w:rFonts w:ascii="Ubuntu Mono" w:eastAsia="Times New Roman" w:hAnsi="Ubuntu Mono" w:cs="Courier New"/>
+          <w:color w:val="10162F"/>
+          <w:lang w:val="en-US" w:eastAsia="ru-RU"/>
+        </w:rPr>
+      </w:pPr>
+      <w:r>
+        <w:rPr>
+          <w:rFonts w:ascii="Ubuntu Mono" w:eastAsia="Times New Roman" w:hAnsi="Ubuntu Mono" w:cs="Courier New"/>
+          <w:color w:val="10162F"/>
+          <w:lang w:val="en-US" w:eastAsia="ru-RU"/>
+        </w:rPr>
+        <w:t xml:space="preserve">  File "script.py", line 3, in &lt;module&gt;</w:t>
+      </w:r>
+    </w:p>
+    <w:p>
+      <w:pPr>
+        <w:tabs>
+          <w:tab w:val="left" w:pos="916"/>
+          <w:tab w:val="left" w:pos="1832"/>
+          <w:tab w:val="left" w:pos="2748"/>
+          <w:tab w:val="left" w:pos="3664"/>
+          <w:tab w:val="left" w:pos="4580"/>
+          <w:tab w:val="left" w:pos="5496"/>
+          <w:tab w:val="left" w:pos="6412"/>
+          <w:tab w:val="left" w:pos="7328"/>
+          <w:tab w:val="left" w:pos="8244"/>
+          <w:tab w:val="left" w:pos="9160"/>
+          <w:tab w:val="left" w:pos="10076"/>
+          <w:tab w:val="left" w:pos="10992"/>
+          <w:tab w:val="left" w:pos="11908"/>
+          <w:tab w:val="left" w:pos="12824"/>
+          <w:tab w:val="left" w:pos="13740"/>
+          <w:tab w:val="left" w:pos="14656"/>
+        </w:tabs>
+        <w:spacing w:after="0" w:line="240" w:lineRule="auto"/>
+        <w:rPr>
+          <w:rFonts w:ascii="Ubuntu Mono" w:eastAsia="Times New Roman" w:hAnsi="Ubuntu Mono" w:cs="Courier New"/>
+          <w:color w:val="10162F"/>
+          <w:lang w:val="en-US" w:eastAsia="ru-RU"/>
+        </w:rPr>
+      </w:pPr>
+      <w:r>
+        <w:rPr>
+          <w:rFonts w:ascii="Ubuntu Mono" w:eastAsia="Times New Roman" w:hAnsi="Ubuntu Mono" w:cs="Courier New"/>
+          <w:color w:val="10162F"/>
+          <w:lang w:val="en-US" w:eastAsia="ru-RU"/>
+        </w:rPr>
+        <w:t xml:space="preserve">    print(</w:t>
+      </w:r>
+      <w:proofErr w:type="spellStart"/>
+      <w:r>
+        <w:rPr>
+          <w:rFonts w:ascii="Ubuntu Mono" w:eastAsia="Times New Roman" w:hAnsi="Ubuntu Mono" w:cs="Courier New"/>
+          <w:color w:val="10162F"/>
+          <w:lang w:val="en-US" w:eastAsia="ru-RU"/>
+        </w:rPr>
+        <w:t>favorite_</w:t>
+      </w:r>
+      <w:proofErr w:type="gramStart"/>
+      <w:r>
+        <w:rPr>
+          <w:rFonts w:ascii="Ubuntu Mono" w:eastAsia="Times New Roman" w:hAnsi="Ubuntu Mono" w:cs="Courier New"/>
+          <w:color w:val="10162F"/>
+          <w:lang w:val="en-US" w:eastAsia="ru-RU"/>
+        </w:rPr>
+        <w:t>fruit</w:t>
+      </w:r>
+      <w:proofErr w:type="spellEnd"/>
+      <w:r>
+        <w:rPr>
+          <w:rFonts w:ascii="Ubuntu Mono" w:eastAsia="Times New Roman" w:hAnsi="Ubuntu Mono" w:cs="Courier New"/>
+          <w:color w:val="10162F"/>
+          <w:lang w:val="en-US" w:eastAsia="ru-RU"/>
+        </w:rPr>
+        <w:t>[</w:t>
+      </w:r>
+      <w:proofErr w:type="gramEnd"/>
+      <w:r>
+        <w:rPr>
+          <w:rFonts w:ascii="Ubuntu Mono" w:eastAsia="Times New Roman" w:hAnsi="Ubuntu Mono" w:cs="Courier New"/>
+          <w:color w:val="10162F"/>
+          <w:lang w:val="en-US" w:eastAsia="ru-RU"/>
+        </w:rPr>
+        <w:t>1.5])</w:t>
+      </w:r>
+    </w:p>
+    <w:p>
+      <w:pPr>
+        <w:tabs>
+          <w:tab w:val="left" w:pos="916"/>
+          <w:tab w:val="left" w:pos="1832"/>
+          <w:tab w:val="left" w:pos="2748"/>
+          <w:tab w:val="left" w:pos="3664"/>
+          <w:tab w:val="left" w:pos="4580"/>
+          <w:tab w:val="left" w:pos="5496"/>
+          <w:tab w:val="left" w:pos="6412"/>
+          <w:tab w:val="left" w:pos="7328"/>
+          <w:tab w:val="left" w:pos="8244"/>
+          <w:tab w:val="left" w:pos="9160"/>
+          <w:tab w:val="left" w:pos="10076"/>
+          <w:tab w:val="left" w:pos="10992"/>
+          <w:tab w:val="left" w:pos="11908"/>
+          <w:tab w:val="left" w:pos="12824"/>
+          <w:tab w:val="left" w:pos="13740"/>
+          <w:tab w:val="left" w:pos="14656"/>
+        </w:tabs>
+        <w:spacing w:after="0" w:line="240" w:lineRule="auto"/>
+        <w:rPr>
+          <w:rFonts w:ascii="Courier New" w:eastAsia="Times New Roman" w:hAnsi="Courier New" w:cs="Courier New"/>
+          <w:color w:val="10162F"/>
+          <w:sz w:val="27"/>
+          <w:szCs w:val="27"/>
+          <w:lang w:val="en-US" w:eastAsia="ru-RU"/>
+        </w:rPr>
+      </w:pPr>
+      <w:proofErr w:type="spellStart"/>
+      <w:r>
+        <w:rPr>
+          <w:rFonts w:ascii="Ubuntu Mono" w:eastAsia="Times New Roman" w:hAnsi="Ubuntu Mono" w:cs="Courier New"/>
+          <w:color w:val="10162F"/>
+          <w:lang w:val="en-US" w:eastAsia="ru-RU"/>
+        </w:rPr>
+        <w:t>TypeError</w:t>
+      </w:r>
+      <w:proofErr w:type="spellEnd"/>
+      <w:r>
+        <w:rPr>
+          <w:rFonts w:ascii="Ubuntu Mono" w:eastAsia="Times New Roman" w:hAnsi="Ubuntu Mono" w:cs="Courier New"/>
+          <w:color w:val="10162F"/>
+          <w:lang w:val="en-US" w:eastAsia="ru-RU"/>
+        </w:rPr>
+        <w:t>: string indices must be integers</w:t>
+      </w:r>
+    </w:p>
+    <w:p>
+      <w:pPr>
+        <w:spacing w:before="100" w:beforeAutospacing="1" w:after="100" w:afterAutospacing="1" w:line="240" w:lineRule="auto"/>
+        <w:outlineLvl w:val="2"/>
+        <w:rPr>
+          <w:rFonts w:ascii="Segoe UI" w:eastAsia="Times New Roman" w:hAnsi="Segoe UI" w:cs="Segoe UI"/>
+          <w:b/>
+          <w:bCs/>
+          <w:color w:val="10162F"/>
+          <w:sz w:val="27"/>
+          <w:szCs w:val="27"/>
+          <w:lang w:val="en-US" w:eastAsia="ru-RU"/>
+        </w:rPr>
+      </w:pPr>
+      <w:r>
+        <w:rPr>
+          <w:rFonts w:ascii="Segoe UI" w:eastAsia="Times New Roman" w:hAnsi="Segoe UI" w:cs="Segoe UI"/>
+          <w:b/>
+          <w:bCs/>
+          <w:color w:val="10162F"/>
+          <w:sz w:val="27"/>
+          <w:szCs w:val="27"/>
+          <w:lang w:val="en-US" w:eastAsia="ru-RU"/>
+        </w:rPr>
+        <w:t>Instructions</w:t>
+      </w:r>
+    </w:p>
+    <w:p>
+      <w:pPr>
+        <w:spacing w:after="0" w:line="240" w:lineRule="auto"/>
+        <w:rPr>
+          <w:rFonts w:ascii="Segoe UI" w:eastAsia="Times New Roman" w:hAnsi="Segoe UI" w:cs="Segoe UI"/>
+          <w:color w:val="10162F"/>
+          <w:sz w:val="27"/>
+          <w:szCs w:val="27"/>
+          <w:lang w:val="en-US" w:eastAsia="ru-RU"/>
+        </w:rPr>
+      </w:pPr>
+      <w:r>
+        <w:rPr>
+          <w:rFonts w:ascii="Segoe UI" w:eastAsia="Times New Roman" w:hAnsi="Segoe UI" w:cs="Segoe UI"/>
+          <w:b/>
+          <w:bCs/>
+          <w:color w:val="10162F"/>
+          <w:sz w:val="27"/>
+          <w:szCs w:val="27"/>
+          <w:lang w:val="en-US" w:eastAsia="ru-RU"/>
+        </w:rPr>
+        <w:t>1.</w:t>
+      </w:r>
+    </w:p>
+    <w:p>
+      <w:pPr>
+        <w:spacing w:after="100" w:afterAutospacing="1" w:line="240" w:lineRule="auto"/>
+        <w:rPr>
+          <w:rFonts w:ascii="Segoe UI" w:eastAsia="Times New Roman" w:hAnsi="Segoe UI" w:cs="Segoe UI"/>
+          <w:color w:val="10162F"/>
+          <w:sz w:val="27"/>
+          <w:szCs w:val="27"/>
+          <w:lang w:val="en-US" w:eastAsia="ru-RU"/>
+        </w:rPr>
+      </w:pPr>
+      <w:r>
+        <w:rPr>
+          <w:rFonts w:ascii="Segoe UI" w:eastAsia="Times New Roman" w:hAnsi="Segoe UI" w:cs="Segoe UI"/>
+          <w:color w:val="10162F"/>
+          <w:sz w:val="27"/>
+          <w:szCs w:val="27"/>
+          <w:lang w:val="en-US" w:eastAsia="ru-RU"/>
+        </w:rPr>
+        <w:t>One of the most common things that are represented by strings is names.</w:t>
+      </w:r>
+    </w:p>
+    <w:p>
+      <w:pPr>
+        <w:spacing w:after="0" w:line="240" w:lineRule="auto"/>
+        <w:rPr>
+          <w:rFonts w:ascii="Segoe UI" w:eastAsia="Times New Roman" w:hAnsi="Segoe UI" w:cs="Segoe UI"/>
+          <w:color w:val="10162F"/>
+          <w:sz w:val="27"/>
+          <w:szCs w:val="27"/>
+          <w:lang w:val="en-US" w:eastAsia="ru-RU"/>
+        </w:rPr>
+      </w:pPr>
+      <w:r>
+        <w:rPr>
+          <w:rFonts w:ascii="Segoe UI" w:eastAsia="Times New Roman" w:hAnsi="Segoe UI" w:cs="Segoe UI"/>
+          <w:color w:val="10162F"/>
+          <w:sz w:val="27"/>
+          <w:szCs w:val="27"/>
+          <w:lang w:val="en-US" w:eastAsia="ru-RU"/>
+        </w:rPr>
+        <w:t>Save your name as a string to the variable </w:t>
+      </w:r>
+      <w:proofErr w:type="spellStart"/>
+      <w:r>
+        <w:rPr>
+          <w:rFonts w:ascii="Ubuntu Mono" w:eastAsia="Times New Roman" w:hAnsi="Ubuntu Mono" w:cs="Courier New"/>
+          <w:color w:val="15141F"/>
+          <w:shd w:val="clear" w:color="auto" w:fill="EAE9ED"/>
+          <w:lang w:val="en-US" w:eastAsia="ru-RU"/>
+        </w:rPr>
+        <w:t>my_name</w:t>
+      </w:r>
+      <w:proofErr w:type="spellEnd"/>
+      <w:r>
+        <w:rPr>
+          <w:rFonts w:ascii="Segoe UI" w:eastAsia="Times New Roman" w:hAnsi="Segoe UI" w:cs="Segoe UI"/>
+          <w:color w:val="10162F"/>
+          <w:sz w:val="27"/>
+          <w:szCs w:val="27"/>
+          <w:lang w:val="en-US" w:eastAsia="ru-RU"/>
+        </w:rPr>
+        <w:t>.</w:t>
+      </w:r>
+    </w:p>
+    <w:p>
+      <w:pPr>
+        <w:shd w:val="clear" w:color="auto" w:fill="37C3BE"/>
+        <w:spacing w:after="0" w:line="240" w:lineRule="auto"/>
+        <w:rPr>
+          <w:rFonts w:ascii="Segoe UI" w:eastAsia="Times New Roman" w:hAnsi="Segoe UI" w:cs="Segoe UI"/>
+          <w:color w:val="FFFFFF"/>
+          <w:sz w:val="2"/>
+          <w:szCs w:val="2"/>
+          <w:lang w:val="en-US" w:eastAsia="ru-RU"/>
+        </w:rPr>
+      </w:pPr>
+      <w:r>
+        <w:rPr>
+          <w:rFonts w:ascii="Segoe UI" w:eastAsia="Times New Roman" w:hAnsi="Segoe UI" w:cs="Segoe UI"/>
+          <w:color w:val="FFFFFF"/>
+          <w:sz w:val="2"/>
+          <w:szCs w:val="2"/>
+          <w:lang w:val="en-US" w:eastAsia="ru-RU"/>
+        </w:rPr>
+        <w:t>Checkpoint 2 Passed</w:t>
+      </w:r>
+    </w:p>
+    <w:p>
+      <w:pPr>
+        <w:spacing w:after="0" w:line="240" w:lineRule="auto"/>
+        <w:rPr>
+          <w:rFonts w:ascii="Segoe UI" w:eastAsia="Times New Roman" w:hAnsi="Segoe UI" w:cs="Segoe UI"/>
+          <w:color w:val="10162F"/>
+          <w:sz w:val="27"/>
+          <w:szCs w:val="27"/>
+          <w:lang w:val="en-US" w:eastAsia="ru-RU"/>
+        </w:rPr>
+      </w:pPr>
+      <w:r>
+        <w:rPr>
+          <w:rFonts w:ascii="Segoe UI" w:eastAsia="Times New Roman" w:hAnsi="Segoe UI" w:cs="Segoe UI"/>
+          <w:color w:val="10162F"/>
+          <w:sz w:val="27"/>
+          <w:szCs w:val="27"/>
+          <w:lang w:val="en-US" w:eastAsia="ru-RU"/>
+        </w:rPr>
+        <w:lastRenderedPageBreak/>
+        <w:t>Hint</w:t>
+      </w:r>
+    </w:p>
+    <w:p>
+      <w:pPr>
+        <w:spacing w:after="100" w:afterAutospacing="1" w:line="240" w:lineRule="auto"/>
+        <w:rPr>
+          <w:rFonts w:ascii="Segoe UI" w:eastAsia="Times New Roman" w:hAnsi="Segoe UI" w:cs="Segoe UI"/>
+          <w:color w:val="10162F"/>
+          <w:sz w:val="27"/>
+          <w:szCs w:val="27"/>
+          <w:lang w:val="en-US" w:eastAsia="ru-RU"/>
+        </w:rPr>
+      </w:pPr>
+      <w:r>
+        <w:rPr>
+          <w:rFonts w:ascii="Segoe UI" w:eastAsia="Times New Roman" w:hAnsi="Segoe UI" w:cs="Segoe UI"/>
+          <w:color w:val="10162F"/>
+          <w:sz w:val="27"/>
+          <w:szCs w:val="27"/>
+          <w:lang w:val="en-US" w:eastAsia="ru-RU"/>
+        </w:rPr>
+        <w:t>Remember, the string can include more than one word:</w:t>
+      </w:r>
+    </w:p>
+    <w:p>
+      <w:pPr>
+        <w:shd w:val="clear" w:color="auto" w:fill="211E2F"/>
+        <w:tabs>
+          <w:tab w:val="left" w:pos="916"/>
+          <w:tab w:val="left" w:pos="1832"/>
+          <w:tab w:val="left" w:pos="2748"/>
+          <w:tab w:val="left" w:pos="3664"/>
+          <w:tab w:val="left" w:pos="4580"/>
+          <w:tab w:val="left" w:pos="5496"/>
+          <w:tab w:val="left" w:pos="6412"/>
+          <w:tab w:val="left" w:pos="7328"/>
+          <w:tab w:val="left" w:pos="8244"/>
+          <w:tab w:val="left" w:pos="9160"/>
+          <w:tab w:val="left" w:pos="10076"/>
+          <w:tab w:val="left" w:pos="10992"/>
+          <w:tab w:val="left" w:pos="11908"/>
+          <w:tab w:val="left" w:pos="12824"/>
+          <w:tab w:val="left" w:pos="13740"/>
+          <w:tab w:val="left" w:pos="14656"/>
+        </w:tabs>
+        <w:spacing w:after="0" w:line="240" w:lineRule="auto"/>
+        <w:rPr>
+          <w:rFonts w:ascii="Ubuntu Mono" w:eastAsia="Times New Roman" w:hAnsi="Ubuntu Mono" w:cs="Courier New"/>
+          <w:color w:val="939598"/>
+          <w:sz w:val="27"/>
+          <w:szCs w:val="27"/>
+          <w:lang w:val="en-US" w:eastAsia="ru-RU"/>
+        </w:rPr>
+      </w:pPr>
+      <w:proofErr w:type="spellStart"/>
+      <w:r>
+        <w:rPr>
+          <w:rFonts w:ascii="Ubuntu Mono" w:eastAsia="Times New Roman" w:hAnsi="Ubuntu Mono" w:cs="Courier New"/>
+          <w:color w:val="FF8973"/>
+          <w:sz w:val="27"/>
+          <w:szCs w:val="27"/>
+          <w:lang w:val="en-US" w:eastAsia="ru-RU"/>
+        </w:rPr>
+        <w:t>my_name</w:t>
+      </w:r>
+      <w:proofErr w:type="spellEnd"/>
+      <w:r>
+        <w:rPr>
+          <w:rFonts w:ascii="Ubuntu Mono" w:eastAsia="Times New Roman" w:hAnsi="Ubuntu Mono" w:cs="Courier New"/>
+          <w:color w:val="FFFFFF"/>
+          <w:sz w:val="27"/>
+          <w:szCs w:val="27"/>
+          <w:lang w:val="en-US" w:eastAsia="ru-RU"/>
+        </w:rPr>
+        <w:t xml:space="preserve"> = </w:t>
+      </w:r>
+      <w:r>
+        <w:rPr>
+          <w:rFonts w:ascii="Ubuntu Mono" w:eastAsia="Times New Roman" w:hAnsi="Ubuntu Mono" w:cs="Courier New"/>
+          <w:color w:val="FFE083"/>
+          <w:sz w:val="27"/>
+          <w:szCs w:val="27"/>
+          <w:lang w:val="en-US" w:eastAsia="ru-RU"/>
+        </w:rPr>
+        <w:t>"Python Person"</w:t>
+      </w:r>
+    </w:p>
+    <w:p>
+      <w:pPr>
+        <w:spacing w:after="0" w:line="240" w:lineRule="auto"/>
+        <w:rPr>
+          <w:rFonts w:ascii="Segoe UI" w:eastAsia="Times New Roman" w:hAnsi="Segoe UI" w:cs="Segoe UI"/>
+          <w:color w:val="10162F"/>
+          <w:sz w:val="27"/>
+          <w:szCs w:val="27"/>
+          <w:lang w:val="en-US" w:eastAsia="ru-RU"/>
+        </w:rPr>
+      </w:pPr>
+      <w:r>
+        <w:rPr>
+          <w:rFonts w:ascii="Segoe UI" w:eastAsia="Times New Roman" w:hAnsi="Segoe UI" w:cs="Segoe UI"/>
+          <w:b/>
+          <w:bCs/>
+          <w:color w:val="10162F"/>
+          <w:sz w:val="27"/>
+          <w:szCs w:val="27"/>
+          <w:lang w:val="en-US" w:eastAsia="ru-RU"/>
+        </w:rPr>
+        <w:t>2.</w:t>
+      </w:r>
+    </w:p>
+    <w:p>
+      <w:pPr>
+        <w:spacing w:after="0" w:line="240" w:lineRule="auto"/>
+        <w:rPr>
+          <w:rFonts w:ascii="Segoe UI" w:eastAsia="Times New Roman" w:hAnsi="Segoe UI" w:cs="Segoe UI"/>
+          <w:color w:val="10162F"/>
+          <w:sz w:val="27"/>
+          <w:szCs w:val="27"/>
+          <w:lang w:val="en-US" w:eastAsia="ru-RU"/>
+        </w:rPr>
+      </w:pPr>
+      <w:r>
+        <w:rPr>
+          <w:rFonts w:ascii="Segoe UI" w:eastAsia="Times New Roman" w:hAnsi="Segoe UI" w:cs="Segoe UI"/>
+          <w:color w:val="10162F"/>
+          <w:sz w:val="27"/>
+          <w:szCs w:val="27"/>
+          <w:lang w:val="en-US" w:eastAsia="ru-RU"/>
+        </w:rPr>
+        <w:t>Select the first letter of the variable </w:t>
+      </w:r>
+      <w:proofErr w:type="spellStart"/>
+      <w:r>
+        <w:rPr>
+          <w:rFonts w:ascii="Ubuntu Mono" w:eastAsia="Times New Roman" w:hAnsi="Ubuntu Mono" w:cs="Courier New"/>
+          <w:color w:val="15141F"/>
+          <w:shd w:val="clear" w:color="auto" w:fill="EAE9ED"/>
+          <w:lang w:val="en-US" w:eastAsia="ru-RU"/>
+        </w:rPr>
+        <w:t>my_name</w:t>
+      </w:r>
+      <w:proofErr w:type="spellEnd"/>
+      <w:r>
+        <w:rPr>
+          <w:rFonts w:ascii="Segoe UI" w:eastAsia="Times New Roman" w:hAnsi="Segoe UI" w:cs="Segoe UI"/>
+          <w:color w:val="10162F"/>
+          <w:sz w:val="27"/>
+          <w:szCs w:val="27"/>
+          <w:lang w:val="en-US" w:eastAsia="ru-RU"/>
+        </w:rPr>
+        <w:t> and save it to </w:t>
+      </w:r>
+      <w:proofErr w:type="spellStart"/>
+      <w:r>
+        <w:rPr>
+          <w:rFonts w:ascii="Ubuntu Mono" w:eastAsia="Times New Roman" w:hAnsi="Ubuntu Mono" w:cs="Courier New"/>
+          <w:color w:val="15141F"/>
+          <w:shd w:val="clear" w:color="auto" w:fill="EAE9ED"/>
+          <w:lang w:val="en-US" w:eastAsia="ru-RU"/>
+        </w:rPr>
+        <w:t>first_initial</w:t>
+      </w:r>
+      <w:proofErr w:type="spellEnd"/>
+      <w:r>
+        <w:rPr>
+          <w:rFonts w:ascii="Segoe UI" w:eastAsia="Times New Roman" w:hAnsi="Segoe UI" w:cs="Segoe UI"/>
+          <w:color w:val="10162F"/>
+          <w:sz w:val="27"/>
+          <w:szCs w:val="27"/>
+          <w:lang w:val="en-US" w:eastAsia="ru-RU"/>
+        </w:rPr>
+        <w:t>.</w:t>
+      </w:r>
+    </w:p>
+    <w:p>
+      <w:pPr>
+        <w:shd w:val="clear" w:color="auto" w:fill="37C3BE"/>
+        <w:spacing w:after="0" w:line="240" w:lineRule="auto"/>
+        <w:rPr>
+          <w:rFonts w:ascii="Segoe UI" w:eastAsia="Times New Roman" w:hAnsi="Segoe UI" w:cs="Segoe UI"/>
+          <w:color w:val="FFFFFF"/>
+          <w:sz w:val="2"/>
+          <w:szCs w:val="2"/>
+          <w:lang w:val="en-US" w:eastAsia="ru-RU"/>
+        </w:rPr>
+      </w:pPr>
+      <w:r>
+        <w:rPr>
+          <w:rFonts w:ascii="Segoe UI" w:eastAsia="Times New Roman" w:hAnsi="Segoe UI" w:cs="Segoe UI"/>
+          <w:color w:val="FFFFFF"/>
+          <w:sz w:val="2"/>
+          <w:szCs w:val="2"/>
+          <w:lang w:val="en-US" w:eastAsia="ru-RU"/>
+        </w:rPr>
+        <w:t>Checkpoint 3 Passed</w:t>
+      </w:r>
+    </w:p>
+    <w:p>
+      <w:pPr>
+        <w:spacing w:after="0" w:line="240" w:lineRule="auto"/>
+        <w:rPr>
+          <w:rFonts w:ascii="Segoe UI" w:eastAsia="Times New Roman" w:hAnsi="Segoe UI" w:cs="Segoe UI"/>
+          <w:color w:val="10162F"/>
+          <w:sz w:val="27"/>
+          <w:szCs w:val="27"/>
+          <w:lang w:val="en-US" w:eastAsia="ru-RU"/>
+        </w:rPr>
+      </w:pPr>
+      <w:r>
+        <w:rPr>
+          <w:rFonts w:ascii="Segoe UI" w:eastAsia="Times New Roman" w:hAnsi="Segoe UI" w:cs="Segoe UI"/>
+          <w:color w:val="10162F"/>
+          <w:sz w:val="27"/>
+          <w:szCs w:val="27"/>
+          <w:lang w:val="en-US" w:eastAsia="ru-RU"/>
+        </w:rPr>
+        <w:t>Hint</w:t>
+      </w:r>
+    </w:p>
+    <w:p>
+      <w:pPr>
+        <w:spacing w:after="100" w:afterAutospacing="1" w:line="240" w:lineRule="auto"/>
+        <w:rPr>
+          <w:rFonts w:ascii="Segoe UI" w:eastAsia="Times New Roman" w:hAnsi="Segoe UI" w:cs="Segoe UI"/>
+          <w:color w:val="10162F"/>
+          <w:sz w:val="27"/>
+          <w:szCs w:val="27"/>
+          <w:lang w:val="en-US" w:eastAsia="ru-RU"/>
+        </w:rPr>
+      </w:pPr>
+      <w:r>
+        <w:rPr>
+          <w:rFonts w:ascii="Segoe UI" w:eastAsia="Times New Roman" w:hAnsi="Segoe UI" w:cs="Segoe UI"/>
+          <w:color w:val="10162F"/>
+          <w:sz w:val="27"/>
+          <w:szCs w:val="27"/>
+          <w:lang w:val="en-US" w:eastAsia="ru-RU"/>
+        </w:rPr>
+        <w:t>The first character of a string is at index 0:</w:t>
+      </w:r>
+    </w:p>
+    <w:p>
+      <w:pPr>
+        <w:shd w:val="clear" w:color="auto" w:fill="211E2F"/>
+        <w:tabs>
+          <w:tab w:val="left" w:pos="916"/>
+          <w:tab w:val="left" w:pos="1832"/>
+          <w:tab w:val="left" w:pos="2748"/>
+          <w:tab w:val="left" w:pos="3664"/>
+          <w:tab w:val="left" w:pos="4580"/>
+          <w:tab w:val="left" w:pos="5496"/>
+          <w:tab w:val="left" w:pos="6412"/>
+          <w:tab w:val="left" w:pos="7328"/>
+          <w:tab w:val="left" w:pos="8244"/>
+          <w:tab w:val="left" w:pos="9160"/>
+          <w:tab w:val="left" w:pos="10076"/>
+          <w:tab w:val="left" w:pos="10992"/>
+          <w:tab w:val="left" w:pos="11908"/>
+          <w:tab w:val="left" w:pos="12824"/>
+          <w:tab w:val="left" w:pos="13740"/>
+          <w:tab w:val="left" w:pos="14656"/>
+        </w:tabs>
+        <w:spacing w:after="0" w:line="240" w:lineRule="auto"/>
+        <w:rPr>
+          <w:rFonts w:ascii="Ubuntu Mono" w:eastAsia="Times New Roman" w:hAnsi="Ubuntu Mono" w:cs="Courier New"/>
+          <w:color w:val="939598"/>
+          <w:sz w:val="27"/>
+          <w:szCs w:val="27"/>
+          <w:lang w:val="en-US" w:eastAsia="ru-RU"/>
+        </w:rPr>
+      </w:pPr>
+      <w:proofErr w:type="spellStart"/>
+      <w:r>
+        <w:rPr>
+          <w:rFonts w:ascii="Ubuntu Mono" w:eastAsia="Times New Roman" w:hAnsi="Ubuntu Mono" w:cs="Courier New"/>
+          <w:color w:val="FF8973"/>
+          <w:sz w:val="27"/>
+          <w:szCs w:val="27"/>
+          <w:lang w:val="en-US" w:eastAsia="ru-RU"/>
+        </w:rPr>
+        <w:t>first_initial</w:t>
+      </w:r>
+      <w:proofErr w:type="spellEnd"/>
+      <w:r>
+        <w:rPr>
+          <w:rFonts w:ascii="Ubuntu Mono" w:eastAsia="Times New Roman" w:hAnsi="Ubuntu Mono" w:cs="Courier New"/>
+          <w:color w:val="FFFFFF"/>
+          <w:sz w:val="27"/>
+          <w:szCs w:val="27"/>
+          <w:lang w:val="en-US" w:eastAsia="ru-RU"/>
+        </w:rPr>
+        <w:t xml:space="preserve"> = </w:t>
+      </w:r>
+      <w:proofErr w:type="spellStart"/>
+      <w:r>
+        <w:rPr>
+          <w:rFonts w:ascii="Ubuntu Mono" w:eastAsia="Times New Roman" w:hAnsi="Ubuntu Mono" w:cs="Courier New"/>
+          <w:color w:val="FF8973"/>
+          <w:sz w:val="27"/>
+          <w:szCs w:val="27"/>
+          <w:lang w:val="en-US" w:eastAsia="ru-RU"/>
+        </w:rPr>
+        <w:t>my_</w:t>
+      </w:r>
+      <w:proofErr w:type="gramStart"/>
+      <w:r>
+        <w:rPr>
+          <w:rFonts w:ascii="Ubuntu Mono" w:eastAsia="Times New Roman" w:hAnsi="Ubuntu Mono" w:cs="Courier New"/>
+          <w:color w:val="FF8973"/>
+          <w:sz w:val="27"/>
+          <w:szCs w:val="27"/>
+          <w:lang w:val="en-US" w:eastAsia="ru-RU"/>
+        </w:rPr>
+        <w:t>name</w:t>
+      </w:r>
+      <w:proofErr w:type="spellEnd"/>
+      <w:r>
+        <w:rPr>
+          <w:rFonts w:ascii="Ubuntu Mono" w:eastAsia="Times New Roman" w:hAnsi="Ubuntu Mono" w:cs="Courier New"/>
+          <w:color w:val="FFFFFF"/>
+          <w:sz w:val="27"/>
+          <w:szCs w:val="27"/>
+          <w:lang w:val="en-US" w:eastAsia="ru-RU"/>
+        </w:rPr>
+        <w:t>[</w:t>
+      </w:r>
+      <w:proofErr w:type="gramEnd"/>
+      <w:r>
+        <w:rPr>
+          <w:rFonts w:ascii="Ubuntu Mono" w:eastAsia="Times New Roman" w:hAnsi="Ubuntu Mono" w:cs="Courier New"/>
+          <w:color w:val="FF8973"/>
+          <w:sz w:val="27"/>
+          <w:szCs w:val="27"/>
+          <w:lang w:val="en-US" w:eastAsia="ru-RU"/>
+        </w:rPr>
+        <w:t>0</w:t>
+      </w:r>
+      <w:r>
+        <w:rPr>
+          <w:rFonts w:ascii="Ubuntu Mono" w:eastAsia="Times New Roman" w:hAnsi="Ubuntu Mono" w:cs="Courier New"/>
+          <w:color w:val="FFFFFF"/>
+          <w:sz w:val="27"/>
+          <w:szCs w:val="27"/>
+          <w:lang w:val="en-US" w:eastAsia="ru-RU"/>
+        </w:rPr>
+        <w:t>]</w:t>
+      </w:r>
+    </w:p>
+    <w:p>
+      <w:pPr>
+        <w:jc w:val="both"/>
+        <w:rPr>
+          <w:b/>
+          <w:bCs/>
+          <w:lang w:val="en-US"/>
+        </w:rPr>
+      </w:pPr>
+    </w:p>
+    <w:p>
+      <w:pPr>
+        <w:jc w:val="both"/>
+        <w:rPr>
+          <w:b/>
+          <w:bCs/>
+          <w:lang w:val="en-US"/>
+        </w:rPr>
+      </w:pPr>
+      <w:r>
+        <w:rPr>
+          <w:b/>
+          <w:bCs/>
+          <w:lang w:val="en-US"/>
+        </w:rPr>
+        <w:t>script.py</w:t>
+      </w:r>
+    </w:p>
+    <w:p>
+      <w:pPr>
+        <w:shd w:val="clear" w:color="auto" w:fill="1E1E1E"/>
+        <w:spacing w:after="0" w:line="360" w:lineRule="atLeast"/>
+        <w:rPr>
+          <w:rFonts w:ascii="Consolas" w:eastAsia="Times New Roman" w:hAnsi="Consolas" w:cs="Times New Roman"/>
+          <w:color w:val="FFFFFF"/>
+          <w:sz w:val="21"/>
+          <w:szCs w:val="21"/>
+          <w:lang w:val="en-US" w:eastAsia="ru-RU"/>
+        </w:rPr>
+      </w:pPr>
+      <w:proofErr w:type="spellStart"/>
+      <w:r>
+        <w:rPr>
+          <w:rFonts w:ascii="Consolas" w:eastAsia="Times New Roman" w:hAnsi="Consolas" w:cs="Times New Roman"/>
+          <w:color w:val="FF8973"/>
+          <w:sz w:val="21"/>
+          <w:szCs w:val="21"/>
+          <w:lang w:val="en-US" w:eastAsia="ru-RU"/>
+        </w:rPr>
+        <w:t>my_name</w:t>
+      </w:r>
+      <w:proofErr w:type="spellEnd"/>
+      <w:r>
+        <w:rPr>
+          <w:rFonts w:ascii="Consolas" w:eastAsia="Times New Roman" w:hAnsi="Consolas" w:cs="Times New Roman"/>
+          <w:color w:val="FFFFFF"/>
+          <w:sz w:val="21"/>
+          <w:szCs w:val="21"/>
+          <w:lang w:val="en-US" w:eastAsia="ru-RU"/>
+        </w:rPr>
+        <w:t> = </w:t>
+      </w:r>
+      <w:r>
+        <w:rPr>
+          <w:rFonts w:ascii="Consolas" w:eastAsia="Times New Roman" w:hAnsi="Consolas" w:cs="Times New Roman"/>
+          <w:color w:val="FFE083"/>
+          <w:sz w:val="21"/>
+          <w:szCs w:val="21"/>
+          <w:lang w:val="en-US" w:eastAsia="ru-RU"/>
+        </w:rPr>
+        <w:t>"Andres"</w:t>
+      </w:r>
+    </w:p>
+    <w:p>
+      <w:pPr>
+        <w:shd w:val="clear" w:color="auto" w:fill="1E1E1E"/>
+        <w:spacing w:after="0" w:line="360" w:lineRule="atLeast"/>
+        <w:rPr>
+          <w:rFonts w:ascii="Consolas" w:eastAsia="Times New Roman" w:hAnsi="Consolas" w:cs="Times New Roman"/>
+          <w:color w:val="FFFFFF"/>
+          <w:sz w:val="21"/>
+          <w:szCs w:val="21"/>
+          <w:lang w:val="en-US" w:eastAsia="ru-RU"/>
+        </w:rPr>
+      </w:pPr>
+      <w:proofErr w:type="spellStart"/>
+      <w:r>
+        <w:rPr>
+          <w:rFonts w:ascii="Consolas" w:eastAsia="Times New Roman" w:hAnsi="Consolas" w:cs="Times New Roman"/>
+          <w:color w:val="FF8973"/>
+          <w:sz w:val="21"/>
+          <w:szCs w:val="21"/>
+          <w:lang w:val="en-US" w:eastAsia="ru-RU"/>
+        </w:rPr>
+        <w:t>first_initial</w:t>
+      </w:r>
+      <w:proofErr w:type="spellEnd"/>
+      <w:r>
+        <w:rPr>
+          <w:rFonts w:ascii="Consolas" w:eastAsia="Times New Roman" w:hAnsi="Consolas" w:cs="Times New Roman"/>
+          <w:color w:val="FFFFFF"/>
+          <w:sz w:val="21"/>
+          <w:szCs w:val="21"/>
+          <w:lang w:val="en-US" w:eastAsia="ru-RU"/>
+        </w:rPr>
+        <w:t> = </w:t>
+      </w:r>
+      <w:proofErr w:type="spellStart"/>
+      <w:r>
+        <w:rPr>
+          <w:rFonts w:ascii="Consolas" w:eastAsia="Times New Roman" w:hAnsi="Consolas" w:cs="Times New Roman"/>
+          <w:color w:val="FF8973"/>
+          <w:sz w:val="21"/>
+          <w:szCs w:val="21"/>
+          <w:lang w:val="en-US" w:eastAsia="ru-RU"/>
+        </w:rPr>
+        <w:t>my_</w:t>
+      </w:r>
+      <w:proofErr w:type="gramStart"/>
+      <w:r>
+        <w:rPr>
+          <w:rFonts w:ascii="Consolas" w:eastAsia="Times New Roman" w:hAnsi="Consolas" w:cs="Times New Roman"/>
+          <w:color w:val="FF8973"/>
+          <w:sz w:val="21"/>
+          <w:szCs w:val="21"/>
+          <w:lang w:val="en-US" w:eastAsia="ru-RU"/>
+        </w:rPr>
+        <w:t>name</w:t>
+      </w:r>
+      <w:proofErr w:type="spellEnd"/>
+      <w:r>
+        <w:rPr>
+          <w:rFonts w:ascii="Consolas" w:eastAsia="Times New Roman" w:hAnsi="Consolas" w:cs="Times New Roman"/>
+          <w:color w:val="FFFFFF"/>
+          <w:sz w:val="21"/>
+          <w:szCs w:val="21"/>
+          <w:lang w:val="en-US" w:eastAsia="ru-RU"/>
+        </w:rPr>
+        <w:t>[</w:t>
+      </w:r>
+      <w:proofErr w:type="gramEnd"/>
+      <w:r>
+        <w:rPr>
+          <w:rFonts w:ascii="Consolas" w:eastAsia="Times New Roman" w:hAnsi="Consolas" w:cs="Times New Roman"/>
+          <w:color w:val="FF8973"/>
+          <w:sz w:val="21"/>
+          <w:szCs w:val="21"/>
+          <w:lang w:val="en-US" w:eastAsia="ru-RU"/>
+        </w:rPr>
+        <w:t>0</w:t>
+      </w:r>
+      <w:r>
+        <w:rPr>
+          <w:rFonts w:ascii="Consolas" w:eastAsia="Times New Roman" w:hAnsi="Consolas" w:cs="Times New Roman"/>
+          <w:color w:val="FFFFFF"/>
+          <w:sz w:val="21"/>
+          <w:szCs w:val="21"/>
+          <w:lang w:val="en-US" w:eastAsia="ru-RU"/>
+        </w:rPr>
+        <w:t>]</w:t>
+      </w:r>
+    </w:p>
+    <w:p>
+      <w:pPr>
+        <w:pBdr>
+          <w:bottom w:val="single" w:sz="12" w:space="1" w:color="auto"/>
+        </w:pBdr>
+        <w:jc w:val="both"/>
+        <w:rPr>
+          <w:b/>
+          <w:bCs/>
+          <w:lang w:val="en-US"/>
+        </w:rPr>
+      </w:pPr>
+    </w:p>
+    <w:p>
+      <w:pPr>
+        <w:spacing w:after="0" w:line="240" w:lineRule="auto"/>
+        <w:rPr>
+          <w:rFonts w:ascii="Segoe UI" w:eastAsia="Times New Roman" w:hAnsi="Segoe UI" w:cs="Segoe UI"/>
+          <w:color w:val="10162F"/>
+          <w:sz w:val="27"/>
+          <w:szCs w:val="27"/>
+          <w:lang w:val="en-US" w:eastAsia="ru-RU"/>
+        </w:rPr>
+      </w:pPr>
+      <w:r>
+        <w:rPr>
+          <w:rFonts w:ascii="Segoe UI" w:eastAsia="Times New Roman" w:hAnsi="Segoe UI" w:cs="Segoe UI"/>
+          <w:b/>
+          <w:bCs/>
+          <w:color w:val="10162F"/>
+          <w:sz w:val="27"/>
+          <w:szCs w:val="27"/>
+          <w:lang w:val="en-US" w:eastAsia="ru-RU"/>
+        </w:rPr>
+        <w:t>Cut Me a Slice of String</w:t>
+      </w:r>
+    </w:p>
+    <w:p>
+      <w:pPr>
+        <w:spacing w:after="100" w:afterAutospacing="1" w:line="240" w:lineRule="auto"/>
+        <w:rPr>
+          <w:rFonts w:ascii="Segoe UI" w:eastAsia="Times New Roman" w:hAnsi="Segoe UI" w:cs="Segoe UI"/>
+          <w:color w:val="10162F"/>
+          <w:sz w:val="27"/>
+          <w:szCs w:val="27"/>
+          <w:lang w:val="en-US" w:eastAsia="ru-RU"/>
+        </w:rPr>
+      </w:pPr>
+      <w:r>
+        <w:rPr>
+          <w:rFonts w:ascii="Segoe UI" w:eastAsia="Times New Roman" w:hAnsi="Segoe UI" w:cs="Segoe UI"/>
+          <w:color w:val="10162F"/>
+          <w:sz w:val="27"/>
+          <w:szCs w:val="27"/>
+          <w:lang w:val="en-US" w:eastAsia="ru-RU"/>
+        </w:rPr>
+        <w:t>Not only can we select a single character from a string, but we can also select entire chunks of characters from a string. We can do this with the following syntax:</w:t>
+      </w:r>
+    </w:p>
+    <w:p>
+      <w:pPr>
+        <w:tabs>
+          <w:tab w:val="left" w:pos="916"/>
+          <w:tab w:val="left" w:pos="1832"/>
+          <w:tab w:val="left" w:pos="2748"/>
+          <w:tab w:val="left" w:pos="3664"/>
+          <w:tab w:val="left" w:pos="4580"/>
+          <w:tab w:val="left" w:pos="5496"/>
+          <w:tab w:val="left" w:pos="6412"/>
+          <w:tab w:val="left" w:pos="7328"/>
+          <w:tab w:val="left" w:pos="8244"/>
+          <w:tab w:val="left" w:pos="9160"/>
+          <w:tab w:val="left" w:pos="10076"/>
+          <w:tab w:val="left" w:pos="10992"/>
+          <w:tab w:val="left" w:pos="11908"/>
+          <w:tab w:val="left" w:pos="12824"/>
+          <w:tab w:val="left" w:pos="13740"/>
+          <w:tab w:val="left" w:pos="14656"/>
+        </w:tabs>
+        <w:spacing w:after="0" w:line="240" w:lineRule="auto"/>
+        <w:rPr>
+          <w:rFonts w:ascii="Courier New" w:eastAsia="Times New Roman" w:hAnsi="Courier New" w:cs="Courier New"/>
+          <w:color w:val="10162F"/>
+          <w:sz w:val="27"/>
+          <w:szCs w:val="27"/>
+          <w:lang w:val="en-US" w:eastAsia="ru-RU"/>
+        </w:rPr>
+      </w:pPr>
+      <w:r>
+        <w:rPr>
+          <w:rFonts w:ascii="Ubuntu Mono" w:eastAsia="Times New Roman" w:hAnsi="Ubuntu Mono" w:cs="Courier New"/>
+          <w:color w:val="10162F"/>
+          <w:lang w:val="en-US" w:eastAsia="ru-RU"/>
+        </w:rPr>
+        <w:t>string[</w:t>
+      </w:r>
+      <w:proofErr w:type="spellStart"/>
+      <w:r>
+        <w:rPr>
+          <w:rFonts w:ascii="Ubuntu Mono" w:eastAsia="Times New Roman" w:hAnsi="Ubuntu Mono" w:cs="Courier New"/>
+          <w:color w:val="10162F"/>
+          <w:lang w:val="en-US" w:eastAsia="ru-RU"/>
+        </w:rPr>
+        <w:t>first_</w:t>
+      </w:r>
+      <w:proofErr w:type="gramStart"/>
+      <w:r>
+        <w:rPr>
+          <w:rFonts w:ascii="Ubuntu Mono" w:eastAsia="Times New Roman" w:hAnsi="Ubuntu Mono" w:cs="Courier New"/>
+          <w:color w:val="10162F"/>
+          <w:lang w:val="en-US" w:eastAsia="ru-RU"/>
+        </w:rPr>
+        <w:t>index:last</w:t>
+      </w:r>
+      <w:proofErr w:type="gramEnd"/>
+      <w:r>
+        <w:rPr>
+          <w:rFonts w:ascii="Ubuntu Mono" w:eastAsia="Times New Roman" w:hAnsi="Ubuntu Mono" w:cs="Courier New"/>
+          <w:color w:val="10162F"/>
+          <w:lang w:val="en-US" w:eastAsia="ru-RU"/>
+        </w:rPr>
+        <w:t>_index</w:t>
+      </w:r>
+      <w:proofErr w:type="spellEnd"/>
+      <w:r>
+        <w:rPr>
+          <w:rFonts w:ascii="Ubuntu Mono" w:eastAsia="Times New Roman" w:hAnsi="Ubuntu Mono" w:cs="Courier New"/>
+          <w:color w:val="10162F"/>
+          <w:lang w:val="en-US" w:eastAsia="ru-RU"/>
+        </w:rPr>
+        <w:t>]</w:t>
+      </w:r>
+    </w:p>
+    <w:p>
+      <w:pPr>
+        <w:spacing w:after="100" w:afterAutospacing="1" w:line="240" w:lineRule="auto"/>
+        <w:rPr>
+          <w:rFonts w:ascii="Segoe UI" w:eastAsia="Times New Roman" w:hAnsi="Segoe UI" w:cs="Segoe UI"/>
+          <w:color w:val="10162F"/>
+          <w:sz w:val="27"/>
+          <w:szCs w:val="27"/>
+          <w:lang w:val="en-US" w:eastAsia="ru-RU"/>
+        </w:rPr>
+      </w:pPr>
+      <w:r>
+        <w:rPr>
+          <w:rFonts w:ascii="Segoe UI" w:eastAsia="Times New Roman" w:hAnsi="Segoe UI" w:cs="Segoe UI"/>
+          <w:color w:val="10162F"/>
+          <w:sz w:val="27"/>
+          <w:szCs w:val="27"/>
+          <w:lang w:val="en-US" w:eastAsia="ru-RU"/>
+        </w:rPr>
+        <w:t>This is called </w:t>
+      </w:r>
+      <w:r>
+        <w:rPr>
+          <w:rFonts w:ascii="Segoe UI" w:eastAsia="Times New Roman" w:hAnsi="Segoe UI" w:cs="Segoe UI"/>
+          <w:i/>
+          <w:iCs/>
+          <w:color w:val="10162F"/>
+          <w:sz w:val="27"/>
+          <w:szCs w:val="27"/>
+          <w:lang w:val="en-US" w:eastAsia="ru-RU"/>
+        </w:rPr>
+        <w:t>slicing</w:t>
+      </w:r>
+      <w:r>
+        <w:rPr>
+          <w:rFonts w:ascii="Segoe UI" w:eastAsia="Times New Roman" w:hAnsi="Segoe UI" w:cs="Segoe UI"/>
+          <w:color w:val="10162F"/>
+          <w:sz w:val="27"/>
+          <w:szCs w:val="27"/>
+          <w:lang w:val="en-US" w:eastAsia="ru-RU"/>
+        </w:rPr>
+        <w:t> a string. When we slice a string we are creating a </w:t>
+      </w:r>
+      <w:hyperlink r:id="rId7" w:tgtFrame="_blank" w:history="1">
+        <w:r>
+          <w:rPr>
+            <w:rFonts w:ascii="Segoe UI" w:eastAsia="Times New Roman" w:hAnsi="Segoe UI" w:cs="Segoe UI"/>
+            <w:color w:val="0000FF"/>
+            <w:sz w:val="27"/>
+            <w:szCs w:val="27"/>
+            <w:u w:val="single"/>
+            <w:bdr w:val="none" w:sz="0" w:space="0" w:color="auto" w:frame="1"/>
+            <w:lang w:val="en-US" w:eastAsia="ru-RU"/>
+          </w:rPr>
+          <w:t>substring</w:t>
+        </w:r>
+      </w:hyperlink>
+      <w:r>
+        <w:rPr>
+          <w:rFonts w:ascii="Segoe UI" w:eastAsia="Times New Roman" w:hAnsi="Segoe UI" w:cs="Segoe UI"/>
+          <w:color w:val="10162F"/>
+          <w:sz w:val="27"/>
+          <w:szCs w:val="27"/>
+          <w:lang w:val="en-US" w:eastAsia="ru-RU"/>
+        </w:rPr>
+        <w:t> - a brand new string that starts at (and includes) the </w:t>
+      </w:r>
+      <w:proofErr w:type="spellStart"/>
+      <w:r>
+        <w:rPr>
+          <w:rFonts w:ascii="Ubuntu Mono" w:eastAsia="Times New Roman" w:hAnsi="Ubuntu Mono" w:cs="Courier New"/>
+          <w:color w:val="15141F"/>
+          <w:shd w:val="clear" w:color="auto" w:fill="EAE9ED"/>
+          <w:lang w:val="en-US" w:eastAsia="ru-RU"/>
+        </w:rPr>
+        <w:t>first_index</w:t>
+      </w:r>
+      <w:proofErr w:type="spellEnd"/>
+      <w:r>
+        <w:rPr>
+          <w:rFonts w:ascii="Segoe UI" w:eastAsia="Times New Roman" w:hAnsi="Segoe UI" w:cs="Segoe UI"/>
+          <w:color w:val="10162F"/>
+          <w:sz w:val="27"/>
+          <w:szCs w:val="27"/>
+          <w:lang w:val="en-US" w:eastAsia="ru-RU"/>
+        </w:rPr>
+        <w:t> and ends at (but excludes) the </w:t>
+      </w:r>
+      <w:proofErr w:type="spellStart"/>
+      <w:r>
+        <w:rPr>
+          <w:rFonts w:ascii="Ubuntu Mono" w:eastAsia="Times New Roman" w:hAnsi="Ubuntu Mono" w:cs="Courier New"/>
+          <w:color w:val="15141F"/>
+          <w:shd w:val="clear" w:color="auto" w:fill="EAE9ED"/>
+          <w:lang w:val="en-US" w:eastAsia="ru-RU"/>
+        </w:rPr>
+        <w:t>last_index</w:t>
+      </w:r>
+      <w:proofErr w:type="spellEnd"/>
+      <w:r>
+        <w:rPr>
+          <w:rFonts w:ascii="Segoe UI" w:eastAsia="Times New Roman" w:hAnsi="Segoe UI" w:cs="Segoe UI"/>
+          <w:color w:val="10162F"/>
+          <w:sz w:val="27"/>
+          <w:szCs w:val="27"/>
+          <w:lang w:val="en-US" w:eastAsia="ru-RU"/>
+        </w:rPr>
+        <w:t>.</w:t>
+      </w:r>
+    </w:p>
+    <w:p>
+      <w:pPr>
+        <w:spacing w:after="100" w:afterAutospacing="1" w:line="240" w:lineRule="auto"/>
+        <w:rPr>
+          <w:rFonts w:ascii="Segoe UI" w:eastAsia="Times New Roman" w:hAnsi="Segoe UI" w:cs="Segoe UI"/>
+          <w:color w:val="10162F"/>
+          <w:sz w:val="27"/>
+          <w:szCs w:val="27"/>
+          <w:lang w:val="en-US" w:eastAsia="ru-RU"/>
+        </w:rPr>
+      </w:pPr>
+      <w:r>
+        <w:rPr>
+          <w:rFonts w:ascii="Segoe UI" w:eastAsia="Times New Roman" w:hAnsi="Segoe UI" w:cs="Segoe UI"/>
+          <w:color w:val="10162F"/>
+          <w:sz w:val="27"/>
+          <w:szCs w:val="27"/>
+          <w:lang w:val="en-US" w:eastAsia="ru-RU"/>
+        </w:rPr>
+        <w:t>Let’s look at some examples of this. Recall our favorite fruit:</w:t>
+      </w:r>
+    </w:p>
+    <w:p>
+      <w:pPr>
+        <w:shd w:val="clear" w:color="auto" w:fill="211E2F"/>
+        <w:tabs>
+          <w:tab w:val="left" w:pos="916"/>
+          <w:tab w:val="left" w:pos="1832"/>
+          <w:tab w:val="left" w:pos="2748"/>
+          <w:tab w:val="left" w:pos="3664"/>
+          <w:tab w:val="left" w:pos="4580"/>
+          <w:tab w:val="left" w:pos="5496"/>
+          <w:tab w:val="left" w:pos="6412"/>
+          <w:tab w:val="left" w:pos="7328"/>
+          <w:tab w:val="left" w:pos="8244"/>
+          <w:tab w:val="left" w:pos="9160"/>
+          <w:tab w:val="left" w:pos="10076"/>
+          <w:tab w:val="left" w:pos="10992"/>
+          <w:tab w:val="left" w:pos="11908"/>
+          <w:tab w:val="left" w:pos="12824"/>
+          <w:tab w:val="left" w:pos="13740"/>
+          <w:tab w:val="left" w:pos="14656"/>
+        </w:tabs>
+        <w:spacing w:after="0" w:line="240" w:lineRule="auto"/>
+        <w:rPr>
+          <w:rFonts w:ascii="Ubuntu Mono" w:eastAsia="Times New Roman" w:hAnsi="Ubuntu Mono" w:cs="Courier New"/>
+          <w:color w:val="939598"/>
+          <w:sz w:val="27"/>
+          <w:szCs w:val="27"/>
+          <w:lang w:val="en-US" w:eastAsia="ru-RU"/>
+        </w:rPr>
+      </w:pPr>
+      <w:proofErr w:type="spellStart"/>
+      <w:r>
+        <w:rPr>
+          <w:rFonts w:ascii="Ubuntu Mono" w:eastAsia="Times New Roman" w:hAnsi="Ubuntu Mono" w:cs="Courier New"/>
+          <w:color w:val="FF8973"/>
+          <w:sz w:val="27"/>
+          <w:szCs w:val="27"/>
+          <w:lang w:val="en-US" w:eastAsia="ru-RU"/>
+        </w:rPr>
+        <w:t>favorite_fruit</w:t>
+      </w:r>
+      <w:proofErr w:type="spellEnd"/>
+      <w:r>
+        <w:rPr>
+          <w:rFonts w:ascii="Ubuntu Mono" w:eastAsia="Times New Roman" w:hAnsi="Ubuntu Mono" w:cs="Courier New"/>
+          <w:color w:val="FFFFFF"/>
+          <w:sz w:val="27"/>
+          <w:szCs w:val="27"/>
+          <w:lang w:val="en-US" w:eastAsia="ru-RU"/>
+        </w:rPr>
+        <w:t xml:space="preserve"> = </w:t>
+      </w:r>
+      <w:r>
+        <w:rPr>
+          <w:rFonts w:ascii="Ubuntu Mono" w:eastAsia="Times New Roman" w:hAnsi="Ubuntu Mono" w:cs="Courier New"/>
+          <w:color w:val="FFE083"/>
+          <w:sz w:val="27"/>
+          <w:szCs w:val="27"/>
+          <w:lang w:val="en-US" w:eastAsia="ru-RU"/>
+        </w:rPr>
+        <w:t>"blueberry"</w:t>
+      </w:r>
+    </w:p>
+    <w:p>
+      <w:pPr>
+        <w:spacing w:after="100" w:afterAutospacing="1" w:line="240" w:lineRule="auto"/>
+        <w:rPr>
+          <w:rFonts w:ascii="Segoe UI" w:eastAsia="Times New Roman" w:hAnsi="Segoe UI" w:cs="Segoe UI"/>
+          <w:color w:val="10162F"/>
+          <w:sz w:val="27"/>
+          <w:szCs w:val="27"/>
+          <w:lang w:val="en-US" w:eastAsia="ru-RU"/>
+        </w:rPr>
+      </w:pPr>
+      <w:r>
+        <w:rPr>
+          <w:rFonts w:ascii="Segoe UI" w:eastAsia="Times New Roman" w:hAnsi="Segoe UI" w:cs="Segoe UI"/>
+          <w:color w:val="10162F"/>
+          <w:sz w:val="27"/>
+          <w:szCs w:val="27"/>
+          <w:lang w:val="en-US" w:eastAsia="ru-RU"/>
+        </w:rPr>
+        <w:t>The indices of this string are shown in the diagram below.</w:t>
+      </w:r>
+    </w:p>
+    <w:p>
+      <w:pPr>
+        <w:spacing w:after="100" w:afterAutospacing="1" w:line="240" w:lineRule="auto"/>
+        <w:rPr>
+          <w:rFonts w:ascii="Segoe UI" w:eastAsia="Times New Roman" w:hAnsi="Segoe UI" w:cs="Segoe UI"/>
+          <w:color w:val="10162F"/>
+          <w:sz w:val="27"/>
+          <w:szCs w:val="27"/>
+          <w:lang w:eastAsia="ru-RU"/>
+        </w:rPr>
+      </w:pPr>
+      <w:r>
+        <w:rPr>
+          <w:rFonts w:ascii="Segoe UI" w:eastAsia="Times New Roman" w:hAnsi="Segoe UI" w:cs="Segoe UI"/>
+          <w:noProof/>
+          <w:color w:val="10162F"/>
+          <w:sz w:val="27"/>
+          <w:szCs w:val="27"/>
+          <w:lang w:eastAsia="ru-RU"/>
+        </w:rPr>
+        <mc:AlternateContent>
+          <mc:Choice Requires="wps">
+            <w:drawing>
+              <wp:inline distT="0" distB="0" distL="0" distR="0" wp14:anchorId="30BEF143" wp14:editId="279FBDBC">
+                <wp:extent cx="304800" cy="304800"/>
+                <wp:effectExtent l="0" t="0" r="0" b="0"/>
+                <wp:docPr id="2" name="Прямоугольник 2" descr="Blueberry String"/>
+                <wp:cNvGraphicFramePr>
+                  <a:graphicFrameLocks xmlns:a="http://schemas.openxmlformats.org/drawingml/2006/main" noChangeAspect="1"/>
+                </wp:cNvGraphicFramePr>
+                <a:graphic xmlns:a="http://schemas.openxmlformats.org/drawingml/2006/main">
+                  <a:graphicData uri="http://schemas.microsoft.com/office/word/2010/wordprocessingShape">
+                    <wps:wsp>
+                      <wps:cNvSpPr>
+                        <a:spLocks noChangeAspect="1" noChangeArrowheads="1"/>
+                      </wps:cNvSpPr>
+                      <wps:spPr bwMode="auto">
+                        <a:xfrm>
+                          <a:off x="0" y="0"/>
+                          <a:ext cx="304800" cy="304800"/>
+                        </a:xfrm>
+                        <a:prstGeom prst="rect">
+                          <a:avLst/>
+                        </a:prstGeom>
+                        <a:noFill/>
+                        <a:ln>
+                          <a:noFill/>
+                        </a:ln>
+                        <a:extLst>
+                          <a:ext uri="{909E8E84-426E-40DD-AFC4-6F175D3DCCD1}">
+                            <a14:hiddenFill xmlns:a14="http://schemas.microsoft.com/office/drawing/2010/main">
+                              <a:solidFill>
+                                <a:srgbClr val="FFFFFF"/>
+                              </a:solidFill>
+                            </a14:hiddenFill>
+                          </a:ext>
+                          <a:ext uri="{91240B29-F687-4F45-9708-019B960494DF}">
+                            <a14:hiddenLine xmlns:a14="http://schemas.microsoft.com/office/drawing/2010/main" w="9525">
+                              <a:solidFill>
+                                <a:srgbClr val="000000"/>
+                              </a:solidFill>
+                              <a:miter lim="800000"/>
+                              <a:headEnd/>
+                              <a:tailEnd/>
+                            </a14:hiddenLine>
+                          </a:ext>
+                        </a:extLst>
+                      </wps:spPr>
+                      <wps:bodyPr rot="0" vert="horz" wrap="square" lIns="91440" tIns="45720" rIns="91440" bIns="45720" anchor="t" anchorCtr="0" upright="1">
+                        <a:noAutofit/>
+                      </wps:bodyPr>
+                    </wps:wsp>
+                  </a:graphicData>
+                </a:graphic>
+              </wp:inline>
+            </w:drawing>
+          </mc:Choice>
+          <mc:Fallback>
+            <w:pict>
+              <v:rect w14:anchorId="511C161D" id="Прямоугольник 2" o:spid="_x0000_s1026" alt="Blueberry String" style="width:24pt;height:24pt;visibility:visible;mso-wrap-style:square;mso-left-percent:-10001;mso-top-percent:-10001;mso-position-horizontal:absolute;mso-position-horizontal-relative:char;mso-position-vertical:absolute;mso-position-vertical-relative:line;mso-left-percent:-10001;mso-top-percent:-10001;v-text-anchor:top" o:gfxdata="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" filled="f" stroked="f">
+                <o:lock v:ext="edit" aspectratio="t"/>
+                <w10:anchorlock/>
+              </v:rect>
+            </w:pict>
+          </mc:Fallback>
+        </mc:AlternateContent>
+      </w:r>
+    </w:p>
+    <w:p>
+      <w:pPr>
+        <w:spacing w:after="100" w:afterAutospacing="1" w:line="240" w:lineRule="auto"/>
+        <w:rPr>
+          <w:rFonts w:ascii="Segoe UI" w:eastAsia="Times New Roman" w:hAnsi="Segoe UI" w:cs="Segoe UI"/>
+          <w:color w:val="10162F"/>
+          <w:sz w:val="27"/>
+          <w:szCs w:val="27"/>
+          <w:lang w:val="en-US" w:eastAsia="ru-RU"/>
+        </w:rPr>
+      </w:pPr>
+      <w:r>
+        <w:rPr>
+          <w:rFonts w:ascii="Segoe UI" w:eastAsia="Times New Roman" w:hAnsi="Segoe UI" w:cs="Segoe UI"/>
+          <w:color w:val="10162F"/>
+          <w:sz w:val="27"/>
+          <w:szCs w:val="27"/>
+          <w:lang w:val="en-US" w:eastAsia="ru-RU"/>
+        </w:rPr>
+        <w:t>Let’s say we wanted a new string that contains the letters </w:t>
+      </w:r>
+      <w:r>
+        <w:rPr>
+          <w:rFonts w:ascii="Ubuntu Mono" w:eastAsia="Times New Roman" w:hAnsi="Ubuntu Mono" w:cs="Courier New"/>
+          <w:color w:val="15141F"/>
+          <w:shd w:val="clear" w:color="auto" w:fill="EAE9ED"/>
+          <w:lang w:val="en-US" w:eastAsia="ru-RU"/>
+        </w:rPr>
+        <w:t>be</w:t>
+      </w:r>
+      <w:r>
+        <w:rPr>
+          <w:rFonts w:ascii="Segoe UI" w:eastAsia="Times New Roman" w:hAnsi="Segoe UI" w:cs="Segoe UI"/>
+          <w:color w:val="10162F"/>
+          <w:sz w:val="27"/>
+          <w:szCs w:val="27"/>
+          <w:lang w:val="en-US" w:eastAsia="ru-RU"/>
+        </w:rPr>
+        <w:t>. We could slice </w:t>
+      </w:r>
+      <w:proofErr w:type="spellStart"/>
+      <w:r>
+        <w:rPr>
+          <w:rFonts w:ascii="Ubuntu Mono" w:eastAsia="Times New Roman" w:hAnsi="Ubuntu Mono" w:cs="Courier New"/>
+          <w:color w:val="15141F"/>
+          <w:shd w:val="clear" w:color="auto" w:fill="EAE9ED"/>
+          <w:lang w:val="en-US" w:eastAsia="ru-RU"/>
+        </w:rPr>
+        <w:t>favorite_fruit</w:t>
+      </w:r>
+      <w:proofErr w:type="spellEnd"/>
+      <w:r>
+        <w:rPr>
+          <w:rFonts w:ascii="Segoe UI" w:eastAsia="Times New Roman" w:hAnsi="Segoe UI" w:cs="Segoe UI"/>
+          <w:color w:val="10162F"/>
+          <w:sz w:val="27"/>
+          <w:szCs w:val="27"/>
+          <w:lang w:val="en-US" w:eastAsia="ru-RU"/>
+        </w:rPr>
+        <w:t> as follows:</w:t>
+      </w:r>
+    </w:p>
+    <w:p>
+      <w:pPr>
+        <w:shd w:val="clear" w:color="auto" w:fill="211E2F"/>
+        <w:tabs>
+          <w:tab w:val="left" w:pos="916"/>
+          <w:tab w:val="left" w:pos="1832"/>
+          <w:tab w:val="left" w:pos="2748"/>
+          <w:tab w:val="left" w:pos="3664"/>
+          <w:tab w:val="left" w:pos="4580"/>
+          <w:tab w:val="left" w:pos="5496"/>
+          <w:tab w:val="left" w:pos="6412"/>
+          <w:tab w:val="left" w:pos="7328"/>
+          <w:tab w:val="left" w:pos="8244"/>
+          <w:tab w:val="left" w:pos="9160"/>
+          <w:tab w:val="left" w:pos="10076"/>
+          <w:tab w:val="left" w:pos="10992"/>
+          <w:tab w:val="left" w:pos="11908"/>
+          <w:tab w:val="left" w:pos="12824"/>
+          <w:tab w:val="left" w:pos="13740"/>
+          <w:tab w:val="left" w:pos="14656"/>
+        </w:tabs>
+        <w:spacing w:after="0" w:line="240" w:lineRule="auto"/>
+        <w:rPr>
+          <w:rFonts w:ascii="Ubuntu Mono" w:eastAsia="Times New Roman" w:hAnsi="Ubuntu Mono" w:cs="Courier New"/>
+          <w:color w:val="939598"/>
+          <w:sz w:val="27"/>
+          <w:szCs w:val="27"/>
+          <w:lang w:val="en-US" w:eastAsia="ru-RU"/>
+        </w:rPr>
+      </w:pPr>
+      <w:r>
+        <w:rPr>
+          <w:rFonts w:ascii="Ubuntu Mono" w:eastAsia="Times New Roman" w:hAnsi="Ubuntu Mono" w:cs="Courier New"/>
+          <w:color w:val="FFFFFF"/>
+          <w:sz w:val="27"/>
+          <w:szCs w:val="27"/>
+          <w:lang w:val="en-US" w:eastAsia="ru-RU"/>
+        </w:rPr>
+        <w:t>print(</w:t>
+      </w:r>
+      <w:proofErr w:type="spellStart"/>
+      <w:r>
+        <w:rPr>
+          <w:rFonts w:ascii="Ubuntu Mono" w:eastAsia="Times New Roman" w:hAnsi="Ubuntu Mono" w:cs="Courier New"/>
+          <w:color w:val="FF8973"/>
+          <w:sz w:val="27"/>
+          <w:szCs w:val="27"/>
+          <w:lang w:val="en-US" w:eastAsia="ru-RU"/>
+        </w:rPr>
+        <w:t>favorite_</w:t>
+      </w:r>
+      <w:proofErr w:type="gramStart"/>
+      <w:r>
+        <w:rPr>
+          <w:rFonts w:ascii="Ubuntu Mono" w:eastAsia="Times New Roman" w:hAnsi="Ubuntu Mono" w:cs="Courier New"/>
+          <w:color w:val="FF8973"/>
+          <w:sz w:val="27"/>
+          <w:szCs w:val="27"/>
+          <w:lang w:val="en-US" w:eastAsia="ru-RU"/>
+        </w:rPr>
+        <w:t>fruit</w:t>
+      </w:r>
+      <w:proofErr w:type="spellEnd"/>
+      <w:r>
+        <w:rPr>
+          <w:rFonts w:ascii="Ubuntu Mono" w:eastAsia="Times New Roman" w:hAnsi="Ubuntu Mono" w:cs="Courier New"/>
+          <w:color w:val="FFFFFF"/>
+          <w:sz w:val="27"/>
+          <w:szCs w:val="27"/>
+          <w:lang w:val="en-US" w:eastAsia="ru-RU"/>
+        </w:rPr>
+        <w:t>[</w:t>
+      </w:r>
+      <w:proofErr w:type="gramEnd"/>
+      <w:r>
+        <w:rPr>
+          <w:rFonts w:ascii="Ubuntu Mono" w:eastAsia="Times New Roman" w:hAnsi="Ubuntu Mono" w:cs="Courier New"/>
+          <w:color w:val="FF8973"/>
+          <w:sz w:val="27"/>
+          <w:szCs w:val="27"/>
+          <w:lang w:val="en-US" w:eastAsia="ru-RU"/>
+        </w:rPr>
+        <w:t>4</w:t>
+      </w:r>
+      <w:r>
+        <w:rPr>
+          <w:rFonts w:ascii="Ubuntu Mono" w:eastAsia="Times New Roman" w:hAnsi="Ubuntu Mono" w:cs="Courier New"/>
+          <w:color w:val="FFFFFF"/>
+          <w:sz w:val="27"/>
+          <w:szCs w:val="27"/>
+          <w:lang w:val="en-US" w:eastAsia="ru-RU"/>
+        </w:rPr>
+        <w:t>:</w:t>
+      </w:r>
+      <w:r>
+        <w:rPr>
+          <w:rFonts w:ascii="Ubuntu Mono" w:eastAsia="Times New Roman" w:hAnsi="Ubuntu Mono" w:cs="Courier New"/>
+          <w:color w:val="FF8973"/>
+          <w:sz w:val="27"/>
+          <w:szCs w:val="27"/>
+          <w:lang w:val="en-US" w:eastAsia="ru-RU"/>
+        </w:rPr>
+        <w:t>6</w:t>
+      </w:r>
+      <w:r>
+        <w:rPr>
+          <w:rFonts w:ascii="Ubuntu Mono" w:eastAsia="Times New Roman" w:hAnsi="Ubuntu Mono" w:cs="Courier New"/>
+          <w:color w:val="FFFFFF"/>
+          <w:sz w:val="27"/>
+          <w:szCs w:val="27"/>
+          <w:lang w:val="en-US" w:eastAsia="ru-RU"/>
+        </w:rPr>
+        <w:t>])</w:t>
+      </w:r>
+      <w:r>
+        <w:rPr>
+          <w:rFonts w:ascii="Ubuntu Mono" w:eastAsia="Times New Roman" w:hAnsi="Ubuntu Mono" w:cs="Courier New"/>
+          <w:color w:val="939598"/>
+          <w:sz w:val="27"/>
+          <w:szCs w:val="27"/>
+          <w:lang w:val="en-US" w:eastAsia="ru-RU"/>
+        </w:rPr>
+        <w:br/>
+        <w:t># Output: be</w:t>
+      </w:r>
+    </w:p>
+    <w:p>
+      <w:pPr>
+        <w:spacing w:after="100" w:afterAutospacing="1" w:line="240" w:lineRule="auto"/>
+        <w:rPr>
+          <w:rFonts w:ascii="Segoe UI" w:eastAsia="Times New Roman" w:hAnsi="Segoe UI" w:cs="Segoe UI"/>
+          <w:color w:val="10162F"/>
+          <w:sz w:val="27"/>
+          <w:szCs w:val="27"/>
+          <w:lang w:val="en-US" w:eastAsia="ru-RU"/>
+        </w:rPr>
+      </w:pPr>
+      <w:r>
+        <w:rPr>
+          <w:rFonts w:ascii="Segoe UI" w:eastAsia="Times New Roman" w:hAnsi="Segoe UI" w:cs="Segoe UI"/>
+          <w:color w:val="10162F"/>
+          <w:sz w:val="27"/>
+          <w:szCs w:val="27"/>
+          <w:lang w:val="en-US" w:eastAsia="ru-RU"/>
+        </w:rPr>
+        <w:t>Notice how the character at the first index, </w:t>
+      </w:r>
+      <w:r>
+        <w:rPr>
+          <w:rFonts w:ascii="Ubuntu Mono" w:eastAsia="Times New Roman" w:hAnsi="Ubuntu Mono" w:cs="Courier New"/>
+          <w:color w:val="15141F"/>
+          <w:shd w:val="clear" w:color="auto" w:fill="EAE9ED"/>
+          <w:lang w:val="en-US" w:eastAsia="ru-RU"/>
+        </w:rPr>
+        <w:t>b</w:t>
+      </w:r>
+      <w:r>
+        <w:rPr>
+          <w:rFonts w:ascii="Segoe UI" w:eastAsia="Times New Roman" w:hAnsi="Segoe UI" w:cs="Segoe UI"/>
+          <w:color w:val="10162F"/>
+          <w:sz w:val="27"/>
+          <w:szCs w:val="27"/>
+          <w:lang w:val="en-US" w:eastAsia="ru-RU"/>
+        </w:rPr>
+        <w:t>, is included, but the character at the last index, </w:t>
+      </w:r>
+      <w:r>
+        <w:rPr>
+          <w:rFonts w:ascii="Ubuntu Mono" w:eastAsia="Times New Roman" w:hAnsi="Ubuntu Mono" w:cs="Courier New"/>
+          <w:color w:val="15141F"/>
+          <w:shd w:val="clear" w:color="auto" w:fill="EAE9ED"/>
+          <w:lang w:val="en-US" w:eastAsia="ru-RU"/>
+        </w:rPr>
+        <w:t>r</w:t>
+      </w:r>
+      <w:r>
+        <w:rPr>
+          <w:rFonts w:ascii="Segoe UI" w:eastAsia="Times New Roman" w:hAnsi="Segoe UI" w:cs="Segoe UI"/>
+          <w:color w:val="10162F"/>
+          <w:sz w:val="27"/>
+          <w:szCs w:val="27"/>
+          <w:lang w:val="en-US" w:eastAsia="ru-RU"/>
+        </w:rPr>
+        <w:t>, is excluded. If you look for the indices 4 and 6 in the diagram, you can see how the </w:t>
+      </w:r>
+      <w:r>
+        <w:rPr>
+          <w:rFonts w:ascii="Ubuntu Mono" w:eastAsia="Times New Roman" w:hAnsi="Ubuntu Mono" w:cs="Courier New"/>
+          <w:color w:val="15141F"/>
+          <w:shd w:val="clear" w:color="auto" w:fill="EAE9ED"/>
+          <w:lang w:val="en-US" w:eastAsia="ru-RU"/>
+        </w:rPr>
+        <w:t>r</w:t>
+      </w:r>
+      <w:r>
+        <w:rPr>
+          <w:rFonts w:ascii="Segoe UI" w:eastAsia="Times New Roman" w:hAnsi="Segoe UI" w:cs="Segoe UI"/>
+          <w:color w:val="10162F"/>
+          <w:sz w:val="27"/>
+          <w:szCs w:val="27"/>
+          <w:lang w:val="en-US" w:eastAsia="ru-RU"/>
+        </w:rPr>
+        <w:t> is outside that range.</w:t>
+      </w:r>
+    </w:p>
+    <w:p>
+      <w:pPr>
+        <w:spacing w:after="100" w:afterAutospacing="1" w:line="240" w:lineRule="auto"/>
+        <w:rPr>
+          <w:rFonts w:ascii="Segoe UI" w:eastAsia="Times New Roman" w:hAnsi="Segoe UI" w:cs="Segoe UI"/>
+          <w:color w:val="10162F"/>
+          <w:sz w:val="27"/>
+          <w:szCs w:val="27"/>
+          <w:lang w:val="en-US" w:eastAsia="ru-RU"/>
+        </w:rPr>
+      </w:pPr>
+      <w:r>
+        <w:rPr>
+          <w:rFonts w:ascii="Segoe UI" w:eastAsia="Times New Roman" w:hAnsi="Segoe UI" w:cs="Segoe UI"/>
+          <w:color w:val="10162F"/>
+          <w:sz w:val="27"/>
+          <w:szCs w:val="27"/>
+          <w:lang w:val="en-US" w:eastAsia="ru-RU"/>
+        </w:rPr>
+        <w:lastRenderedPageBreak/>
+        <w:t>We can also have open-ended selections. If we remove the first index, the slice starts at the beginning of the string and if we remove the second index the slice continues to the end of the string.</w:t>
+      </w:r>
+    </w:p>
+    <w:p>
+      <w:pPr>
+        <w:shd w:val="clear" w:color="auto" w:fill="211E2F"/>
+        <w:tabs>
+          <w:tab w:val="left" w:pos="916"/>
+          <w:tab w:val="left" w:pos="1832"/>
+          <w:tab w:val="left" w:pos="2748"/>
+          <w:tab w:val="left" w:pos="3664"/>
+          <w:tab w:val="left" w:pos="4580"/>
+          <w:tab w:val="left" w:pos="5496"/>
+          <w:tab w:val="left" w:pos="6412"/>
+          <w:tab w:val="left" w:pos="7328"/>
+          <w:tab w:val="left" w:pos="8244"/>
+          <w:tab w:val="left" w:pos="9160"/>
+          <w:tab w:val="left" w:pos="10076"/>
+          <w:tab w:val="left" w:pos="10992"/>
+          <w:tab w:val="left" w:pos="11908"/>
+          <w:tab w:val="left" w:pos="12824"/>
+          <w:tab w:val="left" w:pos="13740"/>
+          <w:tab w:val="left" w:pos="14656"/>
+        </w:tabs>
+        <w:spacing w:after="0" w:line="240" w:lineRule="auto"/>
+        <w:rPr>
+          <w:rFonts w:ascii="Ubuntu Mono" w:eastAsia="Times New Roman" w:hAnsi="Ubuntu Mono" w:cs="Courier New"/>
+          <w:color w:val="939598"/>
+          <w:sz w:val="27"/>
+          <w:szCs w:val="27"/>
+          <w:lang w:val="en-US" w:eastAsia="ru-RU"/>
+        </w:rPr>
+      </w:pPr>
+      <w:r>
+        <w:rPr>
+          <w:rFonts w:ascii="Ubuntu Mono" w:eastAsia="Times New Roman" w:hAnsi="Ubuntu Mono" w:cs="Courier New"/>
+          <w:color w:val="FFFFFF"/>
+          <w:sz w:val="27"/>
+          <w:szCs w:val="27"/>
+          <w:lang w:val="en-US" w:eastAsia="ru-RU"/>
+        </w:rPr>
+        <w:t>print(</w:t>
+      </w:r>
+      <w:proofErr w:type="spellStart"/>
+      <w:r>
+        <w:rPr>
+          <w:rFonts w:ascii="Ubuntu Mono" w:eastAsia="Times New Roman" w:hAnsi="Ubuntu Mono" w:cs="Courier New"/>
+          <w:color w:val="FF8973"/>
+          <w:sz w:val="27"/>
+          <w:szCs w:val="27"/>
+          <w:lang w:val="en-US" w:eastAsia="ru-RU"/>
+        </w:rPr>
+        <w:t>favorite_</w:t>
+      </w:r>
+      <w:proofErr w:type="gramStart"/>
+      <w:r>
+        <w:rPr>
+          <w:rFonts w:ascii="Ubuntu Mono" w:eastAsia="Times New Roman" w:hAnsi="Ubuntu Mono" w:cs="Courier New"/>
+          <w:color w:val="FF8973"/>
+          <w:sz w:val="27"/>
+          <w:szCs w:val="27"/>
+          <w:lang w:val="en-US" w:eastAsia="ru-RU"/>
+        </w:rPr>
+        <w:t>fruit</w:t>
+      </w:r>
+      <w:proofErr w:type="spellEnd"/>
+      <w:r>
+        <w:rPr>
+          <w:rFonts w:ascii="Ubuntu Mono" w:eastAsia="Times New Roman" w:hAnsi="Ubuntu Mono" w:cs="Courier New"/>
+          <w:color w:val="FFFFFF"/>
+          <w:sz w:val="27"/>
+          <w:szCs w:val="27"/>
+          <w:lang w:val="en-US" w:eastAsia="ru-RU"/>
+        </w:rPr>
+        <w:t>[</w:t>
+      </w:r>
+      <w:proofErr w:type="gramEnd"/>
+      <w:r>
+        <w:rPr>
+          <w:rFonts w:ascii="Ubuntu Mono" w:eastAsia="Times New Roman" w:hAnsi="Ubuntu Mono" w:cs="Courier New"/>
+          <w:color w:val="FFFFFF"/>
+          <w:sz w:val="27"/>
+          <w:szCs w:val="27"/>
+          <w:lang w:val="en-US" w:eastAsia="ru-RU"/>
+        </w:rPr>
+        <w:t>:</w:t>
+      </w:r>
+      <w:r>
+        <w:rPr>
+          <w:rFonts w:ascii="Ubuntu Mono" w:eastAsia="Times New Roman" w:hAnsi="Ubuntu Mono" w:cs="Courier New"/>
+          <w:color w:val="FF8973"/>
+          <w:sz w:val="27"/>
+          <w:szCs w:val="27"/>
+          <w:lang w:val="en-US" w:eastAsia="ru-RU"/>
+        </w:rPr>
+        <w:t>4</w:t>
+      </w:r>
+      <w:r>
+        <w:rPr>
+          <w:rFonts w:ascii="Ubuntu Mono" w:eastAsia="Times New Roman" w:hAnsi="Ubuntu Mono" w:cs="Courier New"/>
+          <w:color w:val="FFFFFF"/>
+          <w:sz w:val="27"/>
+          <w:szCs w:val="27"/>
+          <w:lang w:val="en-US" w:eastAsia="ru-RU"/>
+        </w:rPr>
+        <w:t>])</w:t>
+      </w:r>
+      <w:r>
+        <w:rPr>
+          <w:rFonts w:ascii="Ubuntu Mono" w:eastAsia="Times New Roman" w:hAnsi="Ubuntu Mono" w:cs="Courier New"/>
+          <w:color w:val="939598"/>
+          <w:sz w:val="27"/>
+          <w:szCs w:val="27"/>
+          <w:lang w:val="en-US" w:eastAsia="ru-RU"/>
+        </w:rPr>
+        <w:br/>
+        <w:t># Output: blue</w:t>
+      </w:r>
+      <w:r>
+        <w:rPr>
+          <w:rFonts w:ascii="Ubuntu Mono" w:eastAsia="Times New Roman" w:hAnsi="Ubuntu Mono" w:cs="Courier New"/>
+          <w:color w:val="939598"/>
+          <w:sz w:val="27"/>
+          <w:szCs w:val="27"/>
+          <w:lang w:val="en-US" w:eastAsia="ru-RU"/>
+        </w:rPr>
+        <w:br/>
+        <w:t xml:space="preserve"> </w:t>
+      </w:r>
+      <w:r>
+        <w:rPr>
+          <w:rFonts w:ascii="Ubuntu Mono" w:eastAsia="Times New Roman" w:hAnsi="Ubuntu Mono" w:cs="Courier New"/>
+          <w:color w:val="939598"/>
+          <w:sz w:val="27"/>
+          <w:szCs w:val="27"/>
+          <w:lang w:val="en-US" w:eastAsia="ru-RU"/>
+        </w:rPr>
+        <w:br/>
+      </w:r>
+      <w:r>
+        <w:rPr>
+          <w:rFonts w:ascii="Ubuntu Mono" w:eastAsia="Times New Roman" w:hAnsi="Ubuntu Mono" w:cs="Courier New"/>
+          <w:color w:val="FFFFFF"/>
+          <w:sz w:val="27"/>
+          <w:szCs w:val="27"/>
+          <w:lang w:val="en-US" w:eastAsia="ru-RU"/>
+        </w:rPr>
+        <w:t>print (</w:t>
+      </w:r>
+      <w:proofErr w:type="spellStart"/>
+      <w:r>
+        <w:rPr>
+          <w:rFonts w:ascii="Ubuntu Mono" w:eastAsia="Times New Roman" w:hAnsi="Ubuntu Mono" w:cs="Courier New"/>
+          <w:color w:val="FF8973"/>
+          <w:sz w:val="27"/>
+          <w:szCs w:val="27"/>
+          <w:lang w:val="en-US" w:eastAsia="ru-RU"/>
+        </w:rPr>
+        <w:t>favorite_fruit</w:t>
+      </w:r>
+      <w:proofErr w:type="spellEnd"/>
+      <w:r>
+        <w:rPr>
+          <w:rFonts w:ascii="Ubuntu Mono" w:eastAsia="Times New Roman" w:hAnsi="Ubuntu Mono" w:cs="Courier New"/>
+          <w:color w:val="FFFFFF"/>
+          <w:sz w:val="27"/>
+          <w:szCs w:val="27"/>
+          <w:lang w:val="en-US" w:eastAsia="ru-RU"/>
+        </w:rPr>
+        <w:t>[</w:t>
+      </w:r>
+      <w:r>
+        <w:rPr>
+          <w:rFonts w:ascii="Ubuntu Mono" w:eastAsia="Times New Roman" w:hAnsi="Ubuntu Mono" w:cs="Courier New"/>
+          <w:color w:val="FF8973"/>
+          <w:sz w:val="27"/>
+          <w:szCs w:val="27"/>
+          <w:lang w:val="en-US" w:eastAsia="ru-RU"/>
+        </w:rPr>
+        <w:t>4</w:t>
+      </w:r>
+      <w:r>
+        <w:rPr>
+          <w:rFonts w:ascii="Ubuntu Mono" w:eastAsia="Times New Roman" w:hAnsi="Ubuntu Mono" w:cs="Courier New"/>
+          <w:color w:val="FFFFFF"/>
+          <w:sz w:val="27"/>
+          <w:szCs w:val="27"/>
+          <w:lang w:val="en-US" w:eastAsia="ru-RU"/>
+        </w:rPr>
+        <w:t>:])</w:t>
+      </w:r>
+      <w:r>
+        <w:rPr>
+          <w:rFonts w:ascii="Ubuntu Mono" w:eastAsia="Times New Roman" w:hAnsi="Ubuntu Mono" w:cs="Courier New"/>
+          <w:color w:val="939598"/>
+          <w:sz w:val="27"/>
+          <w:szCs w:val="27"/>
+          <w:lang w:val="en-US" w:eastAsia="ru-RU"/>
+        </w:rPr>
+        <w:br/>
+        <w:t># Output: berry</w:t>
+      </w:r>
+    </w:p>
+    <w:p>
+      <w:pPr>
+        <w:spacing w:after="0" w:line="240" w:lineRule="auto"/>
+        <w:rPr>
+          <w:rFonts w:ascii="Segoe UI" w:eastAsia="Times New Roman" w:hAnsi="Segoe UI" w:cs="Segoe UI"/>
+          <w:color w:val="10162F"/>
+          <w:sz w:val="27"/>
+          <w:szCs w:val="27"/>
+          <w:lang w:val="en-US" w:eastAsia="ru-RU"/>
+        </w:rPr>
+      </w:pPr>
+      <w:r>
+        <w:rPr>
+          <w:rFonts w:ascii="Segoe UI" w:eastAsia="Times New Roman" w:hAnsi="Segoe UI" w:cs="Segoe UI"/>
+          <w:color w:val="10162F"/>
+          <w:sz w:val="27"/>
+          <w:szCs w:val="27"/>
+          <w:lang w:val="en-US" w:eastAsia="ru-RU"/>
+        </w:rPr>
+        <w:t>Again, notice how the </w:t>
+      </w:r>
+      <w:r>
+        <w:rPr>
+          <w:rFonts w:ascii="Ubuntu Mono" w:eastAsia="Times New Roman" w:hAnsi="Ubuntu Mono" w:cs="Courier New"/>
+          <w:color w:val="15141F"/>
+          <w:shd w:val="clear" w:color="auto" w:fill="EAE9ED"/>
+          <w:lang w:val="en-US" w:eastAsia="ru-RU"/>
+        </w:rPr>
+        <w:t>b</w:t>
+      </w:r>
+      <w:r>
+        <w:rPr>
+          <w:rFonts w:ascii="Segoe UI" w:eastAsia="Times New Roman" w:hAnsi="Segoe UI" w:cs="Segoe UI"/>
+          <w:color w:val="10162F"/>
+          <w:sz w:val="27"/>
+          <w:szCs w:val="27"/>
+          <w:lang w:val="en-US" w:eastAsia="ru-RU"/>
+        </w:rPr>
+        <w:t> from </w:t>
+      </w:r>
+      <w:r>
+        <w:rPr>
+          <w:rFonts w:ascii="Ubuntu Mono" w:eastAsia="Times New Roman" w:hAnsi="Ubuntu Mono" w:cs="Courier New"/>
+          <w:color w:val="15141F"/>
+          <w:shd w:val="clear" w:color="auto" w:fill="EAE9ED"/>
+          <w:lang w:val="en-US" w:eastAsia="ru-RU"/>
+        </w:rPr>
+        <w:t>berry</w:t>
+      </w:r>
+      <w:r>
+        <w:rPr>
+          <w:rFonts w:ascii="Segoe UI" w:eastAsia="Times New Roman" w:hAnsi="Segoe UI" w:cs="Segoe UI"/>
+          <w:color w:val="10162F"/>
+          <w:sz w:val="27"/>
+          <w:szCs w:val="27"/>
+          <w:lang w:val="en-US" w:eastAsia="ru-RU"/>
+        </w:rPr>
+        <w:t> is excluded from the first example and included in the second example.</w:t>
+      </w:r>
+    </w:p>
+    <w:p>
+      <w:pPr>
+        <w:spacing w:before="100" w:beforeAutospacing="1" w:after="100" w:afterAutospacing="1" w:line="240" w:lineRule="auto"/>
+        <w:outlineLvl w:val="2"/>
+        <w:rPr>
+          <w:rFonts w:ascii="Segoe UI" w:eastAsia="Times New Roman" w:hAnsi="Segoe UI" w:cs="Segoe UI"/>
+          <w:b/>
+          <w:bCs/>
+          <w:color w:val="10162F"/>
+          <w:sz w:val="27"/>
+          <w:szCs w:val="27"/>
+          <w:lang w:val="en-US" w:eastAsia="ru-RU"/>
+        </w:rPr>
+      </w:pPr>
+      <w:r>
+        <w:rPr>
+          <w:rFonts w:ascii="Segoe UI" w:eastAsia="Times New Roman" w:hAnsi="Segoe UI" w:cs="Segoe UI"/>
+          <w:b/>
+          <w:bCs/>
+          <w:color w:val="10162F"/>
+          <w:sz w:val="27"/>
+          <w:szCs w:val="27"/>
+          <w:lang w:val="en-US" w:eastAsia="ru-RU"/>
+        </w:rPr>
+        <w:t>Instructions</w:t>
+      </w:r>
+    </w:p>
+    <w:p>
+      <w:pPr>
+        <w:spacing w:after="0" w:line="240" w:lineRule="auto"/>
+        <w:rPr>
+          <w:rFonts w:ascii="Segoe UI" w:eastAsia="Times New Roman" w:hAnsi="Segoe UI" w:cs="Segoe UI"/>
+          <w:color w:val="10162F"/>
+          <w:sz w:val="27"/>
+          <w:szCs w:val="27"/>
+          <w:lang w:val="en-US" w:eastAsia="ru-RU"/>
+        </w:rPr>
+      </w:pPr>
+      <w:r>
+        <w:rPr>
+          <w:rFonts w:ascii="Segoe UI" w:eastAsia="Times New Roman" w:hAnsi="Segoe UI" w:cs="Segoe UI"/>
+          <w:b/>
+          <w:bCs/>
+          <w:color w:val="10162F"/>
+          <w:sz w:val="27"/>
+          <w:szCs w:val="27"/>
+          <w:lang w:val="en-US" w:eastAsia="ru-RU"/>
+        </w:rPr>
+        <w:t>1.</w:t>
+      </w:r>
+    </w:p>
+    <w:p>
+      <w:pPr>
+        <w:spacing w:after="100" w:afterAutospacing="1" w:line="240" w:lineRule="auto"/>
+        <w:rPr>
+          <w:rFonts w:ascii="Segoe UI" w:eastAsia="Times New Roman" w:hAnsi="Segoe UI" w:cs="Segoe UI"/>
+          <w:color w:val="10162F"/>
+          <w:sz w:val="27"/>
+          <w:szCs w:val="27"/>
+          <w:lang w:val="en-US" w:eastAsia="ru-RU"/>
+        </w:rPr>
+      </w:pPr>
+      <w:r>
+        <w:rPr>
+          <w:rFonts w:ascii="Segoe UI" w:eastAsia="Times New Roman" w:hAnsi="Segoe UI" w:cs="Segoe UI"/>
+          <w:color w:val="10162F"/>
+          <w:sz w:val="27"/>
+          <w:szCs w:val="27"/>
+          <w:lang w:val="en-US" w:eastAsia="ru-RU"/>
+        </w:rPr>
+        <w:t>You’re a programmer working for </w:t>
+      </w:r>
+      <w:r>
+        <w:rPr>
+          <w:rFonts w:ascii="Segoe UI" w:eastAsia="Times New Roman" w:hAnsi="Segoe UI" w:cs="Segoe UI"/>
+          <w:i/>
+          <w:iCs/>
+          <w:color w:val="10162F"/>
+          <w:sz w:val="27"/>
+          <w:szCs w:val="27"/>
+          <w:lang w:val="en-US" w:eastAsia="ru-RU"/>
+        </w:rPr>
+        <w:t>Copeland’s Corporate Company</w:t>
+      </w:r>
+      <w:r>
+        <w:rPr>
+          <w:rFonts w:ascii="Segoe UI" w:eastAsia="Times New Roman" w:hAnsi="Segoe UI" w:cs="Segoe UI"/>
+          <w:color w:val="10162F"/>
+          <w:sz w:val="27"/>
+          <w:szCs w:val="27"/>
+          <w:lang w:val="en-US" w:eastAsia="ru-RU"/>
+        </w:rPr>
+        <w:t>. At this company, each employee’s user name is generated by taking the first five letters of their last name.</w:t>
+      </w:r>
+    </w:p>
+    <w:p>
+      <w:pPr>
+        <w:spacing w:after="100" w:afterAutospacing="1" w:line="240" w:lineRule="auto"/>
+        <w:rPr>
+          <w:rFonts w:ascii="Segoe UI" w:eastAsia="Times New Roman" w:hAnsi="Segoe UI" w:cs="Segoe UI"/>
+          <w:color w:val="10162F"/>
+          <w:sz w:val="27"/>
+          <w:szCs w:val="27"/>
+          <w:lang w:val="en-US" w:eastAsia="ru-RU"/>
+        </w:rPr>
+      </w:pPr>
+      <w:r>
+        <w:rPr>
+          <w:rFonts w:ascii="Segoe UI" w:eastAsia="Times New Roman" w:hAnsi="Segoe UI" w:cs="Segoe UI"/>
+          <w:color w:val="10162F"/>
+          <w:sz w:val="27"/>
+          <w:szCs w:val="27"/>
+          <w:lang w:val="en-US" w:eastAsia="ru-RU"/>
+        </w:rPr>
+        <w:t>A new employee, Rodrigo Villanueva, is starting today and you need to create his account. His </w:t>
+      </w:r>
+      <w:proofErr w:type="spellStart"/>
+      <w:r>
+        <w:rPr>
+          <w:rFonts w:ascii="Ubuntu Mono" w:eastAsia="Times New Roman" w:hAnsi="Ubuntu Mono" w:cs="Courier New"/>
+          <w:color w:val="15141F"/>
+          <w:shd w:val="clear" w:color="auto" w:fill="EAE9ED"/>
+          <w:lang w:val="en-US" w:eastAsia="ru-RU"/>
+        </w:rPr>
+        <w:t>first_name</w:t>
+      </w:r>
+      <w:proofErr w:type="spellEnd"/>
+      <w:r>
+        <w:rPr>
+          <w:rFonts w:ascii="Segoe UI" w:eastAsia="Times New Roman" w:hAnsi="Segoe UI" w:cs="Segoe UI"/>
+          <w:color w:val="10162F"/>
+          <w:sz w:val="27"/>
+          <w:szCs w:val="27"/>
+          <w:lang w:val="en-US" w:eastAsia="ru-RU"/>
+        </w:rPr>
+        <w:t> and </w:t>
+      </w:r>
+      <w:proofErr w:type="spellStart"/>
+      <w:r>
+        <w:rPr>
+          <w:rFonts w:ascii="Ubuntu Mono" w:eastAsia="Times New Roman" w:hAnsi="Ubuntu Mono" w:cs="Courier New"/>
+          <w:color w:val="15141F"/>
+          <w:shd w:val="clear" w:color="auto" w:fill="EAE9ED"/>
+          <w:lang w:val="en-US" w:eastAsia="ru-RU"/>
+        </w:rPr>
+        <w:t>last_name</w:t>
+      </w:r>
+      <w:proofErr w:type="spellEnd"/>
+      <w:r>
+        <w:rPr>
+          <w:rFonts w:ascii="Segoe UI" w:eastAsia="Times New Roman" w:hAnsi="Segoe UI" w:cs="Segoe UI"/>
+          <w:color w:val="10162F"/>
+          <w:sz w:val="27"/>
+          <w:szCs w:val="27"/>
+          <w:lang w:val="en-US" w:eastAsia="ru-RU"/>
+        </w:rPr>
+        <w:t> are stored as strings in </w:t>
+      </w:r>
+      <w:r>
+        <w:rPr>
+          <w:rFonts w:ascii="Segoe UI" w:eastAsia="Times New Roman" w:hAnsi="Segoe UI" w:cs="Segoe UI"/>
+          <w:b/>
+          <w:bCs/>
+          <w:color w:val="10162F"/>
+          <w:sz w:val="27"/>
+          <w:szCs w:val="27"/>
+          <w:lang w:val="en-US" w:eastAsia="ru-RU"/>
+        </w:rPr>
+        <w:t>script.py</w:t>
+      </w:r>
+      <w:r>
+        <w:rPr>
+          <w:rFonts w:ascii="Segoe UI" w:eastAsia="Times New Roman" w:hAnsi="Segoe UI" w:cs="Segoe UI"/>
+          <w:color w:val="10162F"/>
+          <w:sz w:val="27"/>
+          <w:szCs w:val="27"/>
+          <w:lang w:val="en-US" w:eastAsia="ru-RU"/>
+        </w:rPr>
+        <w:t>.</w:t>
+      </w:r>
+    </w:p>
+    <w:p>
+      <w:pPr>
+        <w:spacing w:after="0" w:line="240" w:lineRule="auto"/>
+        <w:rPr>
+          <w:rFonts w:ascii="Segoe UI" w:eastAsia="Times New Roman" w:hAnsi="Segoe UI" w:cs="Segoe UI"/>
+          <w:color w:val="10162F"/>
+          <w:sz w:val="27"/>
+          <w:szCs w:val="27"/>
+          <w:lang w:val="en-US" w:eastAsia="ru-RU"/>
+        </w:rPr>
+      </w:pPr>
+      <w:r>
+        <w:rPr>
+          <w:rFonts w:ascii="Segoe UI" w:eastAsia="Times New Roman" w:hAnsi="Segoe UI" w:cs="Segoe UI"/>
+          <w:color w:val="10162F"/>
+          <w:sz w:val="27"/>
+          <w:szCs w:val="27"/>
+          <w:lang w:val="en-US" w:eastAsia="ru-RU"/>
+        </w:rPr>
+        <w:t>Create a variable </w:t>
+      </w:r>
+      <w:proofErr w:type="spellStart"/>
+      <w:r>
+        <w:rPr>
+          <w:rFonts w:ascii="Ubuntu Mono" w:eastAsia="Times New Roman" w:hAnsi="Ubuntu Mono" w:cs="Courier New"/>
+          <w:color w:val="15141F"/>
+          <w:shd w:val="clear" w:color="auto" w:fill="EAE9ED"/>
+          <w:lang w:val="en-US" w:eastAsia="ru-RU"/>
+        </w:rPr>
+        <w:t>new_account</w:t>
+      </w:r>
+      <w:proofErr w:type="spellEnd"/>
+      <w:r>
+        <w:rPr>
+          <w:rFonts w:ascii="Segoe UI" w:eastAsia="Times New Roman" w:hAnsi="Segoe UI" w:cs="Segoe UI"/>
+          <w:color w:val="10162F"/>
+          <w:sz w:val="27"/>
+          <w:szCs w:val="27"/>
+          <w:lang w:val="en-US" w:eastAsia="ru-RU"/>
+        </w:rPr>
+        <w:t> by slicing the first five letters of his </w:t>
+      </w:r>
+      <w:proofErr w:type="spellStart"/>
+      <w:r>
+        <w:rPr>
+          <w:rFonts w:ascii="Ubuntu Mono" w:eastAsia="Times New Roman" w:hAnsi="Ubuntu Mono" w:cs="Courier New"/>
+          <w:color w:val="15141F"/>
+          <w:shd w:val="clear" w:color="auto" w:fill="EAE9ED"/>
+          <w:lang w:val="en-US" w:eastAsia="ru-RU"/>
+        </w:rPr>
+        <w:t>last_name</w:t>
+      </w:r>
+      <w:proofErr w:type="spellEnd"/>
+      <w:r>
+        <w:rPr>
+          <w:rFonts w:ascii="Segoe UI" w:eastAsia="Times New Roman" w:hAnsi="Segoe UI" w:cs="Segoe UI"/>
+          <w:color w:val="10162F"/>
+          <w:sz w:val="27"/>
+          <w:szCs w:val="27"/>
+          <w:lang w:val="en-US" w:eastAsia="ru-RU"/>
+        </w:rPr>
+        <w:t>.</w:t>
+      </w:r>
+    </w:p>
+    <w:p>
+      <w:pPr>
+        <w:shd w:val="clear" w:color="auto" w:fill="37C3BE"/>
+        <w:spacing w:after="0" w:line="240" w:lineRule="auto"/>
+        <w:rPr>
+          <w:rFonts w:ascii="Segoe UI" w:eastAsia="Times New Roman" w:hAnsi="Segoe UI" w:cs="Segoe UI"/>
+          <w:color w:val="FFFFFF"/>
+          <w:sz w:val="2"/>
+          <w:szCs w:val="2"/>
+          <w:lang w:val="en-US" w:eastAsia="ru-RU"/>
+        </w:rPr>
+      </w:pPr>
+      <w:r>
+        <w:rPr>
+          <w:rFonts w:ascii="Segoe UI" w:eastAsia="Times New Roman" w:hAnsi="Segoe UI" w:cs="Segoe UI"/>
+          <w:color w:val="FFFFFF"/>
+          <w:sz w:val="2"/>
+          <w:szCs w:val="2"/>
+          <w:lang w:val="en-US" w:eastAsia="ru-RU"/>
+        </w:rPr>
+        <w:t>Checkpoint 2 Passed</w:t>
+      </w:r>
+    </w:p>
+    <w:p>
+      <w:pPr>
+        <w:spacing w:after="0" w:line="240" w:lineRule="auto"/>
+        <w:rPr>
+          <w:rFonts w:ascii="Segoe UI" w:eastAsia="Times New Roman" w:hAnsi="Segoe UI" w:cs="Segoe UI"/>
+          <w:color w:val="10162F"/>
+          <w:sz w:val="27"/>
+          <w:szCs w:val="27"/>
+          <w:lang w:val="en-US" w:eastAsia="ru-RU"/>
+        </w:rPr>
+      </w:pPr>
+      <w:r>
+        <w:rPr>
+          <w:rFonts w:ascii="Segoe UI" w:eastAsia="Times New Roman" w:hAnsi="Segoe UI" w:cs="Segoe UI"/>
+          <w:color w:val="10162F"/>
+          <w:sz w:val="27"/>
+          <w:szCs w:val="27"/>
+          <w:lang w:val="en-US" w:eastAsia="ru-RU"/>
+        </w:rPr>
+        <w:t>Hint</w:t>
+      </w:r>
+    </w:p>
+    <w:p>
+      <w:pPr>
+        <w:spacing w:after="100" w:afterAutospacing="1" w:line="240" w:lineRule="auto"/>
+        <w:rPr>
+          <w:rFonts w:ascii="Segoe UI" w:eastAsia="Times New Roman" w:hAnsi="Segoe UI" w:cs="Segoe UI"/>
+          <w:color w:val="10162F"/>
+          <w:sz w:val="27"/>
+          <w:szCs w:val="27"/>
+          <w:lang w:val="en-US" w:eastAsia="ru-RU"/>
+        </w:rPr>
+      </w:pPr>
+      <w:r>
+        <w:rPr>
+          <w:rFonts w:ascii="Segoe UI" w:eastAsia="Times New Roman" w:hAnsi="Segoe UI" w:cs="Segoe UI"/>
+          <w:color w:val="10162F"/>
+          <w:sz w:val="27"/>
+          <w:szCs w:val="27"/>
+          <w:lang w:val="en-US" w:eastAsia="ru-RU"/>
+        </w:rPr>
+        <w:t>It should look something like:</w:t>
+      </w:r>
+    </w:p>
+    <w:p>
+      <w:pPr>
+        <w:shd w:val="clear" w:color="auto" w:fill="211E2F"/>
+        <w:tabs>
+          <w:tab w:val="left" w:pos="916"/>
+          <w:tab w:val="left" w:pos="1832"/>
+          <w:tab w:val="left" w:pos="2748"/>
+          <w:tab w:val="left" w:pos="3664"/>
+          <w:tab w:val="left" w:pos="4580"/>
+          <w:tab w:val="left" w:pos="5496"/>
+          <w:tab w:val="left" w:pos="6412"/>
+          <w:tab w:val="left" w:pos="7328"/>
+          <w:tab w:val="left" w:pos="8244"/>
+          <w:tab w:val="left" w:pos="9160"/>
+          <w:tab w:val="left" w:pos="10076"/>
+          <w:tab w:val="left" w:pos="10992"/>
+          <w:tab w:val="left" w:pos="11908"/>
+          <w:tab w:val="left" w:pos="12824"/>
+          <w:tab w:val="left" w:pos="13740"/>
+          <w:tab w:val="left" w:pos="14656"/>
+        </w:tabs>
+        <w:spacing w:after="0" w:line="240" w:lineRule="auto"/>
+        <w:rPr>
+          <w:rFonts w:ascii="Ubuntu Mono" w:eastAsia="Times New Roman" w:hAnsi="Ubuntu Mono" w:cs="Courier New"/>
+          <w:color w:val="939598"/>
+          <w:sz w:val="27"/>
+          <w:szCs w:val="27"/>
+          <w:lang w:val="en-US" w:eastAsia="ru-RU"/>
+        </w:rPr>
+      </w:pPr>
+      <w:proofErr w:type="spellStart"/>
+      <w:r>
+        <w:rPr>
+          <w:rFonts w:ascii="Ubuntu Mono" w:eastAsia="Times New Roman" w:hAnsi="Ubuntu Mono" w:cs="Courier New"/>
+          <w:color w:val="FF8973"/>
+          <w:sz w:val="27"/>
+          <w:szCs w:val="27"/>
+          <w:lang w:val="en-US" w:eastAsia="ru-RU"/>
+        </w:rPr>
+        <w:t>new_account</w:t>
+      </w:r>
+      <w:proofErr w:type="spellEnd"/>
+      <w:r>
+        <w:rPr>
+          <w:rFonts w:ascii="Ubuntu Mono" w:eastAsia="Times New Roman" w:hAnsi="Ubuntu Mono" w:cs="Courier New"/>
+          <w:color w:val="FFFFFF"/>
+          <w:sz w:val="27"/>
+          <w:szCs w:val="27"/>
+          <w:lang w:val="en-US" w:eastAsia="ru-RU"/>
+        </w:rPr>
+        <w:t xml:space="preserve"> = </w:t>
+      </w:r>
+      <w:proofErr w:type="spellStart"/>
+      <w:r>
+        <w:rPr>
+          <w:rFonts w:ascii="Ubuntu Mono" w:eastAsia="Times New Roman" w:hAnsi="Ubuntu Mono" w:cs="Courier New"/>
+          <w:color w:val="FF8973"/>
+          <w:sz w:val="27"/>
+          <w:szCs w:val="27"/>
+          <w:lang w:val="en-US" w:eastAsia="ru-RU"/>
+        </w:rPr>
+        <w:t>last_</w:t>
+      </w:r>
+      <w:proofErr w:type="gramStart"/>
+      <w:r>
+        <w:rPr>
+          <w:rFonts w:ascii="Ubuntu Mono" w:eastAsia="Times New Roman" w:hAnsi="Ubuntu Mono" w:cs="Courier New"/>
+          <w:color w:val="FF8973"/>
+          <w:sz w:val="27"/>
+          <w:szCs w:val="27"/>
+          <w:lang w:val="en-US" w:eastAsia="ru-RU"/>
+        </w:rPr>
+        <w:t>name</w:t>
+      </w:r>
+      <w:proofErr w:type="spellEnd"/>
+      <w:r>
+        <w:rPr>
+          <w:rFonts w:ascii="Ubuntu Mono" w:eastAsia="Times New Roman" w:hAnsi="Ubuntu Mono" w:cs="Courier New"/>
+          <w:color w:val="FFFFFF"/>
+          <w:sz w:val="27"/>
+          <w:szCs w:val="27"/>
+          <w:lang w:val="en-US" w:eastAsia="ru-RU"/>
+        </w:rPr>
+        <w:t>[</w:t>
+      </w:r>
+      <w:proofErr w:type="gramEnd"/>
+      <w:r>
+        <w:rPr>
+          <w:rFonts w:ascii="Ubuntu Mono" w:eastAsia="Times New Roman" w:hAnsi="Ubuntu Mono" w:cs="Courier New"/>
+          <w:color w:val="FFFFFF"/>
+          <w:sz w:val="27"/>
+          <w:szCs w:val="27"/>
+          <w:lang w:val="en-US" w:eastAsia="ru-RU"/>
+        </w:rPr>
+        <w:t>:</w:t>
+      </w:r>
+      <w:r>
+        <w:rPr>
+          <w:rFonts w:ascii="Ubuntu Mono" w:eastAsia="Times New Roman" w:hAnsi="Ubuntu Mono" w:cs="Courier New"/>
+          <w:color w:val="FF8973"/>
+          <w:sz w:val="27"/>
+          <w:szCs w:val="27"/>
+          <w:lang w:val="en-US" w:eastAsia="ru-RU"/>
+        </w:rPr>
+        <w:t>5</w:t>
+      </w:r>
+      <w:r>
+        <w:rPr>
+          <w:rFonts w:ascii="Ubuntu Mono" w:eastAsia="Times New Roman" w:hAnsi="Ubuntu Mono" w:cs="Courier New"/>
+          <w:color w:val="FFFFFF"/>
+          <w:sz w:val="27"/>
+          <w:szCs w:val="27"/>
+          <w:lang w:val="en-US" w:eastAsia="ru-RU"/>
+        </w:rPr>
+        <w:t>]</w:t>
+      </w:r>
+    </w:p>
+    <w:p>
+      <w:pPr>
+        <w:spacing w:after="0" w:line="240" w:lineRule="auto"/>
+        <w:rPr>
+          <w:rFonts w:ascii="Segoe UI" w:eastAsia="Times New Roman" w:hAnsi="Segoe UI" w:cs="Segoe UI"/>
+          <w:color w:val="10162F"/>
+          <w:sz w:val="27"/>
+          <w:szCs w:val="27"/>
+          <w:lang w:val="en-US" w:eastAsia="ru-RU"/>
+        </w:rPr>
+      </w:pPr>
+      <w:r>
+        <w:rPr>
+          <w:rFonts w:ascii="Segoe UI" w:eastAsia="Times New Roman" w:hAnsi="Segoe UI" w:cs="Segoe UI"/>
+          <w:b/>
+          <w:bCs/>
+          <w:color w:val="10162F"/>
+          <w:sz w:val="27"/>
+          <w:szCs w:val="27"/>
+          <w:lang w:val="en-US" w:eastAsia="ru-RU"/>
+        </w:rPr>
+        <w:t>2.</w:t>
+      </w:r>
+    </w:p>
+    <w:p>
+      <w:pPr>
+        <w:spacing w:after="100" w:afterAutospacing="1" w:line="240" w:lineRule="auto"/>
+        <w:rPr>
+          <w:rFonts w:ascii="Segoe UI" w:eastAsia="Times New Roman" w:hAnsi="Segoe UI" w:cs="Segoe UI"/>
+          <w:color w:val="10162F"/>
+          <w:sz w:val="27"/>
+          <w:szCs w:val="27"/>
+          <w:lang w:val="en-US" w:eastAsia="ru-RU"/>
+        </w:rPr>
+      </w:pPr>
+      <w:r>
+        <w:rPr>
+          <w:rFonts w:ascii="Segoe UI" w:eastAsia="Times New Roman" w:hAnsi="Segoe UI" w:cs="Segoe UI"/>
+          <w:color w:val="10162F"/>
+          <w:sz w:val="27"/>
+          <w:szCs w:val="27"/>
+          <w:lang w:val="en-US" w:eastAsia="ru-RU"/>
+        </w:rPr>
+        <w:t>Temporary passwords for new employees are also generated from their last names.</w:t>
+      </w:r>
+    </w:p>
+    <w:p>
+      <w:pPr>
+        <w:spacing w:after="0" w:line="240" w:lineRule="auto"/>
+        <w:rPr>
+          <w:rFonts w:ascii="Segoe UI" w:eastAsia="Times New Roman" w:hAnsi="Segoe UI" w:cs="Segoe UI"/>
+          <w:color w:val="10162F"/>
+          <w:sz w:val="27"/>
+          <w:szCs w:val="27"/>
+          <w:lang w:val="en-US" w:eastAsia="ru-RU"/>
+        </w:rPr>
+      </w:pPr>
+      <w:r>
+        <w:rPr>
+          <w:rFonts w:ascii="Segoe UI" w:eastAsia="Times New Roman" w:hAnsi="Segoe UI" w:cs="Segoe UI"/>
+          <w:color w:val="10162F"/>
+          <w:sz w:val="27"/>
+          <w:szCs w:val="27"/>
+          <w:lang w:val="en-US" w:eastAsia="ru-RU"/>
+        </w:rPr>
+        <w:t>Create a variable called </w:t>
+      </w:r>
+      <w:proofErr w:type="spellStart"/>
+      <w:r>
+        <w:rPr>
+          <w:rFonts w:ascii="Ubuntu Mono" w:eastAsia="Times New Roman" w:hAnsi="Ubuntu Mono" w:cs="Courier New"/>
+          <w:color w:val="15141F"/>
+          <w:shd w:val="clear" w:color="auto" w:fill="EAE9ED"/>
+          <w:lang w:val="en-US" w:eastAsia="ru-RU"/>
+        </w:rPr>
+        <w:t>temp_password</w:t>
+      </w:r>
+      <w:proofErr w:type="spellEnd"/>
+      <w:r>
+        <w:rPr>
+          <w:rFonts w:ascii="Segoe UI" w:eastAsia="Times New Roman" w:hAnsi="Segoe UI" w:cs="Segoe UI"/>
+          <w:color w:val="10162F"/>
+          <w:sz w:val="27"/>
+          <w:szCs w:val="27"/>
+          <w:lang w:val="en-US" w:eastAsia="ru-RU"/>
+        </w:rPr>
+        <w:t> by creating a slice out of the third through sixth letters of </w:t>
+      </w:r>
+      <w:proofErr w:type="spellStart"/>
+      <w:r>
+        <w:rPr>
+          <w:rFonts w:ascii="Ubuntu Mono" w:eastAsia="Times New Roman" w:hAnsi="Ubuntu Mono" w:cs="Courier New"/>
+          <w:color w:val="15141F"/>
+          <w:shd w:val="clear" w:color="auto" w:fill="EAE9ED"/>
+          <w:lang w:val="en-US" w:eastAsia="ru-RU"/>
+        </w:rPr>
+        <w:t>last_name</w:t>
+      </w:r>
+      <w:proofErr w:type="spellEnd"/>
+      <w:r>
+        <w:rPr>
+          <w:rFonts w:ascii="Segoe UI" w:eastAsia="Times New Roman" w:hAnsi="Segoe UI" w:cs="Segoe UI"/>
+          <w:color w:val="10162F"/>
+          <w:sz w:val="27"/>
+          <w:szCs w:val="27"/>
+          <w:lang w:val="en-US" w:eastAsia="ru-RU"/>
+        </w:rPr>
+        <w:t>. Your string should have a total of 4 characters.</w:t>
+      </w:r>
+    </w:p>
+    <w:p>
+      <w:pPr>
+        <w:shd w:val="clear" w:color="auto" w:fill="37C3BE"/>
+        <w:spacing w:after="0" w:line="240" w:lineRule="auto"/>
+        <w:rPr>
+          <w:rFonts w:ascii="Segoe UI" w:eastAsia="Times New Roman" w:hAnsi="Segoe UI" w:cs="Segoe UI"/>
+          <w:color w:val="FFFFFF"/>
+          <w:sz w:val="2"/>
+          <w:szCs w:val="2"/>
+          <w:lang w:val="en-US" w:eastAsia="ru-RU"/>
+        </w:rPr>
+      </w:pPr>
+      <w:r>
+        <w:rPr>
+          <w:rFonts w:ascii="Segoe UI" w:eastAsia="Times New Roman" w:hAnsi="Segoe UI" w:cs="Segoe UI"/>
+          <w:color w:val="FFFFFF"/>
+          <w:sz w:val="2"/>
+          <w:szCs w:val="2"/>
+          <w:lang w:val="en-US" w:eastAsia="ru-RU"/>
+        </w:rPr>
+        <w:t>Checkpoint 3 Passed</w:t>
+      </w:r>
+    </w:p>
+    <w:p>
+      <w:pPr>
+        <w:spacing w:after="0" w:line="240" w:lineRule="auto"/>
+        <w:rPr>
+          <w:rFonts w:ascii="Segoe UI" w:eastAsia="Times New Roman" w:hAnsi="Segoe UI" w:cs="Segoe UI"/>
+          <w:color w:val="10162F"/>
+          <w:sz w:val="27"/>
+          <w:szCs w:val="27"/>
+          <w:lang w:val="en-US" w:eastAsia="ru-RU"/>
+        </w:rPr>
+      </w:pPr>
+      <w:r>
+        <w:rPr>
+          <w:rFonts w:ascii="Segoe UI" w:eastAsia="Times New Roman" w:hAnsi="Segoe UI" w:cs="Segoe UI"/>
+          <w:color w:val="10162F"/>
+          <w:sz w:val="27"/>
+          <w:szCs w:val="27"/>
+          <w:lang w:val="en-US" w:eastAsia="ru-RU"/>
+        </w:rPr>
+        <w:t>Hint</w:t>
+      </w:r>
+    </w:p>
+    <w:p>
+      <w:pPr>
+        <w:spacing w:after="100" w:afterAutospacing="1" w:line="240" w:lineRule="auto"/>
+        <w:rPr>
+          <w:rFonts w:ascii="Segoe UI" w:eastAsia="Times New Roman" w:hAnsi="Segoe UI" w:cs="Segoe UI"/>
+          <w:color w:val="10162F"/>
+          <w:sz w:val="27"/>
+          <w:szCs w:val="27"/>
+          <w:lang w:val="en-US" w:eastAsia="ru-RU"/>
+        </w:rPr>
+      </w:pPr>
+      <w:r>
+        <w:rPr>
+          <w:rFonts w:ascii="Segoe UI" w:eastAsia="Times New Roman" w:hAnsi="Segoe UI" w:cs="Segoe UI"/>
+          <w:color w:val="10162F"/>
+          <w:sz w:val="27"/>
+          <w:szCs w:val="27"/>
+          <w:lang w:val="en-US" w:eastAsia="ru-RU"/>
+        </w:rPr>
+        <w:t>Remember, because indices start at 0, to get the third through sixth characters of a string you would want to use</w:t>
+      </w:r>
+    </w:p>
+    <w:p>
+      <w:pPr>
+        <w:shd w:val="clear" w:color="auto" w:fill="211E2F"/>
+        <w:tabs>
+          <w:tab w:val="left" w:pos="916"/>
+          <w:tab w:val="left" w:pos="1832"/>
+          <w:tab w:val="left" w:pos="2748"/>
+          <w:tab w:val="left" w:pos="3664"/>
+          <w:tab w:val="left" w:pos="4580"/>
+          <w:tab w:val="left" w:pos="5496"/>
+          <w:tab w:val="left" w:pos="6412"/>
+          <w:tab w:val="left" w:pos="7328"/>
+          <w:tab w:val="left" w:pos="8244"/>
+          <w:tab w:val="left" w:pos="9160"/>
+          <w:tab w:val="left" w:pos="10076"/>
+          <w:tab w:val="left" w:pos="10992"/>
+          <w:tab w:val="left" w:pos="11908"/>
+          <w:tab w:val="left" w:pos="12824"/>
+          <w:tab w:val="left" w:pos="13740"/>
+          <w:tab w:val="left" w:pos="14656"/>
+        </w:tabs>
+        <w:spacing w:after="0" w:line="240" w:lineRule="auto"/>
+        <w:rPr>
+          <w:rFonts w:ascii="Ubuntu Mono" w:eastAsia="Times New Roman" w:hAnsi="Ubuntu Mono" w:cs="Courier New"/>
+          <w:color w:val="939598"/>
+          <w:sz w:val="27"/>
+          <w:szCs w:val="27"/>
+          <w:lang w:eastAsia="ru-RU"/>
+        </w:rPr>
+      </w:pPr>
+      <w:proofErr w:type="spellStart"/>
+      <w:r>
+        <w:rPr>
+          <w:rFonts w:ascii="Ubuntu Mono" w:eastAsia="Times New Roman" w:hAnsi="Ubuntu Mono" w:cs="Courier New"/>
+          <w:color w:val="FF8973"/>
+          <w:sz w:val="27"/>
+          <w:szCs w:val="27"/>
+          <w:lang w:eastAsia="ru-RU"/>
+        </w:rPr>
+        <w:t>string_</w:t>
+      </w:r>
+      <w:proofErr w:type="gramStart"/>
+      <w:r>
+        <w:rPr>
+          <w:rFonts w:ascii="Ubuntu Mono" w:eastAsia="Times New Roman" w:hAnsi="Ubuntu Mono" w:cs="Courier New"/>
+          <w:color w:val="FF8973"/>
+          <w:sz w:val="27"/>
+          <w:szCs w:val="27"/>
+          <w:lang w:eastAsia="ru-RU"/>
+        </w:rPr>
+        <w:t>name</w:t>
+      </w:r>
+      <w:proofErr w:type="spellEnd"/>
+      <w:r>
+        <w:rPr>
+          <w:rFonts w:ascii="Ubuntu Mono" w:eastAsia="Times New Roman" w:hAnsi="Ubuntu Mono" w:cs="Courier New"/>
+          <w:color w:val="FFFFFF"/>
+          <w:sz w:val="27"/>
+          <w:szCs w:val="27"/>
+          <w:lang w:eastAsia="ru-RU"/>
+        </w:rPr>
+        <w:t>[</w:t>
+      </w:r>
+      <w:proofErr w:type="gramEnd"/>
+      <w:r>
+        <w:rPr>
+          <w:rFonts w:ascii="Ubuntu Mono" w:eastAsia="Times New Roman" w:hAnsi="Ubuntu Mono" w:cs="Courier New"/>
+          <w:color w:val="FF8973"/>
+          <w:sz w:val="27"/>
+          <w:szCs w:val="27"/>
+          <w:lang w:eastAsia="ru-RU"/>
+        </w:rPr>
+        <w:t>2</w:t>
+      </w:r>
+      <w:r>
+        <w:rPr>
+          <w:rFonts w:ascii="Ubuntu Mono" w:eastAsia="Times New Roman" w:hAnsi="Ubuntu Mono" w:cs="Courier New"/>
+          <w:color w:val="FFFFFF"/>
+          <w:sz w:val="27"/>
+          <w:szCs w:val="27"/>
+          <w:lang w:eastAsia="ru-RU"/>
+        </w:rPr>
+        <w:t>:</w:t>
+      </w:r>
+      <w:r>
+        <w:rPr>
+          <w:rFonts w:ascii="Ubuntu Mono" w:eastAsia="Times New Roman" w:hAnsi="Ubuntu Mono" w:cs="Courier New"/>
+          <w:color w:val="FF8973"/>
+          <w:sz w:val="27"/>
+          <w:szCs w:val="27"/>
+          <w:lang w:eastAsia="ru-RU"/>
+        </w:rPr>
+        <w:t>6</w:t>
+      </w:r>
+      <w:r>
+        <w:rPr>
+          <w:rFonts w:ascii="Ubuntu Mono" w:eastAsia="Times New Roman" w:hAnsi="Ubuntu Mono" w:cs="Courier New"/>
+          <w:color w:val="FFFFFF"/>
+          <w:sz w:val="27"/>
+          <w:szCs w:val="27"/>
+          <w:lang w:eastAsia="ru-RU"/>
+        </w:rPr>
+        <w:t>]</w:t>
+      </w:r>
+    </w:p>
+    <w:p>
+      <w:pPr>
+        <w:jc w:val="both"/>
+        <w:rPr>
+          <w:b/>
+          <w:bCs/>
+          <w:lang w:val="en-US"/>
+        </w:rPr>
+      </w:pPr>
+    </w:p>
+    <w:p>
+      <w:pPr>
+        <w:jc w:val="both"/>
+        <w:rPr>
+          <w:b/>
+          <w:bCs/>
+          <w:lang w:val="en-US"/>
+        </w:rPr>
+      </w:pPr>
+    </w:p>
+    <w:p>
+      <w:pPr>
+        <w:jc w:val="both"/>
+        <w:rPr>
+          <w:b/>
+          <w:bCs/>
+          <w:lang w:val="en-US"/>
+        </w:rPr>
+      </w:pPr>
+    </w:p>
+    <w:p>
+      <w:pPr>
+        <w:jc w:val="both"/>
+        <w:rPr>
+          <w:b/>
+          <w:bCs/>
+          <w:lang w:val="en-US"/>
+        </w:rPr>
+      </w:pPr>
+    </w:p>
+    <w:p>
+      <w:pPr>
+        <w:jc w:val="both"/>
+        <w:rPr>
+          <w:b/>
+          <w:bCs/>
+          <w:lang w:val="en-US"/>
+        </w:rPr>
+      </w:pPr>
+      <w:r>
+        <w:rPr>
+          <w:b/>
+          <w:bCs/>
+          <w:lang w:val="en-US"/>
+        </w:rPr>
+        <w:lastRenderedPageBreak/>
+        <w:t>script.py</w:t>
+      </w:r>
+    </w:p>
+    <w:p>
+      <w:pPr>
+        <w:shd w:val="clear" w:color="auto" w:fill="1E1E1E"/>
+        <w:spacing w:after="0" w:line="360" w:lineRule="atLeast"/>
+        <w:rPr>
+          <w:rFonts w:ascii="Consolas" w:eastAsia="Times New Roman" w:hAnsi="Consolas" w:cs="Times New Roman"/>
+          <w:color w:val="FFFFFF"/>
+          <w:sz w:val="21"/>
+          <w:szCs w:val="21"/>
+          <w:lang w:val="en-US" w:eastAsia="ru-RU"/>
+        </w:rPr>
+      </w:pPr>
+      <w:proofErr w:type="spellStart"/>
+      <w:r>
+        <w:rPr>
+          <w:rFonts w:ascii="Consolas" w:eastAsia="Times New Roman" w:hAnsi="Consolas" w:cs="Times New Roman"/>
+          <w:color w:val="FF8973"/>
+          <w:sz w:val="21"/>
+          <w:szCs w:val="21"/>
+          <w:lang w:val="en-US" w:eastAsia="ru-RU"/>
+        </w:rPr>
+        <w:t>irst_name</w:t>
+      </w:r>
+      <w:proofErr w:type="spellEnd"/>
+      <w:r>
+        <w:rPr>
+          <w:rFonts w:ascii="Consolas" w:eastAsia="Times New Roman" w:hAnsi="Consolas" w:cs="Times New Roman"/>
+          <w:color w:val="FFFFFF"/>
+          <w:sz w:val="21"/>
+          <w:szCs w:val="21"/>
+          <w:lang w:val="en-US" w:eastAsia="ru-RU"/>
+        </w:rPr>
+        <w:t> = </w:t>
+      </w:r>
+      <w:r>
+        <w:rPr>
+          <w:rFonts w:ascii="Consolas" w:eastAsia="Times New Roman" w:hAnsi="Consolas" w:cs="Times New Roman"/>
+          <w:color w:val="FFE083"/>
+          <w:sz w:val="21"/>
+          <w:szCs w:val="21"/>
+          <w:lang w:val="en-US" w:eastAsia="ru-RU"/>
+        </w:rPr>
+        <w:t>"Rodrigo"</w:t>
+      </w:r>
+    </w:p>
+    <w:p>
+      <w:pPr>
+        <w:shd w:val="clear" w:color="auto" w:fill="1E1E1E"/>
+        <w:spacing w:after="0" w:line="360" w:lineRule="atLeast"/>
+        <w:rPr>
+          <w:rFonts w:ascii="Consolas" w:eastAsia="Times New Roman" w:hAnsi="Consolas" w:cs="Times New Roman"/>
+          <w:color w:val="FFFFFF"/>
+          <w:sz w:val="21"/>
+          <w:szCs w:val="21"/>
+          <w:lang w:val="en-US" w:eastAsia="ru-RU"/>
+        </w:rPr>
+      </w:pPr>
+      <w:proofErr w:type="spellStart"/>
+      <w:r>
+        <w:rPr>
+          <w:rFonts w:ascii="Consolas" w:eastAsia="Times New Roman" w:hAnsi="Consolas" w:cs="Times New Roman"/>
+          <w:color w:val="FF8973"/>
+          <w:sz w:val="21"/>
+          <w:szCs w:val="21"/>
+          <w:lang w:val="en-US" w:eastAsia="ru-RU"/>
+        </w:rPr>
+        <w:t>last_name</w:t>
+      </w:r>
+      <w:proofErr w:type="spellEnd"/>
+      <w:r>
+        <w:rPr>
+          <w:rFonts w:ascii="Consolas" w:eastAsia="Times New Roman" w:hAnsi="Consolas" w:cs="Times New Roman"/>
+          <w:color w:val="FFFFFF"/>
+          <w:sz w:val="21"/>
+          <w:szCs w:val="21"/>
+          <w:lang w:val="en-US" w:eastAsia="ru-RU"/>
+        </w:rPr>
+        <w:t> = </w:t>
+      </w:r>
+      <w:r>
+        <w:rPr>
+          <w:rFonts w:ascii="Consolas" w:eastAsia="Times New Roman" w:hAnsi="Consolas" w:cs="Times New Roman"/>
+          <w:color w:val="FFE083"/>
+          <w:sz w:val="21"/>
+          <w:szCs w:val="21"/>
+          <w:lang w:val="en-US" w:eastAsia="ru-RU"/>
+        </w:rPr>
+        <w:t>"Villanueva"</w:t>
+      </w:r>
+    </w:p>
+    <w:p>
+      <w:pPr>
+        <w:shd w:val="clear" w:color="auto" w:fill="1E1E1E"/>
+        <w:spacing w:after="0" w:line="360" w:lineRule="atLeast"/>
+        <w:rPr>
+          <w:rFonts w:ascii="Consolas" w:eastAsia="Times New Roman" w:hAnsi="Consolas" w:cs="Times New Roman"/>
+          <w:color w:val="FFFFFF"/>
+          <w:sz w:val="21"/>
+          <w:szCs w:val="21"/>
+          <w:lang w:val="en-US" w:eastAsia="ru-RU"/>
+        </w:rPr>
+      </w:pPr>
+    </w:p>
+    <w:p>
+      <w:pPr>
+        <w:shd w:val="clear" w:color="auto" w:fill="1E1E1E"/>
+        <w:spacing w:after="0" w:line="360" w:lineRule="atLeast"/>
+        <w:rPr>
+          <w:rFonts w:ascii="Consolas" w:eastAsia="Times New Roman" w:hAnsi="Consolas" w:cs="Times New Roman"/>
+          <w:color w:val="FFFFFF"/>
+          <w:sz w:val="21"/>
+          <w:szCs w:val="21"/>
+          <w:lang w:val="en-US" w:eastAsia="ru-RU"/>
+        </w:rPr>
+      </w:pPr>
+      <w:proofErr w:type="spellStart"/>
+      <w:r>
+        <w:rPr>
+          <w:rFonts w:ascii="Consolas" w:eastAsia="Times New Roman" w:hAnsi="Consolas" w:cs="Times New Roman"/>
+          <w:color w:val="FF8973"/>
+          <w:sz w:val="21"/>
+          <w:szCs w:val="21"/>
+          <w:lang w:val="en-US" w:eastAsia="ru-RU"/>
+        </w:rPr>
+        <w:t>new_account</w:t>
+      </w:r>
+      <w:proofErr w:type="spellEnd"/>
+      <w:r>
+        <w:rPr>
+          <w:rFonts w:ascii="Consolas" w:eastAsia="Times New Roman" w:hAnsi="Consolas" w:cs="Times New Roman"/>
+          <w:color w:val="FFFFFF"/>
+          <w:sz w:val="21"/>
+          <w:szCs w:val="21"/>
+          <w:lang w:val="en-US" w:eastAsia="ru-RU"/>
+        </w:rPr>
+        <w:t> = </w:t>
+      </w:r>
+      <w:proofErr w:type="spellStart"/>
+      <w:r>
+        <w:rPr>
+          <w:rFonts w:ascii="Consolas" w:eastAsia="Times New Roman" w:hAnsi="Consolas" w:cs="Times New Roman"/>
+          <w:color w:val="FF8973"/>
+          <w:sz w:val="21"/>
+          <w:szCs w:val="21"/>
+          <w:lang w:val="en-US" w:eastAsia="ru-RU"/>
+        </w:rPr>
+        <w:t>last_</w:t>
+      </w:r>
+      <w:proofErr w:type="gramStart"/>
+      <w:r>
+        <w:rPr>
+          <w:rFonts w:ascii="Consolas" w:eastAsia="Times New Roman" w:hAnsi="Consolas" w:cs="Times New Roman"/>
+          <w:color w:val="FF8973"/>
+          <w:sz w:val="21"/>
+          <w:szCs w:val="21"/>
+          <w:lang w:val="en-US" w:eastAsia="ru-RU"/>
+        </w:rPr>
+        <w:t>name</w:t>
+      </w:r>
+      <w:proofErr w:type="spellEnd"/>
+      <w:r>
+        <w:rPr>
+          <w:rFonts w:ascii="Consolas" w:eastAsia="Times New Roman" w:hAnsi="Consolas" w:cs="Times New Roman"/>
+          <w:color w:val="FFFFFF"/>
+          <w:sz w:val="21"/>
+          <w:szCs w:val="21"/>
+          <w:lang w:val="en-US" w:eastAsia="ru-RU"/>
+        </w:rPr>
+        <w:t>[</w:t>
+      </w:r>
+      <w:proofErr w:type="gramEnd"/>
+      <w:r>
+        <w:rPr>
+          <w:rFonts w:ascii="Consolas" w:eastAsia="Times New Roman" w:hAnsi="Consolas" w:cs="Times New Roman"/>
+          <w:color w:val="FFFFFF"/>
+          <w:sz w:val="21"/>
+          <w:szCs w:val="21"/>
+          <w:lang w:val="en-US" w:eastAsia="ru-RU"/>
+        </w:rPr>
+        <w:t>:</w:t>
+      </w:r>
+      <w:r>
+        <w:rPr>
+          <w:rFonts w:ascii="Consolas" w:eastAsia="Times New Roman" w:hAnsi="Consolas" w:cs="Times New Roman"/>
+          <w:color w:val="FF8973"/>
+          <w:sz w:val="21"/>
+          <w:szCs w:val="21"/>
+          <w:lang w:val="en-US" w:eastAsia="ru-RU"/>
+        </w:rPr>
+        <w:t>5</w:t>
+      </w:r>
+      <w:r>
+        <w:rPr>
+          <w:rFonts w:ascii="Consolas" w:eastAsia="Times New Roman" w:hAnsi="Consolas" w:cs="Times New Roman"/>
+          <w:color w:val="FFFFFF"/>
+          <w:sz w:val="21"/>
+          <w:szCs w:val="21"/>
+          <w:lang w:val="en-US" w:eastAsia="ru-RU"/>
+        </w:rPr>
+        <w:t>]</w:t>
+      </w:r>
+    </w:p>
+    <w:p>
+      <w:pPr>
+        <w:shd w:val="clear" w:color="auto" w:fill="1E1E1E"/>
+        <w:spacing w:after="0" w:line="360" w:lineRule="atLeast"/>
+        <w:rPr>
+          <w:rFonts w:ascii="Consolas" w:eastAsia="Times New Roman" w:hAnsi="Consolas" w:cs="Times New Roman"/>
+          <w:color w:val="FFFFFF"/>
+          <w:sz w:val="21"/>
+          <w:szCs w:val="21"/>
+          <w:lang w:val="en-US" w:eastAsia="ru-RU"/>
+        </w:rPr>
+      </w:pPr>
+      <w:proofErr w:type="spellStart"/>
+      <w:r>
+        <w:rPr>
+          <w:rFonts w:ascii="Consolas" w:eastAsia="Times New Roman" w:hAnsi="Consolas" w:cs="Times New Roman"/>
+          <w:color w:val="FF8973"/>
+          <w:sz w:val="21"/>
+          <w:szCs w:val="21"/>
+          <w:lang w:val="en-US" w:eastAsia="ru-RU"/>
+        </w:rPr>
+        <w:t>temp_password</w:t>
+      </w:r>
+      <w:proofErr w:type="spellEnd"/>
+      <w:r>
+        <w:rPr>
+          <w:rFonts w:ascii="Consolas" w:eastAsia="Times New Roman" w:hAnsi="Consolas" w:cs="Times New Roman"/>
+          <w:color w:val="FFFFFF"/>
+          <w:sz w:val="21"/>
+          <w:szCs w:val="21"/>
+          <w:lang w:val="en-US" w:eastAsia="ru-RU"/>
+        </w:rPr>
+        <w:t> = </w:t>
+      </w:r>
+      <w:proofErr w:type="spellStart"/>
+      <w:r>
+        <w:rPr>
+          <w:rFonts w:ascii="Consolas" w:eastAsia="Times New Roman" w:hAnsi="Consolas" w:cs="Times New Roman"/>
+          <w:color w:val="FF8973"/>
+          <w:sz w:val="21"/>
+          <w:szCs w:val="21"/>
+          <w:lang w:val="en-US" w:eastAsia="ru-RU"/>
+        </w:rPr>
+        <w:t>last_</w:t>
+      </w:r>
+      <w:proofErr w:type="gramStart"/>
+      <w:r>
+        <w:rPr>
+          <w:rFonts w:ascii="Consolas" w:eastAsia="Times New Roman" w:hAnsi="Consolas" w:cs="Times New Roman"/>
+          <w:color w:val="FF8973"/>
+          <w:sz w:val="21"/>
+          <w:szCs w:val="21"/>
+          <w:lang w:val="en-US" w:eastAsia="ru-RU"/>
+        </w:rPr>
+        <w:t>name</w:t>
+      </w:r>
+      <w:proofErr w:type="spellEnd"/>
+      <w:r>
+        <w:rPr>
+          <w:rFonts w:ascii="Consolas" w:eastAsia="Times New Roman" w:hAnsi="Consolas" w:cs="Times New Roman"/>
+          <w:color w:val="FFFFFF"/>
+          <w:sz w:val="21"/>
+          <w:szCs w:val="21"/>
+          <w:lang w:val="en-US" w:eastAsia="ru-RU"/>
+        </w:rPr>
+        <w:t>[</w:t>
+      </w:r>
+      <w:proofErr w:type="gramEnd"/>
+      <w:r>
+        <w:rPr>
+          <w:rFonts w:ascii="Consolas" w:eastAsia="Times New Roman" w:hAnsi="Consolas" w:cs="Times New Roman"/>
+          <w:color w:val="FF8973"/>
+          <w:sz w:val="21"/>
+          <w:szCs w:val="21"/>
+          <w:lang w:val="en-US" w:eastAsia="ru-RU"/>
+        </w:rPr>
+        <w:t>2</w:t>
+      </w:r>
+      <w:r>
+        <w:rPr>
+          <w:rFonts w:ascii="Consolas" w:eastAsia="Times New Roman" w:hAnsi="Consolas" w:cs="Times New Roman"/>
+          <w:color w:val="FFFFFF"/>
+          <w:sz w:val="21"/>
+          <w:szCs w:val="21"/>
+          <w:lang w:val="en-US" w:eastAsia="ru-RU"/>
+        </w:rPr>
+        <w:t>:</w:t>
+      </w:r>
+      <w:r>
+        <w:rPr>
+          <w:rFonts w:ascii="Consolas" w:eastAsia="Times New Roman" w:hAnsi="Consolas" w:cs="Times New Roman"/>
+          <w:color w:val="FF8973"/>
+          <w:sz w:val="21"/>
+          <w:szCs w:val="21"/>
+          <w:lang w:val="en-US" w:eastAsia="ru-RU"/>
+        </w:rPr>
+        <w:t>6</w:t>
+      </w:r>
+      <w:r>
+        <w:rPr>
+          <w:rFonts w:ascii="Consolas" w:eastAsia="Times New Roman" w:hAnsi="Consolas" w:cs="Times New Roman"/>
+          <w:color w:val="FFFFFF"/>
+          <w:sz w:val="21"/>
+          <w:szCs w:val="21"/>
+          <w:lang w:val="en-US" w:eastAsia="ru-RU"/>
+        </w:rPr>
+        <w:t>]</w:t>
+      </w:r>
+    </w:p>
+    <w:p>
+      <w:pPr>
+        <w:shd w:val="clear" w:color="auto" w:fill="1E1E1E"/>
+        <w:spacing w:after="0" w:line="360" w:lineRule="atLeast"/>
+        <w:rPr>
+          <w:rFonts w:ascii="Consolas" w:eastAsia="Times New Roman" w:hAnsi="Consolas" w:cs="Times New Roman"/>
+          <w:color w:val="FFFFFF"/>
+          <w:sz w:val="21"/>
+          <w:szCs w:val="21"/>
+          <w:lang w:val="en-US" w:eastAsia="ru-RU"/>
+        </w:rPr>
+      </w:pPr>
+    </w:p>
+    <w:p>
+      <w:pPr>
+        <w:jc w:val="both"/>
+        <w:rPr>
+          <w:b/>
+          <w:bCs/>
+          <w:lang w:val="en-US"/>
+        </w:rPr>
+      </w:pPr>
+    </w:p>
+    <w:p>
+      <w:pPr>
+        <w:jc w:val="center"/>
+        <w:rPr>
+          <w:b/>
+          <w:bCs/>
+          <w:lang w:val="en-US"/>
+        </w:rPr>
+      </w:pPr>
+      <w:r>
+        <w:rPr>
+          <w:b/>
+          <w:bCs/>
+          <w:noProof/>
+          <w:lang w:val="en-US"/>
+        </w:rPr>
+        <w:drawing>
+          <wp:inline distT="0" distB="0" distL="0" distR="0" wp14:anchorId="2CAF603E" wp14:editId="2FF784B3">
+            <wp:extent cx="2407920" cy="1447800"/>
+            <wp:effectExtent l="0" t="0" r="0" b="0"/>
+            <wp:docPr id="3" name="Рисунок 3"/>
+            <wp:cNvGraphicFramePr>
+              <a:graphicFrameLocks xmlns:a="http://schemas.openxmlformats.org/drawingml/2006/main" noChangeAspect="1"/>
+            </wp:cNvGraphicFramePr>
+            <a:graphic xmlns:a="http://schemas.openxmlformats.org/drawingml/2006/main">
+              <a:graphicData uri="http://schemas.openxmlformats.org/drawingml/2006/picture">
+                <pic:pic xmlns:pic="http://schemas.openxmlformats.org/drawingml/2006/picture">
+                  <pic:nvPicPr>
+                    <pic:cNvPr id="0" name="Picture 4"/>
+                    <pic:cNvPicPr>
+                      <a:picLocks noChangeAspect="1" noChangeArrowheads="1"/>
+                    </pic:cNvPicPr>
+                  </pic:nvPicPr>
+                  <pic:blipFill>
+                    <a:blip r:embed="rId8">
+                      <a:extLst>
+                        <a:ext uri="{28A0092B-C50C-407E-A947-70E740481C1C}">
+                          <a14:useLocalDpi xmlns:a14="http://schemas.microsoft.com/office/drawing/2010/main" val="0"/>
+                        </a:ext>
+                      </a:extLst>
+                    </a:blip>
+                    <a:srcRect/>
+                    <a:stretch>
+                      <a:fillRect/>
+                    </a:stretch>
+                  </pic:blipFill>
+                  <pic:spPr bwMode="auto">
+                    <a:xfrm>
+                      <a:off x="0" y="0"/>
+                      <a:ext cx="2407920" cy="1447800"/>
                     </a:xfrm>
                     <a:prstGeom prst="rect">
                       <a:avLst/>
@@ -1631,6 +5418,29 @@
     <w:basedOn w:val="a0"/>
     <w:rsid w:val="004D0E20"/>
   </w:style>
+  <w:style w:type="character" w:styleId="a4">
+    <w:name w:val="Emphasis"/>
+    <w:basedOn w:val="a0"/>
+    <w:uiPriority w:val="20"/>
+    <w:qFormat/>
+    <w:rsid w:val="005C58C3"/>
+    <w:rPr>
+      <w:i/>
+      <w:iCs/>
+    </w:rPr>
+  </w:style>
+  <w:style w:type="character" w:styleId="a5">
+    <w:name w:val="Hyperlink"/>
+    <w:basedOn w:val="a0"/>
+    <w:uiPriority w:val="99"/>
+    <w:semiHidden/>
+    <w:unhideWhenUsed/>
+    <w:rsid w:val="005C58C3"/>
+    <w:rPr>
+      <w:color w:val="0000FF"/>
+      <w:u w:val="single"/>
+    </w:rPr>
+  </w:style>
 </w:styles>
 </file>
 

</xml_diff>

<commit_message>
adding Iterating Through Strings
</commit_message>
<xml_diff>
--- a/INTRODUCTION TO STRINGS.docx
+++ b/INTRODUCTION TO STRINGS.docx
@@ -3082,7 +3082,7 @@
           </mc:Choice>
           <mc:Fallback>
             <w:pict>
-              <v:rect w14:anchorId="42D8458A" id="Прямоугольник 2" o:spid="_x0000_s1026" alt="Blueberry String" style="width:24pt;height:24pt;visibility:visible;mso-wrap-style:square;mso-left-percent:-10001;mso-top-percent:-10001;mso-position-horizontal:absolute;mso-position-horizontal-relative:char;mso-position-vertical:absolute;mso-position-vertical-relative:line;mso-left-percent:-10001;mso-top-percent:-10001;v-text-anchor:top" o:gfxdata="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" filled="f" stroked="f">
+              <v:rect w14:anchorId="7277D748" id="Прямоугольник 2" o:spid="_x0000_s1026" alt="Blueberry String" style="width:24pt;height:24pt;visibility:visible;mso-wrap-style:square;mso-left-percent:-10001;mso-top-percent:-10001;mso-position-horizontal:absolute;mso-position-horizontal-relative:char;mso-position-vertical:absolute;mso-position-vertical-relative:line;mso-left-percent:-10001;mso-top-percent:-10001;v-text-anchor:top" o:gfxdata="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" filled="f" stroked="f">
                 <o:lock v:ext="edit" aspectratio="t"/>
                 <w10:anchorlock/>
               </v:rect>
@@ -12027,6 +12027,816 @@
           <w:lang w:val="en-US"/>
         </w:rPr>
       </w:pPr>
+    </w:p>
+    <w:p>
+      <w:pPr>
+        <w:spacing w:after="0" w:line="240" w:lineRule="auto"/>
+        <w:rPr>
+          <w:rFonts w:ascii="Segoe UI" w:eastAsia="Times New Roman" w:hAnsi="Segoe UI" w:cs="Segoe UI"/>
+          <w:color w:val="10162F"/>
+          <w:sz w:val="27"/>
+          <w:szCs w:val="27"/>
+          <w:lang w:val="en-US" w:eastAsia="ru-RU"/>
+        </w:rPr>
+      </w:pPr>
+      <w:r>
+        <w:rPr>
+          <w:rFonts w:ascii="Segoe UI" w:eastAsia="Times New Roman" w:hAnsi="Segoe UI" w:cs="Segoe UI"/>
+          <w:b/>
+          <w:bCs/>
+          <w:color w:val="10162F"/>
+          <w:sz w:val="27"/>
+          <w:szCs w:val="27"/>
+          <w:lang w:val="en-US" w:eastAsia="ru-RU"/>
+        </w:rPr>
+        <w:t>Escape Characters</w:t>
+      </w:r>
+    </w:p>
+    <w:p>
+      <w:pPr>
+        <w:spacing w:after="100" w:afterAutospacing="1" w:line="240" w:lineRule="auto"/>
+        <w:rPr>
+          <w:rFonts w:ascii="Segoe UI" w:eastAsia="Times New Roman" w:hAnsi="Segoe UI" w:cs="Segoe UI"/>
+          <w:color w:val="10162F"/>
+          <w:sz w:val="27"/>
+          <w:szCs w:val="27"/>
+          <w:lang w:val="en-US" w:eastAsia="ru-RU"/>
+        </w:rPr>
+      </w:pPr>
+      <w:r>
+        <w:rPr>
+          <w:rFonts w:ascii="Segoe UI" w:eastAsia="Times New Roman" w:hAnsi="Segoe UI" w:cs="Segoe UI"/>
+          <w:color w:val="10162F"/>
+          <w:sz w:val="27"/>
+          <w:szCs w:val="27"/>
+          <w:lang w:val="en-US" w:eastAsia="ru-RU"/>
+        </w:rPr>
+        <w:t xml:space="preserve">Occasionally when working with strings, you’ll find that you want to include characters that already have a special meaning in python. For </w:t>
+      </w:r>
+      <w:proofErr w:type="gramStart"/>
+      <w:r>
+        <w:rPr>
+          <w:rFonts w:ascii="Segoe UI" w:eastAsia="Times New Roman" w:hAnsi="Segoe UI" w:cs="Segoe UI"/>
+          <w:color w:val="10162F"/>
+          <w:sz w:val="27"/>
+          <w:szCs w:val="27"/>
+          <w:lang w:val="en-US" w:eastAsia="ru-RU"/>
+        </w:rPr>
+        <w:t>example</w:t>
+      </w:r>
+      <w:proofErr w:type="gramEnd"/>
+      <w:r>
+        <w:rPr>
+          <w:rFonts w:ascii="Segoe UI" w:eastAsia="Times New Roman" w:hAnsi="Segoe UI" w:cs="Segoe UI"/>
+          <w:color w:val="10162F"/>
+          <w:sz w:val="27"/>
+          <w:szCs w:val="27"/>
+          <w:lang w:val="en-US" w:eastAsia="ru-RU"/>
+        </w:rPr>
+        <w:t xml:space="preserve"> let’s say I create the string</w:t>
+      </w:r>
+    </w:p>
+    <w:p>
+      <w:pPr>
+        <w:shd w:val="clear" w:color="auto" w:fill="211E2F"/>
+        <w:tabs>
+          <w:tab w:val="left" w:pos="916"/>
+          <w:tab w:val="left" w:pos="1832"/>
+          <w:tab w:val="left" w:pos="2748"/>
+          <w:tab w:val="left" w:pos="3664"/>
+          <w:tab w:val="left" w:pos="4580"/>
+          <w:tab w:val="left" w:pos="5496"/>
+          <w:tab w:val="left" w:pos="6412"/>
+          <w:tab w:val="left" w:pos="7328"/>
+          <w:tab w:val="left" w:pos="8244"/>
+          <w:tab w:val="left" w:pos="9160"/>
+          <w:tab w:val="left" w:pos="10076"/>
+          <w:tab w:val="left" w:pos="10992"/>
+          <w:tab w:val="left" w:pos="11908"/>
+          <w:tab w:val="left" w:pos="12824"/>
+          <w:tab w:val="left" w:pos="13740"/>
+          <w:tab w:val="left" w:pos="14656"/>
+        </w:tabs>
+        <w:spacing w:after="0" w:line="240" w:lineRule="auto"/>
+        <w:rPr>
+          <w:rFonts w:ascii="Ubuntu Mono" w:eastAsia="Times New Roman" w:hAnsi="Ubuntu Mono" w:cs="Courier New"/>
+          <w:color w:val="939598"/>
+          <w:sz w:val="27"/>
+          <w:szCs w:val="27"/>
+          <w:lang w:val="en-US" w:eastAsia="ru-RU"/>
+        </w:rPr>
+      </w:pPr>
+      <w:r>
+        <w:rPr>
+          <w:rFonts w:ascii="Ubuntu Mono" w:eastAsia="Times New Roman" w:hAnsi="Ubuntu Mono" w:cs="Courier New"/>
+          <w:color w:val="FFFFFF"/>
+          <w:sz w:val="27"/>
+          <w:szCs w:val="27"/>
+          <w:lang w:val="en-US" w:eastAsia="ru-RU"/>
+        </w:rPr>
+        <w:t xml:space="preserve"> </w:t>
+      </w:r>
+      <w:proofErr w:type="spellStart"/>
+      <w:r>
+        <w:rPr>
+          <w:rFonts w:ascii="Ubuntu Mono" w:eastAsia="Times New Roman" w:hAnsi="Ubuntu Mono" w:cs="Courier New"/>
+          <w:color w:val="FF8973"/>
+          <w:sz w:val="27"/>
+          <w:szCs w:val="27"/>
+          <w:lang w:val="en-US" w:eastAsia="ru-RU"/>
+        </w:rPr>
+        <w:t>favorite_fruit_conversation</w:t>
+      </w:r>
+      <w:proofErr w:type="spellEnd"/>
+      <w:r>
+        <w:rPr>
+          <w:rFonts w:ascii="Ubuntu Mono" w:eastAsia="Times New Roman" w:hAnsi="Ubuntu Mono" w:cs="Courier New"/>
+          <w:color w:val="FFFFFF"/>
+          <w:sz w:val="27"/>
+          <w:szCs w:val="27"/>
+          <w:lang w:val="en-US" w:eastAsia="ru-RU"/>
+        </w:rPr>
+        <w:t xml:space="preserve"> = </w:t>
+      </w:r>
+      <w:r>
+        <w:rPr>
+          <w:rFonts w:ascii="Ubuntu Mono" w:eastAsia="Times New Roman" w:hAnsi="Ubuntu Mono" w:cs="Courier New"/>
+          <w:color w:val="FFE083"/>
+          <w:sz w:val="27"/>
+          <w:szCs w:val="27"/>
+          <w:lang w:val="en-US" w:eastAsia="ru-RU"/>
+        </w:rPr>
+        <w:t>"He said, "</w:t>
+      </w:r>
+      <w:r>
+        <w:rPr>
+          <w:rFonts w:ascii="Ubuntu Mono" w:eastAsia="Times New Roman" w:hAnsi="Ubuntu Mono" w:cs="Courier New"/>
+          <w:color w:val="FF8973"/>
+          <w:sz w:val="27"/>
+          <w:szCs w:val="27"/>
+          <w:lang w:val="en-US" w:eastAsia="ru-RU"/>
+        </w:rPr>
+        <w:t>blueberries</w:t>
+      </w:r>
+      <w:r>
+        <w:rPr>
+          <w:rFonts w:ascii="Ubuntu Mono" w:eastAsia="Times New Roman" w:hAnsi="Ubuntu Mono" w:cs="Courier New"/>
+          <w:color w:val="FFFFFF"/>
+          <w:sz w:val="27"/>
+          <w:szCs w:val="27"/>
+          <w:lang w:val="en-US" w:eastAsia="ru-RU"/>
+        </w:rPr>
+        <w:t xml:space="preserve"> </w:t>
+      </w:r>
+      <w:r>
+        <w:rPr>
+          <w:rFonts w:ascii="Ubuntu Mono" w:eastAsia="Times New Roman" w:hAnsi="Ubuntu Mono" w:cs="Courier New"/>
+          <w:color w:val="FF8973"/>
+          <w:sz w:val="27"/>
+          <w:szCs w:val="27"/>
+          <w:lang w:val="en-US" w:eastAsia="ru-RU"/>
+        </w:rPr>
+        <w:t>are</w:t>
+      </w:r>
+      <w:r>
+        <w:rPr>
+          <w:rFonts w:ascii="Ubuntu Mono" w:eastAsia="Times New Roman" w:hAnsi="Ubuntu Mono" w:cs="Courier New"/>
+          <w:color w:val="FFFFFF"/>
+          <w:sz w:val="27"/>
+          <w:szCs w:val="27"/>
+          <w:lang w:val="en-US" w:eastAsia="ru-RU"/>
+        </w:rPr>
+        <w:t xml:space="preserve"> </w:t>
+      </w:r>
+      <w:r>
+        <w:rPr>
+          <w:rFonts w:ascii="Ubuntu Mono" w:eastAsia="Times New Roman" w:hAnsi="Ubuntu Mono" w:cs="Courier New"/>
+          <w:color w:val="FF8973"/>
+          <w:sz w:val="27"/>
+          <w:szCs w:val="27"/>
+          <w:lang w:val="en-US" w:eastAsia="ru-RU"/>
+        </w:rPr>
+        <w:t>my</w:t>
+      </w:r>
+      <w:r>
+        <w:rPr>
+          <w:rFonts w:ascii="Ubuntu Mono" w:eastAsia="Times New Roman" w:hAnsi="Ubuntu Mono" w:cs="Courier New"/>
+          <w:color w:val="FFFFFF"/>
+          <w:sz w:val="27"/>
+          <w:szCs w:val="27"/>
+          <w:lang w:val="en-US" w:eastAsia="ru-RU"/>
+        </w:rPr>
+        <w:t xml:space="preserve"> </w:t>
+      </w:r>
+      <w:r>
+        <w:rPr>
+          <w:rFonts w:ascii="Ubuntu Mono" w:eastAsia="Times New Roman" w:hAnsi="Ubuntu Mono" w:cs="Courier New"/>
+          <w:color w:val="FF8973"/>
+          <w:sz w:val="27"/>
+          <w:szCs w:val="27"/>
+          <w:lang w:val="en-US" w:eastAsia="ru-RU"/>
+        </w:rPr>
+        <w:t>favorite!</w:t>
+      </w:r>
+      <w:r>
+        <w:rPr>
+          <w:rFonts w:ascii="Ubuntu Mono" w:eastAsia="Times New Roman" w:hAnsi="Ubuntu Mono" w:cs="Courier New"/>
+          <w:color w:val="FFE083"/>
+          <w:sz w:val="27"/>
+          <w:szCs w:val="27"/>
+          <w:lang w:val="en-US" w:eastAsia="ru-RU"/>
+        </w:rPr>
+        <w:t>""</w:t>
+      </w:r>
+    </w:p>
+    <w:p>
+      <w:pPr>
+        <w:spacing w:after="100" w:afterAutospacing="1" w:line="240" w:lineRule="auto"/>
+        <w:rPr>
+          <w:rFonts w:ascii="Segoe UI" w:eastAsia="Times New Roman" w:hAnsi="Segoe UI" w:cs="Segoe UI"/>
+          <w:color w:val="10162F"/>
+          <w:sz w:val="27"/>
+          <w:szCs w:val="27"/>
+          <w:lang w:val="en-US" w:eastAsia="ru-RU"/>
+        </w:rPr>
+      </w:pPr>
+      <w:r>
+        <w:rPr>
+          <w:rFonts w:ascii="Segoe UI" w:eastAsia="Times New Roman" w:hAnsi="Segoe UI" w:cs="Segoe UI"/>
+          <w:color w:val="10162F"/>
+          <w:sz w:val="27"/>
+          <w:szCs w:val="27"/>
+          <w:lang w:val="en-US" w:eastAsia="ru-RU"/>
+        </w:rPr>
+        <w:t>We’ll have accidentally ended the string before we wanted to by including the </w:t>
+      </w:r>
+      <w:r>
+        <w:rPr>
+          <w:rFonts w:ascii="Ubuntu Mono" w:eastAsia="Times New Roman" w:hAnsi="Ubuntu Mono" w:cs="Courier New"/>
+          <w:color w:val="15141F"/>
+          <w:shd w:val="clear" w:color="auto" w:fill="EAE9ED"/>
+          <w:lang w:val="en-US" w:eastAsia="ru-RU"/>
+        </w:rPr>
+        <w:t>"</w:t>
+      </w:r>
+      <w:r>
+        <w:rPr>
+          <w:rFonts w:ascii="Segoe UI" w:eastAsia="Times New Roman" w:hAnsi="Segoe UI" w:cs="Segoe UI"/>
+          <w:color w:val="10162F"/>
+          <w:sz w:val="27"/>
+          <w:szCs w:val="27"/>
+          <w:lang w:val="en-US" w:eastAsia="ru-RU"/>
+        </w:rPr>
+        <w:t> character. The way we can do this is by introducing </w:t>
+      </w:r>
+      <w:r>
+        <w:rPr>
+          <w:rFonts w:ascii="Segoe UI" w:eastAsia="Times New Roman" w:hAnsi="Segoe UI" w:cs="Segoe UI"/>
+          <w:i/>
+          <w:iCs/>
+          <w:color w:val="10162F"/>
+          <w:sz w:val="27"/>
+          <w:szCs w:val="27"/>
+          <w:lang w:val="en-US" w:eastAsia="ru-RU"/>
+        </w:rPr>
+        <w:t>escape characters</w:t>
+      </w:r>
+      <w:r>
+        <w:rPr>
+          <w:rFonts w:ascii="Segoe UI" w:eastAsia="Times New Roman" w:hAnsi="Segoe UI" w:cs="Segoe UI"/>
+          <w:color w:val="10162F"/>
+          <w:sz w:val="27"/>
+          <w:szCs w:val="27"/>
+          <w:lang w:val="en-US" w:eastAsia="ru-RU"/>
+        </w:rPr>
+        <w:t>. By adding a backslash in front of the special character we want to escape, </w:t>
+      </w:r>
+      <w:r>
+        <w:rPr>
+          <w:rFonts w:ascii="Ubuntu Mono" w:eastAsia="Times New Roman" w:hAnsi="Ubuntu Mono" w:cs="Courier New"/>
+          <w:color w:val="15141F"/>
+          <w:shd w:val="clear" w:color="auto" w:fill="EAE9ED"/>
+          <w:lang w:val="en-US" w:eastAsia="ru-RU"/>
+        </w:rPr>
+        <w:t>\"</w:t>
+      </w:r>
+      <w:r>
+        <w:rPr>
+          <w:rFonts w:ascii="Segoe UI" w:eastAsia="Times New Roman" w:hAnsi="Segoe UI" w:cs="Segoe UI"/>
+          <w:color w:val="10162F"/>
+          <w:sz w:val="27"/>
+          <w:szCs w:val="27"/>
+          <w:lang w:val="en-US" w:eastAsia="ru-RU"/>
+        </w:rPr>
+        <w:t>, we can include it in a string.</w:t>
+      </w:r>
+    </w:p>
+    <w:p>
+      <w:pPr>
+        <w:shd w:val="clear" w:color="auto" w:fill="211E2F"/>
+        <w:tabs>
+          <w:tab w:val="left" w:pos="916"/>
+          <w:tab w:val="left" w:pos="1832"/>
+          <w:tab w:val="left" w:pos="2748"/>
+          <w:tab w:val="left" w:pos="3664"/>
+          <w:tab w:val="left" w:pos="4580"/>
+          <w:tab w:val="left" w:pos="5496"/>
+          <w:tab w:val="left" w:pos="6412"/>
+          <w:tab w:val="left" w:pos="7328"/>
+          <w:tab w:val="left" w:pos="8244"/>
+          <w:tab w:val="left" w:pos="9160"/>
+          <w:tab w:val="left" w:pos="10076"/>
+          <w:tab w:val="left" w:pos="10992"/>
+          <w:tab w:val="left" w:pos="11908"/>
+          <w:tab w:val="left" w:pos="12824"/>
+          <w:tab w:val="left" w:pos="13740"/>
+          <w:tab w:val="left" w:pos="14656"/>
+        </w:tabs>
+        <w:spacing w:after="0" w:line="240" w:lineRule="auto"/>
+        <w:rPr>
+          <w:rFonts w:ascii="Ubuntu Mono" w:eastAsia="Times New Roman" w:hAnsi="Ubuntu Mono" w:cs="Courier New"/>
+          <w:color w:val="939598"/>
+          <w:sz w:val="27"/>
+          <w:szCs w:val="27"/>
+          <w:lang w:val="en-US" w:eastAsia="ru-RU"/>
+        </w:rPr>
+      </w:pPr>
+      <w:proofErr w:type="spellStart"/>
+      <w:r>
+        <w:rPr>
+          <w:rFonts w:ascii="Ubuntu Mono" w:eastAsia="Times New Roman" w:hAnsi="Ubuntu Mono" w:cs="Courier New"/>
+          <w:color w:val="FF8973"/>
+          <w:sz w:val="27"/>
+          <w:szCs w:val="27"/>
+          <w:lang w:val="en-US" w:eastAsia="ru-RU"/>
+        </w:rPr>
+        <w:t>favorite_fruit_conversation</w:t>
+      </w:r>
+      <w:proofErr w:type="spellEnd"/>
+      <w:r>
+        <w:rPr>
+          <w:rFonts w:ascii="Ubuntu Mono" w:eastAsia="Times New Roman" w:hAnsi="Ubuntu Mono" w:cs="Courier New"/>
+          <w:color w:val="FFFFFF"/>
+          <w:sz w:val="27"/>
+          <w:szCs w:val="27"/>
+          <w:lang w:val="en-US" w:eastAsia="ru-RU"/>
+        </w:rPr>
+        <w:t xml:space="preserve"> = </w:t>
+      </w:r>
+      <w:r>
+        <w:rPr>
+          <w:rFonts w:ascii="Ubuntu Mono" w:eastAsia="Times New Roman" w:hAnsi="Ubuntu Mono" w:cs="Courier New"/>
+          <w:color w:val="FFE083"/>
+          <w:sz w:val="27"/>
+          <w:szCs w:val="27"/>
+          <w:lang w:val="en-US" w:eastAsia="ru-RU"/>
+        </w:rPr>
+        <w:t xml:space="preserve">"He said, \"blueberries are my </w:t>
+      </w:r>
+      <w:proofErr w:type="gramStart"/>
+      <w:r>
+        <w:rPr>
+          <w:rFonts w:ascii="Ubuntu Mono" w:eastAsia="Times New Roman" w:hAnsi="Ubuntu Mono" w:cs="Courier New"/>
+          <w:color w:val="FFE083"/>
+          <w:sz w:val="27"/>
+          <w:szCs w:val="27"/>
+          <w:lang w:val="en-US" w:eastAsia="ru-RU"/>
+        </w:rPr>
+        <w:t>favorite!\</w:t>
+      </w:r>
+      <w:proofErr w:type="gramEnd"/>
+      <w:r>
+        <w:rPr>
+          <w:rFonts w:ascii="Ubuntu Mono" w:eastAsia="Times New Roman" w:hAnsi="Ubuntu Mono" w:cs="Courier New"/>
+          <w:color w:val="FFE083"/>
+          <w:sz w:val="27"/>
+          <w:szCs w:val="27"/>
+          <w:lang w:val="en-US" w:eastAsia="ru-RU"/>
+        </w:rPr>
+        <w:t>""</w:t>
+      </w:r>
+    </w:p>
+    <w:p>
+      <w:pPr>
+        <w:spacing w:after="0" w:line="240" w:lineRule="auto"/>
+        <w:rPr>
+          <w:rFonts w:ascii="Segoe UI" w:eastAsia="Times New Roman" w:hAnsi="Segoe UI" w:cs="Segoe UI"/>
+          <w:color w:val="10162F"/>
+          <w:sz w:val="27"/>
+          <w:szCs w:val="27"/>
+          <w:lang w:val="en-US" w:eastAsia="ru-RU"/>
+        </w:rPr>
+      </w:pPr>
+      <w:r>
+        <w:rPr>
+          <w:rFonts w:ascii="Segoe UI" w:eastAsia="Times New Roman" w:hAnsi="Segoe UI" w:cs="Segoe UI"/>
+          <w:color w:val="10162F"/>
+          <w:sz w:val="27"/>
+          <w:szCs w:val="27"/>
+          <w:lang w:val="en-US" w:eastAsia="ru-RU"/>
+        </w:rPr>
+        <w:t>Now it works!</w:t>
+      </w:r>
+    </w:p>
+    <w:p>
+      <w:pPr>
+        <w:spacing w:before="100" w:beforeAutospacing="1" w:after="100" w:afterAutospacing="1" w:line="240" w:lineRule="auto"/>
+        <w:outlineLvl w:val="2"/>
+        <w:rPr>
+          <w:rFonts w:ascii="Segoe UI" w:eastAsia="Times New Roman" w:hAnsi="Segoe UI" w:cs="Segoe UI"/>
+          <w:b/>
+          <w:bCs/>
+          <w:color w:val="10162F"/>
+          <w:sz w:val="27"/>
+          <w:szCs w:val="27"/>
+          <w:lang w:val="en-US" w:eastAsia="ru-RU"/>
+        </w:rPr>
+      </w:pPr>
+      <w:r>
+        <w:rPr>
+          <w:rFonts w:ascii="Segoe UI" w:eastAsia="Times New Roman" w:hAnsi="Segoe UI" w:cs="Segoe UI"/>
+          <w:b/>
+          <w:bCs/>
+          <w:color w:val="10162F"/>
+          <w:sz w:val="27"/>
+          <w:szCs w:val="27"/>
+          <w:lang w:val="en-US" w:eastAsia="ru-RU"/>
+        </w:rPr>
+        <w:t>Instructions</w:t>
+      </w:r>
+    </w:p>
+    <w:p>
+      <w:pPr>
+        <w:spacing w:after="0" w:line="240" w:lineRule="auto"/>
+        <w:rPr>
+          <w:rFonts w:ascii="Segoe UI" w:eastAsia="Times New Roman" w:hAnsi="Segoe UI" w:cs="Segoe UI"/>
+          <w:color w:val="10162F"/>
+          <w:sz w:val="27"/>
+          <w:szCs w:val="27"/>
+          <w:lang w:val="en-US" w:eastAsia="ru-RU"/>
+        </w:rPr>
+      </w:pPr>
+      <w:r>
+        <w:rPr>
+          <w:rFonts w:ascii="Segoe UI" w:eastAsia="Times New Roman" w:hAnsi="Segoe UI" w:cs="Segoe UI"/>
+          <w:b/>
+          <w:bCs/>
+          <w:color w:val="10162F"/>
+          <w:sz w:val="27"/>
+          <w:szCs w:val="27"/>
+          <w:lang w:val="en-US" w:eastAsia="ru-RU"/>
+        </w:rPr>
+        <w:t>1.</w:t>
+      </w:r>
+    </w:p>
+    <w:p>
+      <w:pPr>
+        <w:spacing w:after="100" w:afterAutospacing="1" w:line="240" w:lineRule="auto"/>
+        <w:rPr>
+          <w:rFonts w:ascii="Segoe UI" w:eastAsia="Times New Roman" w:hAnsi="Segoe UI" w:cs="Segoe UI"/>
+          <w:color w:val="10162F"/>
+          <w:sz w:val="27"/>
+          <w:szCs w:val="27"/>
+          <w:lang w:val="en-US" w:eastAsia="ru-RU"/>
+        </w:rPr>
+      </w:pPr>
+      <w:r>
+        <w:rPr>
+          <w:rFonts w:ascii="Segoe UI" w:eastAsia="Times New Roman" w:hAnsi="Segoe UI" w:cs="Segoe UI"/>
+          <w:color w:val="10162F"/>
+          <w:sz w:val="27"/>
+          <w:szCs w:val="27"/>
+          <w:lang w:val="en-US" w:eastAsia="ru-RU"/>
+        </w:rPr>
+        <w:t>When Rob Daily (remember him? From the last exercise?) set up his account he set his password to be</w:t>
+      </w:r>
+    </w:p>
+    <w:p>
+      <w:pPr>
+        <w:shd w:val="clear" w:color="auto" w:fill="211E2F"/>
+        <w:tabs>
+          <w:tab w:val="left" w:pos="916"/>
+          <w:tab w:val="left" w:pos="1832"/>
+          <w:tab w:val="left" w:pos="2748"/>
+          <w:tab w:val="left" w:pos="3664"/>
+          <w:tab w:val="left" w:pos="4580"/>
+          <w:tab w:val="left" w:pos="5496"/>
+          <w:tab w:val="left" w:pos="6412"/>
+          <w:tab w:val="left" w:pos="7328"/>
+          <w:tab w:val="left" w:pos="8244"/>
+          <w:tab w:val="left" w:pos="9160"/>
+          <w:tab w:val="left" w:pos="10076"/>
+          <w:tab w:val="left" w:pos="10992"/>
+          <w:tab w:val="left" w:pos="11908"/>
+          <w:tab w:val="left" w:pos="12824"/>
+          <w:tab w:val="left" w:pos="13740"/>
+          <w:tab w:val="left" w:pos="14656"/>
+        </w:tabs>
+        <w:spacing w:after="0" w:line="240" w:lineRule="auto"/>
+        <w:rPr>
+          <w:rFonts w:ascii="Ubuntu Mono" w:eastAsia="Times New Roman" w:hAnsi="Ubuntu Mono" w:cs="Courier New"/>
+          <w:color w:val="939598"/>
+          <w:sz w:val="27"/>
+          <w:szCs w:val="27"/>
+          <w:lang w:val="en-US" w:eastAsia="ru-RU"/>
+        </w:rPr>
+      </w:pPr>
+      <w:r>
+        <w:rPr>
+          <w:rFonts w:ascii="Ubuntu Mono" w:eastAsia="Times New Roman" w:hAnsi="Ubuntu Mono" w:cs="Courier New"/>
+          <w:color w:val="FFFFFF"/>
+          <w:sz w:val="27"/>
+          <w:szCs w:val="27"/>
+          <w:lang w:val="en-US" w:eastAsia="ru-RU"/>
+        </w:rPr>
+        <w:t>theycallme"crazy"91</w:t>
+      </w:r>
+    </w:p>
+    <w:p>
+      <w:pPr>
+        <w:spacing w:after="0" w:line="240" w:lineRule="auto"/>
+        <w:rPr>
+          <w:rFonts w:ascii="Segoe UI" w:eastAsia="Times New Roman" w:hAnsi="Segoe UI" w:cs="Segoe UI"/>
+          <w:color w:val="10162F"/>
+          <w:sz w:val="27"/>
+          <w:szCs w:val="27"/>
+          <w:lang w:val="en-US" w:eastAsia="ru-RU"/>
+        </w:rPr>
+      </w:pPr>
+      <w:r>
+        <w:rPr>
+          <w:rFonts w:ascii="Segoe UI" w:eastAsia="Times New Roman" w:hAnsi="Segoe UI" w:cs="Segoe UI"/>
+          <w:color w:val="10162F"/>
+          <w:sz w:val="27"/>
+          <w:szCs w:val="27"/>
+          <w:lang w:val="en-US" w:eastAsia="ru-RU"/>
+        </w:rPr>
+        <w:t>His password was causing some errors in the system because of the </w:t>
+      </w:r>
+      <w:r>
+        <w:rPr>
+          <w:rFonts w:ascii="Ubuntu Mono" w:eastAsia="Times New Roman" w:hAnsi="Ubuntu Mono" w:cs="Courier New"/>
+          <w:color w:val="15141F"/>
+          <w:shd w:val="clear" w:color="auto" w:fill="EAE9ED"/>
+          <w:lang w:val="en-US" w:eastAsia="ru-RU"/>
+        </w:rPr>
+        <w:t>"</w:t>
+      </w:r>
+      <w:r>
+        <w:rPr>
+          <w:rFonts w:ascii="Segoe UI" w:eastAsia="Times New Roman" w:hAnsi="Segoe UI" w:cs="Segoe UI"/>
+          <w:color w:val="10162F"/>
+          <w:sz w:val="27"/>
+          <w:szCs w:val="27"/>
+          <w:lang w:val="en-US" w:eastAsia="ru-RU"/>
+        </w:rPr>
+        <w:t> marks. Rewrite his password using escape characters and save it to the variable </w:t>
+      </w:r>
+      <w:r>
+        <w:rPr>
+          <w:rFonts w:ascii="Ubuntu Mono" w:eastAsia="Times New Roman" w:hAnsi="Ubuntu Mono" w:cs="Courier New"/>
+          <w:color w:val="15141F"/>
+          <w:shd w:val="clear" w:color="auto" w:fill="EAE9ED"/>
+          <w:lang w:val="en-US" w:eastAsia="ru-RU"/>
+        </w:rPr>
+        <w:t>password</w:t>
+      </w:r>
+      <w:r>
+        <w:rPr>
+          <w:rFonts w:ascii="Segoe UI" w:eastAsia="Times New Roman" w:hAnsi="Segoe UI" w:cs="Segoe UI"/>
+          <w:color w:val="10162F"/>
+          <w:sz w:val="27"/>
+          <w:szCs w:val="27"/>
+          <w:lang w:val="en-US" w:eastAsia="ru-RU"/>
+        </w:rPr>
+        <w:t>.</w:t>
+      </w:r>
+    </w:p>
+    <w:p>
+      <w:pPr>
+        <w:jc w:val="both"/>
+        <w:rPr>
+          <w:b/>
+          <w:bCs/>
+          <w:lang w:val="en-US"/>
+        </w:rPr>
+      </w:pPr>
+    </w:p>
+    <w:p>
+      <w:pPr>
+        <w:jc w:val="both"/>
+        <w:rPr>
+          <w:b/>
+          <w:bCs/>
+          <w:lang w:val="en-US"/>
+        </w:rPr>
+      </w:pPr>
+      <w:r>
+        <w:rPr>
+          <w:b/>
+          <w:bCs/>
+          <w:lang w:val="en-US"/>
+        </w:rPr>
+        <w:t>script.py</w:t>
+      </w:r>
+    </w:p>
+    <w:p>
+      <w:pPr>
+        <w:shd w:val="clear" w:color="auto" w:fill="1E1E1E"/>
+        <w:spacing w:after="0" w:line="360" w:lineRule="atLeast"/>
+        <w:rPr>
+          <w:rFonts w:ascii="Consolas" w:eastAsia="Times New Roman" w:hAnsi="Consolas" w:cs="Times New Roman"/>
+          <w:color w:val="FFFFFF"/>
+          <w:sz w:val="21"/>
+          <w:szCs w:val="21"/>
+          <w:lang w:val="en-US" w:eastAsia="ru-RU"/>
+        </w:rPr>
+      </w:pPr>
+      <w:r>
+        <w:rPr>
+          <w:rFonts w:ascii="Consolas" w:eastAsia="Times New Roman" w:hAnsi="Consolas" w:cs="Times New Roman"/>
+          <w:color w:val="FF8973"/>
+          <w:sz w:val="21"/>
+          <w:szCs w:val="21"/>
+          <w:lang w:val="en-US" w:eastAsia="ru-RU"/>
+        </w:rPr>
+        <w:t>password</w:t>
+      </w:r>
+      <w:r>
+        <w:rPr>
+          <w:rFonts w:ascii="Consolas" w:eastAsia="Times New Roman" w:hAnsi="Consolas" w:cs="Times New Roman"/>
+          <w:color w:val="FFFFFF"/>
+          <w:sz w:val="21"/>
+          <w:szCs w:val="21"/>
+          <w:lang w:val="en-US" w:eastAsia="ru-RU"/>
+        </w:rPr>
+        <w:t> = </w:t>
+      </w:r>
+      <w:r>
+        <w:rPr>
+          <w:rFonts w:ascii="Consolas" w:eastAsia="Times New Roman" w:hAnsi="Consolas" w:cs="Times New Roman"/>
+          <w:color w:val="FFE083"/>
+          <w:sz w:val="21"/>
+          <w:szCs w:val="21"/>
+          <w:lang w:val="en-US" w:eastAsia="ru-RU"/>
+        </w:rPr>
+        <w:t>"</w:t>
+      </w:r>
+      <w:proofErr w:type="spellStart"/>
+      <w:r>
+        <w:rPr>
+          <w:rFonts w:ascii="Consolas" w:eastAsia="Times New Roman" w:hAnsi="Consolas" w:cs="Times New Roman"/>
+          <w:color w:val="FFE083"/>
+          <w:sz w:val="21"/>
+          <w:szCs w:val="21"/>
+          <w:lang w:val="en-US" w:eastAsia="ru-RU"/>
+        </w:rPr>
+        <w:t>theycallme</w:t>
+      </w:r>
+      <w:proofErr w:type="spellEnd"/>
+      <w:r>
+        <w:rPr>
+          <w:rFonts w:ascii="Consolas" w:eastAsia="Times New Roman" w:hAnsi="Consolas" w:cs="Times New Roman"/>
+          <w:color w:val="FFE083"/>
+          <w:sz w:val="21"/>
+          <w:szCs w:val="21"/>
+          <w:lang w:val="en-US" w:eastAsia="ru-RU"/>
+        </w:rPr>
+        <w:t>\"crazy\"91"</w:t>
+      </w:r>
+    </w:p>
+    <w:p>
+      <w:pPr>
+        <w:shd w:val="clear" w:color="auto" w:fill="1E1E1E"/>
+        <w:spacing w:after="0" w:line="360" w:lineRule="atLeast"/>
+        <w:rPr>
+          <w:rFonts w:ascii="Consolas" w:eastAsia="Times New Roman" w:hAnsi="Consolas" w:cs="Times New Roman"/>
+          <w:color w:val="FFFFFF"/>
+          <w:sz w:val="21"/>
+          <w:szCs w:val="21"/>
+          <w:lang w:val="en-US" w:eastAsia="ru-RU"/>
+        </w:rPr>
+      </w:pPr>
+      <w:r>
+        <w:rPr>
+          <w:rFonts w:ascii="Consolas" w:eastAsia="Times New Roman" w:hAnsi="Consolas" w:cs="Times New Roman"/>
+          <w:color w:val="FFFFFF"/>
+          <w:sz w:val="21"/>
+          <w:szCs w:val="21"/>
+          <w:lang w:val="en-US" w:eastAsia="ru-RU"/>
+        </w:rPr>
+        <w:t>print(</w:t>
+      </w:r>
+      <w:r>
+        <w:rPr>
+          <w:rFonts w:ascii="Consolas" w:eastAsia="Times New Roman" w:hAnsi="Consolas" w:cs="Times New Roman"/>
+          <w:color w:val="FF8973"/>
+          <w:sz w:val="21"/>
+          <w:szCs w:val="21"/>
+          <w:lang w:val="en-US" w:eastAsia="ru-RU"/>
+        </w:rPr>
+        <w:t>password</w:t>
+      </w:r>
+      <w:r>
+        <w:rPr>
+          <w:rFonts w:ascii="Consolas" w:eastAsia="Times New Roman" w:hAnsi="Consolas" w:cs="Times New Roman"/>
+          <w:color w:val="FFFFFF"/>
+          <w:sz w:val="21"/>
+          <w:szCs w:val="21"/>
+          <w:lang w:val="en-US" w:eastAsia="ru-RU"/>
+        </w:rPr>
+        <w:t>)</w:t>
+      </w:r>
+    </w:p>
+    <w:p>
+      <w:pPr>
+        <w:jc w:val="both"/>
+        <w:rPr>
+          <w:b/>
+          <w:bCs/>
+          <w:lang w:val="en-US"/>
+        </w:rPr>
+      </w:pPr>
+    </w:p>
+    <w:p>
+      <w:pPr>
+        <w:jc w:val="both"/>
+        <w:rPr>
+          <w:b/>
+          <w:bCs/>
+          <w:lang w:val="en-US"/>
+        </w:rPr>
+      </w:pPr>
+    </w:p>
+    <w:p>
+      <w:pPr>
+        <w:pBdr>
+          <w:bottom w:val="single" w:sz="12" w:space="1" w:color="auto"/>
+        </w:pBdr>
+        <w:jc w:val="center"/>
+        <w:rPr>
+          <w:b/>
+          <w:bCs/>
+          <w:lang w:val="en-US"/>
+        </w:rPr>
+      </w:pPr>
+      <w:r>
+        <w:rPr>
+          <w:b/>
+          <w:bCs/>
+          <w:noProof/>
+          <w:lang w:val="en-US"/>
+        </w:rPr>
+        <w:lastRenderedPageBreak/>
+        <w:drawing>
+          <wp:inline distT="0" distB="0" distL="0" distR="0" wp14:anchorId="1AD7C529" wp14:editId="45A7724F">
+            <wp:extent cx="1943100" cy="1173480"/>
+            <wp:effectExtent l="0" t="0" r="0" b="7620"/>
+            <wp:docPr id="8" name="Рисунок 8"/>
+            <wp:cNvGraphicFramePr>
+              <a:graphicFrameLocks xmlns:a="http://schemas.openxmlformats.org/drawingml/2006/main" noChangeAspect="1"/>
+            </wp:cNvGraphicFramePr>
+            <a:graphic xmlns:a="http://schemas.openxmlformats.org/drawingml/2006/main">
+              <a:graphicData uri="http://schemas.openxmlformats.org/drawingml/2006/picture">
+                <pic:pic xmlns:pic="http://schemas.openxmlformats.org/drawingml/2006/picture">
+                  <pic:nvPicPr>
+                    <pic:cNvPr id="0" name="Picture 9"/>
+                    <pic:cNvPicPr>
+                      <a:picLocks noChangeAspect="1" noChangeArrowheads="1"/>
+                    </pic:cNvPicPr>
+                  </pic:nvPicPr>
+                  <pic:blipFill>
+                    <a:blip r:embed="rId13">
+                      <a:extLst>
+                        <a:ext uri="{28A0092B-C50C-407E-A947-70E740481C1C}">
+                          <a14:useLocalDpi xmlns:a14="http://schemas.microsoft.com/office/drawing/2010/main" val="0"/>
+                        </a:ext>
+                      </a:extLst>
+                    </a:blip>
+                    <a:srcRect/>
+                    <a:stretch>
+                      <a:fillRect/>
+                    </a:stretch>
+                  </pic:blipFill>
+                  <pic:spPr bwMode="auto">
+                    <a:xfrm>
+                      <a:off x="0" y="0"/>
+                      <a:ext cx="1943100" cy="1173480"/>
+                    </a:xfrm>
+                    <a:prstGeom prst="rect">
+                      <a:avLst/>
+                    </a:prstGeom>
+                    <a:noFill/>
+                    <a:ln>
+                      <a:noFill/>
+                    </a:ln>
+                  </pic:spPr>
+                </pic:pic>
+              </a:graphicData>
+            </a:graphic>
+          </wp:inline>
+        </w:drawing>
+      </w:r>
     </w:p>
     <w:p>
       <w:pPr>

</xml_diff>

<commit_message>
adding Strings And Conditionals
</commit_message>
<xml_diff>
--- a/INTRODUCTION TO STRINGS.docx
+++ b/INTRODUCTION TO STRINGS.docx
@@ -3082,7 +3082,7 @@
           </mc:Choice>
           <mc:Fallback>
             <w:pict>
-              <v:rect w14:anchorId="7277D748" id="Прямоугольник 2" o:spid="_x0000_s1026" alt="Blueberry String" style="width:24pt;height:24pt;visibility:visible;mso-wrap-style:square;mso-left-percent:-10001;mso-top-percent:-10001;mso-position-horizontal:absolute;mso-position-horizontal-relative:char;mso-position-vertical:absolute;mso-position-vertical-relative:line;mso-left-percent:-10001;mso-top-percent:-10001;v-text-anchor:top" o:gfxdata="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" filled="f" stroked="f">
+              <v:rect w14:anchorId="730C7AF7" id="Прямоугольник 2" o:spid="_x0000_s1026" alt="Blueberry String" style="width:24pt;height:24pt;visibility:visible;mso-wrap-style:square;mso-left-percent:-10001;mso-top-percent:-10001;mso-position-horizontal:absolute;mso-position-horizontal-relative:char;mso-position-vertical:absolute;mso-position-vertical-relative:line;mso-left-percent:-10001;mso-top-percent:-10001;v-text-anchor:top" o:gfxdata="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" filled="f" stroked="f">
                 <o:lock v:ext="edit" aspectratio="t"/>
                 <w10:anchorlock/>
               </v:rect>
@@ -12837,6 +12837,3793 @@
           </wp:inline>
         </w:drawing>
       </w:r>
+    </w:p>
+    <w:p>
+      <w:pPr>
+        <w:spacing w:after="0" w:line="240" w:lineRule="auto"/>
+        <w:rPr>
+          <w:rFonts w:ascii="Segoe UI" w:eastAsia="Times New Roman" w:hAnsi="Segoe UI" w:cs="Segoe UI"/>
+          <w:color w:val="10162F"/>
+          <w:sz w:val="27"/>
+          <w:szCs w:val="27"/>
+          <w:lang w:val="en-US" w:eastAsia="ru-RU"/>
+        </w:rPr>
+      </w:pPr>
+      <w:r>
+        <w:rPr>
+          <w:rFonts w:ascii="Segoe UI" w:eastAsia="Times New Roman" w:hAnsi="Segoe UI" w:cs="Segoe UI"/>
+          <w:b/>
+          <w:bCs/>
+          <w:color w:val="10162F"/>
+          <w:sz w:val="27"/>
+          <w:szCs w:val="27"/>
+          <w:lang w:val="en-US" w:eastAsia="ru-RU"/>
+        </w:rPr>
+        <w:t>Iterating through Strings</w:t>
+      </w:r>
+    </w:p>
+    <w:p>
+      <w:pPr>
+        <w:spacing w:after="100" w:afterAutospacing="1" w:line="240" w:lineRule="auto"/>
+        <w:rPr>
+          <w:rFonts w:ascii="Segoe UI" w:eastAsia="Times New Roman" w:hAnsi="Segoe UI" w:cs="Segoe UI"/>
+          <w:color w:val="10162F"/>
+          <w:sz w:val="27"/>
+          <w:szCs w:val="27"/>
+          <w:lang w:val="en-US" w:eastAsia="ru-RU"/>
+        </w:rPr>
+      </w:pPr>
+      <w:r>
+        <w:rPr>
+          <w:rFonts w:ascii="Segoe UI" w:eastAsia="Times New Roman" w:hAnsi="Segoe UI" w:cs="Segoe UI"/>
+          <w:color w:val="10162F"/>
+          <w:sz w:val="27"/>
+          <w:szCs w:val="27"/>
+          <w:lang w:val="en-US" w:eastAsia="ru-RU"/>
+        </w:rPr>
+        <w:t>Now you know enough about strings that we can start doing the really fun stuff!</w:t>
+      </w:r>
+    </w:p>
+    <w:p>
+      <w:pPr>
+        <w:spacing w:after="100" w:afterAutospacing="1" w:line="240" w:lineRule="auto"/>
+        <w:rPr>
+          <w:rFonts w:ascii="Segoe UI" w:eastAsia="Times New Roman" w:hAnsi="Segoe UI" w:cs="Segoe UI"/>
+          <w:color w:val="10162F"/>
+          <w:sz w:val="27"/>
+          <w:szCs w:val="27"/>
+          <w:lang w:val="en-US" w:eastAsia="ru-RU"/>
+        </w:rPr>
+      </w:pPr>
+      <w:r>
+        <w:rPr>
+          <w:rFonts w:ascii="Segoe UI" w:eastAsia="Times New Roman" w:hAnsi="Segoe UI" w:cs="Segoe UI"/>
+          <w:color w:val="10162F"/>
+          <w:sz w:val="27"/>
+          <w:szCs w:val="27"/>
+          <w:lang w:val="en-US" w:eastAsia="ru-RU"/>
+        </w:rPr>
+        <w:t>Because strings are lists, that means we can iterate through a string using </w:t>
+      </w:r>
+      <w:r>
+        <w:rPr>
+          <w:rFonts w:ascii="Ubuntu Mono" w:eastAsia="Times New Roman" w:hAnsi="Ubuntu Mono" w:cs="Courier New"/>
+          <w:color w:val="15141F"/>
+          <w:shd w:val="clear" w:color="auto" w:fill="EAE9ED"/>
+          <w:lang w:val="en-US" w:eastAsia="ru-RU"/>
+        </w:rPr>
+        <w:t>for</w:t>
+      </w:r>
+      <w:r>
+        <w:rPr>
+          <w:rFonts w:ascii="Segoe UI" w:eastAsia="Times New Roman" w:hAnsi="Segoe UI" w:cs="Segoe UI"/>
+          <w:color w:val="10162F"/>
+          <w:sz w:val="27"/>
+          <w:szCs w:val="27"/>
+          <w:lang w:val="en-US" w:eastAsia="ru-RU"/>
+        </w:rPr>
+        <w:t> or </w:t>
+      </w:r>
+      <w:r>
+        <w:rPr>
+          <w:rFonts w:ascii="Ubuntu Mono" w:eastAsia="Times New Roman" w:hAnsi="Ubuntu Mono" w:cs="Courier New"/>
+          <w:color w:val="15141F"/>
+          <w:shd w:val="clear" w:color="auto" w:fill="EAE9ED"/>
+          <w:lang w:val="en-US" w:eastAsia="ru-RU"/>
+        </w:rPr>
+        <w:t>while</w:t>
+      </w:r>
+      <w:r>
+        <w:rPr>
+          <w:rFonts w:ascii="Segoe UI" w:eastAsia="Times New Roman" w:hAnsi="Segoe UI" w:cs="Segoe UI"/>
+          <w:color w:val="10162F"/>
+          <w:sz w:val="27"/>
+          <w:szCs w:val="27"/>
+          <w:lang w:val="en-US" w:eastAsia="ru-RU"/>
+        </w:rPr>
+        <w:t> loops. This opens up a whole range of possibilities of ways we can manipulate and analyze strings. Let’s take a look at an example.</w:t>
+      </w:r>
+    </w:p>
+    <w:p>
+      <w:pPr>
+        <w:shd w:val="clear" w:color="auto" w:fill="211E2F"/>
+        <w:tabs>
+          <w:tab w:val="left" w:pos="916"/>
+          <w:tab w:val="left" w:pos="1832"/>
+          <w:tab w:val="left" w:pos="2748"/>
+          <w:tab w:val="left" w:pos="3664"/>
+          <w:tab w:val="left" w:pos="4580"/>
+          <w:tab w:val="left" w:pos="5496"/>
+          <w:tab w:val="left" w:pos="6412"/>
+          <w:tab w:val="left" w:pos="7328"/>
+          <w:tab w:val="left" w:pos="8244"/>
+          <w:tab w:val="left" w:pos="9160"/>
+          <w:tab w:val="left" w:pos="10076"/>
+          <w:tab w:val="left" w:pos="10992"/>
+          <w:tab w:val="left" w:pos="11908"/>
+          <w:tab w:val="left" w:pos="12824"/>
+          <w:tab w:val="left" w:pos="13740"/>
+          <w:tab w:val="left" w:pos="14656"/>
+        </w:tabs>
+        <w:spacing w:after="0" w:line="240" w:lineRule="auto"/>
+        <w:rPr>
+          <w:rFonts w:ascii="Ubuntu Mono" w:eastAsia="Times New Roman" w:hAnsi="Ubuntu Mono" w:cs="Courier New"/>
+          <w:color w:val="939598"/>
+          <w:sz w:val="27"/>
+          <w:szCs w:val="27"/>
+          <w:lang w:val="en-US" w:eastAsia="ru-RU"/>
+        </w:rPr>
+      </w:pPr>
+      <w:r>
+        <w:rPr>
+          <w:rFonts w:ascii="Ubuntu Mono" w:eastAsia="Times New Roman" w:hAnsi="Ubuntu Mono" w:cs="Courier New"/>
+          <w:color w:val="B3CCFF"/>
+          <w:sz w:val="27"/>
+          <w:szCs w:val="27"/>
+          <w:lang w:val="en-US" w:eastAsia="ru-RU"/>
+        </w:rPr>
+        <w:t xml:space="preserve">def </w:t>
+      </w:r>
+      <w:proofErr w:type="spellStart"/>
+      <w:r>
+        <w:rPr>
+          <w:rFonts w:ascii="Ubuntu Mono" w:eastAsia="Times New Roman" w:hAnsi="Ubuntu Mono" w:cs="Courier New"/>
+          <w:color w:val="B3CCFF"/>
+          <w:sz w:val="27"/>
+          <w:szCs w:val="27"/>
+          <w:lang w:val="en-US" w:eastAsia="ru-RU"/>
+        </w:rPr>
+        <w:t>print_each_letter</w:t>
+      </w:r>
+      <w:proofErr w:type="spellEnd"/>
+      <w:r>
+        <w:rPr>
+          <w:rFonts w:ascii="Ubuntu Mono" w:eastAsia="Times New Roman" w:hAnsi="Ubuntu Mono" w:cs="Courier New"/>
+          <w:color w:val="FFFFFF"/>
+          <w:sz w:val="27"/>
+          <w:szCs w:val="27"/>
+          <w:lang w:val="en-US" w:eastAsia="ru-RU"/>
+        </w:rPr>
+        <w:t>(</w:t>
+      </w:r>
+      <w:r>
+        <w:rPr>
+          <w:rFonts w:ascii="Ubuntu Mono" w:eastAsia="Times New Roman" w:hAnsi="Ubuntu Mono" w:cs="Courier New"/>
+          <w:color w:val="FF8973"/>
+          <w:sz w:val="27"/>
+          <w:szCs w:val="27"/>
+          <w:lang w:val="en-US" w:eastAsia="ru-RU"/>
+        </w:rPr>
+        <w:t>word</w:t>
+      </w:r>
+      <w:r>
+        <w:rPr>
+          <w:rFonts w:ascii="Ubuntu Mono" w:eastAsia="Times New Roman" w:hAnsi="Ubuntu Mono" w:cs="Courier New"/>
+          <w:color w:val="FFFFFF"/>
+          <w:sz w:val="27"/>
+          <w:szCs w:val="27"/>
+          <w:lang w:val="en-US" w:eastAsia="ru-RU"/>
+        </w:rPr>
+        <w:t>):</w:t>
+      </w:r>
+      <w:r>
+        <w:rPr>
+          <w:rFonts w:ascii="Ubuntu Mono" w:eastAsia="Times New Roman" w:hAnsi="Ubuntu Mono" w:cs="Courier New"/>
+          <w:color w:val="939598"/>
+          <w:sz w:val="27"/>
+          <w:szCs w:val="27"/>
+          <w:lang w:val="en-US" w:eastAsia="ru-RU"/>
+        </w:rPr>
+        <w:br/>
+      </w:r>
+      <w:r>
+        <w:rPr>
+          <w:rFonts w:ascii="Ubuntu Mono" w:eastAsia="Times New Roman" w:hAnsi="Ubuntu Mono" w:cs="Courier New"/>
+          <w:color w:val="FFFFFF"/>
+          <w:sz w:val="27"/>
+          <w:szCs w:val="27"/>
+          <w:lang w:val="en-US" w:eastAsia="ru-RU"/>
+        </w:rPr>
+        <w:t>  </w:t>
+      </w:r>
+      <w:r>
+        <w:rPr>
+          <w:rFonts w:ascii="Ubuntu Mono" w:eastAsia="Times New Roman" w:hAnsi="Ubuntu Mono" w:cs="Courier New"/>
+          <w:color w:val="B3CCFF"/>
+          <w:sz w:val="27"/>
+          <w:szCs w:val="27"/>
+          <w:lang w:val="en-US" w:eastAsia="ru-RU"/>
+        </w:rPr>
+        <w:t>for</w:t>
+      </w:r>
+      <w:r>
+        <w:rPr>
+          <w:rFonts w:ascii="Ubuntu Mono" w:eastAsia="Times New Roman" w:hAnsi="Ubuntu Mono" w:cs="Courier New"/>
+          <w:color w:val="FFFFFF"/>
+          <w:sz w:val="27"/>
+          <w:szCs w:val="27"/>
+          <w:lang w:val="en-US" w:eastAsia="ru-RU"/>
+        </w:rPr>
+        <w:t xml:space="preserve"> </w:t>
+      </w:r>
+      <w:r>
+        <w:rPr>
+          <w:rFonts w:ascii="Ubuntu Mono" w:eastAsia="Times New Roman" w:hAnsi="Ubuntu Mono" w:cs="Courier New"/>
+          <w:color w:val="FF8973"/>
+          <w:sz w:val="27"/>
+          <w:szCs w:val="27"/>
+          <w:lang w:val="en-US" w:eastAsia="ru-RU"/>
+        </w:rPr>
+        <w:t>letter</w:t>
+      </w:r>
+      <w:r>
+        <w:rPr>
+          <w:rFonts w:ascii="Ubuntu Mono" w:eastAsia="Times New Roman" w:hAnsi="Ubuntu Mono" w:cs="Courier New"/>
+          <w:color w:val="FFFFFF"/>
+          <w:sz w:val="27"/>
+          <w:szCs w:val="27"/>
+          <w:lang w:val="en-US" w:eastAsia="ru-RU"/>
+        </w:rPr>
+        <w:t xml:space="preserve"> </w:t>
+      </w:r>
+      <w:r>
+        <w:rPr>
+          <w:rFonts w:ascii="Ubuntu Mono" w:eastAsia="Times New Roman" w:hAnsi="Ubuntu Mono" w:cs="Courier New"/>
+          <w:color w:val="B3CCFF"/>
+          <w:sz w:val="27"/>
+          <w:szCs w:val="27"/>
+          <w:lang w:val="en-US" w:eastAsia="ru-RU"/>
+        </w:rPr>
+        <w:t>in</w:t>
+      </w:r>
+      <w:r>
+        <w:rPr>
+          <w:rFonts w:ascii="Ubuntu Mono" w:eastAsia="Times New Roman" w:hAnsi="Ubuntu Mono" w:cs="Courier New"/>
+          <w:color w:val="FFFFFF"/>
+          <w:sz w:val="27"/>
+          <w:szCs w:val="27"/>
+          <w:lang w:val="en-US" w:eastAsia="ru-RU"/>
+        </w:rPr>
+        <w:t xml:space="preserve"> </w:t>
+      </w:r>
+      <w:r>
+        <w:rPr>
+          <w:rFonts w:ascii="Ubuntu Mono" w:eastAsia="Times New Roman" w:hAnsi="Ubuntu Mono" w:cs="Courier New"/>
+          <w:color w:val="FF8973"/>
+          <w:sz w:val="27"/>
+          <w:szCs w:val="27"/>
+          <w:lang w:val="en-US" w:eastAsia="ru-RU"/>
+        </w:rPr>
+        <w:t>word</w:t>
+      </w:r>
+      <w:r>
+        <w:rPr>
+          <w:rFonts w:ascii="Ubuntu Mono" w:eastAsia="Times New Roman" w:hAnsi="Ubuntu Mono" w:cs="Courier New"/>
+          <w:color w:val="FFFFFF"/>
+          <w:sz w:val="27"/>
+          <w:szCs w:val="27"/>
+          <w:lang w:val="en-US" w:eastAsia="ru-RU"/>
+        </w:rPr>
+        <w:t>:</w:t>
+      </w:r>
+      <w:r>
+        <w:rPr>
+          <w:rFonts w:ascii="Ubuntu Mono" w:eastAsia="Times New Roman" w:hAnsi="Ubuntu Mono" w:cs="Courier New"/>
+          <w:color w:val="939598"/>
+          <w:sz w:val="27"/>
+          <w:szCs w:val="27"/>
+          <w:lang w:val="en-US" w:eastAsia="ru-RU"/>
+        </w:rPr>
+        <w:br/>
+      </w:r>
+      <w:r>
+        <w:rPr>
+          <w:rFonts w:ascii="Ubuntu Mono" w:eastAsia="Times New Roman" w:hAnsi="Ubuntu Mono" w:cs="Courier New"/>
+          <w:color w:val="FFFFFF"/>
+          <w:sz w:val="27"/>
+          <w:szCs w:val="27"/>
+          <w:lang w:val="en-US" w:eastAsia="ru-RU"/>
+        </w:rPr>
+        <w:t>    print(</w:t>
+      </w:r>
+      <w:r>
+        <w:rPr>
+          <w:rFonts w:ascii="Ubuntu Mono" w:eastAsia="Times New Roman" w:hAnsi="Ubuntu Mono" w:cs="Courier New"/>
+          <w:color w:val="FF8973"/>
+          <w:sz w:val="27"/>
+          <w:szCs w:val="27"/>
+          <w:lang w:val="en-US" w:eastAsia="ru-RU"/>
+        </w:rPr>
+        <w:t>letter</w:t>
+      </w:r>
+      <w:r>
+        <w:rPr>
+          <w:rFonts w:ascii="Ubuntu Mono" w:eastAsia="Times New Roman" w:hAnsi="Ubuntu Mono" w:cs="Courier New"/>
+          <w:color w:val="FFFFFF"/>
+          <w:sz w:val="27"/>
+          <w:szCs w:val="27"/>
+          <w:lang w:val="en-US" w:eastAsia="ru-RU"/>
+        </w:rPr>
+        <w:t>)</w:t>
+      </w:r>
+    </w:p>
+    <w:p>
+      <w:pPr>
+        <w:spacing w:after="100" w:afterAutospacing="1" w:line="240" w:lineRule="auto"/>
+        <w:rPr>
+          <w:rFonts w:ascii="Segoe UI" w:eastAsia="Times New Roman" w:hAnsi="Segoe UI" w:cs="Segoe UI"/>
+          <w:color w:val="10162F"/>
+          <w:sz w:val="27"/>
+          <w:szCs w:val="27"/>
+          <w:lang w:val="en-US" w:eastAsia="ru-RU"/>
+        </w:rPr>
+      </w:pPr>
+      <w:r>
+        <w:rPr>
+          <w:rFonts w:ascii="Segoe UI" w:eastAsia="Times New Roman" w:hAnsi="Segoe UI" w:cs="Segoe UI"/>
+          <w:color w:val="10162F"/>
+          <w:sz w:val="27"/>
+          <w:szCs w:val="27"/>
+          <w:lang w:val="en-US" w:eastAsia="ru-RU"/>
+        </w:rPr>
+        <w:t>This code will iterate through each letter in a given word and will print it to the terminal.</w:t>
+      </w:r>
+    </w:p>
+    <w:p>
+      <w:pPr>
+        <w:shd w:val="clear" w:color="auto" w:fill="211E2F"/>
+        <w:tabs>
+          <w:tab w:val="left" w:pos="916"/>
+          <w:tab w:val="left" w:pos="1832"/>
+          <w:tab w:val="left" w:pos="2748"/>
+          <w:tab w:val="left" w:pos="3664"/>
+          <w:tab w:val="left" w:pos="4580"/>
+          <w:tab w:val="left" w:pos="5496"/>
+          <w:tab w:val="left" w:pos="6412"/>
+          <w:tab w:val="left" w:pos="7328"/>
+          <w:tab w:val="left" w:pos="8244"/>
+          <w:tab w:val="left" w:pos="9160"/>
+          <w:tab w:val="left" w:pos="10076"/>
+          <w:tab w:val="left" w:pos="10992"/>
+          <w:tab w:val="left" w:pos="11908"/>
+          <w:tab w:val="left" w:pos="12824"/>
+          <w:tab w:val="left" w:pos="13740"/>
+          <w:tab w:val="left" w:pos="14656"/>
+        </w:tabs>
+        <w:spacing w:after="0" w:line="240" w:lineRule="auto"/>
+        <w:rPr>
+          <w:rFonts w:ascii="Ubuntu Mono" w:eastAsia="Times New Roman" w:hAnsi="Ubuntu Mono" w:cs="Courier New"/>
+          <w:color w:val="939598"/>
+          <w:sz w:val="27"/>
+          <w:szCs w:val="27"/>
+          <w:lang w:val="en-US" w:eastAsia="ru-RU"/>
+        </w:rPr>
+      </w:pPr>
+      <w:proofErr w:type="spellStart"/>
+      <w:r>
+        <w:rPr>
+          <w:rFonts w:ascii="Ubuntu Mono" w:eastAsia="Times New Roman" w:hAnsi="Ubuntu Mono" w:cs="Courier New"/>
+          <w:color w:val="FF8973"/>
+          <w:sz w:val="27"/>
+          <w:szCs w:val="27"/>
+          <w:lang w:val="en-US" w:eastAsia="ru-RU"/>
+        </w:rPr>
+        <w:t>favorite_color</w:t>
+      </w:r>
+      <w:proofErr w:type="spellEnd"/>
+      <w:r>
+        <w:rPr>
+          <w:rFonts w:ascii="Ubuntu Mono" w:eastAsia="Times New Roman" w:hAnsi="Ubuntu Mono" w:cs="Courier New"/>
+          <w:color w:val="FFFFFF"/>
+          <w:sz w:val="27"/>
+          <w:szCs w:val="27"/>
+          <w:lang w:val="en-US" w:eastAsia="ru-RU"/>
+        </w:rPr>
+        <w:t xml:space="preserve"> = </w:t>
+      </w:r>
+      <w:r>
+        <w:rPr>
+          <w:rFonts w:ascii="Ubuntu Mono" w:eastAsia="Times New Roman" w:hAnsi="Ubuntu Mono" w:cs="Courier New"/>
+          <w:color w:val="FFE083"/>
+          <w:sz w:val="27"/>
+          <w:szCs w:val="27"/>
+          <w:lang w:val="en-US" w:eastAsia="ru-RU"/>
+        </w:rPr>
+        <w:t>"blue"</w:t>
+      </w:r>
+      <w:r>
+        <w:rPr>
+          <w:rFonts w:ascii="Ubuntu Mono" w:eastAsia="Times New Roman" w:hAnsi="Ubuntu Mono" w:cs="Courier New"/>
+          <w:color w:val="939598"/>
+          <w:sz w:val="27"/>
+          <w:szCs w:val="27"/>
+          <w:lang w:val="en-US" w:eastAsia="ru-RU"/>
+        </w:rPr>
+        <w:br/>
+      </w:r>
+      <w:proofErr w:type="spellStart"/>
+      <w:r>
+        <w:rPr>
+          <w:rFonts w:ascii="Ubuntu Mono" w:eastAsia="Times New Roman" w:hAnsi="Ubuntu Mono" w:cs="Courier New"/>
+          <w:color w:val="FF8973"/>
+          <w:sz w:val="27"/>
+          <w:szCs w:val="27"/>
+          <w:lang w:val="en-US" w:eastAsia="ru-RU"/>
+        </w:rPr>
+        <w:t>print_each_letter</w:t>
+      </w:r>
+      <w:proofErr w:type="spellEnd"/>
+      <w:r>
+        <w:rPr>
+          <w:rFonts w:ascii="Ubuntu Mono" w:eastAsia="Times New Roman" w:hAnsi="Ubuntu Mono" w:cs="Courier New"/>
+          <w:color w:val="FFFFFF"/>
+          <w:sz w:val="27"/>
+          <w:szCs w:val="27"/>
+          <w:lang w:val="en-US" w:eastAsia="ru-RU"/>
+        </w:rPr>
+        <w:t>(</w:t>
+      </w:r>
+      <w:proofErr w:type="spellStart"/>
+      <w:r>
+        <w:rPr>
+          <w:rFonts w:ascii="Ubuntu Mono" w:eastAsia="Times New Roman" w:hAnsi="Ubuntu Mono" w:cs="Courier New"/>
+          <w:color w:val="FF8973"/>
+          <w:sz w:val="27"/>
+          <w:szCs w:val="27"/>
+          <w:lang w:val="en-US" w:eastAsia="ru-RU"/>
+        </w:rPr>
+        <w:t>favorite_color</w:t>
+      </w:r>
+      <w:proofErr w:type="spellEnd"/>
+      <w:r>
+        <w:rPr>
+          <w:rFonts w:ascii="Ubuntu Mono" w:eastAsia="Times New Roman" w:hAnsi="Ubuntu Mono" w:cs="Courier New"/>
+          <w:color w:val="FFFFFF"/>
+          <w:sz w:val="27"/>
+          <w:szCs w:val="27"/>
+          <w:lang w:val="en-US" w:eastAsia="ru-RU"/>
+        </w:rPr>
+        <w:t>)</w:t>
+      </w:r>
+      <w:r>
+        <w:rPr>
+          <w:rFonts w:ascii="Ubuntu Mono" w:eastAsia="Times New Roman" w:hAnsi="Ubuntu Mono" w:cs="Courier New"/>
+          <w:color w:val="939598"/>
+          <w:sz w:val="27"/>
+          <w:szCs w:val="27"/>
+          <w:lang w:val="en-US" w:eastAsia="ru-RU"/>
+        </w:rPr>
+        <w:br/>
+        <w:t># =&gt; 'b'</w:t>
+      </w:r>
+      <w:r>
+        <w:rPr>
+          <w:rFonts w:ascii="Ubuntu Mono" w:eastAsia="Times New Roman" w:hAnsi="Ubuntu Mono" w:cs="Courier New"/>
+          <w:color w:val="939598"/>
+          <w:sz w:val="27"/>
+          <w:szCs w:val="27"/>
+          <w:lang w:val="en-US" w:eastAsia="ru-RU"/>
+        </w:rPr>
+        <w:br/>
+        <w:t># =&gt; 'l'</w:t>
+      </w:r>
+      <w:r>
+        <w:rPr>
+          <w:rFonts w:ascii="Ubuntu Mono" w:eastAsia="Times New Roman" w:hAnsi="Ubuntu Mono" w:cs="Courier New"/>
+          <w:color w:val="939598"/>
+          <w:sz w:val="27"/>
+          <w:szCs w:val="27"/>
+          <w:lang w:val="en-US" w:eastAsia="ru-RU"/>
+        </w:rPr>
+        <w:br/>
+        <w:t># =&gt; 'u'</w:t>
+      </w:r>
+      <w:r>
+        <w:rPr>
+          <w:rFonts w:ascii="Ubuntu Mono" w:eastAsia="Times New Roman" w:hAnsi="Ubuntu Mono" w:cs="Courier New"/>
+          <w:color w:val="939598"/>
+          <w:sz w:val="27"/>
+          <w:szCs w:val="27"/>
+          <w:lang w:val="en-US" w:eastAsia="ru-RU"/>
+        </w:rPr>
+        <w:br/>
+        <w:t># =&gt; 'e'</w:t>
+      </w:r>
+    </w:p>
+    <w:p>
+      <w:pPr>
+        <w:spacing w:after="0" w:line="240" w:lineRule="auto"/>
+        <w:rPr>
+          <w:rFonts w:ascii="Segoe UI" w:eastAsia="Times New Roman" w:hAnsi="Segoe UI" w:cs="Segoe UI"/>
+          <w:color w:val="10162F"/>
+          <w:sz w:val="27"/>
+          <w:szCs w:val="27"/>
+          <w:lang w:val="en-US" w:eastAsia="ru-RU"/>
+        </w:rPr>
+      </w:pPr>
+      <w:r>
+        <w:rPr>
+          <w:rFonts w:ascii="Segoe UI" w:eastAsia="Times New Roman" w:hAnsi="Segoe UI" w:cs="Segoe UI"/>
+          <w:color w:val="10162F"/>
+          <w:sz w:val="27"/>
+          <w:szCs w:val="27"/>
+          <w:lang w:val="en-US" w:eastAsia="ru-RU"/>
+        </w:rPr>
+        <w:t>Let’s try a couple of problems where we need to iterate through a string.</w:t>
+      </w:r>
+    </w:p>
+    <w:p>
+      <w:pPr>
+        <w:spacing w:before="100" w:beforeAutospacing="1" w:after="100" w:afterAutospacing="1" w:line="240" w:lineRule="auto"/>
+        <w:outlineLvl w:val="2"/>
+        <w:rPr>
+          <w:rFonts w:ascii="Segoe UI" w:eastAsia="Times New Roman" w:hAnsi="Segoe UI" w:cs="Segoe UI"/>
+          <w:b/>
+          <w:bCs/>
+          <w:color w:val="10162F"/>
+          <w:sz w:val="27"/>
+          <w:szCs w:val="27"/>
+          <w:lang w:val="en-US" w:eastAsia="ru-RU"/>
+        </w:rPr>
+      </w:pPr>
+      <w:r>
+        <w:rPr>
+          <w:rFonts w:ascii="Segoe UI" w:eastAsia="Times New Roman" w:hAnsi="Segoe UI" w:cs="Segoe UI"/>
+          <w:b/>
+          <w:bCs/>
+          <w:color w:val="10162F"/>
+          <w:sz w:val="27"/>
+          <w:szCs w:val="27"/>
+          <w:lang w:val="en-US" w:eastAsia="ru-RU"/>
+        </w:rPr>
+        <w:t>Instructions</w:t>
+      </w:r>
+    </w:p>
+    <w:p>
+      <w:pPr>
+        <w:spacing w:after="0" w:line="240" w:lineRule="auto"/>
+        <w:rPr>
+          <w:rFonts w:ascii="Segoe UI" w:eastAsia="Times New Roman" w:hAnsi="Segoe UI" w:cs="Segoe UI"/>
+          <w:color w:val="10162F"/>
+          <w:sz w:val="27"/>
+          <w:szCs w:val="27"/>
+          <w:lang w:val="en-US" w:eastAsia="ru-RU"/>
+        </w:rPr>
+      </w:pPr>
+      <w:r>
+        <w:rPr>
+          <w:rFonts w:ascii="Segoe UI" w:eastAsia="Times New Roman" w:hAnsi="Segoe UI" w:cs="Segoe UI"/>
+          <w:b/>
+          <w:bCs/>
+          <w:color w:val="10162F"/>
+          <w:sz w:val="27"/>
+          <w:szCs w:val="27"/>
+          <w:lang w:val="en-US" w:eastAsia="ru-RU"/>
+        </w:rPr>
+        <w:t>1.</w:t>
+      </w:r>
+    </w:p>
+    <w:p>
+      <w:pPr>
+        <w:spacing w:after="100" w:afterAutospacing="1" w:line="240" w:lineRule="auto"/>
+        <w:rPr>
+          <w:rFonts w:ascii="Segoe UI" w:eastAsia="Times New Roman" w:hAnsi="Segoe UI" w:cs="Segoe UI"/>
+          <w:color w:val="10162F"/>
+          <w:sz w:val="27"/>
+          <w:szCs w:val="27"/>
+          <w:lang w:val="en-US" w:eastAsia="ru-RU"/>
+        </w:rPr>
+      </w:pPr>
+      <w:r>
+        <w:rPr>
+          <w:rFonts w:ascii="Segoe UI" w:eastAsia="Times New Roman" w:hAnsi="Segoe UI" w:cs="Segoe UI"/>
+          <w:color w:val="10162F"/>
+          <w:sz w:val="27"/>
+          <w:szCs w:val="27"/>
+          <w:lang w:val="en-US" w:eastAsia="ru-RU"/>
+        </w:rPr>
+        <w:t>Let’s replicate a function you are already familiar with, </w:t>
+      </w:r>
+      <w:proofErr w:type="spellStart"/>
+      <w:proofErr w:type="gramStart"/>
+      <w:r>
+        <w:rPr>
+          <w:rFonts w:ascii="Ubuntu Mono" w:eastAsia="Times New Roman" w:hAnsi="Ubuntu Mono" w:cs="Courier New"/>
+          <w:color w:val="15141F"/>
+          <w:shd w:val="clear" w:color="auto" w:fill="EAE9ED"/>
+          <w:lang w:val="en-US" w:eastAsia="ru-RU"/>
+        </w:rPr>
+        <w:t>len</w:t>
+      </w:r>
+      <w:proofErr w:type="spellEnd"/>
+      <w:r>
+        <w:rPr>
+          <w:rFonts w:ascii="Ubuntu Mono" w:eastAsia="Times New Roman" w:hAnsi="Ubuntu Mono" w:cs="Courier New"/>
+          <w:color w:val="15141F"/>
+          <w:shd w:val="clear" w:color="auto" w:fill="EAE9ED"/>
+          <w:lang w:val="en-US" w:eastAsia="ru-RU"/>
+        </w:rPr>
+        <w:t>(</w:t>
+      </w:r>
+      <w:proofErr w:type="gramEnd"/>
+      <w:r>
+        <w:rPr>
+          <w:rFonts w:ascii="Ubuntu Mono" w:eastAsia="Times New Roman" w:hAnsi="Ubuntu Mono" w:cs="Courier New"/>
+          <w:color w:val="15141F"/>
+          <w:shd w:val="clear" w:color="auto" w:fill="EAE9ED"/>
+          <w:lang w:val="en-US" w:eastAsia="ru-RU"/>
+        </w:rPr>
+        <w:t>)</w:t>
+      </w:r>
+      <w:r>
+        <w:rPr>
+          <w:rFonts w:ascii="Segoe UI" w:eastAsia="Times New Roman" w:hAnsi="Segoe UI" w:cs="Segoe UI"/>
+          <w:color w:val="10162F"/>
+          <w:sz w:val="27"/>
+          <w:szCs w:val="27"/>
+          <w:lang w:val="en-US" w:eastAsia="ru-RU"/>
+        </w:rPr>
+        <w:t>.</w:t>
+      </w:r>
+    </w:p>
+    <w:p>
+      <w:pPr>
+        <w:spacing w:after="0" w:line="240" w:lineRule="auto"/>
+        <w:rPr>
+          <w:rFonts w:ascii="Segoe UI" w:eastAsia="Times New Roman" w:hAnsi="Segoe UI" w:cs="Segoe UI"/>
+          <w:color w:val="10162F"/>
+          <w:sz w:val="27"/>
+          <w:szCs w:val="27"/>
+          <w:lang w:val="en-US" w:eastAsia="ru-RU"/>
+        </w:rPr>
+      </w:pPr>
+      <w:r>
+        <w:rPr>
+          <w:rFonts w:ascii="Segoe UI" w:eastAsia="Times New Roman" w:hAnsi="Segoe UI" w:cs="Segoe UI"/>
+          <w:color w:val="10162F"/>
+          <w:sz w:val="27"/>
+          <w:szCs w:val="27"/>
+          <w:lang w:val="en-US" w:eastAsia="ru-RU"/>
+        </w:rPr>
+        <w:t>Write a new function called </w:t>
+      </w:r>
+      <w:proofErr w:type="spellStart"/>
+      <w:r>
+        <w:rPr>
+          <w:rFonts w:ascii="Ubuntu Mono" w:eastAsia="Times New Roman" w:hAnsi="Ubuntu Mono" w:cs="Courier New"/>
+          <w:color w:val="15141F"/>
+          <w:shd w:val="clear" w:color="auto" w:fill="EAE9ED"/>
+          <w:lang w:val="en-US" w:eastAsia="ru-RU"/>
+        </w:rPr>
+        <w:t>get_length</w:t>
+      </w:r>
+      <w:proofErr w:type="spellEnd"/>
+      <w:r>
+        <w:rPr>
+          <w:rFonts w:ascii="Ubuntu Mono" w:eastAsia="Times New Roman" w:hAnsi="Ubuntu Mono" w:cs="Courier New"/>
+          <w:color w:val="15141F"/>
+          <w:shd w:val="clear" w:color="auto" w:fill="EAE9ED"/>
+          <w:lang w:val="en-US" w:eastAsia="ru-RU"/>
+        </w:rPr>
+        <w:t>()</w:t>
+      </w:r>
+      <w:r>
+        <w:rPr>
+          <w:rFonts w:ascii="Segoe UI" w:eastAsia="Times New Roman" w:hAnsi="Segoe UI" w:cs="Segoe UI"/>
+          <w:color w:val="10162F"/>
+          <w:sz w:val="27"/>
+          <w:szCs w:val="27"/>
+          <w:lang w:val="en-US" w:eastAsia="ru-RU"/>
+        </w:rPr>
+        <w:t> that takes a string as an input and returns the number of characters in that string. Do this by iterating through the string, don’t cheat and use </w:t>
+      </w:r>
+      <w:proofErr w:type="spellStart"/>
+      <w:r>
+        <w:rPr>
+          <w:rFonts w:ascii="Ubuntu Mono" w:eastAsia="Times New Roman" w:hAnsi="Ubuntu Mono" w:cs="Courier New"/>
+          <w:color w:val="15141F"/>
+          <w:shd w:val="clear" w:color="auto" w:fill="EAE9ED"/>
+          <w:lang w:val="en-US" w:eastAsia="ru-RU"/>
+        </w:rPr>
+        <w:t>len</w:t>
+      </w:r>
+      <w:proofErr w:type="spellEnd"/>
+      <w:r>
+        <w:rPr>
+          <w:rFonts w:ascii="Ubuntu Mono" w:eastAsia="Times New Roman" w:hAnsi="Ubuntu Mono" w:cs="Courier New"/>
+          <w:color w:val="15141F"/>
+          <w:shd w:val="clear" w:color="auto" w:fill="EAE9ED"/>
+          <w:lang w:val="en-US" w:eastAsia="ru-RU"/>
+        </w:rPr>
+        <w:t>()</w:t>
+      </w:r>
+      <w:r>
+        <w:rPr>
+          <w:rFonts w:ascii="Segoe UI" w:eastAsia="Times New Roman" w:hAnsi="Segoe UI" w:cs="Segoe UI"/>
+          <w:color w:val="10162F"/>
+          <w:sz w:val="27"/>
+          <w:szCs w:val="27"/>
+          <w:lang w:val="en-US" w:eastAsia="ru-RU"/>
+        </w:rPr>
+        <w:t>!</w:t>
+      </w:r>
+    </w:p>
+    <w:p>
+      <w:pPr>
+        <w:shd w:val="clear" w:color="auto" w:fill="37C3BE"/>
+        <w:spacing w:after="0" w:line="240" w:lineRule="auto"/>
+        <w:rPr>
+          <w:rFonts w:ascii="Segoe UI" w:eastAsia="Times New Roman" w:hAnsi="Segoe UI" w:cs="Segoe UI"/>
+          <w:color w:val="FFFFFF"/>
+          <w:sz w:val="2"/>
+          <w:szCs w:val="2"/>
+          <w:lang w:val="en-US" w:eastAsia="ru-RU"/>
+        </w:rPr>
+      </w:pPr>
+      <w:r>
+        <w:rPr>
+          <w:rFonts w:ascii="Segoe UI" w:eastAsia="Times New Roman" w:hAnsi="Segoe UI" w:cs="Segoe UI"/>
+          <w:color w:val="FFFFFF"/>
+          <w:sz w:val="2"/>
+          <w:szCs w:val="2"/>
+          <w:lang w:val="en-US" w:eastAsia="ru-RU"/>
+        </w:rPr>
+        <w:t>Checkpoint 2 Passed</w:t>
+      </w:r>
+    </w:p>
+    <w:p>
+      <w:pPr>
+        <w:spacing w:after="0" w:line="240" w:lineRule="auto"/>
+        <w:rPr>
+          <w:rFonts w:ascii="Segoe UI" w:eastAsia="Times New Roman" w:hAnsi="Segoe UI" w:cs="Segoe UI"/>
+          <w:color w:val="10162F"/>
+          <w:sz w:val="27"/>
+          <w:szCs w:val="27"/>
+          <w:lang w:val="en-US" w:eastAsia="ru-RU"/>
+        </w:rPr>
+      </w:pPr>
+      <w:r>
+        <w:rPr>
+          <w:rFonts w:ascii="Segoe UI" w:eastAsia="Times New Roman" w:hAnsi="Segoe UI" w:cs="Segoe UI"/>
+          <w:color w:val="10162F"/>
+          <w:sz w:val="27"/>
+          <w:szCs w:val="27"/>
+          <w:lang w:val="en-US" w:eastAsia="ru-RU"/>
+        </w:rPr>
+        <w:t>Hint</w:t>
+      </w:r>
+    </w:p>
+    <w:p>
+      <w:pPr>
+        <w:spacing w:after="100" w:afterAutospacing="1" w:line="240" w:lineRule="auto"/>
+        <w:rPr>
+          <w:rFonts w:ascii="Segoe UI" w:eastAsia="Times New Roman" w:hAnsi="Segoe UI" w:cs="Segoe UI"/>
+          <w:color w:val="10162F"/>
+          <w:sz w:val="27"/>
+          <w:szCs w:val="27"/>
+          <w:lang w:val="en-US" w:eastAsia="ru-RU"/>
+        </w:rPr>
+      </w:pPr>
+      <w:r>
+        <w:rPr>
+          <w:rFonts w:ascii="Segoe UI" w:eastAsia="Times New Roman" w:hAnsi="Segoe UI" w:cs="Segoe UI"/>
+          <w:color w:val="10162F"/>
+          <w:sz w:val="27"/>
+          <w:szCs w:val="27"/>
+          <w:lang w:val="en-US" w:eastAsia="ru-RU"/>
+        </w:rPr>
+        <w:t>Using a </w:t>
+      </w:r>
+      <w:r>
+        <w:rPr>
+          <w:rFonts w:ascii="Ubuntu Mono" w:eastAsia="Times New Roman" w:hAnsi="Ubuntu Mono" w:cs="Courier New"/>
+          <w:color w:val="15141F"/>
+          <w:shd w:val="clear" w:color="auto" w:fill="EAE9ED"/>
+          <w:lang w:val="en-US" w:eastAsia="ru-RU"/>
+        </w:rPr>
+        <w:t>counter</w:t>
+      </w:r>
+      <w:r>
+        <w:rPr>
+          <w:rFonts w:ascii="Segoe UI" w:eastAsia="Times New Roman" w:hAnsi="Segoe UI" w:cs="Segoe UI"/>
+          <w:color w:val="10162F"/>
+          <w:sz w:val="27"/>
+          <w:szCs w:val="27"/>
+          <w:lang w:val="en-US" w:eastAsia="ru-RU"/>
+        </w:rPr>
+        <w:t> variable and a </w:t>
+      </w:r>
+      <w:r>
+        <w:rPr>
+          <w:rFonts w:ascii="Ubuntu Mono" w:eastAsia="Times New Roman" w:hAnsi="Ubuntu Mono" w:cs="Courier New"/>
+          <w:color w:val="15141F"/>
+          <w:shd w:val="clear" w:color="auto" w:fill="EAE9ED"/>
+          <w:lang w:val="en-US" w:eastAsia="ru-RU"/>
+        </w:rPr>
+        <w:t>for</w:t>
+      </w:r>
+      <w:r>
+        <w:rPr>
+          <w:rFonts w:ascii="Segoe UI" w:eastAsia="Times New Roman" w:hAnsi="Segoe UI" w:cs="Segoe UI"/>
+          <w:color w:val="10162F"/>
+          <w:sz w:val="27"/>
+          <w:szCs w:val="27"/>
+          <w:lang w:val="en-US" w:eastAsia="ru-RU"/>
+        </w:rPr>
+        <w:t xml:space="preserve"> loop is a great way to count things. For </w:t>
+      </w:r>
+      <w:proofErr w:type="gramStart"/>
+      <w:r>
+        <w:rPr>
+          <w:rFonts w:ascii="Segoe UI" w:eastAsia="Times New Roman" w:hAnsi="Segoe UI" w:cs="Segoe UI"/>
+          <w:color w:val="10162F"/>
+          <w:sz w:val="27"/>
+          <w:szCs w:val="27"/>
+          <w:lang w:val="en-US" w:eastAsia="ru-RU"/>
+        </w:rPr>
+        <w:t>example</w:t>
+      </w:r>
+      <w:proofErr w:type="gramEnd"/>
+      <w:r>
+        <w:rPr>
+          <w:rFonts w:ascii="Segoe UI" w:eastAsia="Times New Roman" w:hAnsi="Segoe UI" w:cs="Segoe UI"/>
+          <w:color w:val="10162F"/>
+          <w:sz w:val="27"/>
+          <w:szCs w:val="27"/>
+          <w:lang w:val="en-US" w:eastAsia="ru-RU"/>
+        </w:rPr>
+        <w:t xml:space="preserve"> look at the following code:</w:t>
+      </w:r>
+    </w:p>
+    <w:p>
+      <w:pPr>
+        <w:shd w:val="clear" w:color="auto" w:fill="211E2F"/>
+        <w:tabs>
+          <w:tab w:val="left" w:pos="916"/>
+          <w:tab w:val="left" w:pos="1832"/>
+          <w:tab w:val="left" w:pos="2748"/>
+          <w:tab w:val="left" w:pos="3664"/>
+          <w:tab w:val="left" w:pos="4580"/>
+          <w:tab w:val="left" w:pos="5496"/>
+          <w:tab w:val="left" w:pos="6412"/>
+          <w:tab w:val="left" w:pos="7328"/>
+          <w:tab w:val="left" w:pos="8244"/>
+          <w:tab w:val="left" w:pos="9160"/>
+          <w:tab w:val="left" w:pos="10076"/>
+          <w:tab w:val="left" w:pos="10992"/>
+          <w:tab w:val="left" w:pos="11908"/>
+          <w:tab w:val="left" w:pos="12824"/>
+          <w:tab w:val="left" w:pos="13740"/>
+          <w:tab w:val="left" w:pos="14656"/>
+        </w:tabs>
+        <w:spacing w:after="0" w:line="240" w:lineRule="auto"/>
+        <w:rPr>
+          <w:rFonts w:ascii="Ubuntu Mono" w:eastAsia="Times New Roman" w:hAnsi="Ubuntu Mono" w:cs="Courier New"/>
+          <w:color w:val="939598"/>
+          <w:sz w:val="27"/>
+          <w:szCs w:val="27"/>
+          <w:lang w:val="en-US" w:eastAsia="ru-RU"/>
+        </w:rPr>
+      </w:pPr>
+      <w:r>
+        <w:rPr>
+          <w:rFonts w:ascii="Ubuntu Mono" w:eastAsia="Times New Roman" w:hAnsi="Ubuntu Mono" w:cs="Courier New"/>
+          <w:color w:val="FF8973"/>
+          <w:sz w:val="27"/>
+          <w:szCs w:val="27"/>
+          <w:lang w:val="en-US" w:eastAsia="ru-RU"/>
+        </w:rPr>
+        <w:t>counter</w:t>
+      </w:r>
+      <w:r>
+        <w:rPr>
+          <w:rFonts w:ascii="Ubuntu Mono" w:eastAsia="Times New Roman" w:hAnsi="Ubuntu Mono" w:cs="Courier New"/>
+          <w:color w:val="FFFFFF"/>
+          <w:sz w:val="27"/>
+          <w:szCs w:val="27"/>
+          <w:lang w:val="en-US" w:eastAsia="ru-RU"/>
+        </w:rPr>
+        <w:t xml:space="preserve"> = </w:t>
+      </w:r>
+      <w:r>
+        <w:rPr>
+          <w:rFonts w:ascii="Ubuntu Mono" w:eastAsia="Times New Roman" w:hAnsi="Ubuntu Mono" w:cs="Courier New"/>
+          <w:color w:val="FF8973"/>
+          <w:sz w:val="27"/>
+          <w:szCs w:val="27"/>
+          <w:lang w:val="en-US" w:eastAsia="ru-RU"/>
+        </w:rPr>
+        <w:t>0</w:t>
+      </w:r>
+      <w:r>
+        <w:rPr>
+          <w:rFonts w:ascii="Ubuntu Mono" w:eastAsia="Times New Roman" w:hAnsi="Ubuntu Mono" w:cs="Courier New"/>
+          <w:color w:val="939598"/>
+          <w:sz w:val="27"/>
+          <w:szCs w:val="27"/>
+          <w:lang w:val="en-US" w:eastAsia="ru-RU"/>
+        </w:rPr>
+        <w:br/>
+      </w:r>
+      <w:r>
+        <w:rPr>
+          <w:rFonts w:ascii="Ubuntu Mono" w:eastAsia="Times New Roman" w:hAnsi="Ubuntu Mono" w:cs="Courier New"/>
+          <w:color w:val="B3CCFF"/>
+          <w:sz w:val="27"/>
+          <w:szCs w:val="27"/>
+          <w:lang w:val="en-US" w:eastAsia="ru-RU"/>
+        </w:rPr>
+        <w:t>for</w:t>
+      </w:r>
+      <w:r>
+        <w:rPr>
+          <w:rFonts w:ascii="Ubuntu Mono" w:eastAsia="Times New Roman" w:hAnsi="Ubuntu Mono" w:cs="Courier New"/>
+          <w:color w:val="FFFFFF"/>
+          <w:sz w:val="27"/>
+          <w:szCs w:val="27"/>
+          <w:lang w:val="en-US" w:eastAsia="ru-RU"/>
+        </w:rPr>
+        <w:t xml:space="preserve"> </w:t>
+      </w:r>
+      <w:r>
+        <w:rPr>
+          <w:rFonts w:ascii="Ubuntu Mono" w:eastAsia="Times New Roman" w:hAnsi="Ubuntu Mono" w:cs="Courier New"/>
+          <w:color w:val="FF8973"/>
+          <w:sz w:val="27"/>
+          <w:szCs w:val="27"/>
+          <w:lang w:val="en-US" w:eastAsia="ru-RU"/>
+        </w:rPr>
+        <w:t>something</w:t>
+      </w:r>
+      <w:r>
+        <w:rPr>
+          <w:rFonts w:ascii="Ubuntu Mono" w:eastAsia="Times New Roman" w:hAnsi="Ubuntu Mono" w:cs="Courier New"/>
+          <w:color w:val="FFFFFF"/>
+          <w:sz w:val="27"/>
+          <w:szCs w:val="27"/>
+          <w:lang w:val="en-US" w:eastAsia="ru-RU"/>
+        </w:rPr>
+        <w:t xml:space="preserve"> </w:t>
+      </w:r>
+      <w:r>
+        <w:rPr>
+          <w:rFonts w:ascii="Ubuntu Mono" w:eastAsia="Times New Roman" w:hAnsi="Ubuntu Mono" w:cs="Courier New"/>
+          <w:color w:val="B3CCFF"/>
+          <w:sz w:val="27"/>
+          <w:szCs w:val="27"/>
+          <w:lang w:val="en-US" w:eastAsia="ru-RU"/>
+        </w:rPr>
+        <w:t>in</w:t>
+      </w:r>
+      <w:r>
+        <w:rPr>
+          <w:rFonts w:ascii="Ubuntu Mono" w:eastAsia="Times New Roman" w:hAnsi="Ubuntu Mono" w:cs="Courier New"/>
+          <w:color w:val="FFFFFF"/>
+          <w:sz w:val="27"/>
+          <w:szCs w:val="27"/>
+          <w:lang w:val="en-US" w:eastAsia="ru-RU"/>
+        </w:rPr>
+        <w:t xml:space="preserve"> </w:t>
+      </w:r>
+      <w:proofErr w:type="spellStart"/>
+      <w:r>
+        <w:rPr>
+          <w:rFonts w:ascii="Ubuntu Mono" w:eastAsia="Times New Roman" w:hAnsi="Ubuntu Mono" w:cs="Courier New"/>
+          <w:color w:val="FF8973"/>
+          <w:sz w:val="27"/>
+          <w:szCs w:val="27"/>
+          <w:lang w:val="en-US" w:eastAsia="ru-RU"/>
+        </w:rPr>
+        <w:t>something_else</w:t>
+      </w:r>
+      <w:proofErr w:type="spellEnd"/>
+      <w:r>
+        <w:rPr>
+          <w:rFonts w:ascii="Ubuntu Mono" w:eastAsia="Times New Roman" w:hAnsi="Ubuntu Mono" w:cs="Courier New"/>
+          <w:color w:val="FFFFFF"/>
+          <w:sz w:val="27"/>
+          <w:szCs w:val="27"/>
+          <w:lang w:val="en-US" w:eastAsia="ru-RU"/>
+        </w:rPr>
+        <w:t>:</w:t>
+      </w:r>
+      <w:r>
+        <w:rPr>
+          <w:rFonts w:ascii="Ubuntu Mono" w:eastAsia="Times New Roman" w:hAnsi="Ubuntu Mono" w:cs="Courier New"/>
+          <w:color w:val="939598"/>
+          <w:sz w:val="27"/>
+          <w:szCs w:val="27"/>
+          <w:lang w:val="en-US" w:eastAsia="ru-RU"/>
+        </w:rPr>
+        <w:br/>
+      </w:r>
+      <w:r>
+        <w:rPr>
+          <w:rFonts w:ascii="Ubuntu Mono" w:eastAsia="Times New Roman" w:hAnsi="Ubuntu Mono" w:cs="Courier New"/>
+          <w:color w:val="FFFFFF"/>
+          <w:sz w:val="27"/>
+          <w:szCs w:val="27"/>
+          <w:lang w:val="en-US" w:eastAsia="ru-RU"/>
+        </w:rPr>
+        <w:t>  </w:t>
+      </w:r>
+      <w:r>
+        <w:rPr>
+          <w:rFonts w:ascii="Ubuntu Mono" w:eastAsia="Times New Roman" w:hAnsi="Ubuntu Mono" w:cs="Courier New"/>
+          <w:color w:val="FF8973"/>
+          <w:sz w:val="27"/>
+          <w:szCs w:val="27"/>
+          <w:lang w:val="en-US" w:eastAsia="ru-RU"/>
+        </w:rPr>
+        <w:t>counter</w:t>
+      </w:r>
+      <w:r>
+        <w:rPr>
+          <w:rFonts w:ascii="Ubuntu Mono" w:eastAsia="Times New Roman" w:hAnsi="Ubuntu Mono" w:cs="Courier New"/>
+          <w:color w:val="FFFFFF"/>
+          <w:sz w:val="27"/>
+          <w:szCs w:val="27"/>
+          <w:lang w:val="en-US" w:eastAsia="ru-RU"/>
+        </w:rPr>
+        <w:t xml:space="preserve"> += </w:t>
+      </w:r>
+      <w:r>
+        <w:rPr>
+          <w:rFonts w:ascii="Ubuntu Mono" w:eastAsia="Times New Roman" w:hAnsi="Ubuntu Mono" w:cs="Courier New"/>
+          <w:color w:val="FF8973"/>
+          <w:sz w:val="27"/>
+          <w:szCs w:val="27"/>
+          <w:lang w:val="en-US" w:eastAsia="ru-RU"/>
+        </w:rPr>
+        <w:t>1</w:t>
+      </w:r>
+    </w:p>
+    <w:p>
+      <w:pPr>
+        <w:jc w:val="both"/>
+        <w:rPr>
+          <w:b/>
+          <w:bCs/>
+          <w:lang w:val="en-US"/>
+        </w:rPr>
+      </w:pPr>
+    </w:p>
+    <w:p>
+      <w:pPr>
+        <w:jc w:val="both"/>
+        <w:rPr>
+          <w:b/>
+          <w:bCs/>
+          <w:lang w:val="en-US"/>
+        </w:rPr>
+      </w:pPr>
+    </w:p>
+    <w:p>
+      <w:pPr>
+        <w:jc w:val="both"/>
+        <w:rPr>
+          <w:b/>
+          <w:bCs/>
+          <w:lang w:val="en-US"/>
+        </w:rPr>
+      </w:pPr>
+      <w:r>
+        <w:rPr>
+          <w:b/>
+          <w:bCs/>
+          <w:lang w:val="en-US"/>
+        </w:rPr>
+        <w:lastRenderedPageBreak/>
+        <w:t>script.py</w:t>
+      </w:r>
+    </w:p>
+    <w:p>
+      <w:pPr>
+        <w:shd w:val="clear" w:color="auto" w:fill="1E1E1E"/>
+        <w:spacing w:after="0" w:line="360" w:lineRule="atLeast"/>
+        <w:rPr>
+          <w:rFonts w:ascii="Consolas" w:eastAsia="Times New Roman" w:hAnsi="Consolas" w:cs="Times New Roman"/>
+          <w:color w:val="FFFFFF"/>
+          <w:sz w:val="21"/>
+          <w:szCs w:val="21"/>
+          <w:lang w:val="en-US" w:eastAsia="ru-RU"/>
+        </w:rPr>
+      </w:pPr>
+      <w:r>
+        <w:rPr>
+          <w:rFonts w:ascii="Consolas" w:eastAsia="Times New Roman" w:hAnsi="Consolas" w:cs="Times New Roman"/>
+          <w:color w:val="B3CCFF"/>
+          <w:sz w:val="21"/>
+          <w:szCs w:val="21"/>
+          <w:lang w:val="en-US" w:eastAsia="ru-RU"/>
+        </w:rPr>
+        <w:t>def </w:t>
+      </w:r>
+      <w:proofErr w:type="spellStart"/>
+      <w:r>
+        <w:rPr>
+          <w:rFonts w:ascii="Consolas" w:eastAsia="Times New Roman" w:hAnsi="Consolas" w:cs="Times New Roman"/>
+          <w:color w:val="B3CCFF"/>
+          <w:sz w:val="21"/>
+          <w:szCs w:val="21"/>
+          <w:lang w:val="en-US" w:eastAsia="ru-RU"/>
+        </w:rPr>
+        <w:t>get_length</w:t>
+      </w:r>
+      <w:proofErr w:type="spellEnd"/>
+      <w:r>
+        <w:rPr>
+          <w:rFonts w:ascii="Consolas" w:eastAsia="Times New Roman" w:hAnsi="Consolas" w:cs="Times New Roman"/>
+          <w:color w:val="FFFFFF"/>
+          <w:sz w:val="21"/>
+          <w:szCs w:val="21"/>
+          <w:lang w:val="en-US" w:eastAsia="ru-RU"/>
+        </w:rPr>
+        <w:t>(</w:t>
+      </w:r>
+      <w:r>
+        <w:rPr>
+          <w:rFonts w:ascii="Consolas" w:eastAsia="Times New Roman" w:hAnsi="Consolas" w:cs="Times New Roman"/>
+          <w:color w:val="FF8973"/>
+          <w:sz w:val="21"/>
+          <w:szCs w:val="21"/>
+          <w:lang w:val="en-US" w:eastAsia="ru-RU"/>
+        </w:rPr>
+        <w:t>string</w:t>
+      </w:r>
+      <w:r>
+        <w:rPr>
+          <w:rFonts w:ascii="Consolas" w:eastAsia="Times New Roman" w:hAnsi="Consolas" w:cs="Times New Roman"/>
+          <w:color w:val="FFFFFF"/>
+          <w:sz w:val="21"/>
+          <w:szCs w:val="21"/>
+          <w:lang w:val="en-US" w:eastAsia="ru-RU"/>
+        </w:rPr>
+        <w:t>):</w:t>
+      </w:r>
+    </w:p>
+    <w:p>
+      <w:pPr>
+        <w:shd w:val="clear" w:color="auto" w:fill="1E1E1E"/>
+        <w:spacing w:after="0" w:line="360" w:lineRule="atLeast"/>
+        <w:rPr>
+          <w:rFonts w:ascii="Consolas" w:eastAsia="Times New Roman" w:hAnsi="Consolas" w:cs="Times New Roman"/>
+          <w:color w:val="FFFFFF"/>
+          <w:sz w:val="21"/>
+          <w:szCs w:val="21"/>
+          <w:lang w:val="en-US" w:eastAsia="ru-RU"/>
+        </w:rPr>
+      </w:pPr>
+      <w:r>
+        <w:rPr>
+          <w:rFonts w:ascii="Consolas" w:eastAsia="Times New Roman" w:hAnsi="Consolas" w:cs="Times New Roman"/>
+          <w:color w:val="FFFFFF"/>
+          <w:sz w:val="21"/>
+          <w:szCs w:val="21"/>
+          <w:lang w:val="en-US" w:eastAsia="ru-RU"/>
+        </w:rPr>
+        <w:t>  </w:t>
+      </w:r>
+      <w:r>
+        <w:rPr>
+          <w:rFonts w:ascii="Consolas" w:eastAsia="Times New Roman" w:hAnsi="Consolas" w:cs="Times New Roman"/>
+          <w:color w:val="FF8973"/>
+          <w:sz w:val="21"/>
+          <w:szCs w:val="21"/>
+          <w:lang w:val="en-US" w:eastAsia="ru-RU"/>
+        </w:rPr>
+        <w:t>counter</w:t>
+      </w:r>
+      <w:r>
+        <w:rPr>
+          <w:rFonts w:ascii="Consolas" w:eastAsia="Times New Roman" w:hAnsi="Consolas" w:cs="Times New Roman"/>
+          <w:color w:val="FFFFFF"/>
+          <w:sz w:val="21"/>
+          <w:szCs w:val="21"/>
+          <w:lang w:val="en-US" w:eastAsia="ru-RU"/>
+        </w:rPr>
+        <w:t> = </w:t>
+      </w:r>
+      <w:r>
+        <w:rPr>
+          <w:rFonts w:ascii="Consolas" w:eastAsia="Times New Roman" w:hAnsi="Consolas" w:cs="Times New Roman"/>
+          <w:color w:val="FF8973"/>
+          <w:sz w:val="21"/>
+          <w:szCs w:val="21"/>
+          <w:lang w:val="en-US" w:eastAsia="ru-RU"/>
+        </w:rPr>
+        <w:t>0</w:t>
+      </w:r>
+      <w:r>
+        <w:rPr>
+          <w:rFonts w:ascii="Consolas" w:eastAsia="Times New Roman" w:hAnsi="Consolas" w:cs="Times New Roman"/>
+          <w:color w:val="FFFFFF"/>
+          <w:sz w:val="21"/>
+          <w:szCs w:val="21"/>
+          <w:lang w:val="en-US" w:eastAsia="ru-RU"/>
+        </w:rPr>
+        <w:t>;</w:t>
+      </w:r>
+    </w:p>
+    <w:p>
+      <w:pPr>
+        <w:shd w:val="clear" w:color="auto" w:fill="1E1E1E"/>
+        <w:spacing w:after="0" w:line="360" w:lineRule="atLeast"/>
+        <w:rPr>
+          <w:rFonts w:ascii="Consolas" w:eastAsia="Times New Roman" w:hAnsi="Consolas" w:cs="Times New Roman"/>
+          <w:color w:val="FFFFFF"/>
+          <w:sz w:val="21"/>
+          <w:szCs w:val="21"/>
+          <w:lang w:val="en-US" w:eastAsia="ru-RU"/>
+        </w:rPr>
+      </w:pPr>
+      <w:r>
+        <w:rPr>
+          <w:rFonts w:ascii="Consolas" w:eastAsia="Times New Roman" w:hAnsi="Consolas" w:cs="Times New Roman"/>
+          <w:color w:val="FFFFFF"/>
+          <w:sz w:val="21"/>
+          <w:szCs w:val="21"/>
+          <w:lang w:val="en-US" w:eastAsia="ru-RU"/>
+        </w:rPr>
+        <w:t>  </w:t>
+      </w:r>
+      <w:r>
+        <w:rPr>
+          <w:rFonts w:ascii="Consolas" w:eastAsia="Times New Roman" w:hAnsi="Consolas" w:cs="Times New Roman"/>
+          <w:color w:val="B3CCFF"/>
+          <w:sz w:val="21"/>
+          <w:szCs w:val="21"/>
+          <w:lang w:val="en-US" w:eastAsia="ru-RU"/>
+        </w:rPr>
+        <w:t>for</w:t>
+      </w:r>
+      <w:r>
+        <w:rPr>
+          <w:rFonts w:ascii="Consolas" w:eastAsia="Times New Roman" w:hAnsi="Consolas" w:cs="Times New Roman"/>
+          <w:color w:val="FFFFFF"/>
+          <w:sz w:val="21"/>
+          <w:szCs w:val="21"/>
+          <w:lang w:val="en-US" w:eastAsia="ru-RU"/>
+        </w:rPr>
+        <w:t> </w:t>
+      </w:r>
+      <w:r>
+        <w:rPr>
+          <w:rFonts w:ascii="Consolas" w:eastAsia="Times New Roman" w:hAnsi="Consolas" w:cs="Times New Roman"/>
+          <w:color w:val="FF8973"/>
+          <w:sz w:val="21"/>
+          <w:szCs w:val="21"/>
+          <w:lang w:val="en-US" w:eastAsia="ru-RU"/>
+        </w:rPr>
+        <w:t>letter</w:t>
+      </w:r>
+      <w:r>
+        <w:rPr>
+          <w:rFonts w:ascii="Consolas" w:eastAsia="Times New Roman" w:hAnsi="Consolas" w:cs="Times New Roman"/>
+          <w:color w:val="FFFFFF"/>
+          <w:sz w:val="21"/>
+          <w:szCs w:val="21"/>
+          <w:lang w:val="en-US" w:eastAsia="ru-RU"/>
+        </w:rPr>
+        <w:t> </w:t>
+      </w:r>
+      <w:r>
+        <w:rPr>
+          <w:rFonts w:ascii="Consolas" w:eastAsia="Times New Roman" w:hAnsi="Consolas" w:cs="Times New Roman"/>
+          <w:color w:val="B3CCFF"/>
+          <w:sz w:val="21"/>
+          <w:szCs w:val="21"/>
+          <w:lang w:val="en-US" w:eastAsia="ru-RU"/>
+        </w:rPr>
+        <w:t>in</w:t>
+      </w:r>
+      <w:r>
+        <w:rPr>
+          <w:rFonts w:ascii="Consolas" w:eastAsia="Times New Roman" w:hAnsi="Consolas" w:cs="Times New Roman"/>
+          <w:color w:val="FFFFFF"/>
+          <w:sz w:val="21"/>
+          <w:szCs w:val="21"/>
+          <w:lang w:val="en-US" w:eastAsia="ru-RU"/>
+        </w:rPr>
+        <w:t> </w:t>
+      </w:r>
+      <w:r>
+        <w:rPr>
+          <w:rFonts w:ascii="Consolas" w:eastAsia="Times New Roman" w:hAnsi="Consolas" w:cs="Times New Roman"/>
+          <w:color w:val="FF8973"/>
+          <w:sz w:val="21"/>
+          <w:szCs w:val="21"/>
+          <w:lang w:val="en-US" w:eastAsia="ru-RU"/>
+        </w:rPr>
+        <w:t>string</w:t>
+      </w:r>
+      <w:r>
+        <w:rPr>
+          <w:rFonts w:ascii="Consolas" w:eastAsia="Times New Roman" w:hAnsi="Consolas" w:cs="Times New Roman"/>
+          <w:color w:val="FFFFFF"/>
+          <w:sz w:val="21"/>
+          <w:szCs w:val="21"/>
+          <w:lang w:val="en-US" w:eastAsia="ru-RU"/>
+        </w:rPr>
+        <w:t>:</w:t>
+      </w:r>
+    </w:p>
+    <w:p>
+      <w:pPr>
+        <w:shd w:val="clear" w:color="auto" w:fill="1E1E1E"/>
+        <w:spacing w:after="0" w:line="360" w:lineRule="atLeast"/>
+        <w:rPr>
+          <w:rFonts w:ascii="Consolas" w:eastAsia="Times New Roman" w:hAnsi="Consolas" w:cs="Times New Roman"/>
+          <w:color w:val="FFFFFF"/>
+          <w:sz w:val="21"/>
+          <w:szCs w:val="21"/>
+          <w:lang w:val="en-US" w:eastAsia="ru-RU"/>
+        </w:rPr>
+      </w:pPr>
+      <w:r>
+        <w:rPr>
+          <w:rFonts w:ascii="Consolas" w:eastAsia="Times New Roman" w:hAnsi="Consolas" w:cs="Times New Roman"/>
+          <w:color w:val="FFFFFF"/>
+          <w:sz w:val="21"/>
+          <w:szCs w:val="21"/>
+          <w:lang w:val="en-US" w:eastAsia="ru-RU"/>
+        </w:rPr>
+        <w:t>    </w:t>
+      </w:r>
+      <w:r>
+        <w:rPr>
+          <w:rFonts w:ascii="Consolas" w:eastAsia="Times New Roman" w:hAnsi="Consolas" w:cs="Times New Roman"/>
+          <w:color w:val="FF8973"/>
+          <w:sz w:val="21"/>
+          <w:szCs w:val="21"/>
+          <w:lang w:val="en-US" w:eastAsia="ru-RU"/>
+        </w:rPr>
+        <w:t>counter</w:t>
+      </w:r>
+      <w:r>
+        <w:rPr>
+          <w:rFonts w:ascii="Consolas" w:eastAsia="Times New Roman" w:hAnsi="Consolas" w:cs="Times New Roman"/>
+          <w:color w:val="FFFFFF"/>
+          <w:sz w:val="21"/>
+          <w:szCs w:val="21"/>
+          <w:lang w:val="en-US" w:eastAsia="ru-RU"/>
+        </w:rPr>
+        <w:t> += </w:t>
+      </w:r>
+      <w:r>
+        <w:rPr>
+          <w:rFonts w:ascii="Consolas" w:eastAsia="Times New Roman" w:hAnsi="Consolas" w:cs="Times New Roman"/>
+          <w:color w:val="FF8973"/>
+          <w:sz w:val="21"/>
+          <w:szCs w:val="21"/>
+          <w:lang w:val="en-US" w:eastAsia="ru-RU"/>
+        </w:rPr>
+        <w:t>1</w:t>
+      </w:r>
+    </w:p>
+    <w:p>
+      <w:pPr>
+        <w:shd w:val="clear" w:color="auto" w:fill="1E1E1E"/>
+        <w:spacing w:after="0" w:line="360" w:lineRule="atLeast"/>
+        <w:rPr>
+          <w:rFonts w:ascii="Consolas" w:eastAsia="Times New Roman" w:hAnsi="Consolas" w:cs="Times New Roman"/>
+          <w:color w:val="FFFFFF"/>
+          <w:sz w:val="21"/>
+          <w:szCs w:val="21"/>
+          <w:lang w:val="en-US" w:eastAsia="ru-RU"/>
+        </w:rPr>
+      </w:pPr>
+      <w:r>
+        <w:rPr>
+          <w:rFonts w:ascii="Consolas" w:eastAsia="Times New Roman" w:hAnsi="Consolas" w:cs="Times New Roman"/>
+          <w:color w:val="FFFFFF"/>
+          <w:sz w:val="21"/>
+          <w:szCs w:val="21"/>
+          <w:lang w:val="en-US" w:eastAsia="ru-RU"/>
+        </w:rPr>
+        <w:t>  </w:t>
+      </w:r>
+      <w:r>
+        <w:rPr>
+          <w:rFonts w:ascii="Consolas" w:eastAsia="Times New Roman" w:hAnsi="Consolas" w:cs="Times New Roman"/>
+          <w:color w:val="B3CCFF"/>
+          <w:sz w:val="21"/>
+          <w:szCs w:val="21"/>
+          <w:lang w:val="en-US" w:eastAsia="ru-RU"/>
+        </w:rPr>
+        <w:t>return</w:t>
+      </w:r>
+      <w:r>
+        <w:rPr>
+          <w:rFonts w:ascii="Consolas" w:eastAsia="Times New Roman" w:hAnsi="Consolas" w:cs="Times New Roman"/>
+          <w:color w:val="FFFFFF"/>
+          <w:sz w:val="21"/>
+          <w:szCs w:val="21"/>
+          <w:lang w:val="en-US" w:eastAsia="ru-RU"/>
+        </w:rPr>
+        <w:t> </w:t>
+      </w:r>
+      <w:r>
+        <w:rPr>
+          <w:rFonts w:ascii="Consolas" w:eastAsia="Times New Roman" w:hAnsi="Consolas" w:cs="Times New Roman"/>
+          <w:color w:val="FF8973"/>
+          <w:sz w:val="21"/>
+          <w:szCs w:val="21"/>
+          <w:lang w:val="en-US" w:eastAsia="ru-RU"/>
+        </w:rPr>
+        <w:t>counter</w:t>
+      </w:r>
+    </w:p>
+    <w:p>
+      <w:pPr>
+        <w:shd w:val="clear" w:color="auto" w:fill="1E1E1E"/>
+        <w:spacing w:after="0" w:line="360" w:lineRule="atLeast"/>
+        <w:rPr>
+          <w:rFonts w:ascii="Consolas" w:eastAsia="Times New Roman" w:hAnsi="Consolas" w:cs="Times New Roman"/>
+          <w:color w:val="FFFFFF"/>
+          <w:sz w:val="21"/>
+          <w:szCs w:val="21"/>
+          <w:lang w:val="en-US" w:eastAsia="ru-RU"/>
+        </w:rPr>
+      </w:pPr>
+    </w:p>
+    <w:p>
+      <w:pPr>
+        <w:shd w:val="clear" w:color="auto" w:fill="1E1E1E"/>
+        <w:spacing w:after="0" w:line="360" w:lineRule="atLeast"/>
+        <w:rPr>
+          <w:rFonts w:ascii="Consolas" w:eastAsia="Times New Roman" w:hAnsi="Consolas" w:cs="Times New Roman"/>
+          <w:color w:val="FFFFFF"/>
+          <w:sz w:val="21"/>
+          <w:szCs w:val="21"/>
+          <w:lang w:val="en-US" w:eastAsia="ru-RU"/>
+        </w:rPr>
+      </w:pPr>
+      <w:r>
+        <w:rPr>
+          <w:rFonts w:ascii="Consolas" w:eastAsia="Times New Roman" w:hAnsi="Consolas" w:cs="Times New Roman"/>
+          <w:color w:val="FFFFFF"/>
+          <w:sz w:val="21"/>
+          <w:szCs w:val="21"/>
+          <w:lang w:val="en-US" w:eastAsia="ru-RU"/>
+        </w:rPr>
+        <w:t>print(</w:t>
+      </w:r>
+      <w:proofErr w:type="spellStart"/>
+      <w:r>
+        <w:rPr>
+          <w:rFonts w:ascii="Consolas" w:eastAsia="Times New Roman" w:hAnsi="Consolas" w:cs="Times New Roman"/>
+          <w:color w:val="FF8973"/>
+          <w:sz w:val="21"/>
+          <w:szCs w:val="21"/>
+          <w:lang w:val="en-US" w:eastAsia="ru-RU"/>
+        </w:rPr>
+        <w:t>get_length</w:t>
+      </w:r>
+      <w:proofErr w:type="spellEnd"/>
+      <w:r>
+        <w:rPr>
+          <w:rFonts w:ascii="Consolas" w:eastAsia="Times New Roman" w:hAnsi="Consolas" w:cs="Times New Roman"/>
+          <w:color w:val="FFFFFF"/>
+          <w:sz w:val="21"/>
+          <w:szCs w:val="21"/>
+          <w:lang w:val="en-US" w:eastAsia="ru-RU"/>
+        </w:rPr>
+        <w:t>(</w:t>
+      </w:r>
+      <w:r>
+        <w:rPr>
+          <w:rFonts w:ascii="Consolas" w:eastAsia="Times New Roman" w:hAnsi="Consolas" w:cs="Times New Roman"/>
+          <w:color w:val="FFE083"/>
+          <w:sz w:val="21"/>
+          <w:szCs w:val="21"/>
+          <w:lang w:val="en-US" w:eastAsia="ru-RU"/>
+        </w:rPr>
+        <w:t>"</w:t>
+      </w:r>
+      <w:proofErr w:type="spellStart"/>
+      <w:r>
+        <w:rPr>
+          <w:rFonts w:ascii="Consolas" w:eastAsia="Times New Roman" w:hAnsi="Consolas" w:cs="Times New Roman"/>
+          <w:color w:val="FFE083"/>
+          <w:sz w:val="21"/>
+          <w:szCs w:val="21"/>
+          <w:lang w:val="en-US" w:eastAsia="ru-RU"/>
+        </w:rPr>
+        <w:t>hola</w:t>
+      </w:r>
+      <w:proofErr w:type="spellEnd"/>
+      <w:r>
+        <w:rPr>
+          <w:rFonts w:ascii="Consolas" w:eastAsia="Times New Roman" w:hAnsi="Consolas" w:cs="Times New Roman"/>
+          <w:color w:val="FFE083"/>
+          <w:sz w:val="21"/>
+          <w:szCs w:val="21"/>
+          <w:lang w:val="en-US" w:eastAsia="ru-RU"/>
+        </w:rPr>
+        <w:t>"</w:t>
+      </w:r>
+      <w:r>
+        <w:rPr>
+          <w:rFonts w:ascii="Consolas" w:eastAsia="Times New Roman" w:hAnsi="Consolas" w:cs="Times New Roman"/>
+          <w:color w:val="FFFFFF"/>
+          <w:sz w:val="21"/>
+          <w:szCs w:val="21"/>
+          <w:lang w:val="en-US" w:eastAsia="ru-RU"/>
+        </w:rPr>
+        <w:t>))</w:t>
+      </w:r>
+    </w:p>
+    <w:p>
+      <w:pPr>
+        <w:jc w:val="both"/>
+        <w:rPr>
+          <w:b/>
+          <w:bCs/>
+          <w:lang w:val="en-US"/>
+        </w:rPr>
+      </w:pPr>
+    </w:p>
+    <w:p>
+      <w:pPr>
+        <w:jc w:val="center"/>
+        <w:rPr>
+          <w:b/>
+          <w:bCs/>
+          <w:lang w:val="en-US"/>
+        </w:rPr>
+      </w:pPr>
+      <w:r>
+        <w:rPr>
+          <w:b/>
+          <w:bCs/>
+          <w:noProof/>
+          <w:lang w:val="en-US"/>
+        </w:rPr>
+        <w:drawing>
+          <wp:inline distT="0" distB="0" distL="0" distR="0" wp14:anchorId="7DCA2827" wp14:editId="3BA8CDE9">
+            <wp:extent cx="2133600" cy="1120140"/>
+            <wp:effectExtent l="0" t="0" r="0" b="3810"/>
+            <wp:docPr id="9" name="Рисунок 9"/>
+            <wp:cNvGraphicFramePr>
+              <a:graphicFrameLocks xmlns:a="http://schemas.openxmlformats.org/drawingml/2006/main" noChangeAspect="1"/>
+            </wp:cNvGraphicFramePr>
+            <a:graphic xmlns:a="http://schemas.openxmlformats.org/drawingml/2006/main">
+              <a:graphicData uri="http://schemas.openxmlformats.org/drawingml/2006/picture">
+                <pic:pic xmlns:pic="http://schemas.openxmlformats.org/drawingml/2006/picture">
+                  <pic:nvPicPr>
+                    <pic:cNvPr id="0" name="Picture 10"/>
+                    <pic:cNvPicPr>
+                      <a:picLocks noChangeAspect="1" noChangeArrowheads="1"/>
+                    </pic:cNvPicPr>
+                  </pic:nvPicPr>
+                  <pic:blipFill>
+                    <a:blip r:embed="rId14">
+                      <a:extLst>
+                        <a:ext uri="{28A0092B-C50C-407E-A947-70E740481C1C}">
+                          <a14:useLocalDpi xmlns:a14="http://schemas.microsoft.com/office/drawing/2010/main" val="0"/>
+                        </a:ext>
+                      </a:extLst>
+                    </a:blip>
+                    <a:srcRect/>
+                    <a:stretch>
+                      <a:fillRect/>
+                    </a:stretch>
+                  </pic:blipFill>
+                  <pic:spPr bwMode="auto">
+                    <a:xfrm>
+                      <a:off x="0" y="0"/>
+                      <a:ext cx="2133600" cy="1120140"/>
+                    </a:xfrm>
+                    <a:prstGeom prst="rect">
+                      <a:avLst/>
+                    </a:prstGeom>
+                    <a:noFill/>
+                    <a:ln>
+                      <a:noFill/>
+                    </a:ln>
+                  </pic:spPr>
+                </pic:pic>
+              </a:graphicData>
+            </a:graphic>
+          </wp:inline>
+        </w:drawing>
+      </w:r>
+    </w:p>
+    <w:p>
+      <w:pPr>
+        <w:pBdr>
+          <w:bottom w:val="single" w:sz="12" w:space="1" w:color="auto"/>
+        </w:pBdr>
+        <w:jc w:val="center"/>
+        <w:rPr>
+          <w:b/>
+          <w:bCs/>
+          <w:lang w:val="en-US"/>
+        </w:rPr>
+      </w:pPr>
+    </w:p>
+    <w:p>
+      <w:pPr>
+        <w:spacing w:after="0" w:line="240" w:lineRule="auto"/>
+        <w:rPr>
+          <w:rFonts w:ascii="Segoe UI" w:eastAsia="Times New Roman" w:hAnsi="Segoe UI" w:cs="Segoe UI"/>
+          <w:color w:val="10162F"/>
+          <w:sz w:val="27"/>
+          <w:szCs w:val="27"/>
+          <w:lang w:val="en-US" w:eastAsia="ru-RU"/>
+        </w:rPr>
+      </w:pPr>
+      <w:r>
+        <w:rPr>
+          <w:rFonts w:ascii="Segoe UI" w:eastAsia="Times New Roman" w:hAnsi="Segoe UI" w:cs="Segoe UI"/>
+          <w:b/>
+          <w:bCs/>
+          <w:color w:val="10162F"/>
+          <w:sz w:val="27"/>
+          <w:szCs w:val="27"/>
+          <w:lang w:val="en-US" w:eastAsia="ru-RU"/>
+        </w:rPr>
+        <w:t>Strings and Conditionals (Part One)</w:t>
+      </w:r>
+    </w:p>
+    <w:p>
+      <w:pPr>
+        <w:spacing w:after="100" w:afterAutospacing="1" w:line="240" w:lineRule="auto"/>
+        <w:rPr>
+          <w:rFonts w:ascii="Segoe UI" w:eastAsia="Times New Roman" w:hAnsi="Segoe UI" w:cs="Segoe UI"/>
+          <w:color w:val="10162F"/>
+          <w:sz w:val="27"/>
+          <w:szCs w:val="27"/>
+          <w:lang w:val="en-US" w:eastAsia="ru-RU"/>
+        </w:rPr>
+      </w:pPr>
+      <w:r>
+        <w:rPr>
+          <w:rFonts w:ascii="Segoe UI" w:eastAsia="Times New Roman" w:hAnsi="Segoe UI" w:cs="Segoe UI"/>
+          <w:color w:val="10162F"/>
+          <w:sz w:val="27"/>
+          <w:szCs w:val="27"/>
+          <w:lang w:val="en-US" w:eastAsia="ru-RU"/>
+        </w:rPr>
+        <w:t xml:space="preserve">Now that we are iterating through strings, we can really explore the potential of strings. When we iterate through a </w:t>
+      </w:r>
+      <w:proofErr w:type="gramStart"/>
+      <w:r>
+        <w:rPr>
+          <w:rFonts w:ascii="Segoe UI" w:eastAsia="Times New Roman" w:hAnsi="Segoe UI" w:cs="Segoe UI"/>
+          <w:color w:val="10162F"/>
+          <w:sz w:val="27"/>
+          <w:szCs w:val="27"/>
+          <w:lang w:val="en-US" w:eastAsia="ru-RU"/>
+        </w:rPr>
+        <w:t>string</w:t>
+      </w:r>
+      <w:proofErr w:type="gramEnd"/>
+      <w:r>
+        <w:rPr>
+          <w:rFonts w:ascii="Segoe UI" w:eastAsia="Times New Roman" w:hAnsi="Segoe UI" w:cs="Segoe UI"/>
+          <w:color w:val="10162F"/>
+          <w:sz w:val="27"/>
+          <w:szCs w:val="27"/>
+          <w:lang w:val="en-US" w:eastAsia="ru-RU"/>
+        </w:rPr>
+        <w:t xml:space="preserve"> we do </w:t>
+      </w:r>
+      <w:r>
+        <w:rPr>
+          <w:rFonts w:ascii="Segoe UI" w:eastAsia="Times New Roman" w:hAnsi="Segoe UI" w:cs="Segoe UI"/>
+          <w:i/>
+          <w:iCs/>
+          <w:color w:val="10162F"/>
+          <w:sz w:val="27"/>
+          <w:szCs w:val="27"/>
+          <w:lang w:val="en-US" w:eastAsia="ru-RU"/>
+        </w:rPr>
+        <w:t>something</w:t>
+      </w:r>
+      <w:r>
+        <w:rPr>
+          <w:rFonts w:ascii="Segoe UI" w:eastAsia="Times New Roman" w:hAnsi="Segoe UI" w:cs="Segoe UI"/>
+          <w:color w:val="10162F"/>
+          <w:sz w:val="27"/>
+          <w:szCs w:val="27"/>
+          <w:lang w:val="en-US" w:eastAsia="ru-RU"/>
+        </w:rPr>
+        <w:t> with each character. By including conditional statements inside of these iterations, we can start to do some really cool stuff.</w:t>
+      </w:r>
+    </w:p>
+    <w:p>
+      <w:pPr>
+        <w:spacing w:after="100" w:afterAutospacing="1" w:line="240" w:lineRule="auto"/>
+        <w:rPr>
+          <w:rFonts w:ascii="Segoe UI" w:eastAsia="Times New Roman" w:hAnsi="Segoe UI" w:cs="Segoe UI"/>
+          <w:color w:val="10162F"/>
+          <w:sz w:val="27"/>
+          <w:szCs w:val="27"/>
+          <w:lang w:val="en-US" w:eastAsia="ru-RU"/>
+        </w:rPr>
+      </w:pPr>
+      <w:r>
+        <w:rPr>
+          <w:rFonts w:ascii="Segoe UI" w:eastAsia="Times New Roman" w:hAnsi="Segoe UI" w:cs="Segoe UI"/>
+          <w:color w:val="10162F"/>
+          <w:sz w:val="27"/>
+          <w:szCs w:val="27"/>
+          <w:lang w:val="en-US" w:eastAsia="ru-RU"/>
+        </w:rPr>
+        <w:t>Take a look at the following code:</w:t>
+      </w:r>
+    </w:p>
+    <w:p>
+      <w:pPr>
+        <w:shd w:val="clear" w:color="auto" w:fill="211E2F"/>
+        <w:tabs>
+          <w:tab w:val="left" w:pos="916"/>
+          <w:tab w:val="left" w:pos="1832"/>
+          <w:tab w:val="left" w:pos="2748"/>
+          <w:tab w:val="left" w:pos="3664"/>
+          <w:tab w:val="left" w:pos="4580"/>
+          <w:tab w:val="left" w:pos="5496"/>
+          <w:tab w:val="left" w:pos="6412"/>
+          <w:tab w:val="left" w:pos="7328"/>
+          <w:tab w:val="left" w:pos="8244"/>
+          <w:tab w:val="left" w:pos="9160"/>
+          <w:tab w:val="left" w:pos="10076"/>
+          <w:tab w:val="left" w:pos="10992"/>
+          <w:tab w:val="left" w:pos="11908"/>
+          <w:tab w:val="left" w:pos="12824"/>
+          <w:tab w:val="left" w:pos="13740"/>
+          <w:tab w:val="left" w:pos="14656"/>
+        </w:tabs>
+        <w:spacing w:after="0" w:line="240" w:lineRule="auto"/>
+        <w:rPr>
+          <w:rFonts w:ascii="Ubuntu Mono" w:eastAsia="Times New Roman" w:hAnsi="Ubuntu Mono" w:cs="Courier New"/>
+          <w:color w:val="939598"/>
+          <w:sz w:val="27"/>
+          <w:szCs w:val="27"/>
+          <w:lang w:val="en-US" w:eastAsia="ru-RU"/>
+        </w:rPr>
+      </w:pPr>
+      <w:proofErr w:type="spellStart"/>
+      <w:r>
+        <w:rPr>
+          <w:rFonts w:ascii="Ubuntu Mono" w:eastAsia="Times New Roman" w:hAnsi="Ubuntu Mono" w:cs="Courier New"/>
+          <w:color w:val="FF8973"/>
+          <w:sz w:val="27"/>
+          <w:szCs w:val="27"/>
+          <w:lang w:val="en-US" w:eastAsia="ru-RU"/>
+        </w:rPr>
+        <w:t>favorite_fruit</w:t>
+      </w:r>
+      <w:proofErr w:type="spellEnd"/>
+      <w:r>
+        <w:rPr>
+          <w:rFonts w:ascii="Ubuntu Mono" w:eastAsia="Times New Roman" w:hAnsi="Ubuntu Mono" w:cs="Courier New"/>
+          <w:color w:val="FFFFFF"/>
+          <w:sz w:val="27"/>
+          <w:szCs w:val="27"/>
+          <w:lang w:val="en-US" w:eastAsia="ru-RU"/>
+        </w:rPr>
+        <w:t xml:space="preserve"> = </w:t>
+      </w:r>
+      <w:r>
+        <w:rPr>
+          <w:rFonts w:ascii="Ubuntu Mono" w:eastAsia="Times New Roman" w:hAnsi="Ubuntu Mono" w:cs="Courier New"/>
+          <w:color w:val="FFE083"/>
+          <w:sz w:val="27"/>
+          <w:szCs w:val="27"/>
+          <w:lang w:val="en-US" w:eastAsia="ru-RU"/>
+        </w:rPr>
+        <w:t>"blueberry"</w:t>
+      </w:r>
+      <w:r>
+        <w:rPr>
+          <w:rFonts w:ascii="Ubuntu Mono" w:eastAsia="Times New Roman" w:hAnsi="Ubuntu Mono" w:cs="Courier New"/>
+          <w:color w:val="939598"/>
+          <w:sz w:val="27"/>
+          <w:szCs w:val="27"/>
+          <w:lang w:val="en-US" w:eastAsia="ru-RU"/>
+        </w:rPr>
+        <w:br/>
+      </w:r>
+      <w:r>
+        <w:rPr>
+          <w:rFonts w:ascii="Ubuntu Mono" w:eastAsia="Times New Roman" w:hAnsi="Ubuntu Mono" w:cs="Courier New"/>
+          <w:color w:val="FF8973"/>
+          <w:sz w:val="27"/>
+          <w:szCs w:val="27"/>
+          <w:lang w:val="en-US" w:eastAsia="ru-RU"/>
+        </w:rPr>
+        <w:t>counter</w:t>
+      </w:r>
+      <w:r>
+        <w:rPr>
+          <w:rFonts w:ascii="Ubuntu Mono" w:eastAsia="Times New Roman" w:hAnsi="Ubuntu Mono" w:cs="Courier New"/>
+          <w:color w:val="FFFFFF"/>
+          <w:sz w:val="27"/>
+          <w:szCs w:val="27"/>
+          <w:lang w:val="en-US" w:eastAsia="ru-RU"/>
+        </w:rPr>
+        <w:t xml:space="preserve"> = </w:t>
+      </w:r>
+      <w:r>
+        <w:rPr>
+          <w:rFonts w:ascii="Ubuntu Mono" w:eastAsia="Times New Roman" w:hAnsi="Ubuntu Mono" w:cs="Courier New"/>
+          <w:color w:val="FF8973"/>
+          <w:sz w:val="27"/>
+          <w:szCs w:val="27"/>
+          <w:lang w:val="en-US" w:eastAsia="ru-RU"/>
+        </w:rPr>
+        <w:t>0</w:t>
+      </w:r>
+      <w:r>
+        <w:rPr>
+          <w:rFonts w:ascii="Ubuntu Mono" w:eastAsia="Times New Roman" w:hAnsi="Ubuntu Mono" w:cs="Courier New"/>
+          <w:color w:val="939598"/>
+          <w:sz w:val="27"/>
+          <w:szCs w:val="27"/>
+          <w:lang w:val="en-US" w:eastAsia="ru-RU"/>
+        </w:rPr>
+        <w:br/>
+      </w:r>
+      <w:r>
+        <w:rPr>
+          <w:rFonts w:ascii="Ubuntu Mono" w:eastAsia="Times New Roman" w:hAnsi="Ubuntu Mono" w:cs="Courier New"/>
+          <w:color w:val="B3CCFF"/>
+          <w:sz w:val="27"/>
+          <w:szCs w:val="27"/>
+          <w:lang w:val="en-US" w:eastAsia="ru-RU"/>
+        </w:rPr>
+        <w:t>for</w:t>
+      </w:r>
+      <w:r>
+        <w:rPr>
+          <w:rFonts w:ascii="Ubuntu Mono" w:eastAsia="Times New Roman" w:hAnsi="Ubuntu Mono" w:cs="Courier New"/>
+          <w:color w:val="FFFFFF"/>
+          <w:sz w:val="27"/>
+          <w:szCs w:val="27"/>
+          <w:lang w:val="en-US" w:eastAsia="ru-RU"/>
+        </w:rPr>
+        <w:t xml:space="preserve"> </w:t>
+      </w:r>
+      <w:r>
+        <w:rPr>
+          <w:rFonts w:ascii="Ubuntu Mono" w:eastAsia="Times New Roman" w:hAnsi="Ubuntu Mono" w:cs="Courier New"/>
+          <w:color w:val="FF8973"/>
+          <w:sz w:val="27"/>
+          <w:szCs w:val="27"/>
+          <w:lang w:val="en-US" w:eastAsia="ru-RU"/>
+        </w:rPr>
+        <w:t>character</w:t>
+      </w:r>
+      <w:r>
+        <w:rPr>
+          <w:rFonts w:ascii="Ubuntu Mono" w:eastAsia="Times New Roman" w:hAnsi="Ubuntu Mono" w:cs="Courier New"/>
+          <w:color w:val="FFFFFF"/>
+          <w:sz w:val="27"/>
+          <w:szCs w:val="27"/>
+          <w:lang w:val="en-US" w:eastAsia="ru-RU"/>
+        </w:rPr>
+        <w:t xml:space="preserve"> </w:t>
+      </w:r>
+      <w:r>
+        <w:rPr>
+          <w:rFonts w:ascii="Ubuntu Mono" w:eastAsia="Times New Roman" w:hAnsi="Ubuntu Mono" w:cs="Courier New"/>
+          <w:color w:val="B3CCFF"/>
+          <w:sz w:val="27"/>
+          <w:szCs w:val="27"/>
+          <w:lang w:val="en-US" w:eastAsia="ru-RU"/>
+        </w:rPr>
+        <w:t>in</w:t>
+      </w:r>
+      <w:r>
+        <w:rPr>
+          <w:rFonts w:ascii="Ubuntu Mono" w:eastAsia="Times New Roman" w:hAnsi="Ubuntu Mono" w:cs="Courier New"/>
+          <w:color w:val="FFFFFF"/>
+          <w:sz w:val="27"/>
+          <w:szCs w:val="27"/>
+          <w:lang w:val="en-US" w:eastAsia="ru-RU"/>
+        </w:rPr>
+        <w:t xml:space="preserve"> </w:t>
+      </w:r>
+      <w:proofErr w:type="spellStart"/>
+      <w:r>
+        <w:rPr>
+          <w:rFonts w:ascii="Ubuntu Mono" w:eastAsia="Times New Roman" w:hAnsi="Ubuntu Mono" w:cs="Courier New"/>
+          <w:color w:val="FF8973"/>
+          <w:sz w:val="27"/>
+          <w:szCs w:val="27"/>
+          <w:lang w:val="en-US" w:eastAsia="ru-RU"/>
+        </w:rPr>
+        <w:t>favorite_fruit</w:t>
+      </w:r>
+      <w:proofErr w:type="spellEnd"/>
+      <w:r>
+        <w:rPr>
+          <w:rFonts w:ascii="Ubuntu Mono" w:eastAsia="Times New Roman" w:hAnsi="Ubuntu Mono" w:cs="Courier New"/>
+          <w:color w:val="FFFFFF"/>
+          <w:sz w:val="27"/>
+          <w:szCs w:val="27"/>
+          <w:lang w:val="en-US" w:eastAsia="ru-RU"/>
+        </w:rPr>
+        <w:t>:</w:t>
+      </w:r>
+      <w:r>
+        <w:rPr>
+          <w:rFonts w:ascii="Ubuntu Mono" w:eastAsia="Times New Roman" w:hAnsi="Ubuntu Mono" w:cs="Courier New"/>
+          <w:color w:val="939598"/>
+          <w:sz w:val="27"/>
+          <w:szCs w:val="27"/>
+          <w:lang w:val="en-US" w:eastAsia="ru-RU"/>
+        </w:rPr>
+        <w:br/>
+      </w:r>
+      <w:r>
+        <w:rPr>
+          <w:rFonts w:ascii="Ubuntu Mono" w:eastAsia="Times New Roman" w:hAnsi="Ubuntu Mono" w:cs="Courier New"/>
+          <w:color w:val="FFFFFF"/>
+          <w:sz w:val="27"/>
+          <w:szCs w:val="27"/>
+          <w:lang w:val="en-US" w:eastAsia="ru-RU"/>
+        </w:rPr>
+        <w:t>  </w:t>
+      </w:r>
+      <w:r>
+        <w:rPr>
+          <w:rFonts w:ascii="Ubuntu Mono" w:eastAsia="Times New Roman" w:hAnsi="Ubuntu Mono" w:cs="Courier New"/>
+          <w:color w:val="B3CCFF"/>
+          <w:sz w:val="27"/>
+          <w:szCs w:val="27"/>
+          <w:lang w:val="en-US" w:eastAsia="ru-RU"/>
+        </w:rPr>
+        <w:t>if</w:t>
+      </w:r>
+      <w:r>
+        <w:rPr>
+          <w:rFonts w:ascii="Ubuntu Mono" w:eastAsia="Times New Roman" w:hAnsi="Ubuntu Mono" w:cs="Courier New"/>
+          <w:color w:val="FFFFFF"/>
+          <w:sz w:val="27"/>
+          <w:szCs w:val="27"/>
+          <w:lang w:val="en-US" w:eastAsia="ru-RU"/>
+        </w:rPr>
+        <w:t xml:space="preserve"> </w:t>
+      </w:r>
+      <w:r>
+        <w:rPr>
+          <w:rFonts w:ascii="Ubuntu Mono" w:eastAsia="Times New Roman" w:hAnsi="Ubuntu Mono" w:cs="Courier New"/>
+          <w:color w:val="FF8973"/>
+          <w:sz w:val="27"/>
+          <w:szCs w:val="27"/>
+          <w:lang w:val="en-US" w:eastAsia="ru-RU"/>
+        </w:rPr>
+        <w:t>character</w:t>
+      </w:r>
+      <w:r>
+        <w:rPr>
+          <w:rFonts w:ascii="Ubuntu Mono" w:eastAsia="Times New Roman" w:hAnsi="Ubuntu Mono" w:cs="Courier New"/>
+          <w:color w:val="FFFFFF"/>
+          <w:sz w:val="27"/>
+          <w:szCs w:val="27"/>
+          <w:lang w:val="en-US" w:eastAsia="ru-RU"/>
+        </w:rPr>
+        <w:t xml:space="preserve"> == </w:t>
+      </w:r>
+      <w:r>
+        <w:rPr>
+          <w:rFonts w:ascii="Ubuntu Mono" w:eastAsia="Times New Roman" w:hAnsi="Ubuntu Mono" w:cs="Courier New"/>
+          <w:color w:val="FFE083"/>
+          <w:sz w:val="27"/>
+          <w:szCs w:val="27"/>
+          <w:lang w:val="en-US" w:eastAsia="ru-RU"/>
+        </w:rPr>
+        <w:t>"b"</w:t>
+      </w:r>
+      <w:r>
+        <w:rPr>
+          <w:rFonts w:ascii="Ubuntu Mono" w:eastAsia="Times New Roman" w:hAnsi="Ubuntu Mono" w:cs="Courier New"/>
+          <w:color w:val="FFFFFF"/>
+          <w:sz w:val="27"/>
+          <w:szCs w:val="27"/>
+          <w:lang w:val="en-US" w:eastAsia="ru-RU"/>
+        </w:rPr>
+        <w:t>:</w:t>
+      </w:r>
+      <w:r>
+        <w:rPr>
+          <w:rFonts w:ascii="Ubuntu Mono" w:eastAsia="Times New Roman" w:hAnsi="Ubuntu Mono" w:cs="Courier New"/>
+          <w:color w:val="939598"/>
+          <w:sz w:val="27"/>
+          <w:szCs w:val="27"/>
+          <w:lang w:val="en-US" w:eastAsia="ru-RU"/>
+        </w:rPr>
+        <w:br/>
+      </w:r>
+      <w:r>
+        <w:rPr>
+          <w:rFonts w:ascii="Ubuntu Mono" w:eastAsia="Times New Roman" w:hAnsi="Ubuntu Mono" w:cs="Courier New"/>
+          <w:color w:val="FFFFFF"/>
+          <w:sz w:val="27"/>
+          <w:szCs w:val="27"/>
+          <w:lang w:val="en-US" w:eastAsia="ru-RU"/>
+        </w:rPr>
+        <w:t>    </w:t>
+      </w:r>
+      <w:r>
+        <w:rPr>
+          <w:rFonts w:ascii="Ubuntu Mono" w:eastAsia="Times New Roman" w:hAnsi="Ubuntu Mono" w:cs="Courier New"/>
+          <w:color w:val="FF8973"/>
+          <w:sz w:val="27"/>
+          <w:szCs w:val="27"/>
+          <w:lang w:val="en-US" w:eastAsia="ru-RU"/>
+        </w:rPr>
+        <w:t>counter</w:t>
+      </w:r>
+      <w:r>
+        <w:rPr>
+          <w:rFonts w:ascii="Ubuntu Mono" w:eastAsia="Times New Roman" w:hAnsi="Ubuntu Mono" w:cs="Courier New"/>
+          <w:color w:val="FFFFFF"/>
+          <w:sz w:val="27"/>
+          <w:szCs w:val="27"/>
+          <w:lang w:val="en-US" w:eastAsia="ru-RU"/>
+        </w:rPr>
+        <w:t xml:space="preserve"> = </w:t>
+      </w:r>
+      <w:r>
+        <w:rPr>
+          <w:rFonts w:ascii="Ubuntu Mono" w:eastAsia="Times New Roman" w:hAnsi="Ubuntu Mono" w:cs="Courier New"/>
+          <w:color w:val="FF8973"/>
+          <w:sz w:val="27"/>
+          <w:szCs w:val="27"/>
+          <w:lang w:val="en-US" w:eastAsia="ru-RU"/>
+        </w:rPr>
+        <w:t>counter</w:t>
+      </w:r>
+      <w:r>
+        <w:rPr>
+          <w:rFonts w:ascii="Ubuntu Mono" w:eastAsia="Times New Roman" w:hAnsi="Ubuntu Mono" w:cs="Courier New"/>
+          <w:color w:val="FFFFFF"/>
+          <w:sz w:val="27"/>
+          <w:szCs w:val="27"/>
+          <w:lang w:val="en-US" w:eastAsia="ru-RU"/>
+        </w:rPr>
+        <w:t xml:space="preserve"> + </w:t>
+      </w:r>
+      <w:r>
+        <w:rPr>
+          <w:rFonts w:ascii="Ubuntu Mono" w:eastAsia="Times New Roman" w:hAnsi="Ubuntu Mono" w:cs="Courier New"/>
+          <w:color w:val="FF8973"/>
+          <w:sz w:val="27"/>
+          <w:szCs w:val="27"/>
+          <w:lang w:val="en-US" w:eastAsia="ru-RU"/>
+        </w:rPr>
+        <w:t>1</w:t>
+      </w:r>
+      <w:r>
+        <w:rPr>
+          <w:rFonts w:ascii="Ubuntu Mono" w:eastAsia="Times New Roman" w:hAnsi="Ubuntu Mono" w:cs="Courier New"/>
+          <w:color w:val="939598"/>
+          <w:sz w:val="27"/>
+          <w:szCs w:val="27"/>
+          <w:lang w:val="en-US" w:eastAsia="ru-RU"/>
+        </w:rPr>
+        <w:br/>
+      </w:r>
+      <w:r>
+        <w:rPr>
+          <w:rFonts w:ascii="Ubuntu Mono" w:eastAsia="Times New Roman" w:hAnsi="Ubuntu Mono" w:cs="Courier New"/>
+          <w:color w:val="FFFFFF"/>
+          <w:sz w:val="27"/>
+          <w:szCs w:val="27"/>
+          <w:lang w:val="en-US" w:eastAsia="ru-RU"/>
+        </w:rPr>
+        <w:t>print(</w:t>
+      </w:r>
+      <w:r>
+        <w:rPr>
+          <w:rFonts w:ascii="Ubuntu Mono" w:eastAsia="Times New Roman" w:hAnsi="Ubuntu Mono" w:cs="Courier New"/>
+          <w:color w:val="FF8973"/>
+          <w:sz w:val="27"/>
+          <w:szCs w:val="27"/>
+          <w:lang w:val="en-US" w:eastAsia="ru-RU"/>
+        </w:rPr>
+        <w:t>counter</w:t>
+      </w:r>
+      <w:r>
+        <w:rPr>
+          <w:rFonts w:ascii="Ubuntu Mono" w:eastAsia="Times New Roman" w:hAnsi="Ubuntu Mono" w:cs="Courier New"/>
+          <w:color w:val="FFFFFF"/>
+          <w:sz w:val="27"/>
+          <w:szCs w:val="27"/>
+          <w:lang w:val="en-US" w:eastAsia="ru-RU"/>
+        </w:rPr>
+        <w:t>)</w:t>
+      </w:r>
+    </w:p>
+    <w:p>
+      <w:pPr>
+        <w:spacing w:after="100" w:afterAutospacing="1" w:line="240" w:lineRule="auto"/>
+        <w:rPr>
+          <w:rFonts w:ascii="Segoe UI" w:eastAsia="Times New Roman" w:hAnsi="Segoe UI" w:cs="Segoe UI"/>
+          <w:color w:val="10162F"/>
+          <w:sz w:val="27"/>
+          <w:szCs w:val="27"/>
+          <w:lang w:val="en-US" w:eastAsia="ru-RU"/>
+        </w:rPr>
+      </w:pPr>
+      <w:r>
+        <w:rPr>
+          <w:rFonts w:ascii="Segoe UI" w:eastAsia="Times New Roman" w:hAnsi="Segoe UI" w:cs="Segoe UI"/>
+          <w:color w:val="10162F"/>
+          <w:sz w:val="27"/>
+          <w:szCs w:val="27"/>
+          <w:lang w:val="en-US" w:eastAsia="ru-RU"/>
+        </w:rPr>
+        <w:t>This code will count the number of </w:t>
+      </w:r>
+      <w:r>
+        <w:rPr>
+          <w:rFonts w:ascii="Ubuntu Mono" w:eastAsia="Times New Roman" w:hAnsi="Ubuntu Mono" w:cs="Courier New"/>
+          <w:color w:val="15141F"/>
+          <w:shd w:val="clear" w:color="auto" w:fill="EAE9ED"/>
+          <w:lang w:val="en-US" w:eastAsia="ru-RU"/>
+        </w:rPr>
+        <w:t>b</w:t>
+      </w:r>
+      <w:r>
+        <w:rPr>
+          <w:rFonts w:ascii="Segoe UI" w:eastAsia="Times New Roman" w:hAnsi="Segoe UI" w:cs="Segoe UI"/>
+          <w:color w:val="10162F"/>
+          <w:sz w:val="27"/>
+          <w:szCs w:val="27"/>
+          <w:lang w:val="en-US" w:eastAsia="ru-RU"/>
+        </w:rPr>
+        <w:t>s in the string “blueberry” (hint: it’s two). Let’s take a moment and break down what exactly this code is doing.</w:t>
+      </w:r>
+    </w:p>
+    <w:p>
+      <w:pPr>
+        <w:spacing w:after="100" w:afterAutospacing="1" w:line="240" w:lineRule="auto"/>
+        <w:rPr>
+          <w:rFonts w:ascii="Segoe UI" w:eastAsia="Times New Roman" w:hAnsi="Segoe UI" w:cs="Segoe UI"/>
+          <w:color w:val="10162F"/>
+          <w:sz w:val="27"/>
+          <w:szCs w:val="27"/>
+          <w:lang w:val="en-US" w:eastAsia="ru-RU"/>
+        </w:rPr>
+      </w:pPr>
+      <w:r>
+        <w:rPr>
+          <w:rFonts w:ascii="Segoe UI" w:eastAsia="Times New Roman" w:hAnsi="Segoe UI" w:cs="Segoe UI"/>
+          <w:color w:val="10162F"/>
+          <w:sz w:val="27"/>
+          <w:szCs w:val="27"/>
+          <w:lang w:val="en-US" w:eastAsia="ru-RU"/>
+        </w:rPr>
+        <w:t>First, we define our string, </w:t>
+      </w:r>
+      <w:proofErr w:type="spellStart"/>
+      <w:r>
+        <w:rPr>
+          <w:rFonts w:ascii="Ubuntu Mono" w:eastAsia="Times New Roman" w:hAnsi="Ubuntu Mono" w:cs="Courier New"/>
+          <w:color w:val="15141F"/>
+          <w:shd w:val="clear" w:color="auto" w:fill="EAE9ED"/>
+          <w:lang w:val="en-US" w:eastAsia="ru-RU"/>
+        </w:rPr>
+        <w:t>favorite_fruit</w:t>
+      </w:r>
+      <w:proofErr w:type="spellEnd"/>
+      <w:r>
+        <w:rPr>
+          <w:rFonts w:ascii="Segoe UI" w:eastAsia="Times New Roman" w:hAnsi="Segoe UI" w:cs="Segoe UI"/>
+          <w:color w:val="10162F"/>
+          <w:sz w:val="27"/>
+          <w:szCs w:val="27"/>
+          <w:lang w:val="en-US" w:eastAsia="ru-RU"/>
+        </w:rPr>
+        <w:t>, and a variable called </w:t>
+      </w:r>
+      <w:r>
+        <w:rPr>
+          <w:rFonts w:ascii="Ubuntu Mono" w:eastAsia="Times New Roman" w:hAnsi="Ubuntu Mono" w:cs="Courier New"/>
+          <w:color w:val="15141F"/>
+          <w:shd w:val="clear" w:color="auto" w:fill="EAE9ED"/>
+          <w:lang w:val="en-US" w:eastAsia="ru-RU"/>
+        </w:rPr>
+        <w:t>counter</w:t>
+      </w:r>
+      <w:r>
+        <w:rPr>
+          <w:rFonts w:ascii="Segoe UI" w:eastAsia="Times New Roman" w:hAnsi="Segoe UI" w:cs="Segoe UI"/>
+          <w:color w:val="10162F"/>
+          <w:sz w:val="27"/>
+          <w:szCs w:val="27"/>
+          <w:lang w:val="en-US" w:eastAsia="ru-RU"/>
+        </w:rPr>
+        <w:t>, which we set equal to zero. Then the </w:t>
+      </w:r>
+      <w:r>
+        <w:rPr>
+          <w:rFonts w:ascii="Ubuntu Mono" w:eastAsia="Times New Roman" w:hAnsi="Ubuntu Mono" w:cs="Courier New"/>
+          <w:color w:val="15141F"/>
+          <w:shd w:val="clear" w:color="auto" w:fill="EAE9ED"/>
+          <w:lang w:val="en-US" w:eastAsia="ru-RU"/>
+        </w:rPr>
+        <w:t>for</w:t>
+      </w:r>
+      <w:r>
+        <w:rPr>
+          <w:rFonts w:ascii="Segoe UI" w:eastAsia="Times New Roman" w:hAnsi="Segoe UI" w:cs="Segoe UI"/>
+          <w:color w:val="10162F"/>
+          <w:sz w:val="27"/>
+          <w:szCs w:val="27"/>
+          <w:lang w:val="en-US" w:eastAsia="ru-RU"/>
+        </w:rPr>
+        <w:t> loop will iterate through each character in </w:t>
+      </w:r>
+      <w:proofErr w:type="spellStart"/>
+      <w:r>
+        <w:rPr>
+          <w:rFonts w:ascii="Ubuntu Mono" w:eastAsia="Times New Roman" w:hAnsi="Ubuntu Mono" w:cs="Courier New"/>
+          <w:color w:val="15141F"/>
+          <w:shd w:val="clear" w:color="auto" w:fill="EAE9ED"/>
+          <w:lang w:val="en-US" w:eastAsia="ru-RU"/>
+        </w:rPr>
+        <w:t>favorite_fruit</w:t>
+      </w:r>
+      <w:proofErr w:type="spellEnd"/>
+      <w:r>
+        <w:rPr>
+          <w:rFonts w:ascii="Segoe UI" w:eastAsia="Times New Roman" w:hAnsi="Segoe UI" w:cs="Segoe UI"/>
+          <w:color w:val="10162F"/>
+          <w:sz w:val="27"/>
+          <w:szCs w:val="27"/>
+          <w:lang w:val="en-US" w:eastAsia="ru-RU"/>
+        </w:rPr>
+        <w:t> and compare it to the letter </w:t>
+      </w:r>
+      <w:r>
+        <w:rPr>
+          <w:rFonts w:ascii="Ubuntu Mono" w:eastAsia="Times New Roman" w:hAnsi="Ubuntu Mono" w:cs="Courier New"/>
+          <w:color w:val="15141F"/>
+          <w:shd w:val="clear" w:color="auto" w:fill="EAE9ED"/>
+          <w:lang w:val="en-US" w:eastAsia="ru-RU"/>
+        </w:rPr>
+        <w:t>b</w:t>
+      </w:r>
+      <w:r>
+        <w:rPr>
+          <w:rFonts w:ascii="Segoe UI" w:eastAsia="Times New Roman" w:hAnsi="Segoe UI" w:cs="Segoe UI"/>
+          <w:color w:val="10162F"/>
+          <w:sz w:val="27"/>
+          <w:szCs w:val="27"/>
+          <w:lang w:val="en-US" w:eastAsia="ru-RU"/>
+        </w:rPr>
+        <w:t>.</w:t>
+      </w:r>
+    </w:p>
+    <w:p>
+      <w:pPr>
+        <w:spacing w:after="0" w:line="240" w:lineRule="auto"/>
+        <w:rPr>
+          <w:rFonts w:ascii="Segoe UI" w:eastAsia="Times New Roman" w:hAnsi="Segoe UI" w:cs="Segoe UI"/>
+          <w:color w:val="10162F"/>
+          <w:sz w:val="27"/>
+          <w:szCs w:val="27"/>
+          <w:lang w:val="en-US" w:eastAsia="ru-RU"/>
+        </w:rPr>
+      </w:pPr>
+      <w:r>
+        <w:rPr>
+          <w:rFonts w:ascii="Segoe UI" w:eastAsia="Times New Roman" w:hAnsi="Segoe UI" w:cs="Segoe UI"/>
+          <w:color w:val="10162F"/>
+          <w:sz w:val="27"/>
+          <w:szCs w:val="27"/>
+          <w:lang w:val="en-US" w:eastAsia="ru-RU"/>
+        </w:rPr>
+        <w:t>Each time a character equals </w:t>
+      </w:r>
+      <w:r>
+        <w:rPr>
+          <w:rFonts w:ascii="Ubuntu Mono" w:eastAsia="Times New Roman" w:hAnsi="Ubuntu Mono" w:cs="Courier New"/>
+          <w:color w:val="15141F"/>
+          <w:shd w:val="clear" w:color="auto" w:fill="EAE9ED"/>
+          <w:lang w:val="en-US" w:eastAsia="ru-RU"/>
+        </w:rPr>
+        <w:t>b</w:t>
+      </w:r>
+      <w:r>
+        <w:rPr>
+          <w:rFonts w:ascii="Segoe UI" w:eastAsia="Times New Roman" w:hAnsi="Segoe UI" w:cs="Segoe UI"/>
+          <w:color w:val="10162F"/>
+          <w:sz w:val="27"/>
+          <w:szCs w:val="27"/>
+          <w:lang w:val="en-US" w:eastAsia="ru-RU"/>
+        </w:rPr>
+        <w:t> the code will increase the variable </w:t>
+      </w:r>
+      <w:r>
+        <w:rPr>
+          <w:rFonts w:ascii="Ubuntu Mono" w:eastAsia="Times New Roman" w:hAnsi="Ubuntu Mono" w:cs="Courier New"/>
+          <w:color w:val="15141F"/>
+          <w:shd w:val="clear" w:color="auto" w:fill="EAE9ED"/>
+          <w:lang w:val="en-US" w:eastAsia="ru-RU"/>
+        </w:rPr>
+        <w:t>counter</w:t>
+      </w:r>
+      <w:r>
+        <w:rPr>
+          <w:rFonts w:ascii="Segoe UI" w:eastAsia="Times New Roman" w:hAnsi="Segoe UI" w:cs="Segoe UI"/>
+          <w:color w:val="10162F"/>
+          <w:sz w:val="27"/>
+          <w:szCs w:val="27"/>
+          <w:lang w:val="en-US" w:eastAsia="ru-RU"/>
+        </w:rPr>
+        <w:t> by one. Then, once all characters have been checked, the code will print the counter, telling us how many </w:t>
+      </w:r>
+      <w:r>
+        <w:rPr>
+          <w:rFonts w:ascii="Ubuntu Mono" w:eastAsia="Times New Roman" w:hAnsi="Ubuntu Mono" w:cs="Courier New"/>
+          <w:color w:val="15141F"/>
+          <w:shd w:val="clear" w:color="auto" w:fill="EAE9ED"/>
+          <w:lang w:val="en-US" w:eastAsia="ru-RU"/>
+        </w:rPr>
+        <w:t>b</w:t>
+      </w:r>
+      <w:r>
+        <w:rPr>
+          <w:rFonts w:ascii="Segoe UI" w:eastAsia="Times New Roman" w:hAnsi="Segoe UI" w:cs="Segoe UI"/>
+          <w:color w:val="10162F"/>
+          <w:sz w:val="27"/>
+          <w:szCs w:val="27"/>
+          <w:lang w:val="en-US" w:eastAsia="ru-RU"/>
+        </w:rPr>
+        <w:t>s were in “blueberry”. This is a great example of how iterating through a string can be used to solve a specific application, in this case counting a certain letter in a word.</w:t>
+      </w:r>
+    </w:p>
+    <w:p>
+      <w:pPr>
+        <w:spacing w:before="100" w:beforeAutospacing="1" w:after="100" w:afterAutospacing="1" w:line="240" w:lineRule="auto"/>
+        <w:outlineLvl w:val="2"/>
+        <w:rPr>
+          <w:rFonts w:ascii="Segoe UI" w:eastAsia="Times New Roman" w:hAnsi="Segoe UI" w:cs="Segoe UI"/>
+          <w:b/>
+          <w:bCs/>
+          <w:color w:val="10162F"/>
+          <w:sz w:val="27"/>
+          <w:szCs w:val="27"/>
+          <w:lang w:val="en-US" w:eastAsia="ru-RU"/>
+        </w:rPr>
+      </w:pPr>
+      <w:r>
+        <w:rPr>
+          <w:rFonts w:ascii="Segoe UI" w:eastAsia="Times New Roman" w:hAnsi="Segoe UI" w:cs="Segoe UI"/>
+          <w:b/>
+          <w:bCs/>
+          <w:color w:val="10162F"/>
+          <w:sz w:val="27"/>
+          <w:szCs w:val="27"/>
+          <w:lang w:val="en-US" w:eastAsia="ru-RU"/>
+        </w:rPr>
+        <w:lastRenderedPageBreak/>
+        <w:t>Instructions</w:t>
+      </w:r>
+    </w:p>
+    <w:p>
+      <w:pPr>
+        <w:spacing w:after="0" w:line="240" w:lineRule="auto"/>
+        <w:rPr>
+          <w:rFonts w:ascii="Segoe UI" w:eastAsia="Times New Roman" w:hAnsi="Segoe UI" w:cs="Segoe UI"/>
+          <w:color w:val="10162F"/>
+          <w:sz w:val="27"/>
+          <w:szCs w:val="27"/>
+          <w:lang w:val="en-US" w:eastAsia="ru-RU"/>
+        </w:rPr>
+      </w:pPr>
+      <w:r>
+        <w:rPr>
+          <w:rFonts w:ascii="Segoe UI" w:eastAsia="Times New Roman" w:hAnsi="Segoe UI" w:cs="Segoe UI"/>
+          <w:b/>
+          <w:bCs/>
+          <w:color w:val="10162F"/>
+          <w:sz w:val="27"/>
+          <w:szCs w:val="27"/>
+          <w:lang w:val="en-US" w:eastAsia="ru-RU"/>
+        </w:rPr>
+        <w:t>1.</w:t>
+      </w:r>
+    </w:p>
+    <w:p>
+      <w:pPr>
+        <w:spacing w:after="100" w:afterAutospacing="1" w:line="240" w:lineRule="auto"/>
+        <w:rPr>
+          <w:rFonts w:ascii="Segoe UI" w:eastAsia="Times New Roman" w:hAnsi="Segoe UI" w:cs="Segoe UI"/>
+          <w:color w:val="10162F"/>
+          <w:sz w:val="27"/>
+          <w:szCs w:val="27"/>
+          <w:lang w:val="en-US" w:eastAsia="ru-RU"/>
+        </w:rPr>
+      </w:pPr>
+      <w:r>
+        <w:rPr>
+          <w:rFonts w:ascii="Segoe UI" w:eastAsia="Times New Roman" w:hAnsi="Segoe UI" w:cs="Segoe UI"/>
+          <w:color w:val="10162F"/>
+          <w:sz w:val="27"/>
+          <w:szCs w:val="27"/>
+          <w:lang w:val="en-US" w:eastAsia="ru-RU"/>
+        </w:rPr>
+        <w:t>Write a function called </w:t>
+      </w:r>
+      <w:proofErr w:type="spellStart"/>
+      <w:r>
+        <w:rPr>
+          <w:rFonts w:ascii="Ubuntu Mono" w:eastAsia="Times New Roman" w:hAnsi="Ubuntu Mono" w:cs="Courier New"/>
+          <w:color w:val="15141F"/>
+          <w:shd w:val="clear" w:color="auto" w:fill="EAE9ED"/>
+          <w:lang w:val="en-US" w:eastAsia="ru-RU"/>
+        </w:rPr>
+        <w:t>letter_check</w:t>
+      </w:r>
+      <w:proofErr w:type="spellEnd"/>
+      <w:r>
+        <w:rPr>
+          <w:rFonts w:ascii="Segoe UI" w:eastAsia="Times New Roman" w:hAnsi="Segoe UI" w:cs="Segoe UI"/>
+          <w:color w:val="10162F"/>
+          <w:sz w:val="27"/>
+          <w:szCs w:val="27"/>
+          <w:lang w:val="en-US" w:eastAsia="ru-RU"/>
+        </w:rPr>
+        <w:t> that takes two inputs, </w:t>
+      </w:r>
+      <w:r>
+        <w:rPr>
+          <w:rFonts w:ascii="Ubuntu Mono" w:eastAsia="Times New Roman" w:hAnsi="Ubuntu Mono" w:cs="Courier New"/>
+          <w:color w:val="15141F"/>
+          <w:shd w:val="clear" w:color="auto" w:fill="EAE9ED"/>
+          <w:lang w:val="en-US" w:eastAsia="ru-RU"/>
+        </w:rPr>
+        <w:t>word</w:t>
+      </w:r>
+      <w:r>
+        <w:rPr>
+          <w:rFonts w:ascii="Segoe UI" w:eastAsia="Times New Roman" w:hAnsi="Segoe UI" w:cs="Segoe UI"/>
+          <w:color w:val="10162F"/>
+          <w:sz w:val="27"/>
+          <w:szCs w:val="27"/>
+          <w:lang w:val="en-US" w:eastAsia="ru-RU"/>
+        </w:rPr>
+        <w:t> and </w:t>
+      </w:r>
+      <w:r>
+        <w:rPr>
+          <w:rFonts w:ascii="Ubuntu Mono" w:eastAsia="Times New Roman" w:hAnsi="Ubuntu Mono" w:cs="Courier New"/>
+          <w:color w:val="15141F"/>
+          <w:shd w:val="clear" w:color="auto" w:fill="EAE9ED"/>
+          <w:lang w:val="en-US" w:eastAsia="ru-RU"/>
+        </w:rPr>
+        <w:t>letter</w:t>
+      </w:r>
+      <w:r>
+        <w:rPr>
+          <w:rFonts w:ascii="Segoe UI" w:eastAsia="Times New Roman" w:hAnsi="Segoe UI" w:cs="Segoe UI"/>
+          <w:color w:val="10162F"/>
+          <w:sz w:val="27"/>
+          <w:szCs w:val="27"/>
+          <w:lang w:val="en-US" w:eastAsia="ru-RU"/>
+        </w:rPr>
+        <w:t>.</w:t>
+      </w:r>
+    </w:p>
+    <w:p>
+      <w:pPr>
+        <w:spacing w:after="0" w:line="240" w:lineRule="auto"/>
+        <w:rPr>
+          <w:rFonts w:ascii="Segoe UI" w:eastAsia="Times New Roman" w:hAnsi="Segoe UI" w:cs="Segoe UI"/>
+          <w:color w:val="10162F"/>
+          <w:sz w:val="27"/>
+          <w:szCs w:val="27"/>
+          <w:lang w:val="en-US" w:eastAsia="ru-RU"/>
+        </w:rPr>
+      </w:pPr>
+      <w:r>
+        <w:rPr>
+          <w:rFonts w:ascii="Segoe UI" w:eastAsia="Times New Roman" w:hAnsi="Segoe UI" w:cs="Segoe UI"/>
+          <w:color w:val="10162F"/>
+          <w:sz w:val="27"/>
+          <w:szCs w:val="27"/>
+          <w:lang w:val="en-US" w:eastAsia="ru-RU"/>
+        </w:rPr>
+        <w:t>This function should return </w:t>
+      </w:r>
+      <w:r>
+        <w:rPr>
+          <w:rFonts w:ascii="Ubuntu Mono" w:eastAsia="Times New Roman" w:hAnsi="Ubuntu Mono" w:cs="Courier New"/>
+          <w:color w:val="15141F"/>
+          <w:shd w:val="clear" w:color="auto" w:fill="EAE9ED"/>
+          <w:lang w:val="en-US" w:eastAsia="ru-RU"/>
+        </w:rPr>
+        <w:t>True</w:t>
+      </w:r>
+      <w:r>
+        <w:rPr>
+          <w:rFonts w:ascii="Segoe UI" w:eastAsia="Times New Roman" w:hAnsi="Segoe UI" w:cs="Segoe UI"/>
+          <w:color w:val="10162F"/>
+          <w:sz w:val="27"/>
+          <w:szCs w:val="27"/>
+          <w:lang w:val="en-US" w:eastAsia="ru-RU"/>
+        </w:rPr>
+        <w:t> if the </w:t>
+      </w:r>
+      <w:r>
+        <w:rPr>
+          <w:rFonts w:ascii="Ubuntu Mono" w:eastAsia="Times New Roman" w:hAnsi="Ubuntu Mono" w:cs="Courier New"/>
+          <w:color w:val="15141F"/>
+          <w:shd w:val="clear" w:color="auto" w:fill="EAE9ED"/>
+          <w:lang w:val="en-US" w:eastAsia="ru-RU"/>
+        </w:rPr>
+        <w:t>word</w:t>
+      </w:r>
+      <w:r>
+        <w:rPr>
+          <w:rFonts w:ascii="Segoe UI" w:eastAsia="Times New Roman" w:hAnsi="Segoe UI" w:cs="Segoe UI"/>
+          <w:color w:val="10162F"/>
+          <w:sz w:val="27"/>
+          <w:szCs w:val="27"/>
+          <w:lang w:val="en-US" w:eastAsia="ru-RU"/>
+        </w:rPr>
+        <w:t> contains the </w:t>
+      </w:r>
+      <w:r>
+        <w:rPr>
+          <w:rFonts w:ascii="Ubuntu Mono" w:eastAsia="Times New Roman" w:hAnsi="Ubuntu Mono" w:cs="Courier New"/>
+          <w:color w:val="15141F"/>
+          <w:shd w:val="clear" w:color="auto" w:fill="EAE9ED"/>
+          <w:lang w:val="en-US" w:eastAsia="ru-RU"/>
+        </w:rPr>
+        <w:t>letter</w:t>
+      </w:r>
+      <w:r>
+        <w:rPr>
+          <w:rFonts w:ascii="Segoe UI" w:eastAsia="Times New Roman" w:hAnsi="Segoe UI" w:cs="Segoe UI"/>
+          <w:color w:val="10162F"/>
+          <w:sz w:val="27"/>
+          <w:szCs w:val="27"/>
+          <w:lang w:val="en-US" w:eastAsia="ru-RU"/>
+        </w:rPr>
+        <w:t> and </w:t>
+      </w:r>
+      <w:r>
+        <w:rPr>
+          <w:rFonts w:ascii="Ubuntu Mono" w:eastAsia="Times New Roman" w:hAnsi="Ubuntu Mono" w:cs="Courier New"/>
+          <w:color w:val="15141F"/>
+          <w:shd w:val="clear" w:color="auto" w:fill="EAE9ED"/>
+          <w:lang w:val="en-US" w:eastAsia="ru-RU"/>
+        </w:rPr>
+        <w:t>False</w:t>
+      </w:r>
+      <w:r>
+        <w:rPr>
+          <w:rFonts w:ascii="Segoe UI" w:eastAsia="Times New Roman" w:hAnsi="Segoe UI" w:cs="Segoe UI"/>
+          <w:color w:val="10162F"/>
+          <w:sz w:val="27"/>
+          <w:szCs w:val="27"/>
+          <w:lang w:val="en-US" w:eastAsia="ru-RU"/>
+        </w:rPr>
+        <w:t> if it does not.</w:t>
+      </w:r>
+    </w:p>
+    <w:p>
+      <w:pPr>
+        <w:shd w:val="clear" w:color="auto" w:fill="37C3BE"/>
+        <w:spacing w:after="0" w:line="240" w:lineRule="auto"/>
+        <w:rPr>
+          <w:rFonts w:ascii="Segoe UI" w:eastAsia="Times New Roman" w:hAnsi="Segoe UI" w:cs="Segoe UI"/>
+          <w:color w:val="FFFFFF"/>
+          <w:sz w:val="2"/>
+          <w:szCs w:val="2"/>
+          <w:lang w:val="en-US" w:eastAsia="ru-RU"/>
+        </w:rPr>
+      </w:pPr>
+      <w:r>
+        <w:rPr>
+          <w:rFonts w:ascii="Segoe UI" w:eastAsia="Times New Roman" w:hAnsi="Segoe UI" w:cs="Segoe UI"/>
+          <w:color w:val="FFFFFF"/>
+          <w:sz w:val="2"/>
+          <w:szCs w:val="2"/>
+          <w:lang w:val="en-US" w:eastAsia="ru-RU"/>
+        </w:rPr>
+        <w:t>Checkpoint 2 Passed</w:t>
+      </w:r>
+    </w:p>
+    <w:p>
+      <w:pPr>
+        <w:spacing w:after="0" w:line="240" w:lineRule="auto"/>
+        <w:rPr>
+          <w:rFonts w:ascii="Segoe UI" w:eastAsia="Times New Roman" w:hAnsi="Segoe UI" w:cs="Segoe UI"/>
+          <w:color w:val="10162F"/>
+          <w:sz w:val="27"/>
+          <w:szCs w:val="27"/>
+          <w:lang w:val="en-US" w:eastAsia="ru-RU"/>
+        </w:rPr>
+      </w:pPr>
+      <w:r>
+        <w:rPr>
+          <w:rFonts w:ascii="Segoe UI" w:eastAsia="Times New Roman" w:hAnsi="Segoe UI" w:cs="Segoe UI"/>
+          <w:color w:val="10162F"/>
+          <w:sz w:val="27"/>
+          <w:szCs w:val="27"/>
+          <w:lang w:val="en-US" w:eastAsia="ru-RU"/>
+        </w:rPr>
+        <w:t>Hint</w:t>
+      </w:r>
+    </w:p>
+    <w:p>
+      <w:pPr>
+        <w:spacing w:after="100" w:afterAutospacing="1" w:line="240" w:lineRule="auto"/>
+        <w:rPr>
+          <w:rFonts w:ascii="Segoe UI" w:eastAsia="Times New Roman" w:hAnsi="Segoe UI" w:cs="Segoe UI"/>
+          <w:color w:val="10162F"/>
+          <w:sz w:val="27"/>
+          <w:szCs w:val="27"/>
+          <w:lang w:val="en-US" w:eastAsia="ru-RU"/>
+        </w:rPr>
+      </w:pPr>
+      <w:r>
+        <w:rPr>
+          <w:rFonts w:ascii="Segoe UI" w:eastAsia="Times New Roman" w:hAnsi="Segoe UI" w:cs="Segoe UI"/>
+          <w:color w:val="10162F"/>
+          <w:sz w:val="27"/>
+          <w:szCs w:val="27"/>
+          <w:lang w:val="en-US" w:eastAsia="ru-RU"/>
+        </w:rPr>
+        <w:t>Make sure to </w:t>
+      </w:r>
+      <w:proofErr w:type="gramStart"/>
+      <w:r>
+        <w:rPr>
+          <w:rFonts w:ascii="Ubuntu Mono" w:eastAsia="Times New Roman" w:hAnsi="Ubuntu Mono" w:cs="Courier New"/>
+          <w:color w:val="15141F"/>
+          <w:shd w:val="clear" w:color="auto" w:fill="EAE9ED"/>
+          <w:lang w:val="en-US" w:eastAsia="ru-RU"/>
+        </w:rPr>
+        <w:t>print(</w:t>
+      </w:r>
+      <w:proofErr w:type="gramEnd"/>
+      <w:r>
+        <w:rPr>
+          <w:rFonts w:ascii="Ubuntu Mono" w:eastAsia="Times New Roman" w:hAnsi="Ubuntu Mono" w:cs="Courier New"/>
+          <w:color w:val="15141F"/>
+          <w:shd w:val="clear" w:color="auto" w:fill="EAE9ED"/>
+          <w:lang w:val="en-US" w:eastAsia="ru-RU"/>
+        </w:rPr>
+        <w:t>)</w:t>
+      </w:r>
+      <w:r>
+        <w:rPr>
+          <w:rFonts w:ascii="Segoe UI" w:eastAsia="Times New Roman" w:hAnsi="Segoe UI" w:cs="Segoe UI"/>
+          <w:color w:val="10162F"/>
+          <w:sz w:val="27"/>
+          <w:szCs w:val="27"/>
+          <w:lang w:val="en-US" w:eastAsia="ru-RU"/>
+        </w:rPr>
+        <w:t> the </w:t>
+      </w:r>
+      <w:proofErr w:type="spellStart"/>
+      <w:r>
+        <w:rPr>
+          <w:rFonts w:ascii="Ubuntu Mono" w:eastAsia="Times New Roman" w:hAnsi="Ubuntu Mono" w:cs="Courier New"/>
+          <w:color w:val="15141F"/>
+          <w:shd w:val="clear" w:color="auto" w:fill="EAE9ED"/>
+          <w:lang w:val="en-US" w:eastAsia="ru-RU"/>
+        </w:rPr>
+        <w:t>letter_check</w:t>
+      </w:r>
+      <w:proofErr w:type="spellEnd"/>
+      <w:r>
+        <w:rPr>
+          <w:rFonts w:ascii="Ubuntu Mono" w:eastAsia="Times New Roman" w:hAnsi="Ubuntu Mono" w:cs="Courier New"/>
+          <w:color w:val="15141F"/>
+          <w:shd w:val="clear" w:color="auto" w:fill="EAE9ED"/>
+          <w:lang w:val="en-US" w:eastAsia="ru-RU"/>
+        </w:rPr>
+        <w:t>()</w:t>
+      </w:r>
+      <w:r>
+        <w:rPr>
+          <w:rFonts w:ascii="Segoe UI" w:eastAsia="Times New Roman" w:hAnsi="Segoe UI" w:cs="Segoe UI"/>
+          <w:color w:val="10162F"/>
+          <w:sz w:val="27"/>
+          <w:szCs w:val="27"/>
+          <w:lang w:val="en-US" w:eastAsia="ru-RU"/>
+        </w:rPr>
+        <w:t> function when testing it. To test try running:</w:t>
+      </w:r>
+    </w:p>
+    <w:p>
+      <w:pPr>
+        <w:shd w:val="clear" w:color="auto" w:fill="211E2F"/>
+        <w:tabs>
+          <w:tab w:val="left" w:pos="916"/>
+          <w:tab w:val="left" w:pos="1832"/>
+          <w:tab w:val="left" w:pos="2748"/>
+          <w:tab w:val="left" w:pos="3664"/>
+          <w:tab w:val="left" w:pos="4580"/>
+          <w:tab w:val="left" w:pos="5496"/>
+          <w:tab w:val="left" w:pos="6412"/>
+          <w:tab w:val="left" w:pos="7328"/>
+          <w:tab w:val="left" w:pos="8244"/>
+          <w:tab w:val="left" w:pos="9160"/>
+          <w:tab w:val="left" w:pos="10076"/>
+          <w:tab w:val="left" w:pos="10992"/>
+          <w:tab w:val="left" w:pos="11908"/>
+          <w:tab w:val="left" w:pos="12824"/>
+          <w:tab w:val="left" w:pos="13740"/>
+          <w:tab w:val="left" w:pos="14656"/>
+        </w:tabs>
+        <w:spacing w:after="0" w:line="240" w:lineRule="auto"/>
+        <w:rPr>
+          <w:rFonts w:ascii="Ubuntu Mono" w:eastAsia="Times New Roman" w:hAnsi="Ubuntu Mono" w:cs="Courier New"/>
+          <w:color w:val="939598"/>
+          <w:sz w:val="27"/>
+          <w:szCs w:val="27"/>
+          <w:lang w:val="en-US" w:eastAsia="ru-RU"/>
+        </w:rPr>
+      </w:pPr>
+      <w:proofErr w:type="gramStart"/>
+      <w:r>
+        <w:rPr>
+          <w:rFonts w:ascii="Ubuntu Mono" w:eastAsia="Times New Roman" w:hAnsi="Ubuntu Mono" w:cs="Courier New"/>
+          <w:color w:val="FFFFFF"/>
+          <w:sz w:val="27"/>
+          <w:szCs w:val="27"/>
+          <w:lang w:val="en-US" w:eastAsia="ru-RU"/>
+        </w:rPr>
+        <w:t>print(</w:t>
+      </w:r>
+      <w:proofErr w:type="spellStart"/>
+      <w:proofErr w:type="gramEnd"/>
+      <w:r>
+        <w:rPr>
+          <w:rFonts w:ascii="Ubuntu Mono" w:eastAsia="Times New Roman" w:hAnsi="Ubuntu Mono" w:cs="Courier New"/>
+          <w:color w:val="FF8973"/>
+          <w:sz w:val="27"/>
+          <w:szCs w:val="27"/>
+          <w:lang w:val="en-US" w:eastAsia="ru-RU"/>
+        </w:rPr>
+        <w:t>letter_check</w:t>
+      </w:r>
+      <w:proofErr w:type="spellEnd"/>
+      <w:r>
+        <w:rPr>
+          <w:rFonts w:ascii="Ubuntu Mono" w:eastAsia="Times New Roman" w:hAnsi="Ubuntu Mono" w:cs="Courier New"/>
+          <w:color w:val="FFFFFF"/>
+          <w:sz w:val="27"/>
+          <w:szCs w:val="27"/>
+          <w:lang w:val="en-US" w:eastAsia="ru-RU"/>
+        </w:rPr>
+        <w:t>(</w:t>
+      </w:r>
+      <w:r>
+        <w:rPr>
+          <w:rFonts w:ascii="Ubuntu Mono" w:eastAsia="Times New Roman" w:hAnsi="Ubuntu Mono" w:cs="Courier New"/>
+          <w:color w:val="FFE083"/>
+          <w:sz w:val="27"/>
+          <w:szCs w:val="27"/>
+          <w:lang w:val="en-US" w:eastAsia="ru-RU"/>
+        </w:rPr>
+        <w:t>"strawberry"</w:t>
+      </w:r>
+      <w:r>
+        <w:rPr>
+          <w:rFonts w:ascii="Ubuntu Mono" w:eastAsia="Times New Roman" w:hAnsi="Ubuntu Mono" w:cs="Courier New"/>
+          <w:color w:val="FFFFFF"/>
+          <w:sz w:val="27"/>
+          <w:szCs w:val="27"/>
+          <w:lang w:val="en-US" w:eastAsia="ru-RU"/>
+        </w:rPr>
+        <w:t xml:space="preserve">, </w:t>
+      </w:r>
+      <w:r>
+        <w:rPr>
+          <w:rFonts w:ascii="Ubuntu Mono" w:eastAsia="Times New Roman" w:hAnsi="Ubuntu Mono" w:cs="Courier New"/>
+          <w:color w:val="FFE083"/>
+          <w:sz w:val="27"/>
+          <w:szCs w:val="27"/>
+          <w:lang w:val="en-US" w:eastAsia="ru-RU"/>
+        </w:rPr>
+        <w:t>"a"</w:t>
+      </w:r>
+      <w:r>
+        <w:rPr>
+          <w:rFonts w:ascii="Ubuntu Mono" w:eastAsia="Times New Roman" w:hAnsi="Ubuntu Mono" w:cs="Courier New"/>
+          <w:color w:val="FFFFFF"/>
+          <w:sz w:val="27"/>
+          <w:szCs w:val="27"/>
+          <w:lang w:val="en-US" w:eastAsia="ru-RU"/>
+        </w:rPr>
+        <w:t>))</w:t>
+      </w:r>
+    </w:p>
+    <w:p>
+      <w:pPr>
+        <w:spacing w:after="100" w:afterAutospacing="1" w:line="240" w:lineRule="auto"/>
+        <w:rPr>
+          <w:rFonts w:ascii="Segoe UI" w:eastAsia="Times New Roman" w:hAnsi="Segoe UI" w:cs="Segoe UI"/>
+          <w:color w:val="10162F"/>
+          <w:sz w:val="27"/>
+          <w:szCs w:val="27"/>
+          <w:lang w:val="en-US" w:eastAsia="ru-RU"/>
+        </w:rPr>
+      </w:pPr>
+      <w:r>
+        <w:rPr>
+          <w:rFonts w:ascii="Segoe UI" w:eastAsia="Times New Roman" w:hAnsi="Segoe UI" w:cs="Segoe UI"/>
+          <w:color w:val="10162F"/>
+          <w:sz w:val="27"/>
+          <w:szCs w:val="27"/>
+          <w:lang w:val="en-US" w:eastAsia="ru-RU"/>
+        </w:rPr>
+        <w:t>and</w:t>
+      </w:r>
+    </w:p>
+    <w:p>
+      <w:pPr>
+        <w:shd w:val="clear" w:color="auto" w:fill="211E2F"/>
+        <w:tabs>
+          <w:tab w:val="left" w:pos="916"/>
+          <w:tab w:val="left" w:pos="1832"/>
+          <w:tab w:val="left" w:pos="2748"/>
+          <w:tab w:val="left" w:pos="3664"/>
+          <w:tab w:val="left" w:pos="4580"/>
+          <w:tab w:val="left" w:pos="5496"/>
+          <w:tab w:val="left" w:pos="6412"/>
+          <w:tab w:val="left" w:pos="7328"/>
+          <w:tab w:val="left" w:pos="8244"/>
+          <w:tab w:val="left" w:pos="9160"/>
+          <w:tab w:val="left" w:pos="10076"/>
+          <w:tab w:val="left" w:pos="10992"/>
+          <w:tab w:val="left" w:pos="11908"/>
+          <w:tab w:val="left" w:pos="12824"/>
+          <w:tab w:val="left" w:pos="13740"/>
+          <w:tab w:val="left" w:pos="14656"/>
+        </w:tabs>
+        <w:spacing w:after="0" w:line="240" w:lineRule="auto"/>
+        <w:rPr>
+          <w:rFonts w:ascii="Ubuntu Mono" w:eastAsia="Times New Roman" w:hAnsi="Ubuntu Mono" w:cs="Courier New"/>
+          <w:color w:val="939598"/>
+          <w:sz w:val="27"/>
+          <w:szCs w:val="27"/>
+          <w:lang w:val="en-US" w:eastAsia="ru-RU"/>
+        </w:rPr>
+      </w:pPr>
+      <w:proofErr w:type="gramStart"/>
+      <w:r>
+        <w:rPr>
+          <w:rFonts w:ascii="Ubuntu Mono" w:eastAsia="Times New Roman" w:hAnsi="Ubuntu Mono" w:cs="Courier New"/>
+          <w:color w:val="FFFFFF"/>
+          <w:sz w:val="27"/>
+          <w:szCs w:val="27"/>
+          <w:lang w:val="en-US" w:eastAsia="ru-RU"/>
+        </w:rPr>
+        <w:t>print(</w:t>
+      </w:r>
+      <w:proofErr w:type="spellStart"/>
+      <w:proofErr w:type="gramEnd"/>
+      <w:r>
+        <w:rPr>
+          <w:rFonts w:ascii="Ubuntu Mono" w:eastAsia="Times New Roman" w:hAnsi="Ubuntu Mono" w:cs="Courier New"/>
+          <w:color w:val="FF8973"/>
+          <w:sz w:val="27"/>
+          <w:szCs w:val="27"/>
+          <w:lang w:val="en-US" w:eastAsia="ru-RU"/>
+        </w:rPr>
+        <w:t>letter_check</w:t>
+      </w:r>
+      <w:proofErr w:type="spellEnd"/>
+      <w:r>
+        <w:rPr>
+          <w:rFonts w:ascii="Ubuntu Mono" w:eastAsia="Times New Roman" w:hAnsi="Ubuntu Mono" w:cs="Courier New"/>
+          <w:color w:val="FFFFFF"/>
+          <w:sz w:val="27"/>
+          <w:szCs w:val="27"/>
+          <w:lang w:val="en-US" w:eastAsia="ru-RU"/>
+        </w:rPr>
+        <w:t>(</w:t>
+      </w:r>
+      <w:r>
+        <w:rPr>
+          <w:rFonts w:ascii="Ubuntu Mono" w:eastAsia="Times New Roman" w:hAnsi="Ubuntu Mono" w:cs="Courier New"/>
+          <w:color w:val="FFE083"/>
+          <w:sz w:val="27"/>
+          <w:szCs w:val="27"/>
+          <w:lang w:val="en-US" w:eastAsia="ru-RU"/>
+        </w:rPr>
+        <w:t>"strawberry"</w:t>
+      </w:r>
+      <w:r>
+        <w:rPr>
+          <w:rFonts w:ascii="Ubuntu Mono" w:eastAsia="Times New Roman" w:hAnsi="Ubuntu Mono" w:cs="Courier New"/>
+          <w:color w:val="FFFFFF"/>
+          <w:sz w:val="27"/>
+          <w:szCs w:val="27"/>
+          <w:lang w:val="en-US" w:eastAsia="ru-RU"/>
+        </w:rPr>
+        <w:t xml:space="preserve">, </w:t>
+      </w:r>
+      <w:r>
+        <w:rPr>
+          <w:rFonts w:ascii="Ubuntu Mono" w:eastAsia="Times New Roman" w:hAnsi="Ubuntu Mono" w:cs="Courier New"/>
+          <w:color w:val="FFE083"/>
+          <w:sz w:val="27"/>
+          <w:szCs w:val="27"/>
+          <w:lang w:val="en-US" w:eastAsia="ru-RU"/>
+        </w:rPr>
+        <w:t>"o"</w:t>
+      </w:r>
+      <w:r>
+        <w:rPr>
+          <w:rFonts w:ascii="Ubuntu Mono" w:eastAsia="Times New Roman" w:hAnsi="Ubuntu Mono" w:cs="Courier New"/>
+          <w:color w:val="FFFFFF"/>
+          <w:sz w:val="27"/>
+          <w:szCs w:val="27"/>
+          <w:lang w:val="en-US" w:eastAsia="ru-RU"/>
+        </w:rPr>
+        <w:t>))</w:t>
+      </w:r>
+    </w:p>
+    <w:p>
+      <w:pPr>
+        <w:spacing w:after="0" w:line="240" w:lineRule="auto"/>
+        <w:rPr>
+          <w:rFonts w:ascii="Segoe UI" w:eastAsia="Times New Roman" w:hAnsi="Segoe UI" w:cs="Segoe UI"/>
+          <w:color w:val="10162F"/>
+          <w:sz w:val="27"/>
+          <w:szCs w:val="27"/>
+          <w:lang w:val="en-US" w:eastAsia="ru-RU"/>
+        </w:rPr>
+      </w:pPr>
+      <w:r>
+        <w:rPr>
+          <w:rFonts w:ascii="Segoe UI" w:eastAsia="Times New Roman" w:hAnsi="Segoe UI" w:cs="Segoe UI"/>
+          <w:color w:val="10162F"/>
+          <w:sz w:val="27"/>
+          <w:szCs w:val="27"/>
+          <w:lang w:val="en-US" w:eastAsia="ru-RU"/>
+        </w:rPr>
+        <w:t>What do you expect the function to return when you run these? What does it return?</w:t>
+      </w:r>
+    </w:p>
+    <w:p>
+      <w:pPr>
+        <w:jc w:val="both"/>
+        <w:rPr>
+          <w:b/>
+          <w:bCs/>
+          <w:lang w:val="en-US"/>
+        </w:rPr>
+      </w:pPr>
+    </w:p>
+    <w:p>
+      <w:pPr>
+        <w:jc w:val="both"/>
+        <w:rPr>
+          <w:b/>
+          <w:bCs/>
+          <w:lang w:val="en-US"/>
+        </w:rPr>
+      </w:pPr>
+      <w:r>
+        <w:rPr>
+          <w:b/>
+          <w:bCs/>
+          <w:lang w:val="en-US"/>
+        </w:rPr>
+        <w:t>script.py</w:t>
+      </w:r>
+    </w:p>
+    <w:p>
+      <w:pPr>
+        <w:shd w:val="clear" w:color="auto" w:fill="1E1E1E"/>
+        <w:spacing w:after="0" w:line="360" w:lineRule="atLeast"/>
+        <w:rPr>
+          <w:rFonts w:ascii="Consolas" w:eastAsia="Times New Roman" w:hAnsi="Consolas" w:cs="Times New Roman"/>
+          <w:color w:val="FFFFFF"/>
+          <w:sz w:val="21"/>
+          <w:szCs w:val="21"/>
+          <w:lang w:val="en-US" w:eastAsia="ru-RU"/>
+        </w:rPr>
+      </w:pPr>
+      <w:r>
+        <w:rPr>
+          <w:rFonts w:ascii="Consolas" w:eastAsia="Times New Roman" w:hAnsi="Consolas" w:cs="Times New Roman"/>
+          <w:color w:val="B3CCFF"/>
+          <w:sz w:val="21"/>
+          <w:szCs w:val="21"/>
+          <w:lang w:val="en-US" w:eastAsia="ru-RU"/>
+        </w:rPr>
+        <w:t>def </w:t>
+      </w:r>
+      <w:proofErr w:type="spellStart"/>
+      <w:r>
+        <w:rPr>
+          <w:rFonts w:ascii="Consolas" w:eastAsia="Times New Roman" w:hAnsi="Consolas" w:cs="Times New Roman"/>
+          <w:color w:val="B3CCFF"/>
+          <w:sz w:val="21"/>
+          <w:szCs w:val="21"/>
+          <w:lang w:val="en-US" w:eastAsia="ru-RU"/>
+        </w:rPr>
+        <w:t>letter_</w:t>
+      </w:r>
+      <w:proofErr w:type="gramStart"/>
+      <w:r>
+        <w:rPr>
+          <w:rFonts w:ascii="Consolas" w:eastAsia="Times New Roman" w:hAnsi="Consolas" w:cs="Times New Roman"/>
+          <w:color w:val="B3CCFF"/>
+          <w:sz w:val="21"/>
+          <w:szCs w:val="21"/>
+          <w:lang w:val="en-US" w:eastAsia="ru-RU"/>
+        </w:rPr>
+        <w:t>check</w:t>
+      </w:r>
+      <w:proofErr w:type="spellEnd"/>
+      <w:r>
+        <w:rPr>
+          <w:rFonts w:ascii="Consolas" w:eastAsia="Times New Roman" w:hAnsi="Consolas" w:cs="Times New Roman"/>
+          <w:color w:val="FFFFFF"/>
+          <w:sz w:val="21"/>
+          <w:szCs w:val="21"/>
+          <w:lang w:val="en-US" w:eastAsia="ru-RU"/>
+        </w:rPr>
+        <w:t>(</w:t>
+      </w:r>
+      <w:proofErr w:type="gramEnd"/>
+      <w:r>
+        <w:rPr>
+          <w:rFonts w:ascii="Consolas" w:eastAsia="Times New Roman" w:hAnsi="Consolas" w:cs="Times New Roman"/>
+          <w:color w:val="FF8973"/>
+          <w:sz w:val="21"/>
+          <w:szCs w:val="21"/>
+          <w:lang w:val="en-US" w:eastAsia="ru-RU"/>
+        </w:rPr>
+        <w:t>word</w:t>
+      </w:r>
+      <w:r>
+        <w:rPr>
+          <w:rFonts w:ascii="Consolas" w:eastAsia="Times New Roman" w:hAnsi="Consolas" w:cs="Times New Roman"/>
+          <w:color w:val="FFFFFF"/>
+          <w:sz w:val="21"/>
+          <w:szCs w:val="21"/>
+          <w:lang w:val="en-US" w:eastAsia="ru-RU"/>
+        </w:rPr>
+        <w:t>, </w:t>
+      </w:r>
+      <w:r>
+        <w:rPr>
+          <w:rFonts w:ascii="Consolas" w:eastAsia="Times New Roman" w:hAnsi="Consolas" w:cs="Times New Roman"/>
+          <w:color w:val="FF8973"/>
+          <w:sz w:val="21"/>
+          <w:szCs w:val="21"/>
+          <w:lang w:val="en-US" w:eastAsia="ru-RU"/>
+        </w:rPr>
+        <w:t>letter</w:t>
+      </w:r>
+      <w:r>
+        <w:rPr>
+          <w:rFonts w:ascii="Consolas" w:eastAsia="Times New Roman" w:hAnsi="Consolas" w:cs="Times New Roman"/>
+          <w:color w:val="FFFFFF"/>
+          <w:sz w:val="21"/>
+          <w:szCs w:val="21"/>
+          <w:lang w:val="en-US" w:eastAsia="ru-RU"/>
+        </w:rPr>
+        <w:t>):</w:t>
+      </w:r>
+    </w:p>
+    <w:p>
+      <w:pPr>
+        <w:shd w:val="clear" w:color="auto" w:fill="1E1E1E"/>
+        <w:spacing w:after="0" w:line="360" w:lineRule="atLeast"/>
+        <w:rPr>
+          <w:rFonts w:ascii="Consolas" w:eastAsia="Times New Roman" w:hAnsi="Consolas" w:cs="Times New Roman"/>
+          <w:color w:val="FFFFFF"/>
+          <w:sz w:val="21"/>
+          <w:szCs w:val="21"/>
+          <w:lang w:val="en-US" w:eastAsia="ru-RU"/>
+        </w:rPr>
+      </w:pPr>
+      <w:r>
+        <w:rPr>
+          <w:rFonts w:ascii="Consolas" w:eastAsia="Times New Roman" w:hAnsi="Consolas" w:cs="Times New Roman"/>
+          <w:color w:val="FFFFFF"/>
+          <w:sz w:val="21"/>
+          <w:szCs w:val="21"/>
+          <w:lang w:val="en-US" w:eastAsia="ru-RU"/>
+        </w:rPr>
+        <w:t>  </w:t>
+      </w:r>
+      <w:r>
+        <w:rPr>
+          <w:rFonts w:ascii="Consolas" w:eastAsia="Times New Roman" w:hAnsi="Consolas" w:cs="Times New Roman"/>
+          <w:color w:val="FF8973"/>
+          <w:sz w:val="21"/>
+          <w:szCs w:val="21"/>
+          <w:lang w:val="en-US" w:eastAsia="ru-RU"/>
+        </w:rPr>
+        <w:t>checker</w:t>
+      </w:r>
+      <w:r>
+        <w:rPr>
+          <w:rFonts w:ascii="Consolas" w:eastAsia="Times New Roman" w:hAnsi="Consolas" w:cs="Times New Roman"/>
+          <w:color w:val="FFFFFF"/>
+          <w:sz w:val="21"/>
+          <w:szCs w:val="21"/>
+          <w:lang w:val="en-US" w:eastAsia="ru-RU"/>
+        </w:rPr>
+        <w:t> = </w:t>
+      </w:r>
+      <w:r>
+        <w:rPr>
+          <w:rFonts w:ascii="Consolas" w:eastAsia="Times New Roman" w:hAnsi="Consolas" w:cs="Times New Roman"/>
+          <w:color w:val="B3CCFF"/>
+          <w:sz w:val="21"/>
+          <w:szCs w:val="21"/>
+          <w:lang w:val="en-US" w:eastAsia="ru-RU"/>
+        </w:rPr>
+        <w:t>False</w:t>
+      </w:r>
+    </w:p>
+    <w:p>
+      <w:pPr>
+        <w:shd w:val="clear" w:color="auto" w:fill="1E1E1E"/>
+        <w:spacing w:after="0" w:line="360" w:lineRule="atLeast"/>
+        <w:rPr>
+          <w:rFonts w:ascii="Consolas" w:eastAsia="Times New Roman" w:hAnsi="Consolas" w:cs="Times New Roman"/>
+          <w:color w:val="FFFFFF"/>
+          <w:sz w:val="21"/>
+          <w:szCs w:val="21"/>
+          <w:lang w:val="en-US" w:eastAsia="ru-RU"/>
+        </w:rPr>
+      </w:pPr>
+      <w:r>
+        <w:rPr>
+          <w:rFonts w:ascii="Consolas" w:eastAsia="Times New Roman" w:hAnsi="Consolas" w:cs="Times New Roman"/>
+          <w:color w:val="FFFFFF"/>
+          <w:sz w:val="21"/>
+          <w:szCs w:val="21"/>
+          <w:lang w:val="en-US" w:eastAsia="ru-RU"/>
+        </w:rPr>
+        <w:t>  </w:t>
+      </w:r>
+      <w:r>
+        <w:rPr>
+          <w:rFonts w:ascii="Consolas" w:eastAsia="Times New Roman" w:hAnsi="Consolas" w:cs="Times New Roman"/>
+          <w:color w:val="B3CCFF"/>
+          <w:sz w:val="21"/>
+          <w:szCs w:val="21"/>
+          <w:lang w:val="en-US" w:eastAsia="ru-RU"/>
+        </w:rPr>
+        <w:t>for</w:t>
+      </w:r>
+      <w:r>
+        <w:rPr>
+          <w:rFonts w:ascii="Consolas" w:eastAsia="Times New Roman" w:hAnsi="Consolas" w:cs="Times New Roman"/>
+          <w:color w:val="FFFFFF"/>
+          <w:sz w:val="21"/>
+          <w:szCs w:val="21"/>
+          <w:lang w:val="en-US" w:eastAsia="ru-RU"/>
+        </w:rPr>
+        <w:t> </w:t>
+      </w:r>
+      <w:proofErr w:type="spellStart"/>
+      <w:r>
+        <w:rPr>
+          <w:rFonts w:ascii="Consolas" w:eastAsia="Times New Roman" w:hAnsi="Consolas" w:cs="Times New Roman"/>
+          <w:color w:val="FF8973"/>
+          <w:sz w:val="21"/>
+          <w:szCs w:val="21"/>
+          <w:lang w:val="en-US" w:eastAsia="ru-RU"/>
+        </w:rPr>
+        <w:t>litera</w:t>
+      </w:r>
+      <w:proofErr w:type="spellEnd"/>
+      <w:r>
+        <w:rPr>
+          <w:rFonts w:ascii="Consolas" w:eastAsia="Times New Roman" w:hAnsi="Consolas" w:cs="Times New Roman"/>
+          <w:color w:val="FFFFFF"/>
+          <w:sz w:val="21"/>
+          <w:szCs w:val="21"/>
+          <w:lang w:val="en-US" w:eastAsia="ru-RU"/>
+        </w:rPr>
+        <w:t> </w:t>
+      </w:r>
+      <w:r>
+        <w:rPr>
+          <w:rFonts w:ascii="Consolas" w:eastAsia="Times New Roman" w:hAnsi="Consolas" w:cs="Times New Roman"/>
+          <w:color w:val="B3CCFF"/>
+          <w:sz w:val="21"/>
+          <w:szCs w:val="21"/>
+          <w:lang w:val="en-US" w:eastAsia="ru-RU"/>
+        </w:rPr>
+        <w:t>in</w:t>
+      </w:r>
+      <w:r>
+        <w:rPr>
+          <w:rFonts w:ascii="Consolas" w:eastAsia="Times New Roman" w:hAnsi="Consolas" w:cs="Times New Roman"/>
+          <w:color w:val="FFFFFF"/>
+          <w:sz w:val="21"/>
+          <w:szCs w:val="21"/>
+          <w:lang w:val="en-US" w:eastAsia="ru-RU"/>
+        </w:rPr>
+        <w:t> </w:t>
+      </w:r>
+      <w:r>
+        <w:rPr>
+          <w:rFonts w:ascii="Consolas" w:eastAsia="Times New Roman" w:hAnsi="Consolas" w:cs="Times New Roman"/>
+          <w:color w:val="FF8973"/>
+          <w:sz w:val="21"/>
+          <w:szCs w:val="21"/>
+          <w:lang w:val="en-US" w:eastAsia="ru-RU"/>
+        </w:rPr>
+        <w:t>word</w:t>
+      </w:r>
+      <w:r>
+        <w:rPr>
+          <w:rFonts w:ascii="Consolas" w:eastAsia="Times New Roman" w:hAnsi="Consolas" w:cs="Times New Roman"/>
+          <w:color w:val="FFFFFF"/>
+          <w:sz w:val="21"/>
+          <w:szCs w:val="21"/>
+          <w:lang w:val="en-US" w:eastAsia="ru-RU"/>
+        </w:rPr>
+        <w:t>:</w:t>
+      </w:r>
+    </w:p>
+    <w:p>
+      <w:pPr>
+        <w:shd w:val="clear" w:color="auto" w:fill="1E1E1E"/>
+        <w:spacing w:after="0" w:line="360" w:lineRule="atLeast"/>
+        <w:rPr>
+          <w:rFonts w:ascii="Consolas" w:eastAsia="Times New Roman" w:hAnsi="Consolas" w:cs="Times New Roman"/>
+          <w:color w:val="FFFFFF"/>
+          <w:sz w:val="21"/>
+          <w:szCs w:val="21"/>
+          <w:lang w:val="en-US" w:eastAsia="ru-RU"/>
+        </w:rPr>
+      </w:pPr>
+      <w:r>
+        <w:rPr>
+          <w:rFonts w:ascii="Consolas" w:eastAsia="Times New Roman" w:hAnsi="Consolas" w:cs="Times New Roman"/>
+          <w:color w:val="FFFFFF"/>
+          <w:sz w:val="21"/>
+          <w:szCs w:val="21"/>
+          <w:lang w:val="en-US" w:eastAsia="ru-RU"/>
+        </w:rPr>
+        <w:t>    </w:t>
+      </w:r>
+      <w:r>
+        <w:rPr>
+          <w:rFonts w:ascii="Consolas" w:eastAsia="Times New Roman" w:hAnsi="Consolas" w:cs="Times New Roman"/>
+          <w:color w:val="B3CCFF"/>
+          <w:sz w:val="21"/>
+          <w:szCs w:val="21"/>
+          <w:lang w:val="en-US" w:eastAsia="ru-RU"/>
+        </w:rPr>
+        <w:t>if</w:t>
+      </w:r>
+      <w:r>
+        <w:rPr>
+          <w:rFonts w:ascii="Consolas" w:eastAsia="Times New Roman" w:hAnsi="Consolas" w:cs="Times New Roman"/>
+          <w:color w:val="FFFFFF"/>
+          <w:sz w:val="21"/>
+          <w:szCs w:val="21"/>
+          <w:lang w:val="en-US" w:eastAsia="ru-RU"/>
+        </w:rPr>
+        <w:t> </w:t>
+      </w:r>
+      <w:proofErr w:type="spellStart"/>
+      <w:r>
+        <w:rPr>
+          <w:rFonts w:ascii="Consolas" w:eastAsia="Times New Roman" w:hAnsi="Consolas" w:cs="Times New Roman"/>
+          <w:color w:val="FF8973"/>
+          <w:sz w:val="21"/>
+          <w:szCs w:val="21"/>
+          <w:lang w:val="en-US" w:eastAsia="ru-RU"/>
+        </w:rPr>
+        <w:t>litera</w:t>
+      </w:r>
+      <w:proofErr w:type="spellEnd"/>
+      <w:r>
+        <w:rPr>
+          <w:rFonts w:ascii="Consolas" w:eastAsia="Times New Roman" w:hAnsi="Consolas" w:cs="Times New Roman"/>
+          <w:color w:val="FFFFFF"/>
+          <w:sz w:val="21"/>
+          <w:szCs w:val="21"/>
+          <w:lang w:val="en-US" w:eastAsia="ru-RU"/>
+        </w:rPr>
+        <w:t> == </w:t>
+      </w:r>
+      <w:r>
+        <w:rPr>
+          <w:rFonts w:ascii="Consolas" w:eastAsia="Times New Roman" w:hAnsi="Consolas" w:cs="Times New Roman"/>
+          <w:color w:val="FF8973"/>
+          <w:sz w:val="21"/>
+          <w:szCs w:val="21"/>
+          <w:lang w:val="en-US" w:eastAsia="ru-RU"/>
+        </w:rPr>
+        <w:t>letter</w:t>
+      </w:r>
+      <w:r>
+        <w:rPr>
+          <w:rFonts w:ascii="Consolas" w:eastAsia="Times New Roman" w:hAnsi="Consolas" w:cs="Times New Roman"/>
+          <w:color w:val="FFFFFF"/>
+          <w:sz w:val="21"/>
+          <w:szCs w:val="21"/>
+          <w:lang w:val="en-US" w:eastAsia="ru-RU"/>
+        </w:rPr>
+        <w:t>:</w:t>
+      </w:r>
+    </w:p>
+    <w:p>
+      <w:pPr>
+        <w:shd w:val="clear" w:color="auto" w:fill="1E1E1E"/>
+        <w:spacing w:after="0" w:line="360" w:lineRule="atLeast"/>
+        <w:rPr>
+          <w:rFonts w:ascii="Consolas" w:eastAsia="Times New Roman" w:hAnsi="Consolas" w:cs="Times New Roman"/>
+          <w:color w:val="FFFFFF"/>
+          <w:sz w:val="21"/>
+          <w:szCs w:val="21"/>
+          <w:lang w:val="en-US" w:eastAsia="ru-RU"/>
+        </w:rPr>
+      </w:pPr>
+      <w:r>
+        <w:rPr>
+          <w:rFonts w:ascii="Consolas" w:eastAsia="Times New Roman" w:hAnsi="Consolas" w:cs="Times New Roman"/>
+          <w:color w:val="FFFFFF"/>
+          <w:sz w:val="21"/>
+          <w:szCs w:val="21"/>
+          <w:lang w:val="en-US" w:eastAsia="ru-RU"/>
+        </w:rPr>
+        <w:t>      </w:t>
+      </w:r>
+      <w:r>
+        <w:rPr>
+          <w:rFonts w:ascii="Consolas" w:eastAsia="Times New Roman" w:hAnsi="Consolas" w:cs="Times New Roman"/>
+          <w:color w:val="FF8973"/>
+          <w:sz w:val="21"/>
+          <w:szCs w:val="21"/>
+          <w:lang w:val="en-US" w:eastAsia="ru-RU"/>
+        </w:rPr>
+        <w:t>checker</w:t>
+      </w:r>
+      <w:r>
+        <w:rPr>
+          <w:rFonts w:ascii="Consolas" w:eastAsia="Times New Roman" w:hAnsi="Consolas" w:cs="Times New Roman"/>
+          <w:color w:val="FFFFFF"/>
+          <w:sz w:val="21"/>
+          <w:szCs w:val="21"/>
+          <w:lang w:val="en-US" w:eastAsia="ru-RU"/>
+        </w:rPr>
+        <w:t> = </w:t>
+      </w:r>
+      <w:r>
+        <w:rPr>
+          <w:rFonts w:ascii="Consolas" w:eastAsia="Times New Roman" w:hAnsi="Consolas" w:cs="Times New Roman"/>
+          <w:color w:val="B3CCFF"/>
+          <w:sz w:val="21"/>
+          <w:szCs w:val="21"/>
+          <w:lang w:val="en-US" w:eastAsia="ru-RU"/>
+        </w:rPr>
+        <w:t>True</w:t>
+      </w:r>
+    </w:p>
+    <w:p>
+      <w:pPr>
+        <w:shd w:val="clear" w:color="auto" w:fill="1E1E1E"/>
+        <w:spacing w:after="0" w:line="360" w:lineRule="atLeast"/>
+        <w:rPr>
+          <w:rFonts w:ascii="Consolas" w:eastAsia="Times New Roman" w:hAnsi="Consolas" w:cs="Times New Roman"/>
+          <w:color w:val="FFFFFF"/>
+          <w:sz w:val="21"/>
+          <w:szCs w:val="21"/>
+          <w:lang w:val="en-US" w:eastAsia="ru-RU"/>
+        </w:rPr>
+      </w:pPr>
+      <w:r>
+        <w:rPr>
+          <w:rFonts w:ascii="Consolas" w:eastAsia="Times New Roman" w:hAnsi="Consolas" w:cs="Times New Roman"/>
+          <w:color w:val="FFFFFF"/>
+          <w:sz w:val="21"/>
+          <w:szCs w:val="21"/>
+          <w:lang w:val="en-US" w:eastAsia="ru-RU"/>
+        </w:rPr>
+        <w:t>      </w:t>
+      </w:r>
+      <w:r>
+        <w:rPr>
+          <w:rFonts w:ascii="Consolas" w:eastAsia="Times New Roman" w:hAnsi="Consolas" w:cs="Times New Roman"/>
+          <w:color w:val="B3CCFF"/>
+          <w:sz w:val="21"/>
+          <w:szCs w:val="21"/>
+          <w:lang w:val="en-US" w:eastAsia="ru-RU"/>
+        </w:rPr>
+        <w:t>break</w:t>
+      </w:r>
+    </w:p>
+    <w:p>
+      <w:pPr>
+        <w:shd w:val="clear" w:color="auto" w:fill="1E1E1E"/>
+        <w:spacing w:after="0" w:line="360" w:lineRule="atLeast"/>
+        <w:rPr>
+          <w:rFonts w:ascii="Consolas" w:eastAsia="Times New Roman" w:hAnsi="Consolas" w:cs="Times New Roman"/>
+          <w:color w:val="FFFFFF"/>
+          <w:sz w:val="21"/>
+          <w:szCs w:val="21"/>
+          <w:lang w:val="en-US" w:eastAsia="ru-RU"/>
+        </w:rPr>
+      </w:pPr>
+      <w:r>
+        <w:rPr>
+          <w:rFonts w:ascii="Consolas" w:eastAsia="Times New Roman" w:hAnsi="Consolas" w:cs="Times New Roman"/>
+          <w:color w:val="FFFFFF"/>
+          <w:sz w:val="21"/>
+          <w:szCs w:val="21"/>
+          <w:lang w:val="en-US" w:eastAsia="ru-RU"/>
+        </w:rPr>
+        <w:t>    </w:t>
+      </w:r>
+      <w:r>
+        <w:rPr>
+          <w:rFonts w:ascii="Consolas" w:eastAsia="Times New Roman" w:hAnsi="Consolas" w:cs="Times New Roman"/>
+          <w:color w:val="B3CCFF"/>
+          <w:sz w:val="21"/>
+          <w:szCs w:val="21"/>
+          <w:lang w:val="en-US" w:eastAsia="ru-RU"/>
+        </w:rPr>
+        <w:t>else</w:t>
+      </w:r>
+      <w:r>
+        <w:rPr>
+          <w:rFonts w:ascii="Consolas" w:eastAsia="Times New Roman" w:hAnsi="Consolas" w:cs="Times New Roman"/>
+          <w:color w:val="FFFFFF"/>
+          <w:sz w:val="21"/>
+          <w:szCs w:val="21"/>
+          <w:lang w:val="en-US" w:eastAsia="ru-RU"/>
+        </w:rPr>
+        <w:t>:</w:t>
+      </w:r>
+    </w:p>
+    <w:p>
+      <w:pPr>
+        <w:shd w:val="clear" w:color="auto" w:fill="1E1E1E"/>
+        <w:spacing w:after="0" w:line="360" w:lineRule="atLeast"/>
+        <w:rPr>
+          <w:rFonts w:ascii="Consolas" w:eastAsia="Times New Roman" w:hAnsi="Consolas" w:cs="Times New Roman"/>
+          <w:color w:val="FFFFFF"/>
+          <w:sz w:val="21"/>
+          <w:szCs w:val="21"/>
+          <w:lang w:val="en-US" w:eastAsia="ru-RU"/>
+        </w:rPr>
+      </w:pPr>
+      <w:r>
+        <w:rPr>
+          <w:rFonts w:ascii="Consolas" w:eastAsia="Times New Roman" w:hAnsi="Consolas" w:cs="Times New Roman"/>
+          <w:color w:val="FFFFFF"/>
+          <w:sz w:val="21"/>
+          <w:szCs w:val="21"/>
+          <w:lang w:val="en-US" w:eastAsia="ru-RU"/>
+        </w:rPr>
+        <w:t>      </w:t>
+      </w:r>
+      <w:r>
+        <w:rPr>
+          <w:rFonts w:ascii="Consolas" w:eastAsia="Times New Roman" w:hAnsi="Consolas" w:cs="Times New Roman"/>
+          <w:color w:val="FF8973"/>
+          <w:sz w:val="21"/>
+          <w:szCs w:val="21"/>
+          <w:lang w:val="en-US" w:eastAsia="ru-RU"/>
+        </w:rPr>
+        <w:t>checker</w:t>
+      </w:r>
+      <w:r>
+        <w:rPr>
+          <w:rFonts w:ascii="Consolas" w:eastAsia="Times New Roman" w:hAnsi="Consolas" w:cs="Times New Roman"/>
+          <w:color w:val="FFFFFF"/>
+          <w:sz w:val="21"/>
+          <w:szCs w:val="21"/>
+          <w:lang w:val="en-US" w:eastAsia="ru-RU"/>
+        </w:rPr>
+        <w:t> = </w:t>
+      </w:r>
+      <w:r>
+        <w:rPr>
+          <w:rFonts w:ascii="Consolas" w:eastAsia="Times New Roman" w:hAnsi="Consolas" w:cs="Times New Roman"/>
+          <w:color w:val="B3CCFF"/>
+          <w:sz w:val="21"/>
+          <w:szCs w:val="21"/>
+          <w:lang w:val="en-US" w:eastAsia="ru-RU"/>
+        </w:rPr>
+        <w:t>False</w:t>
+      </w:r>
+    </w:p>
+    <w:p>
+      <w:pPr>
+        <w:shd w:val="clear" w:color="auto" w:fill="1E1E1E"/>
+        <w:spacing w:after="0" w:line="360" w:lineRule="atLeast"/>
+        <w:rPr>
+          <w:rFonts w:ascii="Consolas" w:eastAsia="Times New Roman" w:hAnsi="Consolas" w:cs="Times New Roman"/>
+          <w:color w:val="FFFFFF"/>
+          <w:sz w:val="21"/>
+          <w:szCs w:val="21"/>
+          <w:lang w:val="en-US" w:eastAsia="ru-RU"/>
+        </w:rPr>
+      </w:pPr>
+      <w:r>
+        <w:rPr>
+          <w:rFonts w:ascii="Consolas" w:eastAsia="Times New Roman" w:hAnsi="Consolas" w:cs="Times New Roman"/>
+          <w:color w:val="FFFFFF"/>
+          <w:sz w:val="21"/>
+          <w:szCs w:val="21"/>
+          <w:lang w:val="en-US" w:eastAsia="ru-RU"/>
+        </w:rPr>
+        <w:t>  </w:t>
+      </w:r>
+      <w:r>
+        <w:rPr>
+          <w:rFonts w:ascii="Consolas" w:eastAsia="Times New Roman" w:hAnsi="Consolas" w:cs="Times New Roman"/>
+          <w:color w:val="B3CCFF"/>
+          <w:sz w:val="21"/>
+          <w:szCs w:val="21"/>
+          <w:lang w:val="en-US" w:eastAsia="ru-RU"/>
+        </w:rPr>
+        <w:t>return</w:t>
+      </w:r>
+      <w:r>
+        <w:rPr>
+          <w:rFonts w:ascii="Consolas" w:eastAsia="Times New Roman" w:hAnsi="Consolas" w:cs="Times New Roman"/>
+          <w:color w:val="FFFFFF"/>
+          <w:sz w:val="21"/>
+          <w:szCs w:val="21"/>
+          <w:lang w:val="en-US" w:eastAsia="ru-RU"/>
+        </w:rPr>
+        <w:t> </w:t>
+      </w:r>
+      <w:r>
+        <w:rPr>
+          <w:rFonts w:ascii="Consolas" w:eastAsia="Times New Roman" w:hAnsi="Consolas" w:cs="Times New Roman"/>
+          <w:color w:val="FF8973"/>
+          <w:sz w:val="21"/>
+          <w:szCs w:val="21"/>
+          <w:lang w:val="en-US" w:eastAsia="ru-RU"/>
+        </w:rPr>
+        <w:t>checker</w:t>
+      </w:r>
+    </w:p>
+    <w:p>
+      <w:pPr>
+        <w:shd w:val="clear" w:color="auto" w:fill="1E1E1E"/>
+        <w:spacing w:after="0" w:line="360" w:lineRule="atLeast"/>
+        <w:rPr>
+          <w:rFonts w:ascii="Consolas" w:eastAsia="Times New Roman" w:hAnsi="Consolas" w:cs="Times New Roman"/>
+          <w:color w:val="FFFFFF"/>
+          <w:sz w:val="21"/>
+          <w:szCs w:val="21"/>
+          <w:lang w:val="en-US" w:eastAsia="ru-RU"/>
+        </w:rPr>
+      </w:pPr>
+    </w:p>
+    <w:p>
+      <w:pPr>
+        <w:shd w:val="clear" w:color="auto" w:fill="1E1E1E"/>
+        <w:spacing w:after="0" w:line="360" w:lineRule="atLeast"/>
+        <w:rPr>
+          <w:rFonts w:ascii="Consolas" w:eastAsia="Times New Roman" w:hAnsi="Consolas" w:cs="Times New Roman"/>
+          <w:color w:val="FFFFFF"/>
+          <w:sz w:val="21"/>
+          <w:szCs w:val="21"/>
+          <w:lang w:val="en-US" w:eastAsia="ru-RU"/>
+        </w:rPr>
+      </w:pPr>
+      <w:proofErr w:type="gramStart"/>
+      <w:r>
+        <w:rPr>
+          <w:rFonts w:ascii="Consolas" w:eastAsia="Times New Roman" w:hAnsi="Consolas" w:cs="Times New Roman"/>
+          <w:color w:val="FFFFFF"/>
+          <w:sz w:val="21"/>
+          <w:szCs w:val="21"/>
+          <w:lang w:val="en-US" w:eastAsia="ru-RU"/>
+        </w:rPr>
+        <w:t>print(</w:t>
+      </w:r>
+      <w:proofErr w:type="spellStart"/>
+      <w:proofErr w:type="gramEnd"/>
+      <w:r>
+        <w:rPr>
+          <w:rFonts w:ascii="Consolas" w:eastAsia="Times New Roman" w:hAnsi="Consolas" w:cs="Times New Roman"/>
+          <w:color w:val="FF8973"/>
+          <w:sz w:val="21"/>
+          <w:szCs w:val="21"/>
+          <w:lang w:val="en-US" w:eastAsia="ru-RU"/>
+        </w:rPr>
+        <w:t>letter_check</w:t>
+      </w:r>
+      <w:proofErr w:type="spellEnd"/>
+      <w:r>
+        <w:rPr>
+          <w:rFonts w:ascii="Consolas" w:eastAsia="Times New Roman" w:hAnsi="Consolas" w:cs="Times New Roman"/>
+          <w:color w:val="FFFFFF"/>
+          <w:sz w:val="21"/>
+          <w:szCs w:val="21"/>
+          <w:lang w:val="en-US" w:eastAsia="ru-RU"/>
+        </w:rPr>
+        <w:t>(</w:t>
+      </w:r>
+      <w:r>
+        <w:rPr>
+          <w:rFonts w:ascii="Consolas" w:eastAsia="Times New Roman" w:hAnsi="Consolas" w:cs="Times New Roman"/>
+          <w:color w:val="FFE083"/>
+          <w:sz w:val="21"/>
+          <w:szCs w:val="21"/>
+          <w:lang w:val="en-US" w:eastAsia="ru-RU"/>
+        </w:rPr>
+        <w:t>"strawberry"</w:t>
+      </w:r>
+      <w:r>
+        <w:rPr>
+          <w:rFonts w:ascii="Consolas" w:eastAsia="Times New Roman" w:hAnsi="Consolas" w:cs="Times New Roman"/>
+          <w:color w:val="FFFFFF"/>
+          <w:sz w:val="21"/>
+          <w:szCs w:val="21"/>
+          <w:lang w:val="en-US" w:eastAsia="ru-RU"/>
+        </w:rPr>
+        <w:t>, </w:t>
+      </w:r>
+      <w:r>
+        <w:rPr>
+          <w:rFonts w:ascii="Consolas" w:eastAsia="Times New Roman" w:hAnsi="Consolas" w:cs="Times New Roman"/>
+          <w:color w:val="FFE083"/>
+          <w:sz w:val="21"/>
+          <w:szCs w:val="21"/>
+          <w:lang w:val="en-US" w:eastAsia="ru-RU"/>
+        </w:rPr>
+        <w:t>"a"</w:t>
+      </w:r>
+      <w:r>
+        <w:rPr>
+          <w:rFonts w:ascii="Consolas" w:eastAsia="Times New Roman" w:hAnsi="Consolas" w:cs="Times New Roman"/>
+          <w:color w:val="FFFFFF"/>
+          <w:sz w:val="21"/>
+          <w:szCs w:val="21"/>
+          <w:lang w:val="en-US" w:eastAsia="ru-RU"/>
+        </w:rPr>
+        <w:t>))</w:t>
+      </w:r>
+    </w:p>
+    <w:p>
+      <w:pPr>
+        <w:jc w:val="both"/>
+        <w:rPr>
+          <w:b/>
+          <w:bCs/>
+          <w:lang w:val="en-US"/>
+        </w:rPr>
+      </w:pPr>
+    </w:p>
+    <w:p>
+      <w:pPr>
+        <w:jc w:val="center"/>
+        <w:rPr>
+          <w:b/>
+          <w:bCs/>
+          <w:lang w:val="en-US"/>
+        </w:rPr>
+      </w:pPr>
+      <w:r>
+        <w:rPr>
+          <w:b/>
+          <w:bCs/>
+          <w:noProof/>
+          <w:lang w:val="en-US"/>
+        </w:rPr>
+        <w:drawing>
+          <wp:inline distT="0" distB="0" distL="0" distR="0" wp14:anchorId="1E3B94C7" wp14:editId="693EF75C">
+            <wp:extent cx="1981200" cy="1402080"/>
+            <wp:effectExtent l="0" t="0" r="0" b="7620"/>
+            <wp:docPr id="10" name="Рисунок 10"/>
+            <wp:cNvGraphicFramePr>
+              <a:graphicFrameLocks xmlns:a="http://schemas.openxmlformats.org/drawingml/2006/main" noChangeAspect="1"/>
+            </wp:cNvGraphicFramePr>
+            <a:graphic xmlns:a="http://schemas.openxmlformats.org/drawingml/2006/main">
+              <a:graphicData uri="http://schemas.openxmlformats.org/drawingml/2006/picture">
+                <pic:pic xmlns:pic="http://schemas.openxmlformats.org/drawingml/2006/picture">
+                  <pic:nvPicPr>
+                    <pic:cNvPr id="0" name="Picture 11"/>
+                    <pic:cNvPicPr>
+                      <a:picLocks noChangeAspect="1" noChangeArrowheads="1"/>
+                    </pic:cNvPicPr>
+                  </pic:nvPicPr>
+                  <pic:blipFill>
+                    <a:blip r:embed="rId15">
+                      <a:extLst>
+                        <a:ext uri="{28A0092B-C50C-407E-A947-70E740481C1C}">
+                          <a14:useLocalDpi xmlns:a14="http://schemas.microsoft.com/office/drawing/2010/main" val="0"/>
+                        </a:ext>
+                      </a:extLst>
+                    </a:blip>
+                    <a:srcRect/>
+                    <a:stretch>
+                      <a:fillRect/>
+                    </a:stretch>
+                  </pic:blipFill>
+                  <pic:spPr bwMode="auto">
+                    <a:xfrm>
+                      <a:off x="0" y="0"/>
+                      <a:ext cx="1981200" cy="1402080"/>
+                    </a:xfrm>
+                    <a:prstGeom prst="rect">
+                      <a:avLst/>
+                    </a:prstGeom>
+                    <a:noFill/>
+                    <a:ln>
+                      <a:noFill/>
+                    </a:ln>
+                  </pic:spPr>
+                </pic:pic>
+              </a:graphicData>
+            </a:graphic>
+          </wp:inline>
+        </w:drawing>
+      </w:r>
+    </w:p>
+    <w:p>
+      <w:pPr>
+        <w:pBdr>
+          <w:bottom w:val="single" w:sz="12" w:space="1" w:color="auto"/>
+        </w:pBdr>
+        <w:jc w:val="center"/>
+        <w:rPr>
+          <w:b/>
+          <w:bCs/>
+          <w:lang w:val="en-US"/>
+        </w:rPr>
+      </w:pPr>
+    </w:p>
+    <w:p>
+      <w:pPr>
+        <w:jc w:val="both"/>
+        <w:rPr>
+          <w:b/>
+          <w:bCs/>
+          <w:lang w:val="en-US"/>
+        </w:rPr>
+      </w:pPr>
+    </w:p>
+    <w:p>
+      <w:pPr>
+        <w:jc w:val="both"/>
+        <w:rPr>
+          <w:b/>
+          <w:bCs/>
+          <w:lang w:val="en-US"/>
+        </w:rPr>
+      </w:pPr>
     </w:p>
     <w:p>
       <w:pPr>

</xml_diff>